<commit_message>
Finalização parcial do quadro metodológico.
Finalização do quadro metodológico - Para revisão do orientador.
</commit_message>
<xml_diff>
--- a/documents/life_cycle/quadro_metodologico.docx
+++ b/documents/life_cycle/quadro_metodologico.docx
@@ -673,7 +673,7 @@
           <w:footerReference w:type="default" r:id="rId10"/>
           <w:pgSz w:w="11906" w:h="16838"/>
           <w:pgMar w:top="1417" w:right="1701" w:bottom="1417" w:left="1701" w:header="708" w:footer="708" w:gutter="0"/>
-          <w:pgNumType w:start="0"/>
+          <w:pgNumType w:start="1"/>
           <w:cols w:space="708"/>
           <w:docGrid w:linePitch="360"/>
         </w:sectPr>
@@ -1042,25 +1042,7 @@
           <w:sz w:val="24"/>
           <w:szCs w:val="24"/>
         </w:rPr>
-        <w:t xml:space="preserve">Pré-projeto de pesquisa apresentado à disciplina de TCC </w:t>
-      </w:r>
-      <w:proofErr w:type="gramStart"/>
-      <w:r>
-        <w:rPr>
-          <w:rFonts w:ascii="Times New Roman" w:hAnsi="Times New Roman"/>
-          <w:sz w:val="24"/>
-          <w:szCs w:val="24"/>
-        </w:rPr>
-        <w:t>1</w:t>
-      </w:r>
-      <w:proofErr w:type="gramEnd"/>
-      <w:r>
-        <w:rPr>
-          <w:rFonts w:ascii="Times New Roman" w:hAnsi="Times New Roman"/>
-          <w:sz w:val="24"/>
-          <w:szCs w:val="24"/>
-        </w:rPr>
-        <w:t xml:space="preserve"> do Curso de Sistemas de Informação como requisito parcial para obtenção de créditos.</w:t>
+        <w:t>Pré-projeto de pesquisa apresentado à disciplina de TCC 1 do Curso de Sistemas de Informação como requisito parcial para obtenção de créditos.</w:t>
       </w:r>
     </w:p>
     <w:p>
@@ -1268,13 +1250,13 @@
               <wp:anchor distT="0" distB="0" distL="114300" distR="114300" simplePos="0" relativeHeight="251657216" behindDoc="0" locked="0" layoutInCell="1" allowOverlap="1">
                 <wp:simplePos x="0" y="0"/>
                 <wp:positionH relativeFrom="column">
-                  <wp:posOffset>3900805</wp:posOffset>
+                  <wp:posOffset>3905885</wp:posOffset>
                 </wp:positionH>
                 <wp:positionV relativeFrom="paragraph">
-                  <wp:posOffset>285750</wp:posOffset>
+                  <wp:posOffset>219075</wp:posOffset>
                 </wp:positionV>
                 <wp:extent cx="2292985" cy="424180"/>
-                <wp:effectExtent l="5080" t="9525" r="5715" b="13970"/>
+                <wp:effectExtent l="0" t="0" r="20320" b="14605"/>
                 <wp:wrapNone/>
                 <wp:docPr id="1" name="Caixa de Texto 2"/>
                 <wp:cNvGraphicFramePr>
@@ -1328,7 +1310,7 @@
           </mc:Choice>
           <mc:Fallback>
             <w:pict>
-              <v:shape id="Caixa de Texto 2" o:spid="_x0000_s1027" type="#_x0000_t202" style="position:absolute;left:0;text-align:left;margin-left:307.15pt;margin-top:22.5pt;width:180.55pt;height:33.4pt;z-index:251657216;visibility:visible;mso-wrap-style:square;mso-width-percent:400;mso-height-percent:200;mso-wrap-distance-left:9pt;mso-wrap-distance-top:0;mso-wrap-distance-right:9pt;mso-wrap-distance-bottom:0;mso-position-horizontal:absolute;mso-position-horizontal-relative:text;mso-position-vertical:absolute;mso-position-vertical-relative:text;mso-width-percent:400;mso-height-percent:200;mso-width-relative:margin;mso-height-relative:margin;v-text-anchor:top" o:gfxdata="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" strokecolor="white">
+              <v:shape id="Caixa de Texto 2" o:spid="_x0000_s1027" type="#_x0000_t202" style="position:absolute;left:0;text-align:left;margin-left:307.55pt;margin-top:17.25pt;width:180.55pt;height:33.4pt;z-index:251657216;visibility:visible;mso-wrap-style:square;mso-width-percent:400;mso-height-percent:200;mso-wrap-distance-left:9pt;mso-wrap-distance-top:0;mso-wrap-distance-right:9pt;mso-wrap-distance-bottom:0;mso-position-horizontal:absolute;mso-position-horizontal-relative:text;mso-position-vertical:absolute;mso-position-vertical-relative:text;mso-width-percent:400;mso-height-percent:200;mso-width-relative:margin;mso-height-relative:margin;v-text-anchor:top" o:gfxdata="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" strokecolor="white">
                 <v:textbox style="mso-fit-shape-to-text:t">
                   <w:txbxContent>
                     <w:p/>
@@ -1507,56 +1489,65 @@
           <w:rFonts w:ascii="Times New Roman" w:hAnsi="Times New Roman"/>
           <w:sz w:val="24"/>
         </w:rPr>
-        <w:t xml:space="preserve">Abrangendo este contexto, a metodologia de pesquisa </w:t>
-      </w:r>
-      <w:r>
-        <w:rPr>
-          <w:rFonts w:ascii="Times New Roman" w:hAnsi="Times New Roman"/>
-          <w:sz w:val="24"/>
-        </w:rPr>
-        <w:t xml:space="preserve">a qual </w:t>
-      </w:r>
-      <w:r>
-        <w:rPr>
-          <w:rFonts w:ascii="Times New Roman" w:hAnsi="Times New Roman"/>
-          <w:sz w:val="24"/>
-        </w:rPr>
-        <w:t>este projeto se</w:t>
-      </w:r>
-      <w:r>
-        <w:rPr>
-          <w:rFonts w:ascii="Times New Roman" w:hAnsi="Times New Roman"/>
-          <w:sz w:val="24"/>
-        </w:rPr>
-        <w:t xml:space="preserve"> baseará será de forma aplicada, pois será desenvolvida uma</w:t>
-      </w:r>
-      <w:r>
-        <w:rPr>
-          <w:rFonts w:ascii="Times New Roman" w:hAnsi="Times New Roman"/>
-          <w:sz w:val="24"/>
-        </w:rPr>
-        <w:t xml:space="preserve"> aplicação </w:t>
-      </w:r>
-      <w:r>
-        <w:rPr>
-          <w:rFonts w:ascii="Times New Roman" w:hAnsi="Times New Roman"/>
-          <w:sz w:val="24"/>
-        </w:rPr>
-        <w:t>que fará</w:t>
-      </w:r>
-      <w:r>
-        <w:rPr>
-          <w:rFonts w:ascii="Times New Roman" w:hAnsi="Times New Roman"/>
-          <w:sz w:val="24"/>
-        </w:rPr>
-        <w:t xml:space="preserve"> o processamento, análise e a demonstração de informações coletadas</w:t>
-      </w:r>
-      <w:r>
-        <w:rPr>
-          <w:rFonts w:ascii="Times New Roman" w:hAnsi="Times New Roman"/>
-          <w:sz w:val="24"/>
-        </w:rPr>
-        <w:t xml:space="preserve">, sendo aplicando o atual conceito de </w:t>
+        <w:t>Abrangendo o contexto de pesquisa</w:t>
+      </w:r>
+      <w:r>
+        <w:rPr>
+          <w:rFonts w:ascii="Times New Roman" w:hAnsi="Times New Roman"/>
+          <w:sz w:val="24"/>
+        </w:rPr>
+        <w:t>,</w:t>
+      </w:r>
+      <w:r>
+        <w:rPr>
+          <w:rFonts w:ascii="Times New Roman" w:hAnsi="Times New Roman"/>
+          <w:sz w:val="24"/>
+        </w:rPr>
+        <w:t xml:space="preserve"> este projeto </w:t>
+      </w:r>
+      <w:r>
+        <w:rPr>
+          <w:rFonts w:ascii="Times New Roman" w:hAnsi="Times New Roman"/>
+          <w:sz w:val="24"/>
+        </w:rPr>
+        <w:t>tomará por base</w:t>
+      </w:r>
+      <w:r>
+        <w:rPr>
+          <w:rFonts w:ascii="Times New Roman" w:hAnsi="Times New Roman"/>
+          <w:sz w:val="24"/>
+        </w:rPr>
+        <w:t xml:space="preserve"> </w:t>
+      </w:r>
+      <w:r>
+        <w:rPr>
+          <w:rFonts w:ascii="Times New Roman" w:hAnsi="Times New Roman"/>
+          <w:sz w:val="24"/>
+        </w:rPr>
+        <w:t>a metodologia de pesquisa</w:t>
+      </w:r>
+      <w:r>
+        <w:rPr>
+          <w:rFonts w:ascii="Times New Roman" w:hAnsi="Times New Roman"/>
+          <w:sz w:val="24"/>
+        </w:rPr>
+        <w:t xml:space="preserve"> de forma aplicada, pois será desenvolvida uma aplicação que fará o processamento, análise e a demonstração de </w:t>
+      </w:r>
+      <w:r>
+        <w:rPr>
+          <w:rFonts w:ascii="Times New Roman" w:hAnsi="Times New Roman"/>
+          <w:sz w:val="24"/>
+        </w:rPr>
+        <w:t xml:space="preserve">resultados e </w:t>
+      </w:r>
+      <w:bookmarkStart w:id="4" w:name="_GoBack"/>
+      <w:bookmarkEnd w:id="4"/>
+      <w:r>
+        <w:rPr>
+          <w:rFonts w:ascii="Times New Roman" w:hAnsi="Times New Roman"/>
+          <w:sz w:val="24"/>
+        </w:rPr>
+        <w:t xml:space="preserve">informações coletadas, sendo aplicando o atual conceito de </w:t>
       </w:r>
       <w:r>
         <w:rPr>
@@ -1603,23 +1594,7 @@
           <w:rFonts w:ascii="Times New Roman" w:hAnsi="Times New Roman"/>
           <w:sz w:val="24"/>
         </w:rPr>
-        <w:t xml:space="preserve">bjetiva gerar conhecimentos para aplicação </w:t>
-      </w:r>
-      <w:proofErr w:type="gramStart"/>
-      <w:r>
-        <w:rPr>
-          <w:rFonts w:ascii="Times New Roman" w:hAnsi="Times New Roman"/>
-          <w:sz w:val="24"/>
-        </w:rPr>
-        <w:t>prática dirigidos à solução de problemas específicos</w:t>
-      </w:r>
-      <w:proofErr w:type="gramEnd"/>
-      <w:r>
-        <w:rPr>
-          <w:rFonts w:ascii="Times New Roman" w:hAnsi="Times New Roman"/>
-          <w:sz w:val="24"/>
-        </w:rPr>
-        <w:t>. Envolve verdades e interesses locais”.</w:t>
+        <w:t>bjetiva gerar conhecimentos para aplicação prática dirigidos à solução de problemas específicos. Envolve verdades e interesses locais”.</w:t>
       </w:r>
     </w:p>
     <w:p>
@@ -1637,23 +1612,35 @@
           <w:rFonts w:ascii="Times New Roman" w:hAnsi="Times New Roman"/>
           <w:sz w:val="24"/>
         </w:rPr>
-        <w:t xml:space="preserve">A opção por essa metodologia foi feita por ela ser adequada para o desenvolvimento de uma </w:t>
-      </w:r>
-      <w:r>
-        <w:rPr>
-          <w:rFonts w:ascii="Times New Roman" w:hAnsi="Times New Roman"/>
-          <w:sz w:val="24"/>
-        </w:rPr>
-        <w:t>aplicação que demons</w:t>
-      </w:r>
-      <w:bookmarkStart w:id="4" w:name="_GoBack"/>
-      <w:bookmarkEnd w:id="4"/>
-      <w:r>
-        <w:rPr>
-          <w:rFonts w:ascii="Times New Roman" w:hAnsi="Times New Roman"/>
-          <w:sz w:val="24"/>
-        </w:rPr>
-        <w:t xml:space="preserve">tre as vantagens e as funcionalidades das ferramentas que estão relacionadas com </w:t>
+        <w:t xml:space="preserve">A opção por essa metodologia foi feita por ela </w:t>
+      </w:r>
+      <w:r>
+        <w:rPr>
+          <w:rFonts w:ascii="Times New Roman" w:hAnsi="Times New Roman"/>
+          <w:sz w:val="24"/>
+        </w:rPr>
+        <w:t xml:space="preserve">dar a fundamentação necessária para ser feita demonstração </w:t>
+      </w:r>
+      <w:r>
+        <w:rPr>
+          <w:rFonts w:ascii="Times New Roman" w:hAnsi="Times New Roman"/>
+          <w:sz w:val="24"/>
+        </w:rPr>
+        <w:t>das ferramentas e conceito</w:t>
+      </w:r>
+      <w:r>
+        <w:rPr>
+          <w:rFonts w:ascii="Times New Roman" w:hAnsi="Times New Roman"/>
+          <w:sz w:val="24"/>
+        </w:rPr>
+        <w:t>s</w:t>
+      </w:r>
+      <w:r>
+        <w:rPr>
+          <w:rFonts w:ascii="Times New Roman" w:hAnsi="Times New Roman"/>
+          <w:sz w:val="24"/>
+        </w:rPr>
+        <w:t xml:space="preserve"> em torno do </w:t>
       </w:r>
       <w:r>
         <w:rPr>
@@ -1662,6 +1649,55 @@
           <w:sz w:val="24"/>
         </w:rPr>
         <w:t>Big Data</w:t>
+      </w:r>
+      <w:r>
+        <w:rPr>
+          <w:rFonts w:ascii="Times New Roman" w:hAnsi="Times New Roman"/>
+          <w:sz w:val="24"/>
+        </w:rPr>
+        <w:t>, além da análise de</w:t>
+      </w:r>
+      <w:r>
+        <w:rPr>
+          <w:rFonts w:ascii="Times New Roman" w:hAnsi="Times New Roman"/>
+          <w:sz w:val="24"/>
+        </w:rPr>
+        <w:t xml:space="preserve"> </w:t>
+      </w:r>
+      <w:r>
+        <w:rPr>
+          <w:rFonts w:ascii="Times New Roman" w:hAnsi="Times New Roman"/>
+          <w:sz w:val="24"/>
+        </w:rPr>
+        <w:t xml:space="preserve">dados e </w:t>
+      </w:r>
+      <w:r>
+        <w:rPr>
+          <w:rFonts w:ascii="Times New Roman" w:hAnsi="Times New Roman"/>
+          <w:sz w:val="24"/>
+        </w:rPr>
+        <w:t xml:space="preserve">suas </w:t>
+      </w:r>
+      <w:r>
+        <w:rPr>
+          <w:rFonts w:ascii="Times New Roman" w:hAnsi="Times New Roman"/>
+          <w:sz w:val="24"/>
+        </w:rPr>
+        <w:t>devidas</w:t>
+      </w:r>
+      <w:r>
+        <w:rPr>
+          <w:rFonts w:ascii="Times New Roman" w:hAnsi="Times New Roman"/>
+          <w:sz w:val="24"/>
+        </w:rPr>
+        <w:t xml:space="preserve"> </w:t>
+      </w:r>
+      <w:r>
+        <w:rPr>
+          <w:rFonts w:ascii="Times New Roman" w:hAnsi="Times New Roman"/>
+          <w:sz w:val="24"/>
+        </w:rPr>
+        <w:t>conclusões</w:t>
       </w:r>
       <w:r>
         <w:rPr>
@@ -1727,45 +1763,78 @@
           <w:rFonts w:ascii="Times New Roman" w:hAnsi="Times New Roman"/>
           <w:sz w:val="24"/>
         </w:rPr>
-        <w:t xml:space="preserve">qualquer pessoa brasileira com o direito de voto que esteja disposta a acompanhar as atividades de seu representante. </w:t>
-      </w:r>
-      <w:r>
-        <w:rPr>
-          <w:rFonts w:ascii="Times New Roman" w:hAnsi="Times New Roman"/>
-          <w:sz w:val="24"/>
-        </w:rPr>
-        <w:t xml:space="preserve">A </w:t>
-      </w:r>
-      <w:r>
-        <w:rPr>
-          <w:rFonts w:ascii="Times New Roman" w:hAnsi="Times New Roman"/>
-          <w:sz w:val="24"/>
-        </w:rPr>
-        <w:lastRenderedPageBreak/>
-        <w:t xml:space="preserve">pesquisa abrange também o próprio político brasileiro, caso haja o interesse do mesmo em acompanhar a sua avaliação </w:t>
-      </w:r>
-      <w:r>
-        <w:rPr>
-          <w:rFonts w:ascii="Times New Roman" w:hAnsi="Times New Roman"/>
-          <w:sz w:val="24"/>
-        </w:rPr>
-        <w:t>perante a</w:t>
-      </w:r>
-      <w:r>
-        <w:rPr>
-          <w:rFonts w:ascii="Times New Roman" w:hAnsi="Times New Roman"/>
-          <w:sz w:val="24"/>
-        </w:rPr>
-        <w:t xml:space="preserve"> população.</w:t>
+        <w:t xml:space="preserve">qualquer pessoa brasileira com o direito de voto que esteja disposta a acompanhar </w:t>
+      </w:r>
+      <w:r>
+        <w:rPr>
+          <w:rFonts w:ascii="Times New Roman" w:hAnsi="Times New Roman"/>
+          <w:sz w:val="24"/>
+        </w:rPr>
+        <w:t>a opinião pública</w:t>
+      </w:r>
+      <w:r>
+        <w:rPr>
+          <w:rFonts w:ascii="Times New Roman" w:hAnsi="Times New Roman"/>
+          <w:sz w:val="24"/>
+        </w:rPr>
+        <w:t xml:space="preserve"> </w:t>
+      </w:r>
+      <w:r>
+        <w:rPr>
+          <w:rFonts w:ascii="Times New Roman" w:hAnsi="Times New Roman"/>
+          <w:sz w:val="24"/>
+        </w:rPr>
+        <w:t>em relação ao seu</w:t>
+      </w:r>
+      <w:r>
+        <w:rPr>
+          <w:rFonts w:ascii="Times New Roman" w:hAnsi="Times New Roman"/>
+          <w:sz w:val="24"/>
+        </w:rPr>
+        <w:t xml:space="preserve"> representante. </w:t>
       </w:r>
     </w:p>
     <w:p>
       <w:pPr>
-        <w:ind w:firstLine="576"/>
+        <w:spacing w:after="0" w:line="360" w:lineRule="auto"/>
+        <w:ind w:firstLine="709"/>
         <w:jc w:val="both"/>
         <w:rPr>
           <w:rFonts w:ascii="Times New Roman" w:hAnsi="Times New Roman"/>
           <w:sz w:val="24"/>
+        </w:rPr>
+      </w:pPr>
+      <w:r>
+        <w:rPr>
+          <w:rFonts w:ascii="Times New Roman" w:hAnsi="Times New Roman"/>
+          <w:sz w:val="24"/>
+        </w:rPr>
+        <w:lastRenderedPageBreak/>
+        <w:t xml:space="preserve">A pesquisa abrange também o próprio político brasileiro, caso haja o interesse do mesmo em acompanhar a sua avaliação </w:t>
+      </w:r>
+      <w:r>
+        <w:rPr>
+          <w:rFonts w:ascii="Times New Roman" w:hAnsi="Times New Roman"/>
+          <w:sz w:val="24"/>
+        </w:rPr>
+        <w:t>perante a</w:t>
+      </w:r>
+      <w:r>
+        <w:rPr>
+          <w:rFonts w:ascii="Times New Roman" w:hAnsi="Times New Roman"/>
+          <w:sz w:val="24"/>
+        </w:rPr>
+        <w:t xml:space="preserve"> população.</w:t>
+      </w:r>
+    </w:p>
+    <w:p>
+      <w:pPr>
+        <w:spacing w:after="0" w:line="360" w:lineRule="auto"/>
+        <w:ind w:firstLine="578"/>
+        <w:jc w:val="both"/>
+        <w:rPr>
+          <w:rFonts w:ascii="Times New Roman" w:hAnsi="Times New Roman"/>
+          <w:sz w:val="24"/>
           <w:szCs w:val="24"/>
         </w:rPr>
       </w:pPr>
@@ -1775,7 +1844,112 @@
           <w:sz w:val="24"/>
           <w:szCs w:val="24"/>
         </w:rPr>
-        <w:t>Tomando como princípio software livre, toda parte relacionada ao desenvolvimento da aplicação será disponibilizada na internet. Assim, o acesso se torna livre e sem nenhum tipo de impedimento.</w:t>
+        <w:t>Tomando como princípio software livre, toda parte relacionada ao desenvolvimento da aplicação será disponibilizada na internet</w:t>
+      </w:r>
+      <w:r>
+        <w:rPr>
+          <w:rFonts w:ascii="Times New Roman" w:hAnsi="Times New Roman"/>
+          <w:sz w:val="24"/>
+          <w:szCs w:val="24"/>
+        </w:rPr>
+        <w:t xml:space="preserve"> em um controlador de versão</w:t>
+      </w:r>
+      <w:r>
+        <w:rPr>
+          <w:rStyle w:val="Refdenotaderodap"/>
+          <w:rFonts w:ascii="Times New Roman" w:hAnsi="Times New Roman"/>
+          <w:sz w:val="24"/>
+          <w:szCs w:val="24"/>
+        </w:rPr>
+        <w:footnoteReference w:id="1"/>
+      </w:r>
+      <w:r>
+        <w:rPr>
+          <w:rFonts w:ascii="Times New Roman" w:hAnsi="Times New Roman"/>
+          <w:sz w:val="24"/>
+          <w:szCs w:val="24"/>
+        </w:rPr>
+        <w:t xml:space="preserve"> gratuito na internet</w:t>
+      </w:r>
+      <w:r>
+        <w:rPr>
+          <w:rFonts w:ascii="Times New Roman" w:hAnsi="Times New Roman"/>
+          <w:sz w:val="24"/>
+          <w:szCs w:val="24"/>
+        </w:rPr>
+        <w:t>, sem qualquer tipo de restrição ao seu acesso</w:t>
+      </w:r>
+      <w:r>
+        <w:rPr>
+          <w:rFonts w:ascii="Times New Roman" w:hAnsi="Times New Roman"/>
+          <w:sz w:val="24"/>
+          <w:szCs w:val="24"/>
+        </w:rPr>
+        <w:t xml:space="preserve">. Assim, </w:t>
+      </w:r>
+      <w:r>
+        <w:rPr>
+          <w:rFonts w:ascii="Times New Roman" w:hAnsi="Times New Roman"/>
+          <w:sz w:val="24"/>
+          <w:szCs w:val="24"/>
+        </w:rPr>
+        <w:t xml:space="preserve">qualquer pessoa pode visualizar e </w:t>
+      </w:r>
+      <w:r>
+        <w:rPr>
+          <w:rFonts w:ascii="Times New Roman" w:hAnsi="Times New Roman"/>
+          <w:sz w:val="24"/>
+          <w:szCs w:val="24"/>
+        </w:rPr>
+        <w:t xml:space="preserve">dar continuidade à </w:t>
+      </w:r>
+      <w:r>
+        <w:rPr>
+          <w:rFonts w:ascii="Times New Roman" w:hAnsi="Times New Roman"/>
+          <w:sz w:val="24"/>
+          <w:szCs w:val="24"/>
+        </w:rPr>
+        <w:t>evolu</w:t>
+      </w:r>
+      <w:r>
+        <w:rPr>
+          <w:rFonts w:ascii="Times New Roman" w:hAnsi="Times New Roman"/>
+          <w:sz w:val="24"/>
+          <w:szCs w:val="24"/>
+        </w:rPr>
+        <w:t>ção</w:t>
+      </w:r>
+      <w:r>
+        <w:rPr>
+          <w:rFonts w:ascii="Times New Roman" w:hAnsi="Times New Roman"/>
+          <w:sz w:val="24"/>
+          <w:szCs w:val="24"/>
+        </w:rPr>
+        <w:t xml:space="preserve"> </w:t>
+      </w:r>
+      <w:r>
+        <w:rPr>
+          <w:rFonts w:ascii="Times New Roman" w:hAnsi="Times New Roman"/>
+          <w:sz w:val="24"/>
+          <w:szCs w:val="24"/>
+        </w:rPr>
+        <w:t>d</w:t>
+      </w:r>
+      <w:r>
+        <w:rPr>
+          <w:rFonts w:ascii="Times New Roman" w:hAnsi="Times New Roman"/>
+          <w:sz w:val="24"/>
+          <w:szCs w:val="24"/>
+        </w:rPr>
+        <w:t>o projeto</w:t>
+      </w:r>
+      <w:r>
+        <w:rPr>
+          <w:rFonts w:ascii="Times New Roman" w:hAnsi="Times New Roman"/>
+          <w:sz w:val="24"/>
+          <w:szCs w:val="24"/>
+        </w:rPr>
+        <w:t>.</w:t>
       </w:r>
     </w:p>
     <w:p>
@@ -1822,21 +1996,12 @@
           <w:sz w:val="24"/>
         </w:rPr>
       </w:pPr>
-      <w:proofErr w:type="spellStart"/>
-      <w:r>
-        <w:rPr>
-          <w:rFonts w:ascii="Times New Roman" w:hAnsi="Times New Roman"/>
-          <w:sz w:val="24"/>
-        </w:rPr>
-        <w:t>Nícolas</w:t>
-      </w:r>
-      <w:proofErr w:type="spellEnd"/>
-      <w:r>
-        <w:rPr>
-          <w:rFonts w:ascii="Times New Roman" w:hAnsi="Times New Roman"/>
-          <w:sz w:val="24"/>
-        </w:rPr>
-        <w:t xml:space="preserve"> Henrique Vieira Toledo</w:t>
+      <w:r>
+        <w:rPr>
+          <w:rFonts w:ascii="Times New Roman" w:hAnsi="Times New Roman"/>
+          <w:sz w:val="24"/>
+        </w:rPr>
+        <w:t>Nícolas Henrique Vieira Toledo</w:t>
       </w:r>
       <w:r>
         <w:rPr>
@@ -1850,35 +2015,57 @@
           <w:rFonts w:ascii="Times New Roman" w:hAnsi="Times New Roman"/>
           <w:sz w:val="24"/>
         </w:rPr>
-        <w:t xml:space="preserve">aluno do 7º (sétimo) período do curso de Sistemas de Informação da Universidade do Vale do Sapucaí (UNIVÁS). Possui formação técnica pela Microcamp de Bragança Paulista, estado de São Paulo. Possui conhecimentos em HTML, CSS, </w:t>
-      </w:r>
-      <w:proofErr w:type="spellStart"/>
-      <w:proofErr w:type="gramStart"/>
-      <w:r>
-        <w:rPr>
-          <w:rFonts w:ascii="Times New Roman" w:hAnsi="Times New Roman"/>
-          <w:sz w:val="24"/>
-        </w:rPr>
-        <w:t>JavaScript</w:t>
-      </w:r>
-      <w:proofErr w:type="spellEnd"/>
-      <w:proofErr w:type="gramEnd"/>
-      <w:r>
-        <w:rPr>
-          <w:rFonts w:ascii="Times New Roman" w:hAnsi="Times New Roman"/>
-          <w:sz w:val="24"/>
-        </w:rPr>
-        <w:t xml:space="preserve">, PHP, Java, C#, MySQL, </w:t>
-      </w:r>
-      <w:proofErr w:type="spellStart"/>
-      <w:r>
-        <w:rPr>
-          <w:rFonts w:ascii="Times New Roman" w:hAnsi="Times New Roman"/>
-          <w:sz w:val="24"/>
-        </w:rPr>
-        <w:t>PostgresSQL</w:t>
-      </w:r>
-      <w:proofErr w:type="spellEnd"/>
+        <w:t>aluno do 7º (sétimo) período do curso de Sistemas de Informação da Universidade do Vale do Sapucaí (UNIVÁS)</w:t>
+      </w:r>
+      <w:r>
+        <w:rPr>
+          <w:rFonts w:ascii="Times New Roman" w:hAnsi="Times New Roman"/>
+          <w:sz w:val="24"/>
+        </w:rPr>
+        <w:t xml:space="preserve"> é Estagiário em Desenvolvimento de Software no INATEL</w:t>
+      </w:r>
+      <w:r>
+        <w:rPr>
+          <w:rFonts w:ascii="Times New Roman" w:hAnsi="Times New Roman"/>
+          <w:sz w:val="24"/>
+        </w:rPr>
+        <w:t>. Possui formação técnica pela Microcamp de Bragança Paulista</w:t>
+      </w:r>
+      <w:r>
+        <w:rPr>
+          <w:rFonts w:ascii="Times New Roman" w:hAnsi="Times New Roman"/>
+          <w:sz w:val="24"/>
+        </w:rPr>
+        <w:t xml:space="preserve"> - SP</w:t>
+      </w:r>
+      <w:r>
+        <w:rPr>
+          <w:rFonts w:ascii="Times New Roman" w:hAnsi="Times New Roman"/>
+          <w:sz w:val="24"/>
+        </w:rPr>
+        <w:t>. Possui conhecimentos em HTML, CSS, JavaScript, PHP, Java, C#, MySQL,</w:t>
+      </w:r>
+      <w:r>
+        <w:rPr>
+          <w:rFonts w:ascii="Times New Roman" w:hAnsi="Times New Roman"/>
+          <w:sz w:val="24"/>
+        </w:rPr>
+        <w:t xml:space="preserve"> </w:t>
+      </w:r>
+      <w:r>
+        <w:rPr>
+          <w:rFonts w:ascii="Times New Roman" w:hAnsi="Times New Roman"/>
+          <w:sz w:val="24"/>
+        </w:rPr>
+        <w:t xml:space="preserve">PostgresSQL, </w:t>
+      </w:r>
+      <w:r>
+        <w:rPr>
+          <w:rFonts w:ascii="Times New Roman" w:hAnsi="Times New Roman"/>
+          <w:sz w:val="24"/>
+        </w:rPr>
+        <w:t>SQLServer</w:t>
+      </w:r>
       <w:r>
         <w:rPr>
           <w:rFonts w:ascii="Times New Roman" w:hAnsi="Times New Roman"/>
@@ -1886,37 +2073,12 @@
         </w:rPr>
         <w:t xml:space="preserve">, </w:t>
       </w:r>
-      <w:proofErr w:type="spellStart"/>
-      <w:r>
-        <w:rPr>
-          <w:rFonts w:ascii="Times New Roman" w:hAnsi="Times New Roman"/>
-          <w:sz w:val="24"/>
-        </w:rPr>
-        <w:t>NodeJS</w:t>
-      </w:r>
-      <w:proofErr w:type="spellEnd"/>
-      <w:r>
-        <w:rPr>
-          <w:rFonts w:ascii="Times New Roman" w:hAnsi="Times New Roman"/>
-          <w:sz w:val="24"/>
-        </w:rPr>
-        <w:t xml:space="preserve">, </w:t>
-      </w:r>
-      <w:proofErr w:type="spellStart"/>
-      <w:r>
-        <w:rPr>
-          <w:rFonts w:ascii="Times New Roman" w:hAnsi="Times New Roman"/>
-          <w:sz w:val="24"/>
-        </w:rPr>
-        <w:t>ShellScript</w:t>
-      </w:r>
-      <w:proofErr w:type="spellEnd"/>
-      <w:r>
-        <w:rPr>
-          <w:rFonts w:ascii="Times New Roman" w:hAnsi="Times New Roman"/>
-          <w:sz w:val="24"/>
-        </w:rPr>
-        <w:t>, Redes, Linux e inglês intermediário</w:t>
+      <w:r>
+        <w:rPr>
+          <w:rFonts w:ascii="Times New Roman" w:hAnsi="Times New Roman"/>
+          <w:sz w:val="24"/>
+        </w:rPr>
+        <w:t>NodeJS, ShellScript, Redes, Linux e inglês intermediário</w:t>
       </w:r>
       <w:r>
         <w:rPr>
@@ -1962,57 +2124,77 @@
           <w:rFonts w:ascii="Times New Roman" w:hAnsi="Times New Roman"/>
           <w:sz w:val="24"/>
         </w:rPr>
-        <w:t xml:space="preserve">aluno do 7º (sétimo) período do curso de Sistemas de Informação da Universidade do Vale do Sapucaí (UNIVÁS). Possui formação técnica INPETECC de Pouso Alegre, Minas Gerais. Possui conhecimentos em HTML, CSS, </w:t>
-      </w:r>
-      <w:proofErr w:type="spellStart"/>
-      <w:proofErr w:type="gramStart"/>
-      <w:r>
-        <w:rPr>
-          <w:rFonts w:ascii="Times New Roman" w:hAnsi="Times New Roman"/>
-          <w:sz w:val="24"/>
-        </w:rPr>
-        <w:t>JavaScript</w:t>
-      </w:r>
-      <w:proofErr w:type="spellEnd"/>
-      <w:proofErr w:type="gramEnd"/>
-      <w:r>
-        <w:rPr>
-          <w:rFonts w:ascii="Times New Roman" w:hAnsi="Times New Roman"/>
-          <w:sz w:val="24"/>
-        </w:rPr>
-        <w:t xml:space="preserve">, PHP, Java, Python, </w:t>
-      </w:r>
-      <w:proofErr w:type="spellStart"/>
-      <w:r>
-        <w:rPr>
-          <w:rFonts w:ascii="Times New Roman" w:hAnsi="Times New Roman"/>
-          <w:sz w:val="24"/>
-        </w:rPr>
-        <w:t>PostgresSQL</w:t>
-      </w:r>
-      <w:proofErr w:type="spellEnd"/>
-      <w:r>
-        <w:rPr>
-          <w:rFonts w:ascii="Times New Roman" w:hAnsi="Times New Roman"/>
-          <w:sz w:val="24"/>
-        </w:rPr>
-        <w:t xml:space="preserve">, </w:t>
-      </w:r>
-      <w:proofErr w:type="spellStart"/>
-      <w:r>
-        <w:rPr>
-          <w:rFonts w:ascii="Times New Roman" w:hAnsi="Times New Roman"/>
-          <w:sz w:val="24"/>
-        </w:rPr>
-        <w:t>ShellScript</w:t>
-      </w:r>
-      <w:proofErr w:type="spellEnd"/>
-      <w:r>
-        <w:rPr>
-          <w:rFonts w:ascii="Times New Roman" w:hAnsi="Times New Roman"/>
-          <w:sz w:val="24"/>
-        </w:rPr>
-        <w:t xml:space="preserve">, Redes, Linux e inglês intermediário. Neste projeto, atuará como desenvolvedor. </w:t>
+        <w:t>aluno do 7º (sétimo) período do curso de Sistemas de Informação da Universidade do Vale do Sapucaí (UNIVÁS)</w:t>
+      </w:r>
+      <w:r>
+        <w:rPr>
+          <w:rFonts w:ascii="Times New Roman" w:hAnsi="Times New Roman"/>
+          <w:sz w:val="24"/>
+        </w:rPr>
+        <w:t xml:space="preserve"> </w:t>
+      </w:r>
+      <w:r>
+        <w:rPr>
+          <w:rFonts w:ascii="Times New Roman" w:hAnsi="Times New Roman"/>
+          <w:sz w:val="24"/>
+        </w:rPr>
+        <w:t>é m</w:t>
+      </w:r>
+      <w:r>
+        <w:rPr>
+          <w:rFonts w:ascii="Times New Roman" w:hAnsi="Times New Roman"/>
+          <w:sz w:val="24"/>
+        </w:rPr>
+        <w:t>icroempreendedor de uma empresa especializada em montagem e manutenção de computadores</w:t>
+      </w:r>
+      <w:r>
+        <w:rPr>
+          <w:rFonts w:ascii="Times New Roman" w:hAnsi="Times New Roman"/>
+          <w:sz w:val="24"/>
+        </w:rPr>
+        <w:t xml:space="preserve"> localizada</w:t>
+      </w:r>
+      <w:r>
+        <w:rPr>
+          <w:rFonts w:ascii="Times New Roman" w:hAnsi="Times New Roman"/>
+          <w:sz w:val="24"/>
+        </w:rPr>
+        <w:t xml:space="preserve"> em Silvianópolis - MG</w:t>
+      </w:r>
+      <w:r>
+        <w:rPr>
+          <w:rFonts w:ascii="Times New Roman" w:hAnsi="Times New Roman"/>
+          <w:sz w:val="24"/>
+        </w:rPr>
+        <w:t>. Possui formação técnica</w:t>
+      </w:r>
+      <w:r>
+        <w:rPr>
+          <w:rFonts w:ascii="Times New Roman" w:hAnsi="Times New Roman"/>
+          <w:sz w:val="24"/>
+        </w:rPr>
+        <w:t xml:space="preserve"> pelo</w:t>
+      </w:r>
+      <w:r>
+        <w:rPr>
+          <w:rFonts w:ascii="Times New Roman" w:hAnsi="Times New Roman"/>
+          <w:sz w:val="24"/>
+        </w:rPr>
+        <w:t xml:space="preserve"> INPETECC de Pouso Alegre</w:t>
+      </w:r>
+      <w:r>
+        <w:rPr>
+          <w:rFonts w:ascii="Times New Roman" w:hAnsi="Times New Roman"/>
+          <w:sz w:val="24"/>
+        </w:rPr>
+        <w:t xml:space="preserve"> - MG</w:t>
+      </w:r>
+      <w:r>
+        <w:rPr>
+          <w:rFonts w:ascii="Times New Roman" w:hAnsi="Times New Roman"/>
+          <w:sz w:val="24"/>
+        </w:rPr>
+        <w:t xml:space="preserve">. Possui conhecimentos em HTML, CSS, JavaScript, PHP, Java, Python, PostgresSQL, ShellScript, Redes, Linux e inglês intermediário. Neste projeto, atuará como desenvolvedor. </w:t>
       </w:r>
     </w:p>
     <w:p>
@@ -2026,48 +2208,82 @@
           <w:szCs w:val="24"/>
         </w:rPr>
       </w:pPr>
-      <w:proofErr w:type="spellStart"/>
       <w:r>
         <w:rPr>
           <w:rFonts w:ascii="Times New Roman" w:hAnsi="Times New Roman"/>
           <w:sz w:val="24"/>
           <w:szCs w:val="24"/>
         </w:rPr>
-        <w:t>Ednardo</w:t>
-      </w:r>
-      <w:proofErr w:type="spellEnd"/>
+        <w:t xml:space="preserve">Ednardo David Segura é </w:t>
+      </w:r>
       <w:r>
         <w:rPr>
           <w:rFonts w:ascii="Times New Roman" w:hAnsi="Times New Roman"/>
           <w:sz w:val="24"/>
           <w:szCs w:val="24"/>
         </w:rPr>
-        <w:t xml:space="preserve"> David Segura, Professor e Analista Web </w:t>
-      </w:r>
-      <w:proofErr w:type="spellStart"/>
+        <w:t xml:space="preserve">Professor </w:t>
+      </w:r>
+      <w:r>
+        <w:rPr>
+          <w:rFonts w:ascii="Times New Roman" w:hAnsi="Times New Roman"/>
+          <w:sz w:val="24"/>
+        </w:rPr>
+        <w:t xml:space="preserve">da Universidade do Vale do Sapucaí (UNIVÁS) </w:t>
+      </w:r>
       <w:r>
         <w:rPr>
           <w:rFonts w:ascii="Times New Roman" w:hAnsi="Times New Roman"/>
           <w:sz w:val="24"/>
           <w:szCs w:val="24"/>
         </w:rPr>
-        <w:t>Developer</w:t>
-      </w:r>
-      <w:proofErr w:type="spellEnd"/>
+        <w:t xml:space="preserve">e </w:t>
+      </w:r>
       <w:r>
         <w:rPr>
           <w:rFonts w:ascii="Times New Roman" w:hAnsi="Times New Roman"/>
           <w:sz w:val="24"/>
           <w:szCs w:val="24"/>
         </w:rPr>
-        <w:t xml:space="preserve">. Pós Graduado em Engenharia Web pela Universidade Federal de Itajubá (UNIFEI), Bacharel em Ciência da Computação pela Faculdade de Administração e Informática (FAI) e Técnico em Informática pelo INPETTECC </w:t>
-      </w:r>
-      <w:r>
-        <w:rPr>
-          <w:rFonts w:ascii="Times New Roman" w:hAnsi="Times New Roman"/>
-          <w:sz w:val="24"/>
-        </w:rPr>
-        <w:t>de Pouso Alegre, Minas Gerais</w:t>
+        <w:t>Especialista em Sistemas no INATEL</w:t>
+      </w:r>
+      <w:r>
+        <w:rPr>
+          <w:rFonts w:ascii="Times New Roman" w:hAnsi="Times New Roman"/>
+          <w:sz w:val="24"/>
+          <w:szCs w:val="24"/>
+        </w:rPr>
+        <w:t>.</w:t>
+      </w:r>
+      <w:r>
+        <w:rPr>
+          <w:rFonts w:ascii="Times New Roman" w:hAnsi="Times New Roman"/>
+          <w:sz w:val="24"/>
+          <w:szCs w:val="24"/>
+        </w:rPr>
+        <w:t xml:space="preserve"> É</w:t>
+      </w:r>
+      <w:r>
+        <w:rPr>
+          <w:rFonts w:ascii="Times New Roman" w:hAnsi="Times New Roman"/>
+          <w:sz w:val="24"/>
+          <w:szCs w:val="24"/>
+        </w:rPr>
+        <w:t xml:space="preserve"> Pós Graduado em Engenharia Web pela Universidade Federal de Itajubá (UNIFEI), Bacharel em Ciência da Computação pela Faculdade de Administração e Informática (FAI) e Técnico em Informática pelo INPETTECC </w:t>
+      </w:r>
+      <w:r>
+        <w:rPr>
+          <w:rFonts w:ascii="Times New Roman" w:hAnsi="Times New Roman"/>
+          <w:sz w:val="24"/>
+        </w:rPr>
+        <w:t xml:space="preserve">de Pouso Alegre, </w:t>
+      </w:r>
+      <w:r>
+        <w:rPr>
+          <w:rFonts w:ascii="Times New Roman" w:hAnsi="Times New Roman"/>
+          <w:sz w:val="24"/>
+        </w:rPr>
+        <w:t>MG</w:t>
       </w:r>
       <w:r>
         <w:rPr>
@@ -2106,6 +2322,178 @@
     </w:p>
     <w:p>
       <w:pPr>
+        <w:pStyle w:val="Ttulo2"/>
+      </w:pPr>
+      <w:r>
+        <w:t xml:space="preserve">Instrumentos </w:t>
+      </w:r>
+    </w:p>
+    <w:p>
+      <w:pPr>
+        <w:jc w:val="both"/>
+        <w:rPr>
+          <w:rFonts w:ascii="Times New Roman" w:hAnsi="Times New Roman"/>
+        </w:rPr>
+      </w:pPr>
+    </w:p>
+    <w:p>
+      <w:pPr>
+        <w:spacing w:after="0" w:line="360" w:lineRule="auto"/>
+        <w:ind w:firstLine="578"/>
+        <w:jc w:val="both"/>
+        <w:rPr>
+          <w:rFonts w:ascii="Times New Roman" w:eastAsia="Times New Roman" w:hAnsi="Times New Roman"/>
+          <w:sz w:val="24"/>
+          <w:szCs w:val="28"/>
+          <w:lang w:eastAsia="pt-BR"/>
+        </w:rPr>
+      </w:pPr>
+      <w:r>
+        <w:rPr>
+          <w:rFonts w:ascii="Times New Roman" w:hAnsi="Times New Roman"/>
+          <w:sz w:val="24"/>
+        </w:rPr>
+        <w:t xml:space="preserve">Para </w:t>
+      </w:r>
+      <w:r>
+        <w:rPr>
+          <w:rFonts w:ascii="Times New Roman" w:hAnsi="Times New Roman"/>
+          <w:sz w:val="24"/>
+        </w:rPr>
+        <w:t xml:space="preserve">ser feita a escolha do </w:t>
+      </w:r>
+      <w:r>
+        <w:rPr>
+          <w:rFonts w:ascii="Times New Roman" w:hAnsi="Times New Roman"/>
+          <w:sz w:val="24"/>
+        </w:rPr>
+        <w:t xml:space="preserve">tipo de instrumento, </w:t>
+      </w:r>
+      <w:r>
+        <w:rPr>
+          <w:rFonts w:ascii="Times New Roman" w:hAnsi="Times New Roman"/>
+          <w:sz w:val="24"/>
+        </w:rPr>
+        <w:t>se faz necessária</w:t>
+      </w:r>
+      <w:r>
+        <w:rPr>
+          <w:rFonts w:ascii="Times New Roman" w:hAnsi="Times New Roman"/>
+          <w:sz w:val="24"/>
+        </w:rPr>
+        <w:t xml:space="preserve"> </w:t>
+      </w:r>
+      <w:r>
+        <w:rPr>
+          <w:rFonts w:ascii="Times New Roman" w:hAnsi="Times New Roman"/>
+          <w:sz w:val="24"/>
+        </w:rPr>
+        <w:t>a observação</w:t>
+      </w:r>
+      <w:r>
+        <w:rPr>
+          <w:rFonts w:ascii="Times New Roman" w:hAnsi="Times New Roman"/>
+          <w:sz w:val="24"/>
+        </w:rPr>
+        <w:t xml:space="preserve"> </w:t>
+      </w:r>
+      <w:r>
+        <w:rPr>
+          <w:rFonts w:ascii="Times New Roman" w:hAnsi="Times New Roman"/>
+          <w:sz w:val="24"/>
+        </w:rPr>
+        <w:t xml:space="preserve">do </w:t>
+      </w:r>
+      <w:r>
+        <w:rPr>
+          <w:rFonts w:ascii="Times New Roman" w:hAnsi="Times New Roman"/>
+          <w:sz w:val="24"/>
+        </w:rPr>
+        <w:t>que será estudado.</w:t>
+      </w:r>
+      <w:r>
+        <w:rPr>
+          <w:rFonts w:ascii="Times New Roman" w:hAnsi="Times New Roman"/>
+          <w:sz w:val="24"/>
+        </w:rPr>
+        <w:t xml:space="preserve"> </w:t>
+      </w:r>
+      <w:r>
+        <w:rPr>
+          <w:rFonts w:ascii="Times New Roman" w:eastAsia="Times New Roman" w:hAnsi="Times New Roman"/>
+          <w:sz w:val="24"/>
+          <w:szCs w:val="28"/>
+          <w:lang w:eastAsia="pt-BR"/>
+        </w:rPr>
+        <w:t>Na realização de uma pesquisa, segundo Oliveira (200</w:t>
+      </w:r>
+      <w:r>
+        <w:rPr>
+          <w:rFonts w:ascii="Times New Roman" w:eastAsia="Times New Roman" w:hAnsi="Times New Roman"/>
+          <w:sz w:val="24"/>
+          <w:szCs w:val="28"/>
+          <w:lang w:eastAsia="pt-BR"/>
+        </w:rPr>
+        <w:t>2</w:t>
+      </w:r>
+      <w:r>
+        <w:rPr>
+          <w:rFonts w:ascii="Times New Roman" w:eastAsia="Times New Roman" w:hAnsi="Times New Roman"/>
+          <w:sz w:val="24"/>
+          <w:szCs w:val="28"/>
+          <w:lang w:eastAsia="pt-BR"/>
+        </w:rPr>
+        <w:t xml:space="preserve">, p. 66), </w:t>
+      </w:r>
+      <w:r>
+        <w:rPr>
+          <w:rFonts w:ascii="Times New Roman" w:eastAsia="Times New Roman" w:hAnsi="Times New Roman"/>
+          <w:sz w:val="24"/>
+          <w:szCs w:val="28"/>
+          <w:lang w:eastAsia="pt-BR"/>
+        </w:rPr>
+        <w:t>“D</w:t>
+      </w:r>
+      <w:r>
+        <w:rPr>
+          <w:rFonts w:ascii="Times New Roman" w:eastAsia="Times New Roman" w:hAnsi="Times New Roman"/>
+          <w:sz w:val="24"/>
+          <w:szCs w:val="28"/>
+          <w:lang w:eastAsia="pt-BR"/>
+        </w:rPr>
+        <w:t xml:space="preserve">epois de definidas as fontes de dados e o tipo de pesquisa, que pode ser de campo ou de laboratório, </w:t>
+      </w:r>
+      <w:r>
+        <w:rPr>
+          <w:rFonts w:ascii="Times New Roman" w:eastAsia="Times New Roman" w:hAnsi="Times New Roman"/>
+          <w:sz w:val="24"/>
+          <w:szCs w:val="28"/>
+          <w:lang w:eastAsia="pt-BR"/>
+        </w:rPr>
+        <w:lastRenderedPageBreak/>
+        <w:t>devemos levantar as técnicas a serem utilizadas para a coleta de dados, destacando-se: questionários, entrevistas, observação, formulários e discussão em grupo</w:t>
+      </w:r>
+      <w:r>
+        <w:rPr>
+          <w:rFonts w:ascii="Times New Roman" w:eastAsia="Times New Roman" w:hAnsi="Times New Roman"/>
+          <w:sz w:val="24"/>
+          <w:szCs w:val="28"/>
+          <w:lang w:eastAsia="pt-BR"/>
+        </w:rPr>
+        <w:t>”</w:t>
+      </w:r>
+      <w:r>
+        <w:rPr>
+          <w:rFonts w:ascii="Times New Roman" w:eastAsia="Times New Roman" w:hAnsi="Times New Roman"/>
+          <w:sz w:val="24"/>
+          <w:szCs w:val="28"/>
+          <w:lang w:eastAsia="pt-BR"/>
+        </w:rPr>
+        <w:t xml:space="preserve">. </w:t>
+      </w:r>
+    </w:p>
+    <w:p>
+      <w:pPr>
         <w:spacing w:after="0" w:line="360" w:lineRule="auto"/>
         <w:ind w:firstLine="709"/>
         <w:jc w:val="both"/>
@@ -2114,108 +2502,232 @@
           <w:sz w:val="24"/>
         </w:rPr>
       </w:pPr>
+      <w:r>
+        <w:rPr>
+          <w:rFonts w:ascii="Times New Roman" w:hAnsi="Times New Roman"/>
+          <w:sz w:val="24"/>
+        </w:rPr>
+        <w:t>A coleta de dados será realizada através de r</w:t>
+      </w:r>
+      <w:r>
+        <w:rPr>
+          <w:rFonts w:ascii="Times New Roman" w:hAnsi="Times New Roman"/>
+          <w:sz w:val="24"/>
+        </w:rPr>
+        <w:t xml:space="preserve">euniões </w:t>
+      </w:r>
+      <w:r>
+        <w:rPr>
+          <w:rFonts w:ascii="Times New Roman" w:hAnsi="Times New Roman"/>
+          <w:sz w:val="24"/>
+        </w:rPr>
+        <w:t>semanais</w:t>
+      </w:r>
+      <w:r>
+        <w:rPr>
+          <w:rFonts w:ascii="Times New Roman" w:hAnsi="Times New Roman"/>
+          <w:sz w:val="24"/>
+        </w:rPr>
+        <w:t xml:space="preserve"> com </w:t>
+      </w:r>
+      <w:r>
+        <w:rPr>
+          <w:rFonts w:ascii="Times New Roman" w:hAnsi="Times New Roman"/>
+          <w:sz w:val="24"/>
+        </w:rPr>
+        <w:t>o orientador</w:t>
+      </w:r>
+      <w:r>
+        <w:rPr>
+          <w:rFonts w:ascii="Times New Roman" w:hAnsi="Times New Roman"/>
+          <w:sz w:val="24"/>
+        </w:rPr>
+        <w:t xml:space="preserve"> do projeto, com o objetivo de </w:t>
+      </w:r>
+      <w:r>
+        <w:rPr>
+          <w:rFonts w:ascii="Times New Roman" w:hAnsi="Times New Roman"/>
+          <w:sz w:val="24"/>
+        </w:rPr>
+        <w:t>mostrar pesquisas e resultados, além da definição de foco do projeto até a reunião seguinte</w:t>
+      </w:r>
+      <w:r>
+        <w:rPr>
+          <w:rFonts w:ascii="Times New Roman" w:hAnsi="Times New Roman"/>
+          <w:sz w:val="24"/>
+        </w:rPr>
+        <w:t>.</w:t>
+      </w:r>
     </w:p>
     <w:p>
       <w:pPr>
+        <w:spacing w:after="0" w:line="360" w:lineRule="auto"/>
+        <w:ind w:firstLine="709"/>
+        <w:jc w:val="both"/>
+        <w:rPr>
+          <w:rFonts w:ascii="Times New Roman" w:hAnsi="Times New Roman"/>
+          <w:sz w:val="24"/>
+        </w:rPr>
+      </w:pPr>
+      <w:r>
+        <w:rPr>
+          <w:rFonts w:ascii="Times New Roman" w:hAnsi="Times New Roman"/>
+          <w:sz w:val="24"/>
+        </w:rPr>
+        <w:t>Em relação à pesquisas, os instrumentos a serem utilizados são</w:t>
+      </w:r>
+      <w:r>
+        <w:rPr>
+          <w:rFonts w:ascii="Times New Roman" w:hAnsi="Times New Roman"/>
+          <w:sz w:val="28"/>
+        </w:rPr>
+        <w:t xml:space="preserve"> </w:t>
+      </w:r>
+      <w:r>
+        <w:rPr>
+          <w:rFonts w:ascii="Times New Roman" w:hAnsi="Times New Roman"/>
+          <w:sz w:val="24"/>
+        </w:rPr>
+        <w:t>livros e materiais relacionados com o tema,</w:t>
+      </w:r>
+      <w:r>
+        <w:rPr>
+          <w:rFonts w:ascii="Times New Roman" w:hAnsi="Times New Roman"/>
+          <w:sz w:val="24"/>
+        </w:rPr>
+        <w:t xml:space="preserve"> além de trabalhos e artigos acadêmicos e páginas na internet.</w:t>
+      </w:r>
+    </w:p>
+    <w:p>
+      <w:pPr>
+        <w:spacing w:after="0" w:line="360" w:lineRule="auto"/>
+        <w:ind w:firstLine="709"/>
+        <w:jc w:val="both"/>
+        <w:rPr>
+          <w:rFonts w:ascii="Times New Roman" w:hAnsi="Times New Roman"/>
+          <w:sz w:val="24"/>
+        </w:rPr>
+      </w:pPr>
+      <w:r>
+        <w:rPr>
+          <w:rFonts w:ascii="Times New Roman" w:hAnsi="Times New Roman"/>
+          <w:sz w:val="24"/>
+        </w:rPr>
+        <w:t xml:space="preserve">O projeto será dividido em </w:t>
+      </w:r>
+      <w:r>
+        <w:rPr>
+          <w:rFonts w:ascii="Times New Roman" w:hAnsi="Times New Roman"/>
+          <w:sz w:val="24"/>
+        </w:rPr>
+        <w:t>cinco</w:t>
+      </w:r>
+      <w:r>
+        <w:rPr>
+          <w:rFonts w:ascii="Times New Roman" w:hAnsi="Times New Roman"/>
+          <w:sz w:val="24"/>
+        </w:rPr>
+        <w:t xml:space="preserve"> etapas:</w:t>
+      </w:r>
+    </w:p>
+    <w:p>
+      <w:pPr>
+        <w:pStyle w:val="PargrafodaLista"/>
+        <w:numPr>
+          <w:ilvl w:val="0"/>
+          <w:numId w:val="34"/>
+        </w:numPr>
+        <w:spacing w:after="0" w:line="360" w:lineRule="auto"/>
+        <w:jc w:val="both"/>
+      </w:pPr>
+      <w:r>
+        <w:t>Levantamento de requisitos;</w:t>
+      </w:r>
+    </w:p>
+    <w:p>
+      <w:pPr>
+        <w:pStyle w:val="PargrafodaLista"/>
+        <w:numPr>
+          <w:ilvl w:val="0"/>
+          <w:numId w:val="34"/>
+        </w:numPr>
+        <w:spacing w:after="0" w:line="360" w:lineRule="auto"/>
+        <w:jc w:val="both"/>
+      </w:pPr>
+      <w:r>
+        <w:t>Desenvolvimento;</w:t>
+      </w:r>
+    </w:p>
+    <w:p>
+      <w:pPr>
+        <w:pStyle w:val="PargrafodaLista"/>
+        <w:numPr>
+          <w:ilvl w:val="0"/>
+          <w:numId w:val="34"/>
+        </w:numPr>
+        <w:spacing w:after="0" w:line="360" w:lineRule="auto"/>
+        <w:jc w:val="both"/>
+      </w:pPr>
+      <w:r>
+        <w:t>Testes;</w:t>
+      </w:r>
+    </w:p>
+    <w:p>
+      <w:pPr>
+        <w:pStyle w:val="PargrafodaLista"/>
+        <w:numPr>
+          <w:ilvl w:val="0"/>
+          <w:numId w:val="34"/>
+        </w:numPr>
+        <w:spacing w:after="0" w:line="360" w:lineRule="auto"/>
+        <w:jc w:val="both"/>
+      </w:pPr>
+      <w:r>
+        <w:t xml:space="preserve">Análise dos </w:t>
+      </w:r>
+      <w:r>
+        <w:t>dados</w:t>
+      </w:r>
+      <w:r>
+        <w:t>;</w:t>
+      </w:r>
+    </w:p>
+    <w:p>
+      <w:pPr>
+        <w:pStyle w:val="PargrafodaLista"/>
+        <w:numPr>
+          <w:ilvl w:val="0"/>
+          <w:numId w:val="34"/>
+        </w:numPr>
+        <w:spacing w:after="0" w:line="360" w:lineRule="auto"/>
+        <w:jc w:val="both"/>
+      </w:pPr>
+      <w:r>
+        <w:t>Apresentação dos resultados.</w:t>
+      </w:r>
+    </w:p>
+    <w:p>
+      <w:pPr>
+        <w:ind w:left="576"/>
+        <w:rPr>
+          <w:rFonts w:ascii="Times New Roman" w:hAnsi="Times New Roman"/>
+          <w:sz w:val="24"/>
+        </w:rPr>
+      </w:pPr>
+    </w:p>
+    <w:p>
+      <w:pPr>
         <w:pStyle w:val="Ttulo2"/>
       </w:pPr>
-      <w:bookmarkStart w:id="9" w:name="_Toc318361710"/>
-      <w:bookmarkStart w:id="10" w:name="_Toc318447232"/>
-      <w:r>
-        <w:t>Produção de Dados</w:t>
+      <w:bookmarkStart w:id="9" w:name="_Toc318361711"/>
+      <w:bookmarkStart w:id="10" w:name="_Toc318447233"/>
+      <w:r>
+        <w:t>Procedimentos</w:t>
       </w:r>
       <w:bookmarkEnd w:id="9"/>
       <w:bookmarkEnd w:id="10"/>
     </w:p>
-    <w:p>
-      <w:pPr>
-        <w:rPr>
-          <w:rFonts w:ascii="Times New Roman" w:hAnsi="Times New Roman"/>
-          <w:sz w:val="24"/>
-        </w:rPr>
-      </w:pPr>
-    </w:p>
-    <w:p>
-      <w:pPr>
-        <w:spacing w:after="0" w:line="360" w:lineRule="auto"/>
-        <w:ind w:firstLine="709"/>
-        <w:jc w:val="both"/>
-        <w:rPr>
-          <w:rFonts w:ascii="Times New Roman" w:hAnsi="Times New Roman"/>
-          <w:sz w:val="24"/>
-        </w:rPr>
-      </w:pPr>
-      <w:r>
-        <w:rPr>
-          <w:rFonts w:ascii="Times New Roman" w:hAnsi="Times New Roman"/>
-          <w:sz w:val="24"/>
-        </w:rPr>
-        <w:t xml:space="preserve">Reuniões </w:t>
-      </w:r>
-      <w:r>
-        <w:rPr>
-          <w:rFonts w:ascii="Times New Roman" w:hAnsi="Times New Roman"/>
-          <w:sz w:val="24"/>
-        </w:rPr>
-        <w:t>semanais</w:t>
-      </w:r>
-      <w:r>
-        <w:rPr>
-          <w:rFonts w:ascii="Times New Roman" w:hAnsi="Times New Roman"/>
-          <w:sz w:val="24"/>
-        </w:rPr>
-        <w:t xml:space="preserve"> com </w:t>
-      </w:r>
-      <w:r>
-        <w:rPr>
-          <w:rFonts w:ascii="Times New Roman" w:hAnsi="Times New Roman"/>
-          <w:sz w:val="24"/>
-        </w:rPr>
-        <w:t>o orientador</w:t>
-      </w:r>
-      <w:r>
-        <w:rPr>
-          <w:rFonts w:ascii="Times New Roman" w:hAnsi="Times New Roman"/>
-          <w:sz w:val="24"/>
-        </w:rPr>
-        <w:t xml:space="preserve"> do projeto, com o objetivo de </w:t>
-      </w:r>
-      <w:r>
-        <w:rPr>
-          <w:rFonts w:ascii="Times New Roman" w:hAnsi="Times New Roman"/>
-          <w:sz w:val="24"/>
-        </w:rPr>
-        <w:t>mostrar pesquisas e resultados, além da definição de foco do projeto até a reunião seguinte</w:t>
-      </w:r>
-      <w:r>
-        <w:rPr>
-          <w:rFonts w:ascii="Times New Roman" w:hAnsi="Times New Roman"/>
-          <w:sz w:val="24"/>
-        </w:rPr>
-        <w:t>.</w:t>
-      </w:r>
-    </w:p>
-    <w:p>
-      <w:pPr>
-        <w:ind w:left="576"/>
-        <w:rPr>
-          <w:rFonts w:ascii="Times New Roman" w:hAnsi="Times New Roman"/>
-          <w:sz w:val="24"/>
-        </w:rPr>
-      </w:pPr>
-    </w:p>
-    <w:p>
-      <w:pPr>
-        <w:pStyle w:val="Ttulo2"/>
-      </w:pPr>
-      <w:bookmarkStart w:id="11" w:name="_Toc318361711"/>
-      <w:bookmarkStart w:id="12" w:name="_Toc318447233"/>
-      <w:r>
-        <w:t>Procedimentos</w:t>
-      </w:r>
-      <w:bookmarkEnd w:id="11"/>
-      <w:bookmarkEnd w:id="12"/>
-    </w:p>
+    <w:p/>
     <w:p>
       <w:pPr>
         <w:pStyle w:val="PargrafodaLista"/>
@@ -2228,18 +2740,19 @@
         <w:jc w:val="both"/>
       </w:pPr>
       <w:r>
-        <w:t xml:space="preserve">Descrever </w:t>
-      </w:r>
-      <w:proofErr w:type="gramStart"/>
-      <w:r>
-        <w:t>o Big Data</w:t>
-      </w:r>
-      <w:proofErr w:type="gramEnd"/>
+        <w:t xml:space="preserve">Descrever o </w:t>
+      </w:r>
+      <w:r>
+        <w:rPr>
+          <w:i/>
+        </w:rPr>
+        <w:t>Big Data</w:t>
+      </w:r>
       <w:r>
         <w:t xml:space="preserve"> e suas ferramentas</w:t>
       </w:r>
       <w:r>
-        <w:t>.</w:t>
+        <w:t>;</w:t>
       </w:r>
     </w:p>
     <w:p>
@@ -2254,10 +2767,7 @@
         <w:jc w:val="both"/>
       </w:pPr>
       <w:r>
-        <w:t>Analisar o desempenho de vários tipos de banco de dados, para escolher o que melhor atende as necessidades do projeto</w:t>
-      </w:r>
-      <w:r>
-        <w:t>.</w:t>
+        <w:t>Levantar os requisitos necessários para o desenvolvimento da aplicação;</w:t>
       </w:r>
     </w:p>
     <w:p>
@@ -2272,7 +2782,6 @@
         <w:jc w:val="both"/>
       </w:pPr>
       <w:r>
-        <w:lastRenderedPageBreak/>
         <w:t xml:space="preserve">Desenvolver uma </w:t>
       </w:r>
       <w:r>
@@ -2291,10 +2800,13 @@
         <w:t xml:space="preserve">ao </w:t>
       </w:r>
       <w:r>
+        <w:rPr>
+          <w:i/>
+        </w:rPr>
         <w:t>Big Data</w:t>
       </w:r>
       <w:r>
-        <w:t>.</w:t>
+        <w:t>;</w:t>
       </w:r>
     </w:p>
     <w:p>
@@ -2309,6 +2821,36 @@
         <w:jc w:val="both"/>
       </w:pPr>
       <w:r>
+        <w:t>Fazer a coleta e análise dos dados coletados;</w:t>
+      </w:r>
+    </w:p>
+    <w:p>
+      <w:pPr>
+        <w:pStyle w:val="PargrafodaLista"/>
+        <w:numPr>
+          <w:ilvl w:val="0"/>
+          <w:numId w:val="27"/>
+        </w:numPr>
+        <w:spacing w:line="360" w:lineRule="auto"/>
+        <w:ind w:left="1338" w:hanging="357"/>
+        <w:jc w:val="both"/>
+      </w:pPr>
+      <w:r>
+        <w:t>Apresentar os resultados com da análise dos dados;</w:t>
+      </w:r>
+    </w:p>
+    <w:p>
+      <w:pPr>
+        <w:pStyle w:val="PargrafodaLista"/>
+        <w:numPr>
+          <w:ilvl w:val="0"/>
+          <w:numId w:val="27"/>
+        </w:numPr>
+        <w:spacing w:line="360" w:lineRule="auto"/>
+        <w:ind w:left="1338" w:hanging="357"/>
+        <w:jc w:val="both"/>
+      </w:pPr>
+      <w:r>
         <w:t>Demonstrar como as tecnologias desenvolvidas podem afetar o futuro das organizações</w:t>
       </w:r>
       <w:r>
@@ -2327,13 +2869,13 @@
       <w:pPr>
         <w:pStyle w:val="Ttulo2"/>
       </w:pPr>
-      <w:bookmarkStart w:id="13" w:name="_Toc318361712"/>
-      <w:bookmarkStart w:id="14" w:name="_Toc318447234"/>
+      <w:bookmarkStart w:id="11" w:name="_Toc318361712"/>
+      <w:bookmarkStart w:id="12" w:name="_Toc318447234"/>
       <w:r>
         <w:t>Cronograma</w:t>
       </w:r>
-      <w:bookmarkEnd w:id="13"/>
-      <w:bookmarkEnd w:id="14"/>
+      <w:bookmarkEnd w:id="11"/>
+      <w:bookmarkEnd w:id="12"/>
     </w:p>
     <w:p/>
     <w:tbl>
@@ -3063,6 +3605,7 @@
                 <w:szCs w:val="20"/>
                 <w:lang w:eastAsia="pt-BR"/>
               </w:rPr>
+              <w:lastRenderedPageBreak/>
               <w:t>Formulação do Pré-projeto</w:t>
             </w:r>
           </w:p>
@@ -3323,29 +3866,7 @@
                 <w:szCs w:val="20"/>
                 <w:lang w:eastAsia="pt-BR"/>
               </w:rPr>
-              <w:t xml:space="preserve">Pesquisas dos itens do </w:t>
-            </w:r>
-            <w:proofErr w:type="spellStart"/>
-            <w:r>
-              <w:rPr>
-                <w:rFonts w:ascii="Times New Roman" w:eastAsia="Times New Roman" w:hAnsi="Times New Roman"/>
-                <w:color w:val="000000"/>
-                <w:sz w:val="20"/>
-                <w:szCs w:val="20"/>
-                <w:lang w:eastAsia="pt-BR"/>
-              </w:rPr>
-              <w:t>pré</w:t>
-            </w:r>
-            <w:proofErr w:type="spellEnd"/>
-            <w:r>
-              <w:rPr>
-                <w:rFonts w:ascii="Times New Roman" w:eastAsia="Times New Roman" w:hAnsi="Times New Roman"/>
-                <w:color w:val="000000"/>
-                <w:sz w:val="20"/>
-                <w:szCs w:val="20"/>
-                <w:lang w:eastAsia="pt-BR"/>
-              </w:rPr>
-              <w:t xml:space="preserve"> – projeto</w:t>
+              <w:t>Pesquisas dos itens do pré – projeto</w:t>
             </w:r>
           </w:p>
         </w:tc>
@@ -4125,20 +4646,8 @@
                 <w:szCs w:val="20"/>
                 <w:lang w:eastAsia="pt-BR"/>
               </w:rPr>
-              <w:t xml:space="preserve">Orientação da Introdução, Objetivos e </w:t>
+              <w:t>Orientação da Introdução, Objetivos e Justificativa</w:t>
             </w:r>
-            <w:proofErr w:type="gramStart"/>
-            <w:r>
-              <w:rPr>
-                <w:rFonts w:ascii="Times New Roman" w:eastAsia="Times New Roman" w:hAnsi="Times New Roman"/>
-                <w:color w:val="000000"/>
-                <w:sz w:val="20"/>
-                <w:szCs w:val="20"/>
-                <w:lang w:eastAsia="pt-BR"/>
-              </w:rPr>
-              <w:t>Justificativa</w:t>
-            </w:r>
-            <w:proofErr w:type="gramEnd"/>
           </w:p>
         </w:tc>
         <w:tc>
@@ -4397,20 +4906,8 @@
                 <w:szCs w:val="20"/>
                 <w:lang w:eastAsia="pt-BR"/>
               </w:rPr>
-              <w:t xml:space="preserve">Formulação da Introdução, Objetivos e </w:t>
+              <w:t>Formulação da Introdução, Objetivos e Justificativas</w:t>
             </w:r>
-            <w:proofErr w:type="gramStart"/>
-            <w:r>
-              <w:rPr>
-                <w:rFonts w:ascii="Times New Roman" w:eastAsia="Times New Roman" w:hAnsi="Times New Roman"/>
-                <w:color w:val="000000"/>
-                <w:sz w:val="20"/>
-                <w:szCs w:val="20"/>
-                <w:lang w:eastAsia="pt-BR"/>
-              </w:rPr>
-              <w:t>Justificativas</w:t>
-            </w:r>
-            <w:proofErr w:type="gramEnd"/>
           </w:p>
         </w:tc>
         <w:tc>
@@ -4669,20 +5166,8 @@
                 <w:szCs w:val="20"/>
                 <w:lang w:eastAsia="pt-BR"/>
               </w:rPr>
-              <w:t xml:space="preserve">Fechamento da Introdução, Objetivos e </w:t>
+              <w:t>Fechamento da Introdução, Objetivos e Justificativas</w:t>
             </w:r>
-            <w:proofErr w:type="gramStart"/>
-            <w:r>
-              <w:rPr>
-                <w:rFonts w:ascii="Times New Roman" w:eastAsia="Times New Roman" w:hAnsi="Times New Roman"/>
-                <w:color w:val="000000"/>
-                <w:sz w:val="20"/>
-                <w:szCs w:val="20"/>
-                <w:lang w:eastAsia="pt-BR"/>
-              </w:rPr>
-              <w:t>Justificativas</w:t>
-            </w:r>
-            <w:proofErr w:type="gramEnd"/>
           </w:p>
         </w:tc>
         <w:tc>
@@ -4933,7 +5418,6 @@
                 <w:lang w:eastAsia="pt-BR"/>
               </w:rPr>
             </w:pPr>
-            <w:proofErr w:type="gramStart"/>
             <w:r>
               <w:rPr>
                 <w:rFonts w:ascii="Times New Roman" w:eastAsia="Times New Roman" w:hAnsi="Times New Roman"/>
@@ -4942,18 +5426,7 @@
                 <w:szCs w:val="20"/>
                 <w:lang w:eastAsia="pt-BR"/>
               </w:rPr>
-              <w:t>Entrega</w:t>
-            </w:r>
-            <w:proofErr w:type="gramEnd"/>
-            <w:r>
-              <w:rPr>
-                <w:rFonts w:ascii="Times New Roman" w:eastAsia="Times New Roman" w:hAnsi="Times New Roman"/>
-                <w:color w:val="000000"/>
-                <w:sz w:val="20"/>
-                <w:szCs w:val="20"/>
-                <w:lang w:eastAsia="pt-BR"/>
-              </w:rPr>
-              <w:t xml:space="preserve"> da Introdução, Objetivos e Justificativas</w:t>
+              <w:t>Entrega da Introdução, Objetivos e Justificativas</w:t>
             </w:r>
           </w:p>
         </w:tc>
@@ -6247,18 +6720,7 @@
                 <w:szCs w:val="20"/>
                 <w:lang w:eastAsia="pt-BR"/>
               </w:rPr>
-              <w:t xml:space="preserve">Formulação do Quadro </w:t>
-            </w:r>
-            <w:r>
-              <w:rPr>
-                <w:rFonts w:ascii="Times New Roman" w:eastAsia="Times New Roman" w:hAnsi="Times New Roman"/>
-                <w:color w:val="000000"/>
-                <w:sz w:val="20"/>
-                <w:szCs w:val="20"/>
-                <w:lang w:eastAsia="pt-BR"/>
-              </w:rPr>
-              <w:lastRenderedPageBreak/>
-              <w:t>Metodológico</w:t>
+              <w:t>Formulação do Quadro Metodológico</w:t>
             </w:r>
           </w:p>
         </w:tc>
@@ -6512,7 +6974,6 @@
                 <w:szCs w:val="20"/>
                 <w:lang w:eastAsia="pt-BR"/>
               </w:rPr>
-              <w:lastRenderedPageBreak/>
               <w:t>Entrega do Quadro Metodológico</w:t>
             </w:r>
           </w:p>
@@ -7196,35 +7657,6 @@
                 <w:lang w:eastAsia="pt-BR"/>
               </w:rPr>
             </w:pPr>
-          </w:p>
-        </w:tc>
-        <w:tc>
-          <w:tcPr>
-            <w:tcW w:w="953" w:type="dxa"/>
-            <w:tcBorders>
-              <w:bottom w:val="single" w:sz="4" w:space="0" w:color="000000"/>
-              <w:right w:val="single" w:sz="4" w:space="0" w:color="000000"/>
-            </w:tcBorders>
-            <w:noWrap/>
-            <w:tcMar>
-              <w:top w:w="0" w:type="dxa"/>
-              <w:left w:w="70" w:type="dxa"/>
-              <w:bottom w:w="0" w:type="dxa"/>
-              <w:right w:w="70" w:type="dxa"/>
-            </w:tcMar>
-            <w:vAlign w:val="center"/>
-          </w:tcPr>
-          <w:p>
-            <w:pPr>
-              <w:jc w:val="center"/>
-              <w:rPr>
-                <w:rFonts w:ascii="Times New Roman" w:eastAsia="Times New Roman" w:hAnsi="Times New Roman"/>
-                <w:color w:val="000000"/>
-                <w:sz w:val="20"/>
-                <w:szCs w:val="20"/>
-                <w:lang w:eastAsia="pt-BR"/>
-              </w:rPr>
-            </w:pPr>
             <w:r>
               <w:rPr>
                 <w:rFonts w:ascii="Times New Roman" w:eastAsia="Times New Roman" w:hAnsi="Times New Roman"/>
@@ -7235,6 +7667,35 @@
               </w:rPr>
               <w:t>X</w:t>
             </w:r>
+          </w:p>
+        </w:tc>
+        <w:tc>
+          <w:tcPr>
+            <w:tcW w:w="953" w:type="dxa"/>
+            <w:tcBorders>
+              <w:bottom w:val="single" w:sz="4" w:space="0" w:color="000000"/>
+              <w:right w:val="single" w:sz="4" w:space="0" w:color="000000"/>
+            </w:tcBorders>
+            <w:noWrap/>
+            <w:tcMar>
+              <w:top w:w="0" w:type="dxa"/>
+              <w:left w:w="70" w:type="dxa"/>
+              <w:bottom w:w="0" w:type="dxa"/>
+              <w:right w:w="70" w:type="dxa"/>
+            </w:tcMar>
+            <w:vAlign w:val="center"/>
+          </w:tcPr>
+          <w:p>
+            <w:pPr>
+              <w:jc w:val="center"/>
+              <w:rPr>
+                <w:rFonts w:ascii="Times New Roman" w:eastAsia="Times New Roman" w:hAnsi="Times New Roman"/>
+                <w:color w:val="000000"/>
+                <w:sz w:val="20"/>
+                <w:szCs w:val="20"/>
+                <w:lang w:eastAsia="pt-BR"/>
+              </w:rPr>
+            </w:pPr>
           </w:p>
         </w:tc>
       </w:tr>
@@ -7452,35 +7913,6 @@
                 <w:lang w:eastAsia="pt-BR"/>
               </w:rPr>
             </w:pPr>
-          </w:p>
-        </w:tc>
-        <w:tc>
-          <w:tcPr>
-            <w:tcW w:w="953" w:type="dxa"/>
-            <w:tcBorders>
-              <w:bottom w:val="single" w:sz="4" w:space="0" w:color="000000"/>
-              <w:right w:val="single" w:sz="4" w:space="0" w:color="000000"/>
-            </w:tcBorders>
-            <w:noWrap/>
-            <w:tcMar>
-              <w:top w:w="0" w:type="dxa"/>
-              <w:left w:w="70" w:type="dxa"/>
-              <w:bottom w:w="0" w:type="dxa"/>
-              <w:right w:w="70" w:type="dxa"/>
-            </w:tcMar>
-            <w:vAlign w:val="center"/>
-          </w:tcPr>
-          <w:p>
-            <w:pPr>
-              <w:jc w:val="center"/>
-              <w:rPr>
-                <w:rFonts w:ascii="Times New Roman" w:eastAsia="Times New Roman" w:hAnsi="Times New Roman"/>
-                <w:color w:val="000000"/>
-                <w:sz w:val="20"/>
-                <w:szCs w:val="20"/>
-                <w:lang w:eastAsia="pt-BR"/>
-              </w:rPr>
-            </w:pPr>
             <w:r>
               <w:rPr>
                 <w:rFonts w:ascii="Times New Roman" w:eastAsia="Times New Roman" w:hAnsi="Times New Roman"/>
@@ -7491,6 +7923,35 @@
               </w:rPr>
               <w:t>X</w:t>
             </w:r>
+          </w:p>
+        </w:tc>
+        <w:tc>
+          <w:tcPr>
+            <w:tcW w:w="953" w:type="dxa"/>
+            <w:tcBorders>
+              <w:bottom w:val="single" w:sz="4" w:space="0" w:color="000000"/>
+              <w:right w:val="single" w:sz="4" w:space="0" w:color="000000"/>
+            </w:tcBorders>
+            <w:noWrap/>
+            <w:tcMar>
+              <w:top w:w="0" w:type="dxa"/>
+              <w:left w:w="70" w:type="dxa"/>
+              <w:bottom w:w="0" w:type="dxa"/>
+              <w:right w:w="70" w:type="dxa"/>
+            </w:tcMar>
+            <w:vAlign w:val="center"/>
+          </w:tcPr>
+          <w:p>
+            <w:pPr>
+              <w:jc w:val="center"/>
+              <w:rPr>
+                <w:rFonts w:ascii="Times New Roman" w:eastAsia="Times New Roman" w:hAnsi="Times New Roman"/>
+                <w:color w:val="000000"/>
+                <w:sz w:val="20"/>
+                <w:szCs w:val="20"/>
+                <w:lang w:eastAsia="pt-BR"/>
+              </w:rPr>
+            </w:pPr>
           </w:p>
         </w:tc>
       </w:tr>
@@ -7708,35 +8169,6 @@
                 <w:lang w:eastAsia="pt-BR"/>
               </w:rPr>
             </w:pPr>
-          </w:p>
-        </w:tc>
-        <w:tc>
-          <w:tcPr>
-            <w:tcW w:w="953" w:type="dxa"/>
-            <w:tcBorders>
-              <w:bottom w:val="single" w:sz="4" w:space="0" w:color="000000"/>
-              <w:right w:val="single" w:sz="4" w:space="0" w:color="000000"/>
-            </w:tcBorders>
-            <w:noWrap/>
-            <w:tcMar>
-              <w:top w:w="0" w:type="dxa"/>
-              <w:left w:w="70" w:type="dxa"/>
-              <w:bottom w:w="0" w:type="dxa"/>
-              <w:right w:w="70" w:type="dxa"/>
-            </w:tcMar>
-            <w:vAlign w:val="center"/>
-          </w:tcPr>
-          <w:p>
-            <w:pPr>
-              <w:jc w:val="center"/>
-              <w:rPr>
-                <w:rFonts w:ascii="Times New Roman" w:eastAsia="Times New Roman" w:hAnsi="Times New Roman"/>
-                <w:color w:val="000000"/>
-                <w:sz w:val="20"/>
-                <w:szCs w:val="20"/>
-                <w:lang w:eastAsia="pt-BR"/>
-              </w:rPr>
-            </w:pPr>
             <w:r>
               <w:rPr>
                 <w:rFonts w:ascii="Times New Roman" w:eastAsia="Times New Roman" w:hAnsi="Times New Roman"/>
@@ -7747,6 +8179,35 @@
               </w:rPr>
               <w:t>X</w:t>
             </w:r>
+          </w:p>
+        </w:tc>
+        <w:tc>
+          <w:tcPr>
+            <w:tcW w:w="953" w:type="dxa"/>
+            <w:tcBorders>
+              <w:bottom w:val="single" w:sz="4" w:space="0" w:color="000000"/>
+              <w:right w:val="single" w:sz="4" w:space="0" w:color="000000"/>
+            </w:tcBorders>
+            <w:noWrap/>
+            <w:tcMar>
+              <w:top w:w="0" w:type="dxa"/>
+              <w:left w:w="70" w:type="dxa"/>
+              <w:bottom w:w="0" w:type="dxa"/>
+              <w:right w:w="70" w:type="dxa"/>
+            </w:tcMar>
+            <w:vAlign w:val="center"/>
+          </w:tcPr>
+          <w:p>
+            <w:pPr>
+              <w:jc w:val="center"/>
+              <w:rPr>
+                <w:rFonts w:ascii="Times New Roman" w:eastAsia="Times New Roman" w:hAnsi="Times New Roman"/>
+                <w:color w:val="000000"/>
+                <w:sz w:val="20"/>
+                <w:szCs w:val="20"/>
+                <w:lang w:eastAsia="pt-BR"/>
+              </w:rPr>
+            </w:pPr>
           </w:p>
         </w:tc>
       </w:tr>
@@ -7757,11 +8218,12 @@
       <w:pPr>
         <w:pStyle w:val="Ttulo2"/>
       </w:pPr>
-      <w:bookmarkStart w:id="15" w:name="_Toc411530437"/>
-      <w:r>
+      <w:bookmarkStart w:id="13" w:name="_Toc411530437"/>
+      <w:r>
+        <w:lastRenderedPageBreak/>
         <w:t>Orçamento</w:t>
       </w:r>
-      <w:bookmarkEnd w:id="15"/>
+      <w:bookmarkEnd w:id="13"/>
     </w:p>
     <w:p>
       <w:pPr>
@@ -7798,7 +8260,7 @@
         </w:trPr>
         <w:tc>
           <w:tcPr>
-            <w:tcW w:w="8644" w:type="dxa"/>
+            <w:tcW w:w="9211" w:type="dxa"/>
             <w:gridSpan w:val="4"/>
             <w:tcBorders>
               <w:top w:val="single" w:sz="4" w:space="0" w:color="000000"/>
@@ -7835,7 +8297,7 @@
         </w:trPr>
         <w:tc>
           <w:tcPr>
-            <w:tcW w:w="8644" w:type="dxa"/>
+            <w:tcW w:w="9211" w:type="dxa"/>
             <w:gridSpan w:val="4"/>
             <w:tcBorders>
               <w:top w:val="single" w:sz="4" w:space="0" w:color="000000"/>
@@ -7874,7 +8336,7 @@
         </w:trPr>
         <w:tc>
           <w:tcPr>
-            <w:tcW w:w="8644" w:type="dxa"/>
+            <w:tcW w:w="9211" w:type="dxa"/>
             <w:gridSpan w:val="4"/>
             <w:tcBorders>
               <w:top w:val="single" w:sz="4" w:space="0" w:color="000000"/>
@@ -7899,13 +8361,20 @@
               <w:ind w:firstLine="0"/>
               <w:jc w:val="left"/>
             </w:pPr>
-            <w:proofErr w:type="gramStart"/>
             <w:r>
-              <w:t>1.1 Material Permanente</w:t>
+              <w:t xml:space="preserve">1.1 Material Permanente: (equipamentos, livros, </w:t>
             </w:r>
-            <w:proofErr w:type="gramEnd"/>
             <w:r>
-              <w:t>: (equipamentos, livros, softwares, equipamentos de informática, etc.)</w:t>
+              <w:t xml:space="preserve">máquina fotográfica e gravadores, </w:t>
+            </w:r>
+            <w:r>
+              <w:t xml:space="preserve">equipamentos de informática, </w:t>
+            </w:r>
+            <w:r>
+              <w:t xml:space="preserve">softwares, </w:t>
+            </w:r>
+            <w:r>
+              <w:t>etc.)</w:t>
             </w:r>
             <w:r>
               <w:t>.</w:t>
@@ -7921,7 +8390,7 @@
         </w:trPr>
         <w:tc>
           <w:tcPr>
-            <w:tcW w:w="2526" w:type="dxa"/>
+            <w:tcW w:w="2692" w:type="dxa"/>
             <w:tcBorders>
               <w:top w:val="single" w:sz="4" w:space="0" w:color="000000"/>
               <w:left w:val="single" w:sz="4" w:space="0" w:color="000000"/>
@@ -7952,7 +8421,7 @@
         </w:tc>
         <w:tc>
           <w:tcPr>
-            <w:tcW w:w="2111" w:type="dxa"/>
+            <w:tcW w:w="2249" w:type="dxa"/>
             <w:tcBorders>
               <w:top w:val="single" w:sz="4" w:space="0" w:color="000000"/>
               <w:left w:val="single" w:sz="4" w:space="0" w:color="000000"/>
@@ -7983,7 +8452,7 @@
         </w:tc>
         <w:tc>
           <w:tcPr>
-            <w:tcW w:w="2838" w:type="dxa"/>
+            <w:tcW w:w="3024" w:type="dxa"/>
             <w:tcBorders>
               <w:top w:val="single" w:sz="4" w:space="0" w:color="000000"/>
               <w:left w:val="single" w:sz="4" w:space="0" w:color="000000"/>
@@ -8014,7 +8483,7 @@
         </w:tc>
         <w:tc>
           <w:tcPr>
-            <w:tcW w:w="1169" w:type="dxa"/>
+            <w:tcW w:w="1246" w:type="dxa"/>
             <w:tcBorders>
               <w:top w:val="single" w:sz="4" w:space="0" w:color="000000"/>
               <w:left w:val="single" w:sz="4" w:space="0" w:color="000000"/>
@@ -8052,7 +8521,7 @@
         </w:trPr>
         <w:tc>
           <w:tcPr>
-            <w:tcW w:w="2526" w:type="dxa"/>
+            <w:tcW w:w="2692" w:type="dxa"/>
             <w:tcBorders>
               <w:top w:val="single" w:sz="4" w:space="0" w:color="000000"/>
               <w:left w:val="single" w:sz="4" w:space="0" w:color="000000"/>
@@ -8075,18 +8544,48 @@
               <w:jc w:val="center"/>
             </w:pPr>
             <w:r>
-              <w:t xml:space="preserve">Livro </w:t>
+              <w:t xml:space="preserve">Livro - </w:t>
             </w:r>
-            <w:proofErr w:type="gramStart"/>
+            <w:r>
+              <w:rPr>
+                <w:sz w:val="24"/>
+              </w:rPr>
+              <w:t>MongoDB The Definitive Guide</w:t>
+            </w:r>
+          </w:p>
+        </w:tc>
+        <w:tc>
+          <w:tcPr>
+            <w:tcW w:w="2249" w:type="dxa"/>
+            <w:tcBorders>
+              <w:top w:val="single" w:sz="4" w:space="0" w:color="000000"/>
+              <w:left w:val="single" w:sz="4" w:space="0" w:color="000000"/>
+              <w:bottom w:val="single" w:sz="4" w:space="0" w:color="000000"/>
+              <w:right w:val="nil"/>
+            </w:tcBorders>
+            <w:tcMar>
+              <w:top w:w="0" w:type="dxa"/>
+              <w:left w:w="70" w:type="dxa"/>
+              <w:bottom w:w="0" w:type="dxa"/>
+              <w:right w:w="70" w:type="dxa"/>
+            </w:tcMar>
+            <w:hideMark/>
+          </w:tcPr>
+          <w:p>
+            <w:pPr>
+              <w:pStyle w:val="Textbody"/>
+              <w:spacing w:line="240" w:lineRule="auto"/>
+              <w:ind w:firstLine="0"/>
+              <w:jc w:val="center"/>
+            </w:pPr>
             <w:r>
               <w:t>1</w:t>
             </w:r>
-            <w:proofErr w:type="gramEnd"/>
-          </w:p>
-        </w:tc>
-        <w:tc>
-          <w:tcPr>
-            <w:tcW w:w="2111" w:type="dxa"/>
+          </w:p>
+        </w:tc>
+        <w:tc>
+          <w:tcPr>
+            <w:tcW w:w="3024" w:type="dxa"/>
             <w:tcBorders>
               <w:top w:val="single" w:sz="4" w:space="0" w:color="000000"/>
               <w:left w:val="single" w:sz="4" w:space="0" w:color="000000"/>
@@ -8108,21 +8607,19 @@
               <w:ind w:firstLine="0"/>
               <w:jc w:val="center"/>
             </w:pPr>
-            <w:proofErr w:type="gramStart"/>
             <w:r>
-              <w:t>1</w:t>
+              <w:t>140,32</w:t>
             </w:r>
-            <w:proofErr w:type="gramEnd"/>
-          </w:p>
-        </w:tc>
-        <w:tc>
-          <w:tcPr>
-            <w:tcW w:w="2838" w:type="dxa"/>
+          </w:p>
+        </w:tc>
+        <w:tc>
+          <w:tcPr>
+            <w:tcW w:w="1246" w:type="dxa"/>
             <w:tcBorders>
               <w:top w:val="single" w:sz="4" w:space="0" w:color="000000"/>
               <w:left w:val="single" w:sz="4" w:space="0" w:color="000000"/>
               <w:bottom w:val="single" w:sz="4" w:space="0" w:color="000000"/>
-              <w:right w:val="nil"/>
+              <w:right w:val="single" w:sz="4" w:space="0" w:color="000000"/>
             </w:tcBorders>
             <w:tcMar>
               <w:top w:w="0" w:type="dxa"/>
@@ -8140,42 +8637,7 @@
               <w:jc w:val="center"/>
             </w:pPr>
             <w:r>
-              <w:t>100,</w:t>
-            </w:r>
-            <w:r>
-              <w:t>15</w:t>
-            </w:r>
-          </w:p>
-        </w:tc>
-        <w:tc>
-          <w:tcPr>
-            <w:tcW w:w="1169" w:type="dxa"/>
-            <w:tcBorders>
-              <w:top w:val="single" w:sz="4" w:space="0" w:color="000000"/>
-              <w:left w:val="single" w:sz="4" w:space="0" w:color="000000"/>
-              <w:bottom w:val="single" w:sz="4" w:space="0" w:color="000000"/>
-              <w:right w:val="single" w:sz="4" w:space="0" w:color="000000"/>
-            </w:tcBorders>
-            <w:tcMar>
-              <w:top w:w="0" w:type="dxa"/>
-              <w:left w:w="70" w:type="dxa"/>
-              <w:bottom w:w="0" w:type="dxa"/>
-              <w:right w:w="70" w:type="dxa"/>
-            </w:tcMar>
-            <w:hideMark/>
-          </w:tcPr>
-          <w:p>
-            <w:pPr>
-              <w:pStyle w:val="Textbody"/>
-              <w:spacing w:line="240" w:lineRule="auto"/>
-              <w:ind w:firstLine="0"/>
-              <w:jc w:val="center"/>
-            </w:pPr>
-            <w:r>
-              <w:t>500,</w:t>
-            </w:r>
-            <w:r>
-              <w:t>65</w:t>
+              <w:t>140,32</w:t>
             </w:r>
           </w:p>
         </w:tc>
@@ -8188,7 +8650,7 @@
         </w:trPr>
         <w:tc>
           <w:tcPr>
-            <w:tcW w:w="2526" w:type="dxa"/>
+            <w:tcW w:w="2692" w:type="dxa"/>
             <w:tcBorders>
               <w:top w:val="single" w:sz="4" w:space="0" w:color="000000"/>
               <w:left w:val="single" w:sz="4" w:space="0" w:color="000000"/>
@@ -8212,16 +8674,20 @@
             <w:r>
               <w:t xml:space="preserve">Livro </w:t>
             </w:r>
-            <w:proofErr w:type="gramStart"/>
             <w:r>
-              <w:t>2</w:t>
+              <w:t xml:space="preserve">- </w:t>
             </w:r>
-            <w:proofErr w:type="gramEnd"/>
-          </w:p>
-        </w:tc>
-        <w:tc>
-          <w:tcPr>
-            <w:tcW w:w="2111" w:type="dxa"/>
+            <w:r>
+              <w:rPr>
+                <w:sz w:val="24"/>
+              </w:rPr>
+              <w:t>Getting Started Whith Storm</w:t>
+            </w:r>
+          </w:p>
+        </w:tc>
+        <w:tc>
+          <w:tcPr>
+            <w:tcW w:w="2249" w:type="dxa"/>
             <w:tcBorders>
               <w:top w:val="single" w:sz="4" w:space="0" w:color="000000"/>
               <w:left w:val="single" w:sz="4" w:space="0" w:color="000000"/>
@@ -8242,16 +8708,14 @@
               <w:ind w:firstLine="0"/>
               <w:jc w:val="center"/>
             </w:pPr>
-            <w:proofErr w:type="gramStart"/>
             <w:r>
               <w:t>1</w:t>
             </w:r>
-            <w:proofErr w:type="gramEnd"/>
-          </w:p>
-        </w:tc>
-        <w:tc>
-          <w:tcPr>
-            <w:tcW w:w="2838" w:type="dxa"/>
+          </w:p>
+        </w:tc>
+        <w:tc>
+          <w:tcPr>
+            <w:tcW w:w="3024" w:type="dxa"/>
             <w:tcBorders>
               <w:top w:val="single" w:sz="4" w:space="0" w:color="000000"/>
               <w:left w:val="single" w:sz="4" w:space="0" w:color="000000"/>
@@ -8272,11 +8736,14 @@
               <w:ind w:firstLine="0"/>
               <w:jc w:val="center"/>
             </w:pPr>
-          </w:p>
-        </w:tc>
-        <w:tc>
-          <w:tcPr>
-            <w:tcW w:w="1169" w:type="dxa"/>
+            <w:r>
+              <w:t>63,76</w:t>
+            </w:r>
+          </w:p>
+        </w:tc>
+        <w:tc>
+          <w:tcPr>
+            <w:tcW w:w="1246" w:type="dxa"/>
             <w:tcBorders>
               <w:top w:val="single" w:sz="4" w:space="0" w:color="000000"/>
               <w:left w:val="single" w:sz="4" w:space="0" w:color="000000"/>
@@ -8297,6 +8764,9 @@
               <w:ind w:firstLine="0"/>
               <w:jc w:val="center"/>
             </w:pPr>
+            <w:r>
+              <w:t>63,76</w:t>
+            </w:r>
           </w:p>
         </w:tc>
       </w:tr>
@@ -8308,7 +8778,7 @@
         </w:trPr>
         <w:tc>
           <w:tcPr>
-            <w:tcW w:w="2526" w:type="dxa"/>
+            <w:tcW w:w="2692" w:type="dxa"/>
             <w:tcBorders>
               <w:top w:val="single" w:sz="4" w:space="0" w:color="000000"/>
               <w:left w:val="single" w:sz="4" w:space="0" w:color="000000"/>
@@ -8332,16 +8802,20 @@
             <w:r>
               <w:t xml:space="preserve">Livro </w:t>
             </w:r>
-            <w:proofErr w:type="gramStart"/>
             <w:r>
-              <w:t>3</w:t>
+              <w:t xml:space="preserve">- </w:t>
             </w:r>
-            <w:proofErr w:type="gramEnd"/>
-          </w:p>
-        </w:tc>
-        <w:tc>
-          <w:tcPr>
-            <w:tcW w:w="2111" w:type="dxa"/>
+            <w:r>
+              <w:rPr>
+                <w:sz w:val="24"/>
+              </w:rPr>
+              <w:t>Cloud Computing Theory And Pratice</w:t>
+            </w:r>
+          </w:p>
+        </w:tc>
+        <w:tc>
+          <w:tcPr>
+            <w:tcW w:w="2249" w:type="dxa"/>
             <w:tcBorders>
               <w:top w:val="single" w:sz="4" w:space="0" w:color="000000"/>
               <w:left w:val="single" w:sz="4" w:space="0" w:color="000000"/>
@@ -8362,16 +8836,14 @@
               <w:ind w:firstLine="0"/>
               <w:jc w:val="center"/>
             </w:pPr>
-            <w:proofErr w:type="gramStart"/>
             <w:r>
               <w:t>1</w:t>
             </w:r>
-            <w:proofErr w:type="gramEnd"/>
-          </w:p>
-        </w:tc>
-        <w:tc>
-          <w:tcPr>
-            <w:tcW w:w="2838" w:type="dxa"/>
+          </w:p>
+        </w:tc>
+        <w:tc>
+          <w:tcPr>
+            <w:tcW w:w="3024" w:type="dxa"/>
             <w:tcBorders>
               <w:top w:val="single" w:sz="4" w:space="0" w:color="000000"/>
               <w:left w:val="single" w:sz="4" w:space="0" w:color="000000"/>
@@ -8392,11 +8864,14 @@
               <w:ind w:firstLine="0"/>
               <w:jc w:val="center"/>
             </w:pPr>
-          </w:p>
-        </w:tc>
-        <w:tc>
-          <w:tcPr>
-            <w:tcW w:w="1169" w:type="dxa"/>
+            <w:r>
+              <w:t>177,01</w:t>
+            </w:r>
+          </w:p>
+        </w:tc>
+        <w:tc>
+          <w:tcPr>
+            <w:tcW w:w="1246" w:type="dxa"/>
             <w:tcBorders>
               <w:top w:val="single" w:sz="4" w:space="0" w:color="000000"/>
               <w:left w:val="single" w:sz="4" w:space="0" w:color="000000"/>
@@ -8417,6 +8892,9 @@
               <w:ind w:firstLine="0"/>
               <w:jc w:val="center"/>
             </w:pPr>
+            <w:r>
+              <w:t>177,01</w:t>
+            </w:r>
           </w:p>
         </w:tc>
       </w:tr>
@@ -8428,7 +8906,7 @@
         </w:trPr>
         <w:tc>
           <w:tcPr>
-            <w:tcW w:w="2526" w:type="dxa"/>
+            <w:tcW w:w="2692" w:type="dxa"/>
             <w:tcBorders>
               <w:top w:val="single" w:sz="4" w:space="0" w:color="000000"/>
               <w:left w:val="single" w:sz="4" w:space="0" w:color="000000"/>
@@ -8450,18 +8928,19 @@
               <w:jc w:val="center"/>
             </w:pPr>
             <w:r>
-              <w:t xml:space="preserve">Livro </w:t>
+              <w:t xml:space="preserve">Livro - </w:t>
             </w:r>
-            <w:proofErr w:type="gramStart"/>
             <w:r>
-              <w:t>4</w:t>
+              <w:rPr>
+                <w:sz w:val="24"/>
+              </w:rPr>
+              <w:t>NoSQL Distilled: A Brief Guide to the Emerging World of Polyglot Persistence</w:t>
             </w:r>
-            <w:proofErr w:type="gramEnd"/>
-          </w:p>
-        </w:tc>
-        <w:tc>
-          <w:tcPr>
-            <w:tcW w:w="2111" w:type="dxa"/>
+          </w:p>
+        </w:tc>
+        <w:tc>
+          <w:tcPr>
+            <w:tcW w:w="2249" w:type="dxa"/>
             <w:tcBorders>
               <w:top w:val="single" w:sz="4" w:space="0" w:color="000000"/>
               <w:left w:val="single" w:sz="4" w:space="0" w:color="000000"/>
@@ -8482,16 +8961,14 @@
               <w:ind w:firstLine="0"/>
               <w:jc w:val="center"/>
             </w:pPr>
-            <w:proofErr w:type="gramStart"/>
             <w:r>
               <w:t>1</w:t>
             </w:r>
-            <w:proofErr w:type="gramEnd"/>
-          </w:p>
-        </w:tc>
-        <w:tc>
-          <w:tcPr>
-            <w:tcW w:w="2838" w:type="dxa"/>
+          </w:p>
+        </w:tc>
+        <w:tc>
+          <w:tcPr>
+            <w:tcW w:w="3024" w:type="dxa"/>
             <w:tcBorders>
               <w:top w:val="single" w:sz="4" w:space="0" w:color="000000"/>
               <w:left w:val="single" w:sz="4" w:space="0" w:color="000000"/>
@@ -8512,11 +8989,14 @@
               <w:ind w:firstLine="0"/>
               <w:jc w:val="center"/>
             </w:pPr>
-          </w:p>
-        </w:tc>
-        <w:tc>
-          <w:tcPr>
-            <w:tcW w:w="1169" w:type="dxa"/>
+            <w:r>
+              <w:t>103,45</w:t>
+            </w:r>
+          </w:p>
+        </w:tc>
+        <w:tc>
+          <w:tcPr>
+            <w:tcW w:w="1246" w:type="dxa"/>
             <w:tcBorders>
               <w:top w:val="single" w:sz="4" w:space="0" w:color="000000"/>
               <w:left w:val="single" w:sz="4" w:space="0" w:color="000000"/>
@@ -8537,6 +9017,9 @@
               <w:ind w:firstLine="0"/>
               <w:jc w:val="center"/>
             </w:pPr>
+            <w:r>
+              <w:t>103,45</w:t>
+            </w:r>
           </w:p>
         </w:tc>
       </w:tr>
@@ -8548,7 +9031,7 @@
         </w:trPr>
         <w:tc>
           <w:tcPr>
-            <w:tcW w:w="2526" w:type="dxa"/>
+            <w:tcW w:w="2692" w:type="dxa"/>
             <w:tcBorders>
               <w:top w:val="single" w:sz="4" w:space="0" w:color="000000"/>
               <w:left w:val="single" w:sz="4" w:space="0" w:color="000000"/>
@@ -8572,16 +9055,20 @@
             <w:r>
               <w:t xml:space="preserve">Livro </w:t>
             </w:r>
-            <w:proofErr w:type="gramStart"/>
             <w:r>
-              <w:t>5</w:t>
+              <w:t xml:space="preserve">- </w:t>
             </w:r>
-            <w:proofErr w:type="gramEnd"/>
-          </w:p>
-        </w:tc>
-        <w:tc>
-          <w:tcPr>
-            <w:tcW w:w="2111" w:type="dxa"/>
+            <w:r>
+              <w:rPr>
+                <w:sz w:val="24"/>
+              </w:rPr>
+              <w:t>Learning JavaScript</w:t>
+            </w:r>
+          </w:p>
+        </w:tc>
+        <w:tc>
+          <w:tcPr>
+            <w:tcW w:w="2249" w:type="dxa"/>
             <w:tcBorders>
               <w:top w:val="single" w:sz="4" w:space="0" w:color="000000"/>
               <w:left w:val="single" w:sz="4" w:space="0" w:color="000000"/>
@@ -8602,16 +9089,14 @@
               <w:ind w:firstLine="0"/>
               <w:jc w:val="center"/>
             </w:pPr>
-            <w:proofErr w:type="gramStart"/>
             <w:r>
               <w:t>1</w:t>
             </w:r>
-            <w:proofErr w:type="gramEnd"/>
-          </w:p>
-        </w:tc>
-        <w:tc>
-          <w:tcPr>
-            <w:tcW w:w="2838" w:type="dxa"/>
+          </w:p>
+        </w:tc>
+        <w:tc>
+          <w:tcPr>
+            <w:tcW w:w="3024" w:type="dxa"/>
             <w:tcBorders>
               <w:top w:val="single" w:sz="4" w:space="0" w:color="000000"/>
               <w:left w:val="single" w:sz="4" w:space="0" w:color="000000"/>
@@ -8632,11 +9117,14 @@
               <w:ind w:firstLine="0"/>
               <w:jc w:val="center"/>
             </w:pPr>
-          </w:p>
-        </w:tc>
-        <w:tc>
-          <w:tcPr>
-            <w:tcW w:w="1169" w:type="dxa"/>
+            <w:r>
+              <w:t>111,61</w:t>
+            </w:r>
+          </w:p>
+        </w:tc>
+        <w:tc>
+          <w:tcPr>
+            <w:tcW w:w="1246" w:type="dxa"/>
             <w:tcBorders>
               <w:top w:val="single" w:sz="4" w:space="0" w:color="000000"/>
               <w:left w:val="single" w:sz="4" w:space="0" w:color="000000"/>
@@ -8657,6 +9145,9 @@
               <w:ind w:firstLine="0"/>
               <w:jc w:val="center"/>
             </w:pPr>
+            <w:r>
+              <w:t>111,61</w:t>
+            </w:r>
           </w:p>
         </w:tc>
       </w:tr>
@@ -8668,7 +9159,7 @@
         </w:trPr>
         <w:tc>
           <w:tcPr>
-            <w:tcW w:w="2526" w:type="dxa"/>
+            <w:tcW w:w="2692" w:type="dxa"/>
             <w:tcBorders>
               <w:top w:val="single" w:sz="4" w:space="0" w:color="000000"/>
               <w:left w:val="single" w:sz="4" w:space="0" w:color="000000"/>
@@ -8697,7 +9188,7 @@
         </w:tc>
         <w:tc>
           <w:tcPr>
-            <w:tcW w:w="2111" w:type="dxa"/>
+            <w:tcW w:w="2249" w:type="dxa"/>
             <w:tcBorders>
               <w:top w:val="single" w:sz="4" w:space="0" w:color="000000"/>
               <w:left w:val="single" w:sz="4" w:space="0" w:color="000000"/>
@@ -8718,11 +9209,14 @@
               <w:ind w:firstLine="0"/>
               <w:jc w:val="center"/>
             </w:pPr>
-          </w:p>
-        </w:tc>
-        <w:tc>
-          <w:tcPr>
-            <w:tcW w:w="2838" w:type="dxa"/>
+            <w:r>
+              <w:t>-</w:t>
+            </w:r>
+          </w:p>
+        </w:tc>
+        <w:tc>
+          <w:tcPr>
+            <w:tcW w:w="3024" w:type="dxa"/>
             <w:tcBorders>
               <w:top w:val="single" w:sz="4" w:space="0" w:color="000000"/>
               <w:left w:val="single" w:sz="4" w:space="0" w:color="000000"/>
@@ -8743,11 +9237,14 @@
               <w:ind w:firstLine="0"/>
               <w:jc w:val="center"/>
             </w:pPr>
-          </w:p>
-        </w:tc>
-        <w:tc>
-          <w:tcPr>
-            <w:tcW w:w="1169" w:type="dxa"/>
+            <w:r>
+              <w:t>-</w:t>
+            </w:r>
+          </w:p>
+        </w:tc>
+        <w:tc>
+          <w:tcPr>
+            <w:tcW w:w="1246" w:type="dxa"/>
             <w:tcBorders>
               <w:top w:val="single" w:sz="4" w:space="0" w:color="000000"/>
               <w:left w:val="single" w:sz="4" w:space="0" w:color="000000"/>
@@ -8770,7 +9267,7 @@
               <w:jc w:val="center"/>
             </w:pPr>
             <w:r>
-              <w:t>500,65</w:t>
+              <w:t>596,15</w:t>
             </w:r>
           </w:p>
         </w:tc>
@@ -8783,7 +9280,7 @@
         </w:trPr>
         <w:tc>
           <w:tcPr>
-            <w:tcW w:w="8644" w:type="dxa"/>
+            <w:tcW w:w="9211" w:type="dxa"/>
             <w:gridSpan w:val="4"/>
             <w:tcBorders>
               <w:top w:val="single" w:sz="4" w:space="0" w:color="000000"/>
@@ -8808,13 +9305,8 @@
               <w:ind w:firstLine="0"/>
               <w:jc w:val="left"/>
             </w:pPr>
-            <w:proofErr w:type="gramStart"/>
             <w:r>
-              <w:t>1.2 Material</w:t>
-            </w:r>
-            <w:proofErr w:type="gramEnd"/>
-            <w:r>
-              <w:t xml:space="preserve"> de Consumo: (Papéis necessários para impressões, cartuchos de tinta para impressora, pastas, etc.)</w:t>
+              <w:t>1.2 Material de Consumo: (Papéis necessários para impressões, cartuchos de tinta para impressora, pastas, etc.)</w:t>
             </w:r>
           </w:p>
         </w:tc>
@@ -8827,7 +9319,7 @@
         </w:trPr>
         <w:tc>
           <w:tcPr>
-            <w:tcW w:w="2526" w:type="dxa"/>
+            <w:tcW w:w="2692" w:type="dxa"/>
             <w:tcBorders>
               <w:top w:val="single" w:sz="4" w:space="0" w:color="000000"/>
               <w:left w:val="single" w:sz="4" w:space="0" w:color="000000"/>
@@ -8858,7 +9350,7 @@
         </w:tc>
         <w:tc>
           <w:tcPr>
-            <w:tcW w:w="2111" w:type="dxa"/>
+            <w:tcW w:w="2249" w:type="dxa"/>
             <w:tcBorders>
               <w:top w:val="single" w:sz="4" w:space="0" w:color="000000"/>
               <w:left w:val="single" w:sz="4" w:space="0" w:color="000000"/>
@@ -8889,7 +9381,7 @@
         </w:tc>
         <w:tc>
           <w:tcPr>
-            <w:tcW w:w="2838" w:type="dxa"/>
+            <w:tcW w:w="3024" w:type="dxa"/>
             <w:tcBorders>
               <w:top w:val="single" w:sz="4" w:space="0" w:color="000000"/>
               <w:left w:val="single" w:sz="4" w:space="0" w:color="000000"/>
@@ -8920,7 +9412,7 @@
         </w:tc>
         <w:tc>
           <w:tcPr>
-            <w:tcW w:w="1169" w:type="dxa"/>
+            <w:tcW w:w="1246" w:type="dxa"/>
             <w:tcBorders>
               <w:top w:val="single" w:sz="4" w:space="0" w:color="000000"/>
               <w:left w:val="single" w:sz="4" w:space="0" w:color="000000"/>
@@ -8958,7 +9450,7 @@
         </w:trPr>
         <w:tc>
           <w:tcPr>
-            <w:tcW w:w="2526" w:type="dxa"/>
+            <w:tcW w:w="2692" w:type="dxa"/>
             <w:tcBorders>
               <w:top w:val="single" w:sz="4" w:space="0" w:color="000000"/>
               <w:left w:val="single" w:sz="4" w:space="0" w:color="000000"/>
@@ -8982,13 +9474,13 @@
               <w:jc w:val="center"/>
             </w:pPr>
             <w:r>
-              <w:t>Impressões</w:t>
+              <w:t>Papéis para impressão</w:t>
             </w:r>
           </w:p>
         </w:tc>
         <w:tc>
           <w:tcPr>
-            <w:tcW w:w="2111" w:type="dxa"/>
+            <w:tcW w:w="2249" w:type="dxa"/>
             <w:tcBorders>
               <w:top w:val="single" w:sz="4" w:space="0" w:color="000000"/>
               <w:left w:val="single" w:sz="4" w:space="0" w:color="000000"/>
@@ -9011,16 +9503,14 @@
               <w:ind w:firstLine="0"/>
               <w:jc w:val="center"/>
             </w:pPr>
-            <w:proofErr w:type="gramStart"/>
             <w:r>
-              <w:t>2</w:t>
+              <w:t>100</w:t>
             </w:r>
-            <w:proofErr w:type="gramEnd"/>
-          </w:p>
-        </w:tc>
-        <w:tc>
-          <w:tcPr>
-            <w:tcW w:w="2838" w:type="dxa"/>
+          </w:p>
+        </w:tc>
+        <w:tc>
+          <w:tcPr>
+            <w:tcW w:w="3024" w:type="dxa"/>
             <w:tcBorders>
               <w:top w:val="single" w:sz="4" w:space="0" w:color="000000"/>
               <w:left w:val="single" w:sz="4" w:space="0" w:color="000000"/>
@@ -9044,13 +9534,13 @@
               <w:jc w:val="center"/>
             </w:pPr>
             <w:r>
-              <w:t>2,00</w:t>
+              <w:t>0,10</w:t>
             </w:r>
           </w:p>
         </w:tc>
         <w:tc>
           <w:tcPr>
-            <w:tcW w:w="1169" w:type="dxa"/>
+            <w:tcW w:w="1246" w:type="dxa"/>
             <w:tcBorders>
               <w:top w:val="single" w:sz="4" w:space="0" w:color="000000"/>
               <w:left w:val="single" w:sz="4" w:space="0" w:color="000000"/>
@@ -9074,7 +9564,7 @@
               <w:jc w:val="center"/>
             </w:pPr>
             <w:r>
-              <w:t>4,00</w:t>
+              <w:t>10,00</w:t>
             </w:r>
           </w:p>
         </w:tc>
@@ -9087,7 +9577,7 @@
         </w:trPr>
         <w:tc>
           <w:tcPr>
-            <w:tcW w:w="2526" w:type="dxa"/>
+            <w:tcW w:w="2692" w:type="dxa"/>
             <w:tcBorders>
               <w:top w:val="single" w:sz="4" w:space="0" w:color="000000"/>
               <w:left w:val="single" w:sz="4" w:space="0" w:color="000000"/>
@@ -9117,7 +9607,7 @@
         </w:tc>
         <w:tc>
           <w:tcPr>
-            <w:tcW w:w="2111" w:type="dxa"/>
+            <w:tcW w:w="2249" w:type="dxa"/>
             <w:tcBorders>
               <w:top w:val="single" w:sz="4" w:space="0" w:color="000000"/>
               <w:left w:val="single" w:sz="4" w:space="0" w:color="000000"/>
@@ -9139,11 +9629,14 @@
               <w:ind w:firstLine="0"/>
               <w:jc w:val="center"/>
             </w:pPr>
-          </w:p>
-        </w:tc>
-        <w:tc>
-          <w:tcPr>
-            <w:tcW w:w="2838" w:type="dxa"/>
+            <w:r>
+              <w:t>-</w:t>
+            </w:r>
+          </w:p>
+        </w:tc>
+        <w:tc>
+          <w:tcPr>
+            <w:tcW w:w="3024" w:type="dxa"/>
             <w:tcBorders>
               <w:top w:val="single" w:sz="4" w:space="0" w:color="000000"/>
               <w:left w:val="single" w:sz="4" w:space="0" w:color="000000"/>
@@ -9165,11 +9658,14 @@
               <w:ind w:firstLine="0"/>
               <w:jc w:val="center"/>
             </w:pPr>
-          </w:p>
-        </w:tc>
-        <w:tc>
-          <w:tcPr>
-            <w:tcW w:w="1169" w:type="dxa"/>
+            <w:r>
+              <w:t>-</w:t>
+            </w:r>
+          </w:p>
+        </w:tc>
+        <w:tc>
+          <w:tcPr>
+            <w:tcW w:w="1246" w:type="dxa"/>
             <w:tcBorders>
               <w:top w:val="single" w:sz="4" w:space="0" w:color="000000"/>
               <w:left w:val="single" w:sz="4" w:space="0" w:color="000000"/>
@@ -9193,7 +9689,10 @@
               <w:jc w:val="center"/>
             </w:pPr>
             <w:r>
-              <w:t>4,00</w:t>
+              <w:t>10</w:t>
+            </w:r>
+            <w:r>
+              <w:t>,00</w:t>
             </w:r>
           </w:p>
         </w:tc>
@@ -9206,13 +9705,15 @@
         </w:trPr>
         <w:tc>
           <w:tcPr>
-            <w:tcW w:w="2526" w:type="dxa"/>
+            <w:tcW w:w="9211" w:type="dxa"/>
+            <w:gridSpan w:val="4"/>
             <w:tcBorders>
               <w:top w:val="single" w:sz="4" w:space="0" w:color="000000"/>
               <w:left w:val="single" w:sz="4" w:space="0" w:color="000000"/>
               <w:bottom w:val="single" w:sz="4" w:space="0" w:color="000000"/>
-              <w:right w:val="nil"/>
-            </w:tcBorders>
+              <w:right w:val="single" w:sz="4" w:space="0" w:color="000000"/>
+            </w:tcBorders>
+            <w:shd w:val="clear" w:color="auto" w:fill="F2F2F2" w:themeFill="background1" w:themeFillShade="F2"/>
             <w:tcMar>
               <w:top w:w="0" w:type="dxa"/>
               <w:left w:w="70" w:type="dxa"/>
@@ -9226,86 +9727,11 @@
               <w:pStyle w:val="Textbody"/>
               <w:spacing w:line="240" w:lineRule="auto"/>
               <w:ind w:firstLine="0"/>
-              <w:jc w:val="center"/>
-            </w:pPr>
-          </w:p>
-        </w:tc>
-        <w:tc>
-          <w:tcPr>
-            <w:tcW w:w="2111" w:type="dxa"/>
-            <w:tcBorders>
-              <w:top w:val="single" w:sz="4" w:space="0" w:color="000000"/>
-              <w:left w:val="single" w:sz="4" w:space="0" w:color="000000"/>
-              <w:bottom w:val="single" w:sz="4" w:space="0" w:color="000000"/>
-              <w:right w:val="nil"/>
-            </w:tcBorders>
-            <w:tcMar>
-              <w:top w:w="0" w:type="dxa"/>
-              <w:left w:w="70" w:type="dxa"/>
-              <w:bottom w:w="0" w:type="dxa"/>
-              <w:right w:w="70" w:type="dxa"/>
-            </w:tcMar>
-            <w:vAlign w:val="center"/>
-          </w:tcPr>
-          <w:p>
-            <w:pPr>
-              <w:pStyle w:val="Textbody"/>
-              <w:spacing w:line="240" w:lineRule="auto"/>
-              <w:ind w:firstLine="0"/>
-              <w:jc w:val="center"/>
-            </w:pPr>
-          </w:p>
-        </w:tc>
-        <w:tc>
-          <w:tcPr>
-            <w:tcW w:w="2838" w:type="dxa"/>
-            <w:tcBorders>
-              <w:top w:val="single" w:sz="4" w:space="0" w:color="000000"/>
-              <w:left w:val="single" w:sz="4" w:space="0" w:color="000000"/>
-              <w:bottom w:val="single" w:sz="4" w:space="0" w:color="000000"/>
-              <w:right w:val="nil"/>
-            </w:tcBorders>
-            <w:tcMar>
-              <w:top w:w="0" w:type="dxa"/>
-              <w:left w:w="70" w:type="dxa"/>
-              <w:bottom w:w="0" w:type="dxa"/>
-              <w:right w:w="70" w:type="dxa"/>
-            </w:tcMar>
-            <w:vAlign w:val="center"/>
-          </w:tcPr>
-          <w:p>
-            <w:pPr>
-              <w:pStyle w:val="Textbody"/>
-              <w:spacing w:line="240" w:lineRule="auto"/>
-              <w:ind w:firstLine="0"/>
-              <w:jc w:val="center"/>
-            </w:pPr>
-          </w:p>
-        </w:tc>
-        <w:tc>
-          <w:tcPr>
-            <w:tcW w:w="1169" w:type="dxa"/>
-            <w:tcBorders>
-              <w:top w:val="single" w:sz="4" w:space="0" w:color="000000"/>
-              <w:left w:val="single" w:sz="4" w:space="0" w:color="000000"/>
-              <w:bottom w:val="single" w:sz="4" w:space="0" w:color="000000"/>
-              <w:right w:val="single" w:sz="4" w:space="0" w:color="000000"/>
-            </w:tcBorders>
-            <w:tcMar>
-              <w:top w:w="0" w:type="dxa"/>
-              <w:left w:w="70" w:type="dxa"/>
-              <w:bottom w:w="0" w:type="dxa"/>
-              <w:right w:w="70" w:type="dxa"/>
-            </w:tcMar>
-            <w:vAlign w:val="center"/>
-          </w:tcPr>
-          <w:p>
-            <w:pPr>
-              <w:pStyle w:val="Textbody"/>
-              <w:spacing w:line="240" w:lineRule="auto"/>
-              <w:ind w:firstLine="0"/>
-              <w:jc w:val="center"/>
-            </w:pPr>
+              <w:jc w:val="left"/>
+            </w:pPr>
+            <w:r>
+              <w:t>2. Serviços: (cópias, encadernações, impressos gráficos, despesas de locomoção e estadia, etc.)</w:t>
+            </w:r>
           </w:p>
         </w:tc>
       </w:tr>
@@ -9317,23 +9743,21 @@
         </w:trPr>
         <w:tc>
           <w:tcPr>
-            <w:tcW w:w="2526" w:type="dxa"/>
-            <w:vMerge w:val="restart"/>
+            <w:tcW w:w="2692" w:type="dxa"/>
             <w:tcBorders>
               <w:top w:val="single" w:sz="4" w:space="0" w:color="000000"/>
               <w:left w:val="single" w:sz="4" w:space="0" w:color="000000"/>
               <w:bottom w:val="single" w:sz="4" w:space="0" w:color="000000"/>
               <w:right w:val="nil"/>
             </w:tcBorders>
-            <w:shd w:val="clear" w:color="auto" w:fill="B2B2B2"/>
-            <w:tcMar>
-              <w:top w:w="0" w:type="dxa"/>
-              <w:left w:w="70" w:type="dxa"/>
-              <w:bottom w:w="0" w:type="dxa"/>
-              <w:right w:w="70" w:type="dxa"/>
-            </w:tcMar>
-            <w:vAlign w:val="center"/>
-            <w:hideMark/>
+            <w:shd w:val="clear" w:color="auto" w:fill="D9D9D9" w:themeFill="background1" w:themeFillShade="D9"/>
+            <w:tcMar>
+              <w:top w:w="0" w:type="dxa"/>
+              <w:left w:w="70" w:type="dxa"/>
+              <w:bottom w:w="0" w:type="dxa"/>
+              <w:right w:w="70" w:type="dxa"/>
+            </w:tcMar>
+            <w:vAlign w:val="center"/>
           </w:tcPr>
           <w:p>
             <w:pPr>
@@ -9343,25 +9767,27 @@
               <w:jc w:val="center"/>
             </w:pPr>
             <w:r>
-              <w:t>TOTAL</w:t>
+              <w:t>Descrição do Material</w:t>
             </w:r>
           </w:p>
         </w:tc>
         <w:tc>
           <w:tcPr>
-            <w:tcW w:w="2111" w:type="dxa"/>
+            <w:tcW w:w="2249" w:type="dxa"/>
             <w:tcBorders>
               <w:top w:val="single" w:sz="4" w:space="0" w:color="000000"/>
               <w:left w:val="single" w:sz="4" w:space="0" w:color="000000"/>
               <w:bottom w:val="single" w:sz="4" w:space="0" w:color="000000"/>
               <w:right w:val="nil"/>
             </w:tcBorders>
-            <w:tcMar>
-              <w:top w:w="0" w:type="dxa"/>
-              <w:left w:w="70" w:type="dxa"/>
-              <w:bottom w:w="0" w:type="dxa"/>
-              <w:right w:w="70" w:type="dxa"/>
-            </w:tcMar>
+            <w:shd w:val="clear" w:color="auto" w:fill="D9D9D9" w:themeFill="background1" w:themeFillShade="D9"/>
+            <w:tcMar>
+              <w:top w:w="0" w:type="dxa"/>
+              <w:left w:w="70" w:type="dxa"/>
+              <w:bottom w:w="0" w:type="dxa"/>
+              <w:right w:w="70" w:type="dxa"/>
+            </w:tcMar>
+            <w:vAlign w:val="center"/>
           </w:tcPr>
           <w:p>
             <w:pPr>
@@ -9370,24 +9796,28 @@
               <w:ind w:firstLine="0"/>
               <w:jc w:val="center"/>
             </w:pPr>
-          </w:p>
-        </w:tc>
-        <w:tc>
-          <w:tcPr>
-            <w:tcW w:w="2838" w:type="dxa"/>
+            <w:r>
+              <w:t>Quantidade</w:t>
+            </w:r>
+          </w:p>
+        </w:tc>
+        <w:tc>
+          <w:tcPr>
+            <w:tcW w:w="3024" w:type="dxa"/>
             <w:tcBorders>
               <w:top w:val="single" w:sz="4" w:space="0" w:color="000000"/>
               <w:left w:val="single" w:sz="4" w:space="0" w:color="000000"/>
               <w:bottom w:val="single" w:sz="4" w:space="0" w:color="000000"/>
               <w:right w:val="nil"/>
             </w:tcBorders>
-            <w:tcMar>
-              <w:top w:w="0" w:type="dxa"/>
-              <w:left w:w="70" w:type="dxa"/>
-              <w:bottom w:w="0" w:type="dxa"/>
-              <w:right w:w="70" w:type="dxa"/>
-            </w:tcMar>
-            <w:hideMark/>
+            <w:shd w:val="clear" w:color="auto" w:fill="D9D9D9" w:themeFill="background1" w:themeFillShade="D9"/>
+            <w:tcMar>
+              <w:top w:w="0" w:type="dxa"/>
+              <w:left w:w="70" w:type="dxa"/>
+              <w:bottom w:w="0" w:type="dxa"/>
+              <w:right w:w="70" w:type="dxa"/>
+            </w:tcMar>
+            <w:vAlign w:val="center"/>
           </w:tcPr>
           <w:p>
             <w:pPr>
@@ -9396,24 +9826,28 @@
               <w:ind w:firstLine="0"/>
               <w:jc w:val="center"/>
             </w:pPr>
-          </w:p>
-        </w:tc>
-        <w:tc>
-          <w:tcPr>
-            <w:tcW w:w="1169" w:type="dxa"/>
+            <w:r>
+              <w:t>Valor (unidade – em reais)</w:t>
+            </w:r>
+          </w:p>
+        </w:tc>
+        <w:tc>
+          <w:tcPr>
+            <w:tcW w:w="1246" w:type="dxa"/>
             <w:tcBorders>
               <w:top w:val="single" w:sz="4" w:space="0" w:color="000000"/>
               <w:left w:val="single" w:sz="4" w:space="0" w:color="000000"/>
               <w:bottom w:val="single" w:sz="4" w:space="0" w:color="000000"/>
               <w:right w:val="single" w:sz="4" w:space="0" w:color="000000"/>
             </w:tcBorders>
-            <w:tcMar>
-              <w:top w:w="0" w:type="dxa"/>
-              <w:left w:w="70" w:type="dxa"/>
-              <w:bottom w:w="0" w:type="dxa"/>
-              <w:right w:w="70" w:type="dxa"/>
-            </w:tcMar>
-            <w:hideMark/>
+            <w:shd w:val="clear" w:color="auto" w:fill="D9D9D9" w:themeFill="background1" w:themeFillShade="D9"/>
+            <w:tcMar>
+              <w:top w:w="0" w:type="dxa"/>
+              <w:left w:w="70" w:type="dxa"/>
+              <w:bottom w:w="0" w:type="dxa"/>
+              <w:right w:w="70" w:type="dxa"/>
+            </w:tcMar>
+            <w:vAlign w:val="center"/>
           </w:tcPr>
           <w:p>
             <w:pPr>
@@ -9423,7 +9857,7 @@
               <w:jc w:val="center"/>
             </w:pPr>
             <w:r>
-              <w:t>Total</w:t>
+              <w:t>Total R$</w:t>
             </w:r>
           </w:p>
         </w:tc>
@@ -9436,6 +9870,812 @@
         </w:trPr>
         <w:tc>
           <w:tcPr>
+            <w:tcW w:w="2692" w:type="dxa"/>
+            <w:tcBorders>
+              <w:top w:val="single" w:sz="4" w:space="0" w:color="000000"/>
+              <w:left w:val="single" w:sz="4" w:space="0" w:color="000000"/>
+              <w:bottom w:val="single" w:sz="4" w:space="0" w:color="000000"/>
+              <w:right w:val="nil"/>
+            </w:tcBorders>
+            <w:tcMar>
+              <w:top w:w="0" w:type="dxa"/>
+              <w:left w:w="70" w:type="dxa"/>
+              <w:bottom w:w="0" w:type="dxa"/>
+              <w:right w:w="70" w:type="dxa"/>
+            </w:tcMar>
+            <w:vAlign w:val="center"/>
+          </w:tcPr>
+          <w:p>
+            <w:pPr>
+              <w:pStyle w:val="Textbody"/>
+              <w:spacing w:line="240" w:lineRule="auto"/>
+              <w:ind w:firstLine="0"/>
+              <w:jc w:val="center"/>
+            </w:pPr>
+            <w:r>
+              <w:t>Impressões</w:t>
+            </w:r>
+          </w:p>
+        </w:tc>
+        <w:tc>
+          <w:tcPr>
+            <w:tcW w:w="2249" w:type="dxa"/>
+            <w:tcBorders>
+              <w:top w:val="single" w:sz="4" w:space="0" w:color="000000"/>
+              <w:left w:val="single" w:sz="4" w:space="0" w:color="000000"/>
+              <w:bottom w:val="single" w:sz="4" w:space="0" w:color="000000"/>
+              <w:right w:val="nil"/>
+            </w:tcBorders>
+            <w:tcMar>
+              <w:top w:w="0" w:type="dxa"/>
+              <w:left w:w="70" w:type="dxa"/>
+              <w:bottom w:w="0" w:type="dxa"/>
+              <w:right w:w="70" w:type="dxa"/>
+            </w:tcMar>
+            <w:vAlign w:val="center"/>
+          </w:tcPr>
+          <w:p>
+            <w:pPr>
+              <w:pStyle w:val="Textbody"/>
+              <w:spacing w:line="240" w:lineRule="auto"/>
+              <w:ind w:firstLine="0"/>
+              <w:jc w:val="center"/>
+            </w:pPr>
+            <w:r>
+              <w:t>10</w:t>
+            </w:r>
+          </w:p>
+        </w:tc>
+        <w:tc>
+          <w:tcPr>
+            <w:tcW w:w="3024" w:type="dxa"/>
+            <w:tcBorders>
+              <w:top w:val="single" w:sz="4" w:space="0" w:color="000000"/>
+              <w:left w:val="single" w:sz="4" w:space="0" w:color="000000"/>
+              <w:bottom w:val="single" w:sz="4" w:space="0" w:color="000000"/>
+              <w:right w:val="nil"/>
+            </w:tcBorders>
+            <w:tcMar>
+              <w:top w:w="0" w:type="dxa"/>
+              <w:left w:w="70" w:type="dxa"/>
+              <w:bottom w:w="0" w:type="dxa"/>
+              <w:right w:w="70" w:type="dxa"/>
+            </w:tcMar>
+            <w:vAlign w:val="center"/>
+          </w:tcPr>
+          <w:p>
+            <w:pPr>
+              <w:pStyle w:val="Textbody"/>
+              <w:spacing w:line="240" w:lineRule="auto"/>
+              <w:ind w:firstLine="0"/>
+              <w:jc w:val="center"/>
+            </w:pPr>
+            <w:r>
+              <w:t>3,00</w:t>
+            </w:r>
+          </w:p>
+        </w:tc>
+        <w:tc>
+          <w:tcPr>
+            <w:tcW w:w="1246" w:type="dxa"/>
+            <w:tcBorders>
+              <w:top w:val="single" w:sz="4" w:space="0" w:color="000000"/>
+              <w:left w:val="single" w:sz="4" w:space="0" w:color="000000"/>
+              <w:bottom w:val="single" w:sz="4" w:space="0" w:color="000000"/>
+              <w:right w:val="single" w:sz="4" w:space="0" w:color="000000"/>
+            </w:tcBorders>
+            <w:tcMar>
+              <w:top w:w="0" w:type="dxa"/>
+              <w:left w:w="70" w:type="dxa"/>
+              <w:bottom w:w="0" w:type="dxa"/>
+              <w:right w:w="70" w:type="dxa"/>
+            </w:tcMar>
+            <w:vAlign w:val="center"/>
+          </w:tcPr>
+          <w:p>
+            <w:pPr>
+              <w:pStyle w:val="Textbody"/>
+              <w:spacing w:line="240" w:lineRule="auto"/>
+              <w:ind w:firstLine="0"/>
+              <w:jc w:val="center"/>
+            </w:pPr>
+            <w:r>
+              <w:t>30,00</w:t>
+            </w:r>
+          </w:p>
+        </w:tc>
+      </w:tr>
+      <w:tr>
+        <w:trPr>
+          <w:cantSplit/>
+          <w:trHeight w:val="360"/>
+          <w:jc w:val="center"/>
+        </w:trPr>
+        <w:tc>
+          <w:tcPr>
+            <w:tcW w:w="2692" w:type="dxa"/>
+            <w:tcBorders>
+              <w:top w:val="single" w:sz="4" w:space="0" w:color="000000"/>
+              <w:left w:val="single" w:sz="4" w:space="0" w:color="000000"/>
+              <w:bottom w:val="single" w:sz="4" w:space="0" w:color="000000"/>
+              <w:right w:val="nil"/>
+            </w:tcBorders>
+            <w:tcMar>
+              <w:top w:w="0" w:type="dxa"/>
+              <w:left w:w="70" w:type="dxa"/>
+              <w:bottom w:w="0" w:type="dxa"/>
+              <w:right w:w="70" w:type="dxa"/>
+            </w:tcMar>
+            <w:vAlign w:val="center"/>
+          </w:tcPr>
+          <w:p>
+            <w:pPr>
+              <w:pStyle w:val="Textbody"/>
+              <w:spacing w:line="240" w:lineRule="auto"/>
+              <w:ind w:firstLine="0"/>
+              <w:jc w:val="center"/>
+            </w:pPr>
+            <w:r>
+              <w:t>Encadernação</w:t>
+            </w:r>
+          </w:p>
+        </w:tc>
+        <w:tc>
+          <w:tcPr>
+            <w:tcW w:w="2249" w:type="dxa"/>
+            <w:tcBorders>
+              <w:top w:val="single" w:sz="4" w:space="0" w:color="000000"/>
+              <w:left w:val="single" w:sz="4" w:space="0" w:color="000000"/>
+              <w:bottom w:val="single" w:sz="4" w:space="0" w:color="000000"/>
+              <w:right w:val="nil"/>
+            </w:tcBorders>
+            <w:tcMar>
+              <w:top w:w="0" w:type="dxa"/>
+              <w:left w:w="70" w:type="dxa"/>
+              <w:bottom w:w="0" w:type="dxa"/>
+              <w:right w:w="70" w:type="dxa"/>
+            </w:tcMar>
+            <w:vAlign w:val="center"/>
+          </w:tcPr>
+          <w:p>
+            <w:pPr>
+              <w:pStyle w:val="Textbody"/>
+              <w:spacing w:line="240" w:lineRule="auto"/>
+              <w:ind w:firstLine="0"/>
+              <w:jc w:val="center"/>
+            </w:pPr>
+            <w:r>
+              <w:t>2</w:t>
+            </w:r>
+          </w:p>
+        </w:tc>
+        <w:tc>
+          <w:tcPr>
+            <w:tcW w:w="3024" w:type="dxa"/>
+            <w:tcBorders>
+              <w:top w:val="single" w:sz="4" w:space="0" w:color="000000"/>
+              <w:left w:val="single" w:sz="4" w:space="0" w:color="000000"/>
+              <w:bottom w:val="single" w:sz="4" w:space="0" w:color="000000"/>
+              <w:right w:val="nil"/>
+            </w:tcBorders>
+            <w:tcMar>
+              <w:top w:w="0" w:type="dxa"/>
+              <w:left w:w="70" w:type="dxa"/>
+              <w:bottom w:w="0" w:type="dxa"/>
+              <w:right w:w="70" w:type="dxa"/>
+            </w:tcMar>
+            <w:vAlign w:val="center"/>
+          </w:tcPr>
+          <w:p>
+            <w:pPr>
+              <w:pStyle w:val="Textbody"/>
+              <w:spacing w:line="240" w:lineRule="auto"/>
+              <w:ind w:firstLine="0"/>
+              <w:jc w:val="center"/>
+            </w:pPr>
+            <w:r>
+              <w:t>5,00</w:t>
+            </w:r>
+          </w:p>
+        </w:tc>
+        <w:tc>
+          <w:tcPr>
+            <w:tcW w:w="1246" w:type="dxa"/>
+            <w:tcBorders>
+              <w:top w:val="single" w:sz="4" w:space="0" w:color="000000"/>
+              <w:left w:val="single" w:sz="4" w:space="0" w:color="000000"/>
+              <w:bottom w:val="single" w:sz="4" w:space="0" w:color="000000"/>
+              <w:right w:val="single" w:sz="4" w:space="0" w:color="000000"/>
+            </w:tcBorders>
+            <w:tcMar>
+              <w:top w:w="0" w:type="dxa"/>
+              <w:left w:w="70" w:type="dxa"/>
+              <w:bottom w:w="0" w:type="dxa"/>
+              <w:right w:w="70" w:type="dxa"/>
+            </w:tcMar>
+            <w:vAlign w:val="center"/>
+          </w:tcPr>
+          <w:p>
+            <w:pPr>
+              <w:pStyle w:val="Textbody"/>
+              <w:spacing w:line="240" w:lineRule="auto"/>
+              <w:ind w:firstLine="0"/>
+              <w:jc w:val="center"/>
+            </w:pPr>
+            <w:r>
+              <w:t>10,00</w:t>
+            </w:r>
+          </w:p>
+        </w:tc>
+      </w:tr>
+      <w:tr>
+        <w:trPr>
+          <w:cantSplit/>
+          <w:trHeight w:val="360"/>
+          <w:jc w:val="center"/>
+        </w:trPr>
+        <w:tc>
+          <w:tcPr>
+            <w:tcW w:w="2692" w:type="dxa"/>
+            <w:tcBorders>
+              <w:top w:val="single" w:sz="4" w:space="0" w:color="000000"/>
+              <w:left w:val="single" w:sz="4" w:space="0" w:color="000000"/>
+              <w:bottom w:val="single" w:sz="4" w:space="0" w:color="000000"/>
+              <w:right w:val="nil"/>
+            </w:tcBorders>
+            <w:tcMar>
+              <w:top w:w="0" w:type="dxa"/>
+              <w:left w:w="70" w:type="dxa"/>
+              <w:bottom w:w="0" w:type="dxa"/>
+              <w:right w:w="70" w:type="dxa"/>
+            </w:tcMar>
+            <w:vAlign w:val="center"/>
+          </w:tcPr>
+          <w:p>
+            <w:pPr>
+              <w:pStyle w:val="Textbody"/>
+              <w:spacing w:line="240" w:lineRule="auto"/>
+              <w:ind w:firstLine="0"/>
+              <w:jc w:val="center"/>
+            </w:pPr>
+            <w:r>
+              <w:t>Subtotal</w:t>
+            </w:r>
+          </w:p>
+        </w:tc>
+        <w:tc>
+          <w:tcPr>
+            <w:tcW w:w="2249" w:type="dxa"/>
+            <w:tcBorders>
+              <w:top w:val="single" w:sz="4" w:space="0" w:color="000000"/>
+              <w:left w:val="single" w:sz="4" w:space="0" w:color="000000"/>
+              <w:bottom w:val="single" w:sz="4" w:space="0" w:color="000000"/>
+              <w:right w:val="nil"/>
+            </w:tcBorders>
+            <w:tcMar>
+              <w:top w:w="0" w:type="dxa"/>
+              <w:left w:w="70" w:type="dxa"/>
+              <w:bottom w:w="0" w:type="dxa"/>
+              <w:right w:w="70" w:type="dxa"/>
+            </w:tcMar>
+            <w:vAlign w:val="center"/>
+          </w:tcPr>
+          <w:p>
+            <w:pPr>
+              <w:pStyle w:val="Textbody"/>
+              <w:spacing w:line="240" w:lineRule="auto"/>
+              <w:ind w:firstLine="0"/>
+              <w:jc w:val="center"/>
+            </w:pPr>
+            <w:r>
+              <w:t>-</w:t>
+            </w:r>
+          </w:p>
+        </w:tc>
+        <w:tc>
+          <w:tcPr>
+            <w:tcW w:w="3024" w:type="dxa"/>
+            <w:tcBorders>
+              <w:top w:val="single" w:sz="4" w:space="0" w:color="000000"/>
+              <w:left w:val="single" w:sz="4" w:space="0" w:color="000000"/>
+              <w:bottom w:val="single" w:sz="4" w:space="0" w:color="000000"/>
+              <w:right w:val="nil"/>
+            </w:tcBorders>
+            <w:tcMar>
+              <w:top w:w="0" w:type="dxa"/>
+              <w:left w:w="70" w:type="dxa"/>
+              <w:bottom w:w="0" w:type="dxa"/>
+              <w:right w:w="70" w:type="dxa"/>
+            </w:tcMar>
+            <w:vAlign w:val="center"/>
+          </w:tcPr>
+          <w:p>
+            <w:pPr>
+              <w:pStyle w:val="Textbody"/>
+              <w:spacing w:line="240" w:lineRule="auto"/>
+              <w:ind w:firstLine="0"/>
+              <w:jc w:val="center"/>
+            </w:pPr>
+            <w:r>
+              <w:t>-</w:t>
+            </w:r>
+          </w:p>
+        </w:tc>
+        <w:tc>
+          <w:tcPr>
+            <w:tcW w:w="1246" w:type="dxa"/>
+            <w:tcBorders>
+              <w:top w:val="single" w:sz="4" w:space="0" w:color="000000"/>
+              <w:left w:val="single" w:sz="4" w:space="0" w:color="000000"/>
+              <w:bottom w:val="single" w:sz="4" w:space="0" w:color="000000"/>
+              <w:right w:val="single" w:sz="4" w:space="0" w:color="000000"/>
+            </w:tcBorders>
+            <w:tcMar>
+              <w:top w:w="0" w:type="dxa"/>
+              <w:left w:w="70" w:type="dxa"/>
+              <w:bottom w:w="0" w:type="dxa"/>
+              <w:right w:w="70" w:type="dxa"/>
+            </w:tcMar>
+            <w:vAlign w:val="center"/>
+          </w:tcPr>
+          <w:p>
+            <w:pPr>
+              <w:pStyle w:val="Textbody"/>
+              <w:spacing w:line="240" w:lineRule="auto"/>
+              <w:ind w:firstLine="0"/>
+              <w:jc w:val="center"/>
+            </w:pPr>
+            <w:r>
+              <w:t>40,00</w:t>
+            </w:r>
+          </w:p>
+        </w:tc>
+      </w:tr>
+      <w:tr>
+        <w:trPr>
+          <w:cantSplit/>
+          <w:trHeight w:val="360"/>
+          <w:jc w:val="center"/>
+        </w:trPr>
+        <w:tc>
+          <w:tcPr>
+            <w:tcW w:w="9211" w:type="dxa"/>
+            <w:gridSpan w:val="4"/>
+            <w:tcBorders>
+              <w:top w:val="single" w:sz="4" w:space="0" w:color="000000"/>
+              <w:left w:val="single" w:sz="4" w:space="0" w:color="000000"/>
+              <w:bottom w:val="single" w:sz="4" w:space="0" w:color="000000"/>
+              <w:right w:val="single" w:sz="4" w:space="0" w:color="000000"/>
+            </w:tcBorders>
+            <w:shd w:val="clear" w:color="auto" w:fill="F2F2F2" w:themeFill="background1" w:themeFillShade="F2"/>
+            <w:tcMar>
+              <w:top w:w="0" w:type="dxa"/>
+              <w:left w:w="70" w:type="dxa"/>
+              <w:bottom w:w="0" w:type="dxa"/>
+              <w:right w:w="70" w:type="dxa"/>
+            </w:tcMar>
+            <w:vAlign w:val="center"/>
+          </w:tcPr>
+          <w:p>
+            <w:pPr>
+              <w:pStyle w:val="Textbody"/>
+              <w:spacing w:line="240" w:lineRule="auto"/>
+              <w:ind w:firstLine="0"/>
+              <w:jc w:val="left"/>
+            </w:pPr>
+            <w:r>
+              <w:t>3. RESERVA TÉCNICA/ Despesas Operacionais (10% no total do dispêndio)</w:t>
+            </w:r>
+          </w:p>
+        </w:tc>
+      </w:tr>
+      <w:tr>
+        <w:trPr>
+          <w:cantSplit/>
+          <w:trHeight w:val="360"/>
+          <w:jc w:val="center"/>
+        </w:trPr>
+        <w:tc>
+          <w:tcPr>
+            <w:tcW w:w="2692" w:type="dxa"/>
+            <w:tcBorders>
+              <w:top w:val="single" w:sz="4" w:space="0" w:color="000000"/>
+              <w:left w:val="single" w:sz="4" w:space="0" w:color="000000"/>
+              <w:bottom w:val="single" w:sz="4" w:space="0" w:color="000000"/>
+              <w:right w:val="nil"/>
+            </w:tcBorders>
+            <w:tcMar>
+              <w:top w:w="0" w:type="dxa"/>
+              <w:left w:w="70" w:type="dxa"/>
+              <w:bottom w:w="0" w:type="dxa"/>
+              <w:right w:w="70" w:type="dxa"/>
+            </w:tcMar>
+            <w:vAlign w:val="center"/>
+          </w:tcPr>
+          <w:p>
+            <w:pPr>
+              <w:pStyle w:val="Textbody"/>
+              <w:spacing w:line="240" w:lineRule="auto"/>
+              <w:ind w:firstLine="0"/>
+              <w:jc w:val="center"/>
+            </w:pPr>
+            <w:r>
+              <w:t>-</w:t>
+            </w:r>
+          </w:p>
+        </w:tc>
+        <w:tc>
+          <w:tcPr>
+            <w:tcW w:w="2249" w:type="dxa"/>
+            <w:tcBorders>
+              <w:top w:val="single" w:sz="4" w:space="0" w:color="000000"/>
+              <w:left w:val="single" w:sz="4" w:space="0" w:color="000000"/>
+              <w:bottom w:val="single" w:sz="4" w:space="0" w:color="000000"/>
+              <w:right w:val="nil"/>
+            </w:tcBorders>
+            <w:tcMar>
+              <w:top w:w="0" w:type="dxa"/>
+              <w:left w:w="70" w:type="dxa"/>
+              <w:bottom w:w="0" w:type="dxa"/>
+              <w:right w:w="70" w:type="dxa"/>
+            </w:tcMar>
+            <w:vAlign w:val="center"/>
+          </w:tcPr>
+          <w:p>
+            <w:pPr>
+              <w:pStyle w:val="Textbody"/>
+              <w:spacing w:line="240" w:lineRule="auto"/>
+              <w:ind w:firstLine="0"/>
+              <w:jc w:val="center"/>
+            </w:pPr>
+            <w:r>
+              <w:t>-</w:t>
+            </w:r>
+          </w:p>
+        </w:tc>
+        <w:tc>
+          <w:tcPr>
+            <w:tcW w:w="3024" w:type="dxa"/>
+            <w:tcBorders>
+              <w:top w:val="single" w:sz="4" w:space="0" w:color="000000"/>
+              <w:left w:val="single" w:sz="4" w:space="0" w:color="000000"/>
+              <w:bottom w:val="single" w:sz="4" w:space="0" w:color="000000"/>
+              <w:right w:val="nil"/>
+            </w:tcBorders>
+            <w:tcMar>
+              <w:top w:w="0" w:type="dxa"/>
+              <w:left w:w="70" w:type="dxa"/>
+              <w:bottom w:w="0" w:type="dxa"/>
+              <w:right w:w="70" w:type="dxa"/>
+            </w:tcMar>
+            <w:vAlign w:val="center"/>
+          </w:tcPr>
+          <w:p>
+            <w:pPr>
+              <w:pStyle w:val="Textbody"/>
+              <w:spacing w:line="240" w:lineRule="auto"/>
+              <w:ind w:firstLine="0"/>
+              <w:jc w:val="center"/>
+            </w:pPr>
+            <w:r>
+              <w:t>-</w:t>
+            </w:r>
+          </w:p>
+        </w:tc>
+        <w:tc>
+          <w:tcPr>
+            <w:tcW w:w="1246" w:type="dxa"/>
+            <w:tcBorders>
+              <w:top w:val="single" w:sz="4" w:space="0" w:color="000000"/>
+              <w:left w:val="single" w:sz="4" w:space="0" w:color="000000"/>
+              <w:bottom w:val="single" w:sz="4" w:space="0" w:color="000000"/>
+              <w:right w:val="single" w:sz="4" w:space="0" w:color="000000"/>
+            </w:tcBorders>
+            <w:tcMar>
+              <w:top w:w="0" w:type="dxa"/>
+              <w:left w:w="70" w:type="dxa"/>
+              <w:bottom w:w="0" w:type="dxa"/>
+              <w:right w:w="70" w:type="dxa"/>
+            </w:tcMar>
+            <w:vAlign w:val="center"/>
+          </w:tcPr>
+          <w:p>
+            <w:pPr>
+              <w:pStyle w:val="Textbody"/>
+              <w:spacing w:line="240" w:lineRule="auto"/>
+              <w:ind w:firstLine="0"/>
+              <w:jc w:val="center"/>
+            </w:pPr>
+            <w:r>
+              <w:t>-</w:t>
+            </w:r>
+          </w:p>
+        </w:tc>
+      </w:tr>
+      <w:tr>
+        <w:trPr>
+          <w:cantSplit/>
+          <w:trHeight w:val="360"/>
+          <w:jc w:val="center"/>
+        </w:trPr>
+        <w:tc>
+          <w:tcPr>
+            <w:tcW w:w="2692" w:type="dxa"/>
+            <w:tcBorders>
+              <w:top w:val="single" w:sz="4" w:space="0" w:color="000000"/>
+              <w:left w:val="single" w:sz="4" w:space="0" w:color="000000"/>
+              <w:bottom w:val="single" w:sz="4" w:space="0" w:color="000000"/>
+              <w:right w:val="nil"/>
+            </w:tcBorders>
+            <w:tcMar>
+              <w:top w:w="0" w:type="dxa"/>
+              <w:left w:w="70" w:type="dxa"/>
+              <w:bottom w:w="0" w:type="dxa"/>
+              <w:right w:w="70" w:type="dxa"/>
+            </w:tcMar>
+            <w:vAlign w:val="center"/>
+          </w:tcPr>
+          <w:p>
+            <w:pPr>
+              <w:pStyle w:val="Textbody"/>
+              <w:spacing w:line="240" w:lineRule="auto"/>
+              <w:ind w:firstLine="0"/>
+              <w:jc w:val="center"/>
+            </w:pPr>
+            <w:r>
+              <w:t>Subtotal</w:t>
+            </w:r>
+          </w:p>
+        </w:tc>
+        <w:tc>
+          <w:tcPr>
+            <w:tcW w:w="2249" w:type="dxa"/>
+            <w:tcBorders>
+              <w:top w:val="single" w:sz="4" w:space="0" w:color="000000"/>
+              <w:left w:val="single" w:sz="4" w:space="0" w:color="000000"/>
+              <w:bottom w:val="single" w:sz="4" w:space="0" w:color="000000"/>
+              <w:right w:val="nil"/>
+            </w:tcBorders>
+            <w:tcMar>
+              <w:top w:w="0" w:type="dxa"/>
+              <w:left w:w="70" w:type="dxa"/>
+              <w:bottom w:w="0" w:type="dxa"/>
+              <w:right w:w="70" w:type="dxa"/>
+            </w:tcMar>
+            <w:vAlign w:val="center"/>
+          </w:tcPr>
+          <w:p>
+            <w:pPr>
+              <w:pStyle w:val="Textbody"/>
+              <w:spacing w:line="240" w:lineRule="auto"/>
+              <w:ind w:firstLine="0"/>
+              <w:jc w:val="center"/>
+            </w:pPr>
+            <w:r>
+              <w:t>-</w:t>
+            </w:r>
+          </w:p>
+        </w:tc>
+        <w:tc>
+          <w:tcPr>
+            <w:tcW w:w="3024" w:type="dxa"/>
+            <w:tcBorders>
+              <w:top w:val="single" w:sz="4" w:space="0" w:color="000000"/>
+              <w:left w:val="single" w:sz="4" w:space="0" w:color="000000"/>
+              <w:bottom w:val="single" w:sz="4" w:space="0" w:color="000000"/>
+              <w:right w:val="nil"/>
+            </w:tcBorders>
+            <w:tcMar>
+              <w:top w:w="0" w:type="dxa"/>
+              <w:left w:w="70" w:type="dxa"/>
+              <w:bottom w:w="0" w:type="dxa"/>
+              <w:right w:w="70" w:type="dxa"/>
+            </w:tcMar>
+            <w:vAlign w:val="center"/>
+          </w:tcPr>
+          <w:p>
+            <w:pPr>
+              <w:pStyle w:val="Textbody"/>
+              <w:spacing w:line="240" w:lineRule="auto"/>
+              <w:ind w:firstLine="0"/>
+              <w:jc w:val="center"/>
+            </w:pPr>
+            <w:r>
+              <w:t>-</w:t>
+            </w:r>
+          </w:p>
+        </w:tc>
+        <w:tc>
+          <w:tcPr>
+            <w:tcW w:w="1246" w:type="dxa"/>
+            <w:tcBorders>
+              <w:top w:val="single" w:sz="4" w:space="0" w:color="000000"/>
+              <w:left w:val="single" w:sz="4" w:space="0" w:color="000000"/>
+              <w:bottom w:val="single" w:sz="4" w:space="0" w:color="000000"/>
+              <w:right w:val="single" w:sz="4" w:space="0" w:color="000000"/>
+            </w:tcBorders>
+            <w:tcMar>
+              <w:top w:w="0" w:type="dxa"/>
+              <w:left w:w="70" w:type="dxa"/>
+              <w:bottom w:w="0" w:type="dxa"/>
+              <w:right w:w="70" w:type="dxa"/>
+            </w:tcMar>
+            <w:vAlign w:val="center"/>
+          </w:tcPr>
+          <w:p>
+            <w:pPr>
+              <w:pStyle w:val="Textbody"/>
+              <w:spacing w:line="240" w:lineRule="auto"/>
+              <w:ind w:firstLine="0"/>
+              <w:jc w:val="center"/>
+            </w:pPr>
+            <w:r>
+              <w:t>-</w:t>
+            </w:r>
+          </w:p>
+        </w:tc>
+      </w:tr>
+      <w:tr>
+        <w:trPr>
+          <w:cantSplit/>
+          <w:trHeight w:val="360"/>
+          <w:jc w:val="center"/>
+        </w:trPr>
+        <w:tc>
+          <w:tcPr>
+            <w:tcW w:w="9211" w:type="dxa"/>
+            <w:gridSpan w:val="4"/>
+            <w:tcBorders>
+              <w:top w:val="single" w:sz="4" w:space="0" w:color="000000"/>
+              <w:left w:val="single" w:sz="4" w:space="0" w:color="000000"/>
+              <w:bottom w:val="single" w:sz="4" w:space="0" w:color="000000"/>
+              <w:right w:val="single" w:sz="4" w:space="0" w:color="000000"/>
+            </w:tcBorders>
+            <w:tcMar>
+              <w:top w:w="0" w:type="dxa"/>
+              <w:left w:w="70" w:type="dxa"/>
+              <w:bottom w:w="0" w:type="dxa"/>
+              <w:right w:w="70" w:type="dxa"/>
+            </w:tcMar>
+            <w:vAlign w:val="center"/>
+          </w:tcPr>
+          <w:p>
+            <w:pPr>
+              <w:pStyle w:val="Textbody"/>
+              <w:spacing w:line="240" w:lineRule="auto"/>
+              <w:ind w:firstLine="0"/>
+              <w:jc w:val="center"/>
+            </w:pPr>
+          </w:p>
+        </w:tc>
+      </w:tr>
+      <w:tr>
+        <w:trPr>
+          <w:cantSplit/>
+          <w:trHeight w:val="360"/>
+          <w:jc w:val="center"/>
+        </w:trPr>
+        <w:tc>
+          <w:tcPr>
+            <w:tcW w:w="2692" w:type="dxa"/>
+            <w:vMerge w:val="restart"/>
+            <w:tcBorders>
+              <w:top w:val="single" w:sz="4" w:space="0" w:color="000000"/>
+              <w:left w:val="single" w:sz="4" w:space="0" w:color="000000"/>
+              <w:bottom w:val="single" w:sz="4" w:space="0" w:color="000000"/>
+              <w:right w:val="nil"/>
+            </w:tcBorders>
+            <w:shd w:val="clear" w:color="auto" w:fill="B2B2B2"/>
+            <w:tcMar>
+              <w:top w:w="0" w:type="dxa"/>
+              <w:left w:w="70" w:type="dxa"/>
+              <w:bottom w:w="0" w:type="dxa"/>
+              <w:right w:w="70" w:type="dxa"/>
+            </w:tcMar>
+            <w:vAlign w:val="center"/>
+            <w:hideMark/>
+          </w:tcPr>
+          <w:p>
+            <w:pPr>
+              <w:pStyle w:val="Textbody"/>
+              <w:spacing w:line="240" w:lineRule="auto"/>
+              <w:ind w:firstLine="0"/>
+              <w:jc w:val="center"/>
+            </w:pPr>
+            <w:r>
+              <w:t>TOTAL</w:t>
+            </w:r>
+          </w:p>
+        </w:tc>
+        <w:tc>
+          <w:tcPr>
+            <w:tcW w:w="2249" w:type="dxa"/>
+            <w:tcBorders>
+              <w:top w:val="single" w:sz="4" w:space="0" w:color="000000"/>
+              <w:left w:val="single" w:sz="4" w:space="0" w:color="000000"/>
+              <w:bottom w:val="single" w:sz="4" w:space="0" w:color="000000"/>
+              <w:right w:val="nil"/>
+            </w:tcBorders>
+            <w:tcMar>
+              <w:top w:w="0" w:type="dxa"/>
+              <w:left w:w="70" w:type="dxa"/>
+              <w:bottom w:w="0" w:type="dxa"/>
+              <w:right w:w="70" w:type="dxa"/>
+            </w:tcMar>
+          </w:tcPr>
+          <w:p>
+            <w:pPr>
+              <w:pStyle w:val="Textbody"/>
+              <w:spacing w:line="240" w:lineRule="auto"/>
+              <w:ind w:firstLine="0"/>
+              <w:jc w:val="center"/>
+            </w:pPr>
+          </w:p>
+        </w:tc>
+        <w:tc>
+          <w:tcPr>
+            <w:tcW w:w="3024" w:type="dxa"/>
+            <w:tcBorders>
+              <w:top w:val="single" w:sz="4" w:space="0" w:color="000000"/>
+              <w:left w:val="single" w:sz="4" w:space="0" w:color="000000"/>
+              <w:bottom w:val="single" w:sz="4" w:space="0" w:color="000000"/>
+              <w:right w:val="nil"/>
+            </w:tcBorders>
+            <w:tcMar>
+              <w:top w:w="0" w:type="dxa"/>
+              <w:left w:w="70" w:type="dxa"/>
+              <w:bottom w:w="0" w:type="dxa"/>
+              <w:right w:w="70" w:type="dxa"/>
+            </w:tcMar>
+            <w:hideMark/>
+          </w:tcPr>
+          <w:p>
+            <w:pPr>
+              <w:pStyle w:val="Textbody"/>
+              <w:spacing w:line="240" w:lineRule="auto"/>
+              <w:ind w:firstLine="0"/>
+              <w:jc w:val="center"/>
+            </w:pPr>
+          </w:p>
+        </w:tc>
+        <w:tc>
+          <w:tcPr>
+            <w:tcW w:w="1246" w:type="dxa"/>
+            <w:tcBorders>
+              <w:top w:val="single" w:sz="4" w:space="0" w:color="000000"/>
+              <w:left w:val="single" w:sz="4" w:space="0" w:color="000000"/>
+              <w:bottom w:val="single" w:sz="4" w:space="0" w:color="000000"/>
+              <w:right w:val="single" w:sz="4" w:space="0" w:color="000000"/>
+            </w:tcBorders>
+            <w:tcMar>
+              <w:top w:w="0" w:type="dxa"/>
+              <w:left w:w="70" w:type="dxa"/>
+              <w:bottom w:w="0" w:type="dxa"/>
+              <w:right w:w="70" w:type="dxa"/>
+            </w:tcMar>
+            <w:hideMark/>
+          </w:tcPr>
+          <w:p>
+            <w:pPr>
+              <w:pStyle w:val="Textbody"/>
+              <w:spacing w:line="240" w:lineRule="auto"/>
+              <w:ind w:firstLine="0"/>
+              <w:jc w:val="center"/>
+            </w:pPr>
+            <w:r>
+              <w:t>Total</w:t>
+            </w:r>
+          </w:p>
+        </w:tc>
+      </w:tr>
+      <w:tr>
+        <w:trPr>
+          <w:cantSplit/>
+          <w:trHeight w:val="360"/>
+          <w:jc w:val="center"/>
+        </w:trPr>
+        <w:tc>
+          <w:tcPr>
             <w:tcW w:w="0" w:type="auto"/>
             <w:vMerge/>
             <w:tcBorders>
@@ -9462,7 +10702,7 @@
         </w:tc>
         <w:tc>
           <w:tcPr>
-            <w:tcW w:w="2111" w:type="dxa"/>
+            <w:tcW w:w="2249" w:type="dxa"/>
             <w:tcBorders>
               <w:top w:val="single" w:sz="4" w:space="0" w:color="000000"/>
               <w:left w:val="single" w:sz="4" w:space="0" w:color="000000"/>
@@ -9488,7 +10728,7 @@
         </w:tc>
         <w:tc>
           <w:tcPr>
-            <w:tcW w:w="2838" w:type="dxa"/>
+            <w:tcW w:w="3024" w:type="dxa"/>
             <w:tcBorders>
               <w:top w:val="single" w:sz="4" w:space="0" w:color="000000"/>
               <w:left w:val="single" w:sz="4" w:space="0" w:color="000000"/>
@@ -9513,7 +10753,7 @@
         </w:tc>
         <w:tc>
           <w:tcPr>
-            <w:tcW w:w="1169" w:type="dxa"/>
+            <w:tcW w:w="1246" w:type="dxa"/>
             <w:tcBorders>
               <w:top w:val="single" w:sz="4" w:space="0" w:color="000000"/>
               <w:left w:val="single" w:sz="4" w:space="0" w:color="000000"/>
@@ -9536,12 +10776,24 @@
               <w:jc w:val="center"/>
             </w:pPr>
             <w:r>
-              <w:t>504,65</w:t>
+              <w:t>646,15</w:t>
             </w:r>
           </w:p>
         </w:tc>
       </w:tr>
     </w:tbl>
+    <w:p>
+      <w:pPr>
+        <w:jc w:val="both"/>
+        <w:rPr>
+          <w:rFonts w:ascii="Times New Roman" w:hAnsi="Times New Roman" w:cs="Calibri"/>
+          <w:b/>
+          <w:sz w:val="24"/>
+          <w:szCs w:val="24"/>
+          <w:lang w:eastAsia="ar-SA"/>
+        </w:rPr>
+      </w:pPr>
+    </w:p>
     <w:p>
       <w:pPr>
         <w:jc w:val="both"/>
@@ -9574,14 +10826,14 @@
         </w:numPr>
         <w:ind w:left="432" w:hanging="148"/>
       </w:pPr>
-      <w:bookmarkStart w:id="16" w:name="_Toc318361713"/>
-      <w:bookmarkStart w:id="17" w:name="_Toc318447235"/>
+      <w:bookmarkStart w:id="14" w:name="_Toc318361713"/>
+      <w:bookmarkStart w:id="15" w:name="_Toc318447235"/>
       <w:r>
         <w:lastRenderedPageBreak/>
         <w:t>REFERÊNCIAS</w:t>
       </w:r>
-      <w:bookmarkEnd w:id="16"/>
-      <w:bookmarkEnd w:id="17"/>
+      <w:bookmarkEnd w:id="14"/>
+      <w:bookmarkEnd w:id="15"/>
     </w:p>
     <w:p>
       <w:pPr>
@@ -9620,76 +10872,7 @@
           <w:sz w:val="24"/>
           <w:szCs w:val="24"/>
         </w:rPr>
-        <w:t xml:space="preserve">. 5. </w:t>
-      </w:r>
-      <w:proofErr w:type="gramStart"/>
-      <w:r>
-        <w:rPr>
-          <w:rFonts w:ascii="Times New Roman" w:hAnsi="Times New Roman"/>
-          <w:sz w:val="24"/>
-          <w:szCs w:val="24"/>
-        </w:rPr>
-        <w:t>ed.</w:t>
-      </w:r>
-      <w:proofErr w:type="gramEnd"/>
-      <w:r>
-        <w:rPr>
-          <w:rFonts w:ascii="Times New Roman" w:hAnsi="Times New Roman"/>
-          <w:sz w:val="24"/>
-          <w:szCs w:val="24"/>
-        </w:rPr>
-        <w:t xml:space="preserve"> São Paulo: Atlas, 2006. </w:t>
-      </w:r>
-      <w:r>
-        <w:rPr>
-          <w:rFonts w:ascii="Times New Roman" w:hAnsi="Times New Roman"/>
-          <w:b/>
-          <w:sz w:val="24"/>
-          <w:szCs w:val="24"/>
-        </w:rPr>
-        <w:t>Como elaborar projetos de pesquisa</w:t>
-      </w:r>
-      <w:r>
-        <w:rPr>
-          <w:rFonts w:ascii="Times New Roman" w:hAnsi="Times New Roman"/>
-          <w:sz w:val="24"/>
-          <w:szCs w:val="24"/>
-        </w:rPr>
-        <w:t xml:space="preserve">. 3. </w:t>
-      </w:r>
-      <w:proofErr w:type="gramStart"/>
-      <w:r>
-        <w:rPr>
-          <w:rFonts w:ascii="Times New Roman" w:hAnsi="Times New Roman"/>
-          <w:sz w:val="24"/>
-          <w:szCs w:val="24"/>
-        </w:rPr>
-        <w:t>ed.</w:t>
-      </w:r>
-      <w:proofErr w:type="gramEnd"/>
-      <w:r>
-        <w:rPr>
-          <w:rFonts w:ascii="Times New Roman" w:hAnsi="Times New Roman"/>
-          <w:sz w:val="24"/>
-          <w:szCs w:val="24"/>
-        </w:rPr>
-        <w:t xml:space="preserve"> São Paul</w:t>
-      </w:r>
-      <w:r>
-        <w:rPr>
-          <w:rFonts w:ascii="Times New Roman" w:hAnsi="Times New Roman"/>
-          <w:sz w:val="24"/>
-          <w:szCs w:val="24"/>
-        </w:rPr>
-        <w:t>o</w:t>
-      </w:r>
-      <w:r>
-        <w:rPr>
-          <w:rFonts w:ascii="Times New Roman" w:hAnsi="Times New Roman"/>
-          <w:sz w:val="24"/>
-          <w:szCs w:val="24"/>
-        </w:rPr>
-        <w:t>: Atlas, 1996.</w:t>
+        <w:t xml:space="preserve">. 5. ed. São Paulo: Atlas, 2006. </w:t>
       </w:r>
     </w:p>
     <w:p>
@@ -9746,8 +10929,81 @@
       <w:pPr>
         <w:spacing w:after="0" w:line="240" w:lineRule="auto"/>
         <w:rPr>
-          <w:rFonts w:ascii="Times New Roman" w:hAnsi="Times New Roman"/>
-          <w:sz w:val="24"/>
+          <w:rFonts w:ascii="Times New Roman" w:eastAsia="Times New Roman" w:hAnsi="Times New Roman"/>
+          <w:sz w:val="28"/>
+          <w:szCs w:val="25"/>
+          <w:lang w:eastAsia="pt-BR"/>
+        </w:rPr>
+      </w:pPr>
+    </w:p>
+    <w:p>
+      <w:pPr>
+        <w:spacing w:after="0" w:line="240" w:lineRule="auto"/>
+        <w:rPr>
+          <w:rFonts w:ascii="Times New Roman" w:eastAsia="Times New Roman" w:hAnsi="Times New Roman"/>
+          <w:sz w:val="28"/>
+          <w:szCs w:val="25"/>
+          <w:lang w:eastAsia="pt-BR"/>
+        </w:rPr>
+      </w:pPr>
+      <w:r>
+        <w:rPr>
+          <w:rFonts w:ascii="Times New Roman" w:hAnsi="Times New Roman"/>
+          <w:sz w:val="24"/>
+        </w:rPr>
+        <w:t>OLIVEIRA, S</w:t>
+      </w:r>
+      <w:r>
+        <w:rPr>
+          <w:rFonts w:ascii="Times New Roman" w:hAnsi="Times New Roman"/>
+          <w:sz w:val="24"/>
+        </w:rPr>
+        <w:t>ílvio</w:t>
+      </w:r>
+      <w:r>
+        <w:rPr>
+          <w:rFonts w:ascii="Times New Roman" w:hAnsi="Times New Roman"/>
+          <w:sz w:val="24"/>
+        </w:rPr>
+        <w:t xml:space="preserve"> L</w:t>
+      </w:r>
+      <w:r>
+        <w:rPr>
+          <w:rFonts w:ascii="Times New Roman" w:hAnsi="Times New Roman"/>
+          <w:sz w:val="24"/>
+        </w:rPr>
+        <w:t>uiz de</w:t>
+      </w:r>
+      <w:r>
+        <w:rPr>
+          <w:rFonts w:ascii="Times New Roman" w:hAnsi="Times New Roman"/>
+          <w:sz w:val="24"/>
+        </w:rPr>
+        <w:t>. </w:t>
+      </w:r>
+      <w:r>
+        <w:rPr>
+          <w:rFonts w:ascii="Times New Roman" w:hAnsi="Times New Roman"/>
+          <w:b/>
+          <w:bCs/>
+          <w:sz w:val="24"/>
+        </w:rPr>
+        <w:t>Tratado de metodologia científica</w:t>
+      </w:r>
+      <w:r>
+        <w:rPr>
+          <w:rFonts w:ascii="Times New Roman" w:hAnsi="Times New Roman"/>
+          <w:sz w:val="24"/>
+        </w:rPr>
+        <w:t>: projetos de pesquisa, TGI, TCC, monografia, dissertação e teses. 2. ed., quarta reimpressão. São Paulo: Pioneira Thomson Learning, 2002.</w:t>
+      </w:r>
+    </w:p>
+    <w:p>
+      <w:pPr>
+        <w:spacing w:after="0" w:line="240" w:lineRule="auto"/>
+        <w:rPr>
+          <w:rFonts w:ascii="Times New Roman" w:hAnsi="Times New Roman"/>
+          <w:sz w:val="28"/>
           <w:szCs w:val="24"/>
         </w:rPr>
       </w:pPr>
@@ -9854,7 +11110,7 @@
       <w:rPr>
         <w:noProof/>
       </w:rPr>
-      <w:t>2</w:t>
+      <w:t>3</w:t>
     </w:r>
     <w:r>
       <w:fldChar w:fldCharType="end"/>
@@ -9887,6 +11143,73 @@
       </w:pPr>
       <w:r>
         <w:continuationSeparator/>
+      </w:r>
+    </w:p>
+  </w:footnote>
+  <w:footnote w:id="1">
+    <w:p>
+      <w:pPr>
+        <w:pStyle w:val="Textodenotaderodap"/>
+        <w:rPr>
+          <w:rFonts w:ascii="Times New Roman" w:hAnsi="Times New Roman"/>
+        </w:rPr>
+      </w:pPr>
+      <w:r>
+        <w:rPr>
+          <w:rStyle w:val="Refdenotaderodap"/>
+          <w:rFonts w:ascii="Times New Roman" w:hAnsi="Times New Roman"/>
+        </w:rPr>
+        <w:footnoteRef/>
+      </w:r>
+      <w:r>
+        <w:rPr>
+          <w:rFonts w:ascii="Times New Roman" w:hAnsi="Times New Roman"/>
+        </w:rPr>
+        <w:t xml:space="preserve"> </w:t>
+      </w:r>
+      <w:r>
+        <w:rPr>
+          <w:rFonts w:ascii="Times New Roman" w:hAnsi="Times New Roman"/>
+        </w:rPr>
+        <w:t>S</w:t>
+      </w:r>
+      <w:r>
+        <w:rPr>
+          <w:rFonts w:ascii="Times New Roman" w:hAnsi="Times New Roman"/>
+          <w:i/>
+          <w:iCs/>
+        </w:rPr>
+        <w:t>oftware</w:t>
+      </w:r>
+      <w:r>
+        <w:rPr>
+          <w:rFonts w:ascii="Times New Roman" w:hAnsi="Times New Roman"/>
+        </w:rPr>
+        <w:t xml:space="preserve"> com a finalidade de gerenciar diferentes </w:t>
+      </w:r>
+      <w:r>
+        <w:rPr>
+          <w:rFonts w:ascii="Times New Roman" w:hAnsi="Times New Roman"/>
+        </w:rPr>
+        <w:t>versões</w:t>
+      </w:r>
+      <w:r>
+        <w:rPr>
+          <w:rFonts w:ascii="Times New Roman" w:hAnsi="Times New Roman"/>
+        </w:rPr>
+        <w:t xml:space="preserve"> no desenvolvimento de um</w:t>
+      </w:r>
+      <w:r>
+        <w:rPr>
+          <w:rFonts w:ascii="Times New Roman" w:hAnsi="Times New Roman"/>
+        </w:rPr>
+        <w:t xml:space="preserve"> projeto</w:t>
+      </w:r>
+      <w:r>
+        <w:rPr>
+          <w:rFonts w:ascii="Times New Roman" w:hAnsi="Times New Roman"/>
+        </w:rPr>
+        <w:t>.</w:t>
       </w:r>
     </w:p>
   </w:footnote>
@@ -10295,6 +11618,119 @@
     </w:lvl>
   </w:abstractNum>
   <w:abstractNum w:abstractNumId="3">
+    <w:nsid w:val="0F9F6BA7"/>
+    <w:multiLevelType w:val="hybridMultilevel"/>
+    <w:tmpl w:val="6D248CFE"/>
+    <w:lvl w:ilvl="0" w:tplc="04160001">
+      <w:start w:val="1"/>
+      <w:numFmt w:val="bullet"/>
+      <w:lvlText w:val=""/>
+      <w:lvlJc w:val="left"/>
+      <w:pPr>
+        <w:ind w:left="1429" w:hanging="360"/>
+      </w:pPr>
+      <w:rPr>
+        <w:rFonts w:ascii="Symbol" w:hAnsi="Symbol" w:hint="default"/>
+      </w:rPr>
+    </w:lvl>
+    <w:lvl w:ilvl="1" w:tplc="04160003" w:tentative="1">
+      <w:start w:val="1"/>
+      <w:numFmt w:val="bullet"/>
+      <w:lvlText w:val="o"/>
+      <w:lvlJc w:val="left"/>
+      <w:pPr>
+        <w:ind w:left="2149" w:hanging="360"/>
+      </w:pPr>
+      <w:rPr>
+        <w:rFonts w:ascii="Courier New" w:hAnsi="Courier New" w:cs="Courier New" w:hint="default"/>
+      </w:rPr>
+    </w:lvl>
+    <w:lvl w:ilvl="2" w:tplc="04160005" w:tentative="1">
+      <w:start w:val="1"/>
+      <w:numFmt w:val="bullet"/>
+      <w:lvlText w:val=""/>
+      <w:lvlJc w:val="left"/>
+      <w:pPr>
+        <w:ind w:left="2869" w:hanging="360"/>
+      </w:pPr>
+      <w:rPr>
+        <w:rFonts w:ascii="Wingdings" w:hAnsi="Wingdings" w:hint="default"/>
+      </w:rPr>
+    </w:lvl>
+    <w:lvl w:ilvl="3" w:tplc="04160001" w:tentative="1">
+      <w:start w:val="1"/>
+      <w:numFmt w:val="bullet"/>
+      <w:lvlText w:val=""/>
+      <w:lvlJc w:val="left"/>
+      <w:pPr>
+        <w:ind w:left="3589" w:hanging="360"/>
+      </w:pPr>
+      <w:rPr>
+        <w:rFonts w:ascii="Symbol" w:hAnsi="Symbol" w:hint="default"/>
+      </w:rPr>
+    </w:lvl>
+    <w:lvl w:ilvl="4" w:tplc="04160003" w:tentative="1">
+      <w:start w:val="1"/>
+      <w:numFmt w:val="bullet"/>
+      <w:lvlText w:val="o"/>
+      <w:lvlJc w:val="left"/>
+      <w:pPr>
+        <w:ind w:left="4309" w:hanging="360"/>
+      </w:pPr>
+      <w:rPr>
+        <w:rFonts w:ascii="Courier New" w:hAnsi="Courier New" w:cs="Courier New" w:hint="default"/>
+      </w:rPr>
+    </w:lvl>
+    <w:lvl w:ilvl="5" w:tplc="04160005" w:tentative="1">
+      <w:start w:val="1"/>
+      <w:numFmt w:val="bullet"/>
+      <w:lvlText w:val=""/>
+      <w:lvlJc w:val="left"/>
+      <w:pPr>
+        <w:ind w:left="5029" w:hanging="360"/>
+      </w:pPr>
+      <w:rPr>
+        <w:rFonts w:ascii="Wingdings" w:hAnsi="Wingdings" w:hint="default"/>
+      </w:rPr>
+    </w:lvl>
+    <w:lvl w:ilvl="6" w:tplc="04160001" w:tentative="1">
+      <w:start w:val="1"/>
+      <w:numFmt w:val="bullet"/>
+      <w:lvlText w:val=""/>
+      <w:lvlJc w:val="left"/>
+      <w:pPr>
+        <w:ind w:left="5749" w:hanging="360"/>
+      </w:pPr>
+      <w:rPr>
+        <w:rFonts w:ascii="Symbol" w:hAnsi="Symbol" w:hint="default"/>
+      </w:rPr>
+    </w:lvl>
+    <w:lvl w:ilvl="7" w:tplc="04160003" w:tentative="1">
+      <w:start w:val="1"/>
+      <w:numFmt w:val="bullet"/>
+      <w:lvlText w:val="o"/>
+      <w:lvlJc w:val="left"/>
+      <w:pPr>
+        <w:ind w:left="6469" w:hanging="360"/>
+      </w:pPr>
+      <w:rPr>
+        <w:rFonts w:ascii="Courier New" w:hAnsi="Courier New" w:cs="Courier New" w:hint="default"/>
+      </w:rPr>
+    </w:lvl>
+    <w:lvl w:ilvl="8" w:tplc="04160005" w:tentative="1">
+      <w:start w:val="1"/>
+      <w:numFmt w:val="bullet"/>
+      <w:lvlText w:val=""/>
+      <w:lvlJc w:val="left"/>
+      <w:pPr>
+        <w:ind w:left="7189" w:hanging="360"/>
+      </w:pPr>
+      <w:rPr>
+        <w:rFonts w:ascii="Wingdings" w:hAnsi="Wingdings" w:hint="default"/>
+      </w:rPr>
+    </w:lvl>
+  </w:abstractNum>
+  <w:abstractNum w:abstractNumId="4">
     <w:nsid w:val="1D8939A9"/>
     <w:multiLevelType w:val="hybridMultilevel"/>
     <w:tmpl w:val="BE4E34CA"/>
@@ -10407,7 +11843,7 @@
       </w:rPr>
     </w:lvl>
   </w:abstractNum>
-  <w:abstractNum w:abstractNumId="4">
+  <w:abstractNum w:abstractNumId="5">
     <w:nsid w:val="1DCB37C4"/>
     <w:multiLevelType w:val="hybridMultilevel"/>
     <w:tmpl w:val="1C8EF4B4"/>
@@ -10520,7 +11956,7 @@
       </w:rPr>
     </w:lvl>
   </w:abstractNum>
-  <w:abstractNum w:abstractNumId="5">
+  <w:abstractNum w:abstractNumId="6">
     <w:nsid w:val="205D5970"/>
     <w:multiLevelType w:val="hybridMultilevel"/>
     <w:tmpl w:val="B2169848"/>
@@ -10633,7 +12069,7 @@
       </w:rPr>
     </w:lvl>
   </w:abstractNum>
-  <w:abstractNum w:abstractNumId="6">
+  <w:abstractNum w:abstractNumId="7">
     <w:nsid w:val="352C083B"/>
     <w:multiLevelType w:val="hybridMultilevel"/>
     <w:tmpl w:val="F3CA3018"/>
@@ -10746,7 +12182,7 @@
       </w:rPr>
     </w:lvl>
   </w:abstractNum>
-  <w:abstractNum w:abstractNumId="7">
+  <w:abstractNum w:abstractNumId="8">
     <w:nsid w:val="363543C0"/>
     <w:multiLevelType w:val="hybridMultilevel"/>
     <w:tmpl w:val="D352A27C"/>
@@ -10859,7 +12295,7 @@
       </w:rPr>
     </w:lvl>
   </w:abstractNum>
-  <w:abstractNum w:abstractNumId="8">
+  <w:abstractNum w:abstractNumId="9">
     <w:nsid w:val="385C5CCA"/>
     <w:multiLevelType w:val="hybridMultilevel"/>
     <w:tmpl w:val="D99A7524"/>
@@ -10972,7 +12408,7 @@
       </w:rPr>
     </w:lvl>
   </w:abstractNum>
-  <w:abstractNum w:abstractNumId="9">
+  <w:abstractNum w:abstractNumId="10">
     <w:nsid w:val="3AE64CBA"/>
     <w:multiLevelType w:val="multilevel"/>
     <w:tmpl w:val="993C2B6C"/>
@@ -11085,7 +12521,7 @@
       </w:rPr>
     </w:lvl>
   </w:abstractNum>
-  <w:abstractNum w:abstractNumId="10">
+  <w:abstractNum w:abstractNumId="11">
     <w:nsid w:val="3DFA68DD"/>
     <w:multiLevelType w:val="hybridMultilevel"/>
     <w:tmpl w:val="6308A8FC"/>
@@ -11198,7 +12634,7 @@
       </w:rPr>
     </w:lvl>
   </w:abstractNum>
-  <w:abstractNum w:abstractNumId="11">
+  <w:abstractNum w:abstractNumId="12">
     <w:nsid w:val="3E42307E"/>
     <w:multiLevelType w:val="hybridMultilevel"/>
     <w:tmpl w:val="269EE006"/>
@@ -11311,7 +12747,7 @@
       </w:rPr>
     </w:lvl>
   </w:abstractNum>
-  <w:abstractNum w:abstractNumId="12">
+  <w:abstractNum w:abstractNumId="13">
     <w:nsid w:val="3FC65FA5"/>
     <w:multiLevelType w:val="multilevel"/>
     <w:tmpl w:val="556A197A"/>
@@ -11408,7 +12844,7 @@
       </w:pPr>
     </w:lvl>
   </w:abstractNum>
-  <w:abstractNum w:abstractNumId="13">
+  <w:abstractNum w:abstractNumId="14">
     <w:nsid w:val="420E511D"/>
     <w:multiLevelType w:val="hybridMultilevel"/>
     <w:tmpl w:val="A198D444"/>
@@ -11521,7 +12957,7 @@
       </w:rPr>
     </w:lvl>
   </w:abstractNum>
-  <w:abstractNum w:abstractNumId="14">
+  <w:abstractNum w:abstractNumId="15">
     <w:nsid w:val="44095AE6"/>
     <w:multiLevelType w:val="multilevel"/>
     <w:tmpl w:val="78CEDEE4"/>
@@ -11634,7 +13070,7 @@
       </w:rPr>
     </w:lvl>
   </w:abstractNum>
-  <w:abstractNum w:abstractNumId="15">
+  <w:abstractNum w:abstractNumId="16">
     <w:nsid w:val="465D11DD"/>
     <w:multiLevelType w:val="hybridMultilevel"/>
     <w:tmpl w:val="E946E01C"/>
@@ -11747,7 +13183,7 @@
       </w:rPr>
     </w:lvl>
   </w:abstractNum>
-  <w:abstractNum w:abstractNumId="16">
+  <w:abstractNum w:abstractNumId="17">
     <w:nsid w:val="4741540A"/>
     <w:multiLevelType w:val="hybridMultilevel"/>
     <w:tmpl w:val="438CC0F0"/>
@@ -11860,7 +13296,7 @@
       </w:rPr>
     </w:lvl>
   </w:abstractNum>
-  <w:abstractNum w:abstractNumId="17">
+  <w:abstractNum w:abstractNumId="18">
     <w:nsid w:val="514F08B7"/>
     <w:multiLevelType w:val="hybridMultilevel"/>
     <w:tmpl w:val="065C65FE"/>
@@ -11973,7 +13409,7 @@
       </w:rPr>
     </w:lvl>
   </w:abstractNum>
-  <w:abstractNum w:abstractNumId="18">
+  <w:abstractNum w:abstractNumId="19">
     <w:nsid w:val="56A95D7F"/>
     <w:multiLevelType w:val="hybridMultilevel"/>
     <w:tmpl w:val="112415DE"/>
@@ -12086,7 +13522,7 @@
       </w:rPr>
     </w:lvl>
   </w:abstractNum>
-  <w:abstractNum w:abstractNumId="19">
+  <w:abstractNum w:abstractNumId="20">
     <w:nsid w:val="582E1E2E"/>
     <w:multiLevelType w:val="hybridMultilevel"/>
     <w:tmpl w:val="29E47EBA"/>
@@ -12199,7 +13635,7 @@
       </w:rPr>
     </w:lvl>
   </w:abstractNum>
-  <w:abstractNum w:abstractNumId="20">
+  <w:abstractNum w:abstractNumId="21">
     <w:nsid w:val="5C8C2641"/>
     <w:multiLevelType w:val="multilevel"/>
     <w:tmpl w:val="A1F2489C"/>
@@ -12312,7 +13748,7 @@
       </w:rPr>
     </w:lvl>
   </w:abstractNum>
-  <w:abstractNum w:abstractNumId="21">
+  <w:abstractNum w:abstractNumId="22">
     <w:nsid w:val="5EE121D7"/>
     <w:multiLevelType w:val="hybridMultilevel"/>
     <w:tmpl w:val="F6547C8E"/>
@@ -12425,7 +13861,7 @@
       </w:rPr>
     </w:lvl>
   </w:abstractNum>
-  <w:abstractNum w:abstractNumId="22">
+  <w:abstractNum w:abstractNumId="23">
     <w:nsid w:val="65194E16"/>
     <w:multiLevelType w:val="hybridMultilevel"/>
     <w:tmpl w:val="AE3CE6F0"/>
@@ -12538,7 +13974,7 @@
       </w:rPr>
     </w:lvl>
   </w:abstractNum>
-  <w:abstractNum w:abstractNumId="23">
+  <w:abstractNum w:abstractNumId="24">
     <w:nsid w:val="678D5441"/>
     <w:multiLevelType w:val="hybridMultilevel"/>
     <w:tmpl w:val="FF96D574"/>
@@ -12651,7 +14087,7 @@
       </w:rPr>
     </w:lvl>
   </w:abstractNum>
-  <w:abstractNum w:abstractNumId="24">
+  <w:abstractNum w:abstractNumId="25">
     <w:nsid w:val="6E823BA7"/>
     <w:multiLevelType w:val="multilevel"/>
     <w:tmpl w:val="78CEDEE4"/>
@@ -12764,7 +14200,7 @@
       </w:rPr>
     </w:lvl>
   </w:abstractNum>
-  <w:abstractNum w:abstractNumId="25">
+  <w:abstractNum w:abstractNumId="26">
     <w:nsid w:val="7026328B"/>
     <w:multiLevelType w:val="hybridMultilevel"/>
     <w:tmpl w:val="98DA5266"/>
@@ -12877,7 +14313,7 @@
       </w:rPr>
     </w:lvl>
   </w:abstractNum>
-  <w:abstractNum w:abstractNumId="26">
+  <w:abstractNum w:abstractNumId="27">
     <w:nsid w:val="70856FE9"/>
     <w:multiLevelType w:val="multilevel"/>
     <w:tmpl w:val="78CEDEE4"/>
@@ -12990,7 +14426,7 @@
       </w:rPr>
     </w:lvl>
   </w:abstractNum>
-  <w:abstractNum w:abstractNumId="27">
+  <w:abstractNum w:abstractNumId="28">
     <w:nsid w:val="74EB3215"/>
     <w:multiLevelType w:val="hybridMultilevel"/>
     <w:tmpl w:val="244E1DC8"/>
@@ -13103,7 +14539,7 @@
       </w:rPr>
     </w:lvl>
   </w:abstractNum>
-  <w:abstractNum w:abstractNumId="28">
+  <w:abstractNum w:abstractNumId="29">
     <w:nsid w:val="76783BB1"/>
     <w:multiLevelType w:val="multilevel"/>
     <w:tmpl w:val="B24EECEC"/>
@@ -13216,7 +14652,7 @@
       </w:rPr>
     </w:lvl>
   </w:abstractNum>
-  <w:abstractNum w:abstractNumId="29">
+  <w:abstractNum w:abstractNumId="30">
     <w:nsid w:val="7CCA265E"/>
     <w:multiLevelType w:val="hybridMultilevel"/>
     <w:tmpl w:val="A55C39C6"/>
@@ -13329,7 +14765,7 @@
       </w:rPr>
     </w:lvl>
   </w:abstractNum>
-  <w:abstractNum w:abstractNumId="30">
+  <w:abstractNum w:abstractNumId="31">
     <w:nsid w:val="7DA44CD1"/>
     <w:multiLevelType w:val="hybridMultilevel"/>
     <w:tmpl w:val="500C5A7A"/>
@@ -13443,70 +14879,70 @@
     </w:lvl>
   </w:abstractNum>
   <w:num w:numId="1">
-    <w:abstractNumId w:val="20"/>
+    <w:abstractNumId w:val="21"/>
   </w:num>
   <w:num w:numId="2">
+    <w:abstractNumId w:val="6"/>
+  </w:num>
+  <w:num w:numId="3">
+    <w:abstractNumId w:val="18"/>
+  </w:num>
+  <w:num w:numId="4">
+    <w:abstractNumId w:val="9"/>
+  </w:num>
+  <w:num w:numId="5">
+    <w:abstractNumId w:val="22"/>
+  </w:num>
+  <w:num w:numId="6">
+    <w:abstractNumId w:val="19"/>
+  </w:num>
+  <w:num w:numId="7">
+    <w:abstractNumId w:val="4"/>
+  </w:num>
+  <w:num w:numId="8">
+    <w:abstractNumId w:val="16"/>
+  </w:num>
+  <w:num w:numId="9">
+    <w:abstractNumId w:val="23"/>
+  </w:num>
+  <w:num w:numId="10">
+    <w:abstractNumId w:val="31"/>
+  </w:num>
+  <w:num w:numId="11">
+    <w:abstractNumId w:val="8"/>
+  </w:num>
+  <w:num w:numId="12">
+    <w:abstractNumId w:val="25"/>
+  </w:num>
+  <w:num w:numId="13">
+    <w:abstractNumId w:val="15"/>
+  </w:num>
+  <w:num w:numId="14">
+    <w:abstractNumId w:val="21"/>
+  </w:num>
+  <w:num w:numId="15">
+    <w:abstractNumId w:val="21"/>
+  </w:num>
+  <w:num w:numId="16">
+    <w:abstractNumId w:val="27"/>
+  </w:num>
+  <w:num w:numId="17">
     <w:abstractNumId w:val="5"/>
   </w:num>
-  <w:num w:numId="3">
-    <w:abstractNumId w:val="17"/>
-  </w:num>
-  <w:num w:numId="4">
-    <w:abstractNumId w:val="8"/>
-  </w:num>
-  <w:num w:numId="5">
-    <w:abstractNumId w:val="21"/>
-  </w:num>
-  <w:num w:numId="6">
-    <w:abstractNumId w:val="18"/>
-  </w:num>
-  <w:num w:numId="7">
-    <w:abstractNumId w:val="3"/>
-  </w:num>
-  <w:num w:numId="8">
-    <w:abstractNumId w:val="15"/>
-  </w:num>
-  <w:num w:numId="9">
-    <w:abstractNumId w:val="22"/>
-  </w:num>
-  <w:num w:numId="10">
-    <w:abstractNumId w:val="30"/>
-  </w:num>
-  <w:num w:numId="11">
-    <w:abstractNumId w:val="7"/>
-  </w:num>
-  <w:num w:numId="12">
-    <w:abstractNumId w:val="24"/>
-  </w:num>
-  <w:num w:numId="13">
+  <w:num w:numId="18">
     <w:abstractNumId w:val="14"/>
   </w:num>
-  <w:num w:numId="14">
-    <w:abstractNumId w:val="20"/>
-  </w:num>
-  <w:num w:numId="15">
-    <w:abstractNumId w:val="20"/>
-  </w:num>
-  <w:num w:numId="16">
-    <w:abstractNumId w:val="26"/>
-  </w:num>
-  <w:num w:numId="17">
-    <w:abstractNumId w:val="4"/>
-  </w:num>
-  <w:num w:numId="18">
-    <w:abstractNumId w:val="13"/>
-  </w:num>
   <w:num w:numId="19">
-    <w:abstractNumId w:val="27"/>
+    <w:abstractNumId w:val="28"/>
   </w:num>
   <w:num w:numId="20">
-    <w:abstractNumId w:val="28"/>
+    <w:abstractNumId w:val="29"/>
   </w:num>
   <w:num w:numId="21">
-    <w:abstractNumId w:val="9"/>
+    <w:abstractNumId w:val="10"/>
   </w:num>
   <w:num w:numId="22">
-    <w:abstractNumId w:val="19"/>
+    <w:abstractNumId w:val="20"/>
   </w:num>
   <w:num w:numId="23">
     <w:abstractNumId w:val="0"/>
@@ -13515,31 +14951,31 @@
     <w:abstractNumId w:val="2"/>
   </w:num>
   <w:num w:numId="25">
-    <w:abstractNumId w:val="25"/>
+    <w:abstractNumId w:val="26"/>
   </w:num>
   <w:num w:numId="26">
     <w:abstractNumId w:val="1"/>
   </w:num>
   <w:num w:numId="27">
-    <w:abstractNumId w:val="29"/>
+    <w:abstractNumId w:val="30"/>
   </w:num>
   <w:num w:numId="28">
-    <w:abstractNumId w:val="6"/>
+    <w:abstractNumId w:val="7"/>
   </w:num>
   <w:num w:numId="29">
-    <w:abstractNumId w:val="16"/>
+    <w:abstractNumId w:val="17"/>
   </w:num>
   <w:num w:numId="30">
-    <w:abstractNumId w:val="23"/>
+    <w:abstractNumId w:val="24"/>
   </w:num>
   <w:num w:numId="31">
+    <w:abstractNumId w:val="12"/>
+  </w:num>
+  <w:num w:numId="32">
     <w:abstractNumId w:val="11"/>
   </w:num>
-  <w:num w:numId="32">
-    <w:abstractNumId w:val="10"/>
-  </w:num>
   <w:num w:numId="33">
-    <w:abstractNumId w:val="12"/>
+    <w:abstractNumId w:val="13"/>
     <w:lvlOverride w:ilvl="0">
       <w:startOverride w:val="2"/>
     </w:lvlOverride>
@@ -13567,6 +15003,9 @@
     <w:lvlOverride w:ilvl="8">
       <w:startOverride w:val="1"/>
     </w:lvlOverride>
+  </w:num>
+  <w:num w:numId="34">
+    <w:abstractNumId w:val="3"/>
   </w:num>
 </w:numbering>
 </file>
@@ -14533,6 +15972,44 @@
       <w:lang w:eastAsia="zh-CN" w:bidi="hi-IN"/>
     </w:rPr>
   </w:style>
+  <w:style w:type="paragraph" w:styleId="Textodenotaderodap">
+    <w:name w:val="footnote text"/>
+    <w:basedOn w:val="Normal"/>
+    <w:link w:val="TextodenotaderodapChar"/>
+    <w:uiPriority w:val="99"/>
+    <w:semiHidden/>
+    <w:unhideWhenUsed/>
+    <w:rsid w:val="00D24134"/>
+    <w:pPr>
+      <w:spacing w:after="0" w:line="240" w:lineRule="auto"/>
+    </w:pPr>
+    <w:rPr>
+      <w:sz w:val="20"/>
+      <w:szCs w:val="20"/>
+    </w:rPr>
+  </w:style>
+  <w:style w:type="character" w:customStyle="1" w:styleId="TextodenotaderodapChar">
+    <w:name w:val="Texto de nota de rodapé Char"/>
+    <w:basedOn w:val="Fontepargpadro"/>
+    <w:link w:val="Textodenotaderodap"/>
+    <w:uiPriority w:val="99"/>
+    <w:semiHidden/>
+    <w:rsid w:val="00D24134"/>
+    <w:rPr>
+      <w:lang w:eastAsia="en-US"/>
+    </w:rPr>
+  </w:style>
+  <w:style w:type="character" w:styleId="Refdenotaderodap">
+    <w:name w:val="footnote reference"/>
+    <w:basedOn w:val="Fontepargpadro"/>
+    <w:uiPriority w:val="99"/>
+    <w:semiHidden/>
+    <w:unhideWhenUsed/>
+    <w:rsid w:val="00D24134"/>
+    <w:rPr>
+      <w:vertAlign w:val="superscript"/>
+    </w:rPr>
+  </w:style>
 </w:styles>
 </file>
 
@@ -15498,6 +16975,44 @@
       <w:lang w:eastAsia="zh-CN" w:bidi="hi-IN"/>
     </w:rPr>
   </w:style>
+  <w:style w:type="paragraph" w:styleId="Textodenotaderodap">
+    <w:name w:val="footnote text"/>
+    <w:basedOn w:val="Normal"/>
+    <w:link w:val="TextodenotaderodapChar"/>
+    <w:uiPriority w:val="99"/>
+    <w:semiHidden/>
+    <w:unhideWhenUsed/>
+    <w:rsid w:val="00D24134"/>
+    <w:pPr>
+      <w:spacing w:after="0" w:line="240" w:lineRule="auto"/>
+    </w:pPr>
+    <w:rPr>
+      <w:sz w:val="20"/>
+      <w:szCs w:val="20"/>
+    </w:rPr>
+  </w:style>
+  <w:style w:type="character" w:customStyle="1" w:styleId="TextodenotaderodapChar">
+    <w:name w:val="Texto de nota de rodapé Char"/>
+    <w:basedOn w:val="Fontepargpadro"/>
+    <w:link w:val="Textodenotaderodap"/>
+    <w:uiPriority w:val="99"/>
+    <w:semiHidden/>
+    <w:rsid w:val="00D24134"/>
+    <w:rPr>
+      <w:lang w:eastAsia="en-US"/>
+    </w:rPr>
+  </w:style>
+  <w:style w:type="character" w:styleId="Refdenotaderodap">
+    <w:name w:val="footnote reference"/>
+    <w:basedOn w:val="Fontepargpadro"/>
+    <w:uiPriority w:val="99"/>
+    <w:semiHidden/>
+    <w:unhideWhenUsed/>
+    <w:rsid w:val="00D24134"/>
+    <w:rPr>
+      <w:vertAlign w:val="superscript"/>
+    </w:rPr>
+  </w:style>
 </w:styles>
 </file>
 
@@ -15789,7 +17304,7 @@
 </file>
 
 <file path=customXml/itemProps1.xml><?xml version="1.0" encoding="utf-8"?>
-<ds:datastoreItem xmlns:ds="http://schemas.openxmlformats.org/officeDocument/2006/customXml" ds:itemID="{1047972E-CDE2-4FC6-BBB5-74A0E48E2E96}">
+<ds:datastoreItem xmlns:ds="http://schemas.openxmlformats.org/officeDocument/2006/customXml" ds:itemID="{B04E3698-0932-4B39-A017-EF5F13B4FC92}">
   <ds:schemaRefs>
     <ds:schemaRef ds:uri="http://schemas.openxmlformats.org/officeDocument/2006/bibliography"/>
   </ds:schemaRefs>

</xml_diff>

<commit_message>
Finalização parcial do quadro metodológico - 2
Correções do orientador.
</commit_message>
<xml_diff>
--- a/documents/life_cycle/quadro_metodologico.docx
+++ b/documents/life_cycle/quadro_metodologico.docx
@@ -1538,16 +1538,21 @@
           <w:rFonts w:ascii="Times New Roman" w:hAnsi="Times New Roman"/>
           <w:sz w:val="24"/>
         </w:rPr>
-        <w:t xml:space="preserve">resultados e </w:t>
-      </w:r>
-      <w:bookmarkStart w:id="4" w:name="_GoBack"/>
-      <w:bookmarkEnd w:id="4"/>
-      <w:r>
-        <w:rPr>
-          <w:rFonts w:ascii="Times New Roman" w:hAnsi="Times New Roman"/>
-          <w:sz w:val="24"/>
-        </w:rPr>
-        <w:t xml:space="preserve">informações coletadas, sendo aplicando o atual conceito de </w:t>
+        <w:t>resultados das</w:t>
+      </w:r>
+      <w:r>
+        <w:rPr>
+          <w:rFonts w:ascii="Times New Roman" w:hAnsi="Times New Roman"/>
+          <w:sz w:val="24"/>
+        </w:rPr>
+        <w:t xml:space="preserve"> </w:t>
+      </w:r>
+      <w:r>
+        <w:rPr>
+          <w:rFonts w:ascii="Times New Roman" w:hAnsi="Times New Roman"/>
+          <w:sz w:val="24"/>
+        </w:rPr>
+        <w:t xml:space="preserve">informações coletadas, sendo aplicado o conceito de </w:t>
       </w:r>
       <w:r>
         <w:rPr>
@@ -1619,28 +1624,21 @@
           <w:rFonts w:ascii="Times New Roman" w:hAnsi="Times New Roman"/>
           <w:sz w:val="24"/>
         </w:rPr>
-        <w:t xml:space="preserve">dar a fundamentação necessária para ser feita demonstração </w:t>
-      </w:r>
-      <w:r>
-        <w:rPr>
-          <w:rFonts w:ascii="Times New Roman" w:hAnsi="Times New Roman"/>
-          <w:sz w:val="24"/>
-        </w:rPr>
-        <w:t>das ferramentas e conceito</w:t>
-      </w:r>
-      <w:r>
-        <w:rPr>
-          <w:rFonts w:ascii="Times New Roman" w:hAnsi="Times New Roman"/>
-          <w:sz w:val="24"/>
-        </w:rPr>
-        <w:t>s</w:t>
-      </w:r>
-      <w:r>
-        <w:rPr>
-          <w:rFonts w:ascii="Times New Roman" w:hAnsi="Times New Roman"/>
-          <w:sz w:val="24"/>
-        </w:rPr>
-        <w:t xml:space="preserve"> em torno do </w:t>
+        <w:t xml:space="preserve">dar a fundamentação necessária para ser feita </w:t>
+      </w:r>
+      <w:r>
+        <w:rPr>
+          <w:rFonts w:ascii="Times New Roman" w:hAnsi="Times New Roman"/>
+          <w:sz w:val="24"/>
+        </w:rPr>
+        <w:t xml:space="preserve">a </w:t>
+      </w:r>
+      <w:r>
+        <w:rPr>
+          <w:rFonts w:ascii="Times New Roman" w:hAnsi="Times New Roman"/>
+          <w:sz w:val="24"/>
+        </w:rPr>
+        <w:t xml:space="preserve">demonstração das ferramentas e conceitos em torno do </w:t>
       </w:r>
       <w:r>
         <w:rPr>
@@ -1683,14 +1681,7 @@
           <w:rFonts w:ascii="Times New Roman" w:hAnsi="Times New Roman"/>
           <w:sz w:val="24"/>
         </w:rPr>
-        <w:t>devidas</w:t>
-      </w:r>
-      <w:r>
-        <w:rPr>
-          <w:rFonts w:ascii="Times New Roman" w:hAnsi="Times New Roman"/>
-          <w:sz w:val="24"/>
-        </w:rPr>
-        <w:t xml:space="preserve"> </w:t>
+        <w:t xml:space="preserve">devidas </w:t>
       </w:r>
       <w:r>
         <w:rPr>
@@ -1722,13 +1713,13 @@
       <w:pPr>
         <w:pStyle w:val="Ttulo2"/>
       </w:pPr>
-      <w:bookmarkStart w:id="5" w:name="_Toc318361708"/>
-      <w:bookmarkStart w:id="6" w:name="_Toc318447230"/>
+      <w:bookmarkStart w:id="4" w:name="_Toc318361708"/>
+      <w:bookmarkStart w:id="5" w:name="_Toc318447230"/>
       <w:r>
         <w:t>Contexto de pesquisa</w:t>
       </w:r>
+      <w:bookmarkEnd w:id="4"/>
       <w:bookmarkEnd w:id="5"/>
-      <w:bookmarkEnd w:id="6"/>
     </w:p>
     <w:p>
       <w:pPr>
@@ -1844,7 +1835,7 @@
           <w:sz w:val="24"/>
           <w:szCs w:val="24"/>
         </w:rPr>
-        <w:t>Tomando como princípio software livre, toda parte relacionada ao desenvolvimento da aplicação será disponibilizada na internet</w:t>
+        <w:t>Tomando como princípio software livre, toda parte relacionada ao desenvolvimento da a</w:t>
       </w:r>
       <w:r>
         <w:rPr>
@@ -1852,7 +1843,15 @@
           <w:sz w:val="24"/>
           <w:szCs w:val="24"/>
         </w:rPr>
-        <w:t xml:space="preserve"> em um controlador de versão</w:t>
+        <w:t xml:space="preserve">plicação será disponibilizada </w:t>
+      </w:r>
+      <w:r>
+        <w:rPr>
+          <w:rFonts w:ascii="Times New Roman" w:hAnsi="Times New Roman"/>
+          <w:sz w:val="24"/>
+          <w:szCs w:val="24"/>
+        </w:rPr>
+        <w:t>em um controlador de versão</w:t>
       </w:r>
       <w:r>
         <w:rPr>
@@ -1967,13 +1966,13 @@
       <w:pPr>
         <w:pStyle w:val="Ttulo2"/>
       </w:pPr>
-      <w:bookmarkStart w:id="7" w:name="_Toc318361709"/>
-      <w:bookmarkStart w:id="8" w:name="_Toc318447231"/>
+      <w:bookmarkStart w:id="6" w:name="_Toc318361709"/>
+      <w:bookmarkStart w:id="7" w:name="_Toc318447231"/>
       <w:r>
         <w:t>Participantes</w:t>
       </w:r>
+      <w:bookmarkEnd w:id="6"/>
       <w:bookmarkEnd w:id="7"/>
-      <w:bookmarkEnd w:id="8"/>
     </w:p>
     <w:p>
       <w:pPr>
@@ -2064,14 +2063,7 @@
           <w:rFonts w:ascii="Times New Roman" w:hAnsi="Times New Roman"/>
           <w:sz w:val="24"/>
         </w:rPr>
-        <w:t>SQLServer</w:t>
-      </w:r>
-      <w:r>
-        <w:rPr>
-          <w:rFonts w:ascii="Times New Roman" w:hAnsi="Times New Roman"/>
-          <w:sz w:val="24"/>
-        </w:rPr>
-        <w:t xml:space="preserve">, </w:t>
+        <w:t xml:space="preserve">SQLServer, </w:t>
       </w:r>
       <w:r>
         <w:rPr>
@@ -2574,7 +2566,16 @@
           <w:rFonts w:ascii="Times New Roman" w:hAnsi="Times New Roman"/>
           <w:sz w:val="24"/>
         </w:rPr>
-        <w:t>Em relação à pesquisas, os instrumentos a serem utilizados são</w:t>
+        <w:t>Em relação a</w:t>
+      </w:r>
+      <w:bookmarkStart w:id="8" w:name="_GoBack"/>
+      <w:bookmarkEnd w:id="8"/>
+      <w:r>
+        <w:rPr>
+          <w:rFonts w:ascii="Times New Roman" w:hAnsi="Times New Roman"/>
+          <w:sz w:val="24"/>
+        </w:rPr>
+        <w:t xml:space="preserve"> pesquisas, os instrumentos a serem utilizados são</w:t>
       </w:r>
       <w:r>
         <w:rPr>
@@ -2743,6 +2744,9 @@
         <w:t xml:space="preserve">Descrever o </w:t>
       </w:r>
       <w:r>
+        <w:t xml:space="preserve">conceito de </w:t>
+      </w:r>
+      <w:r>
         <w:rPr>
           <w:i/>
         </w:rPr>
@@ -2836,7 +2840,7 @@
         <w:jc w:val="both"/>
       </w:pPr>
       <w:r>
-        <w:t>Apresentar os resultados com da análise dos dados;</w:t>
+        <w:t>Apresentar os resultados;</w:t>
       </w:r>
     </w:p>
     <w:p>
@@ -2851,7 +2855,13 @@
         <w:jc w:val="both"/>
       </w:pPr>
       <w:r>
-        <w:t>Demonstrar como as tecnologias desenvolvidas podem afetar o futuro das organizações</w:t>
+        <w:t xml:space="preserve">Demonstrar como as tecnologias </w:t>
+      </w:r>
+      <w:r>
+        <w:t>envolvidas neste trabalho</w:t>
+      </w:r>
+      <w:r>
+        <w:t xml:space="preserve"> podem afetar o futuro das organizações</w:t>
       </w:r>
       <w:r>
         <w:t>.</w:t>
@@ -11110,7 +11120,7 @@
       <w:rPr>
         <w:noProof/>
       </w:rPr>
-      <w:t>3</w:t>
+      <w:t>5</w:t>
     </w:r>
     <w:r>
       <w:fldChar w:fldCharType="end"/>
@@ -11185,19 +11195,7 @@
         <w:rPr>
           <w:rFonts w:ascii="Times New Roman" w:hAnsi="Times New Roman"/>
         </w:rPr>
-        <w:t xml:space="preserve"> com a finalidade de gerenciar diferentes </w:t>
-      </w:r>
-      <w:r>
-        <w:rPr>
-          <w:rFonts w:ascii="Times New Roman" w:hAnsi="Times New Roman"/>
-        </w:rPr>
-        <w:t>versões</w:t>
-      </w:r>
-      <w:r>
-        <w:rPr>
-          <w:rFonts w:ascii="Times New Roman" w:hAnsi="Times New Roman"/>
-        </w:rPr>
-        <w:t xml:space="preserve"> no desenvolvimento de um</w:t>
+        <w:t xml:space="preserve"> com a finalidade de gerenciar diferentes versões no desenvolvimento de um</w:t>
       </w:r>
       <w:r>
         <w:rPr>
@@ -17304,7 +17302,7 @@
 </file>
 
 <file path=customXml/itemProps1.xml><?xml version="1.0" encoding="utf-8"?>
-<ds:datastoreItem xmlns:ds="http://schemas.openxmlformats.org/officeDocument/2006/customXml" ds:itemID="{B04E3698-0932-4B39-A017-EF5F13B4FC92}">
+<ds:datastoreItem xmlns:ds="http://schemas.openxmlformats.org/officeDocument/2006/customXml" ds:itemID="{083C0D02-94A7-4A89-8D46-ABEC84C257BA}">
   <ds:schemaRefs>
     <ds:schemaRef ds:uri="http://schemas.openxmlformats.org/officeDocument/2006/bibliography"/>
   </ds:schemaRefs>

</xml_diff>

<commit_message>
Finalização parcial do quadro metodológico - 3
Correções da professora de TCC I.
</commit_message>
<xml_diff>
--- a/documents/life_cycle/quadro_metodologico.docx
+++ b/documents/life_cycle/quadro_metodologico.docx
@@ -1042,7 +1042,49 @@
           <w:sz w:val="24"/>
           <w:szCs w:val="24"/>
         </w:rPr>
-        <w:t>Pré-projeto de pesquisa apresentado à disciplina de TCC 1 do Curso de Sistemas de Informação como requisito parcial para obtenção de créditos.</w:t>
+        <w:t>P</w:t>
+      </w:r>
+      <w:r>
+        <w:rPr>
+          <w:rFonts w:ascii="Times New Roman" w:hAnsi="Times New Roman"/>
+          <w:sz w:val="24"/>
+          <w:szCs w:val="24"/>
+        </w:rPr>
+        <w:t>rojeto de pesquisa apresentado à disciplina de TCC 1 do Curso de Sistemas de Informação como requisito parcial para obtenção de créditos</w:t>
+      </w:r>
+      <w:r>
+        <w:rPr>
+          <w:rFonts w:ascii="Times New Roman" w:hAnsi="Times New Roman"/>
+          <w:sz w:val="24"/>
+          <w:szCs w:val="24"/>
+        </w:rPr>
+        <w:t xml:space="preserve"> sob orientação do  P</w:t>
+      </w:r>
+      <w:r>
+        <w:rPr>
+          <w:rFonts w:ascii="Times New Roman" w:hAnsi="Times New Roman"/>
+          <w:sz w:val="24"/>
+          <w:szCs w:val="24"/>
+        </w:rPr>
+        <w:t xml:space="preserve">rof. </w:t>
+      </w:r>
+      <w:bookmarkStart w:id="0" w:name="_GoBack"/>
+      <w:bookmarkEnd w:id="0"/>
+      <w:r>
+        <w:rPr>
+          <w:rFonts w:ascii="Times New Roman" w:hAnsi="Times New Roman"/>
+          <w:sz w:val="24"/>
+          <w:szCs w:val="24"/>
+        </w:rPr>
+        <w:t>Ednardo David Segura</w:t>
+      </w:r>
+      <w:r>
+        <w:rPr>
+          <w:rFonts w:ascii="Times New Roman" w:hAnsi="Times New Roman"/>
+          <w:sz w:val="24"/>
+          <w:szCs w:val="24"/>
+        </w:rPr>
+        <w:t>.</w:t>
       </w:r>
     </w:p>
     <w:p>
@@ -1084,18 +1126,6 @@
     <w:p>
       <w:pPr>
         <w:spacing w:after="0" w:line="240" w:lineRule="auto"/>
-        <w:rPr>
-          <w:rFonts w:ascii="Times New Roman" w:hAnsi="Times New Roman"/>
-          <w:b/>
-          <w:sz w:val="28"/>
-          <w:szCs w:val="28"/>
-        </w:rPr>
-      </w:pPr>
-    </w:p>
-    <w:p>
-      <w:pPr>
-        <w:spacing w:after="0" w:line="240" w:lineRule="auto"/>
-        <w:jc w:val="center"/>
         <w:rPr>
           <w:rFonts w:ascii="Times New Roman" w:hAnsi="Times New Roman"/>
           <w:b/>
@@ -1335,14 +1365,14 @@
       <w:pPr>
         <w:pStyle w:val="Ttulo1"/>
       </w:pPr>
-      <w:bookmarkStart w:id="0" w:name="_Toc318361706"/>
-      <w:bookmarkStart w:id="1" w:name="_Toc318447228"/>
+      <w:bookmarkStart w:id="1" w:name="_Toc318361706"/>
+      <w:bookmarkStart w:id="2" w:name="_Toc318447228"/>
       <w:r>
         <w:lastRenderedPageBreak/>
         <w:t>QUADRO METODOLÓGICO</w:t>
       </w:r>
-      <w:bookmarkEnd w:id="0"/>
       <w:bookmarkEnd w:id="1"/>
+      <w:bookmarkEnd w:id="2"/>
     </w:p>
     <w:p>
       <w:pPr>
@@ -1381,7 +1411,49 @@
           <w:rFonts w:ascii="Times New Roman" w:hAnsi="Times New Roman"/>
           <w:sz w:val="24"/>
         </w:rPr>
-        <w:t xml:space="preserve">Serão apresentados no quadro metodológico as informações e procedimentos necessários para a execução da pesquisa. </w:t>
+        <w:t xml:space="preserve">Neste </w:t>
+      </w:r>
+      <w:r>
+        <w:rPr>
+          <w:rFonts w:ascii="Times New Roman" w:hAnsi="Times New Roman"/>
+          <w:sz w:val="24"/>
+        </w:rPr>
+        <w:t>quadro metodológico</w:t>
+      </w:r>
+      <w:r>
+        <w:rPr>
+          <w:rFonts w:ascii="Times New Roman" w:hAnsi="Times New Roman"/>
+          <w:sz w:val="24"/>
+        </w:rPr>
+        <w:t xml:space="preserve"> serão apresentada</w:t>
+      </w:r>
+      <w:r>
+        <w:rPr>
+          <w:rFonts w:ascii="Times New Roman" w:hAnsi="Times New Roman"/>
+          <w:sz w:val="24"/>
+        </w:rPr>
+        <w:t>s</w:t>
+      </w:r>
+      <w:r>
+        <w:rPr>
+          <w:rFonts w:ascii="Times New Roman" w:hAnsi="Times New Roman"/>
+          <w:sz w:val="24"/>
+        </w:rPr>
+        <w:t xml:space="preserve"> as informações e procedimento</w:t>
+      </w:r>
+      <w:r>
+        <w:rPr>
+          <w:rFonts w:ascii="Times New Roman" w:hAnsi="Times New Roman"/>
+          <w:sz w:val="24"/>
+        </w:rPr>
+        <w:t>s necessários para a execução desta</w:t>
+      </w:r>
+      <w:r>
+        <w:rPr>
+          <w:rFonts w:ascii="Times New Roman" w:hAnsi="Times New Roman"/>
+          <w:sz w:val="24"/>
+        </w:rPr>
+        <w:t xml:space="preserve"> pesquisa. </w:t>
       </w:r>
     </w:p>
     <w:p>
@@ -1399,13 +1471,13 @@
       <w:pPr>
         <w:pStyle w:val="Ttulo2"/>
       </w:pPr>
-      <w:bookmarkStart w:id="2" w:name="_Toc318361707"/>
-      <w:bookmarkStart w:id="3" w:name="_Toc318447229"/>
+      <w:bookmarkStart w:id="3" w:name="_Toc318361707"/>
+      <w:bookmarkStart w:id="4" w:name="_Toc318447229"/>
       <w:r>
         <w:t>Tipo de Pesquisa</w:t>
       </w:r>
-      <w:bookmarkEnd w:id="2"/>
       <w:bookmarkEnd w:id="3"/>
+      <w:bookmarkEnd w:id="4"/>
     </w:p>
     <w:p>
       <w:pPr>
@@ -1434,14 +1506,84 @@
           <w:rFonts w:ascii="Times New Roman" w:hAnsi="Times New Roman"/>
           <w:sz w:val="24"/>
         </w:rPr>
-        <w:t xml:space="preserve">A pesquisa objetiva a produção de novos conhecimentos por meio da utilização de procedimentos científicos. Contribui para o trato dos problemas e processos do dia a dia nas mais diversas atividades humanas, no ambiente de trabalho, nas ações comunitárias, no processo de formação e outros. </w:t>
-      </w:r>
-      <w:r>
-        <w:rPr>
-          <w:rFonts w:ascii="Times New Roman" w:hAnsi="Times New Roman"/>
-          <w:sz w:val="24"/>
-        </w:rPr>
-        <w:t xml:space="preserve">O conhecimento torna-se uma premissa para o desenvolvimento no ser humano e a pesquisa como a consolidação da ciência. (SILVA, </w:t>
+        <w:t xml:space="preserve">A pesquisa tem como objetivo a obtenção de novos conhecimentos, tomando por base a utilização de procedimentos científicos. Contribui para a solução </w:t>
+      </w:r>
+      <w:r>
+        <w:rPr>
+          <w:rFonts w:ascii="Times New Roman" w:hAnsi="Times New Roman"/>
+          <w:sz w:val="24"/>
+        </w:rPr>
+        <w:t xml:space="preserve">dos problemas e processos </w:t>
+      </w:r>
+      <w:r>
+        <w:rPr>
+          <w:rFonts w:ascii="Times New Roman" w:hAnsi="Times New Roman"/>
+          <w:sz w:val="24"/>
+        </w:rPr>
+        <w:t>eventuais</w:t>
+      </w:r>
+      <w:r>
+        <w:rPr>
+          <w:rFonts w:ascii="Times New Roman" w:hAnsi="Times New Roman"/>
+          <w:sz w:val="24"/>
+        </w:rPr>
+        <w:t xml:space="preserve"> nas mais diversas atividades humanas</w:t>
+      </w:r>
+      <w:r>
+        <w:rPr>
+          <w:rFonts w:ascii="Times New Roman" w:hAnsi="Times New Roman"/>
+          <w:sz w:val="24"/>
+        </w:rPr>
+        <w:t>, em</w:t>
+      </w:r>
+      <w:r>
+        <w:rPr>
+          <w:rFonts w:ascii="Times New Roman" w:hAnsi="Times New Roman"/>
+          <w:sz w:val="24"/>
+        </w:rPr>
+        <w:t xml:space="preserve"> ações comunitárias, no processo de formação e outros.</w:t>
+      </w:r>
+      <w:r>
+        <w:rPr>
+          <w:rFonts w:ascii="Times New Roman" w:hAnsi="Times New Roman"/>
+          <w:sz w:val="24"/>
+        </w:rPr>
+        <w:t xml:space="preserve"> Dessa forma, o conhecimento se torna uma ferramenta para o desenvolvimento do ser humano e</w:t>
+      </w:r>
+      <w:r>
+        <w:rPr>
+          <w:rFonts w:ascii="Times New Roman" w:hAnsi="Times New Roman"/>
+          <w:sz w:val="24"/>
+        </w:rPr>
+        <w:t xml:space="preserve"> a pesquisa </w:t>
+      </w:r>
+      <w:r>
+        <w:rPr>
+          <w:rFonts w:ascii="Times New Roman" w:hAnsi="Times New Roman"/>
+          <w:sz w:val="24"/>
+        </w:rPr>
+        <w:t>uma</w:t>
+      </w:r>
+      <w:r>
+        <w:rPr>
+          <w:rFonts w:ascii="Times New Roman" w:hAnsi="Times New Roman"/>
+          <w:sz w:val="24"/>
+        </w:rPr>
+        <w:t xml:space="preserve"> consolidação da ciência</w:t>
+      </w:r>
+      <w:r>
+        <w:rPr>
+          <w:rFonts w:ascii="Times New Roman" w:hAnsi="Times New Roman"/>
+          <w:sz w:val="24"/>
+        </w:rPr>
+        <w:t xml:space="preserve"> </w:t>
+      </w:r>
+      <w:r>
+        <w:rPr>
+          <w:rFonts w:ascii="Times New Roman" w:hAnsi="Times New Roman"/>
+          <w:sz w:val="24"/>
+        </w:rPr>
+        <w:t xml:space="preserve">(SILVA, </w:t>
       </w:r>
       <w:r>
         <w:rPr>
@@ -1531,7 +1673,21 @@
           <w:rFonts w:ascii="Times New Roman" w:hAnsi="Times New Roman"/>
           <w:sz w:val="24"/>
         </w:rPr>
-        <w:t xml:space="preserve"> de forma aplicada, pois será desenvolvida uma aplicação que fará o processamento, análise e a demonstração de </w:t>
+        <w:t xml:space="preserve"> aplicada, pois será desenvolvida uma aplicação que fará o processamento, </w:t>
+      </w:r>
+      <w:r>
+        <w:rPr>
+          <w:rFonts w:ascii="Times New Roman" w:hAnsi="Times New Roman"/>
+          <w:sz w:val="24"/>
+        </w:rPr>
+        <w:t xml:space="preserve">a </w:t>
+      </w:r>
+      <w:r>
+        <w:rPr>
+          <w:rFonts w:ascii="Times New Roman" w:hAnsi="Times New Roman"/>
+          <w:sz w:val="24"/>
+        </w:rPr>
+        <w:t xml:space="preserve">análise e a demonstração de </w:t>
       </w:r>
       <w:r>
         <w:rPr>
@@ -1585,21 +1741,35 @@
           <w:rFonts w:ascii="Times New Roman" w:hAnsi="Times New Roman"/>
           <w:sz w:val="24"/>
         </w:rPr>
-        <w:t>De acordo com Gi</w:t>
-      </w:r>
-      <w:r>
-        <w:rPr>
-          <w:rFonts w:ascii="Times New Roman" w:hAnsi="Times New Roman"/>
-          <w:sz w:val="24"/>
-        </w:rPr>
-        <w:t>l (2006), a pesquisa aplicada “O</w:t>
-      </w:r>
-      <w:r>
-        <w:rPr>
-          <w:rFonts w:ascii="Times New Roman" w:hAnsi="Times New Roman"/>
-          <w:sz w:val="24"/>
-        </w:rPr>
-        <w:t>bjetiva gerar conhecimentos para aplicação prática dirigidos à solução de problemas específicos. Envolve verdades e interesses locais”.</w:t>
+        <w:t xml:space="preserve">De acordo com </w:t>
+      </w:r>
+      <w:r>
+        <w:rPr>
+          <w:rFonts w:ascii="Times New Roman" w:hAnsi="Times New Roman"/>
+          <w:sz w:val="24"/>
+        </w:rPr>
+        <w:t>Marconi; Lakatos (2009, p. 6</w:t>
+      </w:r>
+      <w:r>
+        <w:rPr>
+          <w:rFonts w:ascii="Times New Roman" w:hAnsi="Times New Roman"/>
+          <w:sz w:val="24"/>
+        </w:rPr>
+        <w:t>), “</w:t>
+      </w:r>
+      <w:r>
+        <w:rPr>
+          <w:rFonts w:ascii="Times New Roman" w:hAnsi="Times New Roman"/>
+          <w:sz w:val="24"/>
+        </w:rPr>
+        <w:t>Pesquisa aplicada caracteriza-se por seu interesse prático, isto é, que os resultados sejam aplicados ou utilizados, imediatamente, na solução de problemas que ocorrem na realidade</w:t>
+      </w:r>
+      <w:r>
+        <w:rPr>
+          <w:rFonts w:ascii="Times New Roman" w:hAnsi="Times New Roman"/>
+          <w:sz w:val="24"/>
+        </w:rPr>
+        <w:t>”.</w:t>
       </w:r>
     </w:p>
     <w:p>
@@ -1713,13 +1883,13 @@
       <w:pPr>
         <w:pStyle w:val="Ttulo2"/>
       </w:pPr>
-      <w:bookmarkStart w:id="4" w:name="_Toc318361708"/>
-      <w:bookmarkStart w:id="5" w:name="_Toc318447230"/>
+      <w:bookmarkStart w:id="5" w:name="_Toc318361708"/>
+      <w:bookmarkStart w:id="6" w:name="_Toc318447230"/>
       <w:r>
         <w:t>Contexto de pesquisa</w:t>
       </w:r>
-      <w:bookmarkEnd w:id="4"/>
       <w:bookmarkEnd w:id="5"/>
+      <w:bookmarkEnd w:id="6"/>
     </w:p>
     <w:p>
       <w:pPr>
@@ -1747,25 +1917,20 @@
           <w:rFonts w:ascii="Times New Roman" w:hAnsi="Times New Roman"/>
           <w:sz w:val="24"/>
         </w:rPr>
-        <w:t xml:space="preserve">O contexto de pesquisa deste projeto tem como público alvo </w:t>
-      </w:r>
-      <w:r>
-        <w:rPr>
-          <w:rFonts w:ascii="Times New Roman" w:hAnsi="Times New Roman"/>
-          <w:sz w:val="24"/>
-        </w:rPr>
-        <w:t xml:space="preserve">qualquer pessoa brasileira com o direito de voto que esteja disposta a acompanhar </w:t>
-      </w:r>
-      <w:r>
-        <w:rPr>
-          <w:rFonts w:ascii="Times New Roman" w:hAnsi="Times New Roman"/>
-          <w:sz w:val="24"/>
-        </w:rPr>
-        <w:t>a opinião pública</w:t>
-      </w:r>
-      <w:r>
-        <w:rPr>
-          <w:rFonts w:ascii="Times New Roman" w:hAnsi="Times New Roman"/>
+        <w:t xml:space="preserve">Do ponto de vista acadêmico, este projeto tem como público alvo qualquer estudante de graduação tecnológica com interesse em obter conhecimentos relacionados à </w:t>
+      </w:r>
+      <w:r>
+        <w:rPr>
+          <w:rFonts w:ascii="Times New Roman" w:hAnsi="Times New Roman"/>
+          <w:i/>
+          <w:sz w:val="24"/>
+        </w:rPr>
+        <w:t>Big Data</w:t>
+      </w:r>
+      <w:r>
+        <w:rPr>
+          <w:rFonts w:ascii="Times New Roman" w:hAnsi="Times New Roman"/>
+          <w:i/>
           <w:sz w:val="24"/>
         </w:rPr>
         <w:t xml:space="preserve"> </w:t>
@@ -1775,14 +1940,21 @@
           <w:rFonts w:ascii="Times New Roman" w:hAnsi="Times New Roman"/>
           <w:sz w:val="24"/>
         </w:rPr>
-        <w:t>em relação ao seu</w:t>
-      </w:r>
-      <w:r>
-        <w:rPr>
-          <w:rFonts w:ascii="Times New Roman" w:hAnsi="Times New Roman"/>
-          <w:sz w:val="24"/>
-        </w:rPr>
-        <w:t xml:space="preserve"> representante. </w:t>
+        <w:t xml:space="preserve">e suas ferramentas, </w:t>
+      </w:r>
+      <w:r>
+        <w:rPr>
+          <w:rFonts w:ascii="Times New Roman" w:hAnsi="Times New Roman"/>
+          <w:sz w:val="24"/>
+        </w:rPr>
+        <w:t xml:space="preserve">além de </w:t>
+      </w:r>
+      <w:r>
+        <w:rPr>
+          <w:rFonts w:ascii="Times New Roman" w:hAnsi="Times New Roman"/>
+          <w:sz w:val="24"/>
+        </w:rPr>
+        <w:t xml:space="preserve">mineração de dados de redes sociais. </w:t>
       </w:r>
     </w:p>
     <w:p>
@@ -1801,7 +1973,98 @@
           <w:sz w:val="24"/>
         </w:rPr>
         <w:lastRenderedPageBreak/>
-        <w:t xml:space="preserve">A pesquisa abrange também o próprio político brasileiro, caso haja o interesse do mesmo em acompanhar a sua avaliação </w:t>
+        <w:t>Do ponto de vista social, e</w:t>
+      </w:r>
+      <w:r>
+        <w:rPr>
+          <w:rFonts w:ascii="Times New Roman" w:hAnsi="Times New Roman"/>
+          <w:sz w:val="24"/>
+        </w:rPr>
+        <w:t xml:space="preserve">ste projeto tem como público alvo </w:t>
+      </w:r>
+      <w:r>
+        <w:rPr>
+          <w:rFonts w:ascii="Times New Roman" w:hAnsi="Times New Roman"/>
+          <w:sz w:val="24"/>
+        </w:rPr>
+        <w:t>qualquer pessoa brasileira com o direito de voto</w:t>
+      </w:r>
+      <w:r>
+        <w:rPr>
+          <w:rFonts w:ascii="Times New Roman" w:hAnsi="Times New Roman"/>
+          <w:sz w:val="24"/>
+        </w:rPr>
+        <w:t xml:space="preserve"> </w:t>
+      </w:r>
+      <w:r>
+        <w:rPr>
+          <w:rFonts w:ascii="Times New Roman" w:hAnsi="Times New Roman"/>
+          <w:sz w:val="24"/>
+        </w:rPr>
+        <w:t xml:space="preserve">e </w:t>
+      </w:r>
+      <w:r>
+        <w:rPr>
+          <w:rFonts w:ascii="Times New Roman" w:hAnsi="Times New Roman"/>
+          <w:sz w:val="24"/>
+        </w:rPr>
+        <w:t>com acesso à internet</w:t>
+      </w:r>
+      <w:r>
+        <w:rPr>
+          <w:rFonts w:ascii="Times New Roman" w:hAnsi="Times New Roman"/>
+          <w:sz w:val="24"/>
+        </w:rPr>
+        <w:t xml:space="preserve"> que esteja disposta a acompanhar </w:t>
+      </w:r>
+      <w:r>
+        <w:rPr>
+          <w:rFonts w:ascii="Times New Roman" w:hAnsi="Times New Roman"/>
+          <w:sz w:val="24"/>
+        </w:rPr>
+        <w:t>a opinião pública</w:t>
+      </w:r>
+      <w:r>
+        <w:rPr>
+          <w:rFonts w:ascii="Times New Roman" w:hAnsi="Times New Roman"/>
+          <w:sz w:val="24"/>
+        </w:rPr>
+        <w:t xml:space="preserve"> </w:t>
+      </w:r>
+      <w:r>
+        <w:rPr>
+          <w:rFonts w:ascii="Times New Roman" w:hAnsi="Times New Roman"/>
+          <w:sz w:val="24"/>
+        </w:rPr>
+        <w:t>em relação ao seu</w:t>
+      </w:r>
+      <w:r>
+        <w:rPr>
+          <w:rFonts w:ascii="Times New Roman" w:hAnsi="Times New Roman"/>
+          <w:sz w:val="24"/>
+        </w:rPr>
+        <w:t xml:space="preserve"> representante. </w:t>
+      </w:r>
+      <w:r>
+        <w:rPr>
+          <w:rFonts w:ascii="Times New Roman" w:hAnsi="Times New Roman"/>
+          <w:sz w:val="24"/>
+        </w:rPr>
+        <w:t>A pesquisa abrange também o político brasileiro</w:t>
+      </w:r>
+      <w:r>
+        <w:rPr>
+          <w:rFonts w:ascii="Times New Roman" w:hAnsi="Times New Roman"/>
+          <w:sz w:val="24"/>
+        </w:rPr>
+        <w:t xml:space="preserve"> com acesso à internet</w:t>
+      </w:r>
+      <w:r>
+        <w:rPr>
+          <w:rFonts w:ascii="Times New Roman" w:hAnsi="Times New Roman"/>
+          <w:sz w:val="24"/>
+        </w:rPr>
+        <w:t xml:space="preserve">, caso haja o interesse do mesmo em acompanhar a sua avaliação </w:t>
       </w:r>
       <w:r>
         <w:rPr>
@@ -1835,7 +2098,23 @@
           <w:sz w:val="24"/>
           <w:szCs w:val="24"/>
         </w:rPr>
-        <w:t>Tomando como princípio software livre, toda parte relacionada ao desenvolvimento da a</w:t>
+        <w:t xml:space="preserve">Tomando como princípio </w:t>
+      </w:r>
+      <w:r>
+        <w:rPr>
+          <w:rFonts w:ascii="Times New Roman" w:hAnsi="Times New Roman"/>
+          <w:sz w:val="24"/>
+          <w:szCs w:val="24"/>
+        </w:rPr>
+        <w:t xml:space="preserve">o </w:t>
+      </w:r>
+      <w:r>
+        <w:rPr>
+          <w:rFonts w:ascii="Times New Roman" w:hAnsi="Times New Roman"/>
+          <w:sz w:val="24"/>
+          <w:szCs w:val="24"/>
+        </w:rPr>
+        <w:t>software livre, toda parte relacionada ao desenvolvimento da a</w:t>
       </w:r>
       <w:r>
         <w:rPr>
@@ -1966,13 +2245,13 @@
       <w:pPr>
         <w:pStyle w:val="Ttulo2"/>
       </w:pPr>
-      <w:bookmarkStart w:id="6" w:name="_Toc318361709"/>
-      <w:bookmarkStart w:id="7" w:name="_Toc318447231"/>
+      <w:bookmarkStart w:id="7" w:name="_Toc318361709"/>
+      <w:bookmarkStart w:id="8" w:name="_Toc318447231"/>
       <w:r>
         <w:t>Participantes</w:t>
       </w:r>
-      <w:bookmarkEnd w:id="6"/>
       <w:bookmarkEnd w:id="7"/>
+      <w:bookmarkEnd w:id="8"/>
     </w:p>
     <w:p>
       <w:pPr>
@@ -2021,7 +2300,14 @@
           <w:rFonts w:ascii="Times New Roman" w:hAnsi="Times New Roman"/>
           <w:sz w:val="24"/>
         </w:rPr>
-        <w:t xml:space="preserve"> é Estagiário em Desenvolvimento de Software no INATEL</w:t>
+        <w:t xml:space="preserve"> é e</w:t>
+      </w:r>
+      <w:r>
+        <w:rPr>
+          <w:rFonts w:ascii="Times New Roman" w:hAnsi="Times New Roman"/>
+          <w:sz w:val="24"/>
+        </w:rPr>
+        <w:t>stagiário em Desenvolvimento de Software no INATEL</w:t>
       </w:r>
       <w:r>
         <w:rPr>
@@ -2345,6 +2631,7 @@
           <w:rFonts w:ascii="Times New Roman" w:hAnsi="Times New Roman"/>
           <w:sz w:val="24"/>
         </w:rPr>
+        <w:lastRenderedPageBreak/>
         <w:t xml:space="preserve">Para </w:t>
       </w:r>
       <w:r>
@@ -2453,17 +2740,7 @@
           <w:szCs w:val="28"/>
           <w:lang w:eastAsia="pt-BR"/>
         </w:rPr>
-        <w:t xml:space="preserve">epois de definidas as fontes de dados e o tipo de pesquisa, que pode ser de campo ou de laboratório, </w:t>
-      </w:r>
-      <w:r>
-        <w:rPr>
-          <w:rFonts w:ascii="Times New Roman" w:eastAsia="Times New Roman" w:hAnsi="Times New Roman"/>
-          <w:sz w:val="24"/>
-          <w:szCs w:val="28"/>
-          <w:lang w:eastAsia="pt-BR"/>
-        </w:rPr>
-        <w:lastRenderedPageBreak/>
-        <w:t>devemos levantar as técnicas a serem utilizadas para a coleta de dados, destacando-se: questionários, entrevistas, observação, formulários e discussão em grupo</w:t>
+        <w:t>epois de definidas as fontes de dados e o tipo de pesquisa, que pode ser de campo ou de laboratório, devemos levantar as técnicas a serem utilizadas para a coleta de dados, destacando-se: questionários, entrevistas, observação, formulários e discussão em grupo</w:t>
       </w:r>
       <w:r>
         <w:rPr>
@@ -2499,7 +2776,21 @@
           <w:rFonts w:ascii="Times New Roman" w:hAnsi="Times New Roman"/>
           <w:sz w:val="24"/>
         </w:rPr>
-        <w:t>A coleta de dados será realizada através de r</w:t>
+        <w:t xml:space="preserve">A coleta de dados será realizada </w:t>
+      </w:r>
+      <w:r>
+        <w:rPr>
+          <w:rFonts w:ascii="Times New Roman" w:hAnsi="Times New Roman"/>
+          <w:sz w:val="24"/>
+        </w:rPr>
+        <w:t>por meio</w:t>
+      </w:r>
+      <w:r>
+        <w:rPr>
+          <w:rFonts w:ascii="Times New Roman" w:hAnsi="Times New Roman"/>
+          <w:sz w:val="24"/>
+        </w:rPr>
+        <w:t xml:space="preserve"> de r</w:t>
       </w:r>
       <w:r>
         <w:rPr>
@@ -2568,8 +2859,6 @@
         </w:rPr>
         <w:t>Em relação a</w:t>
       </w:r>
-      <w:bookmarkStart w:id="8" w:name="_GoBack"/>
-      <w:bookmarkEnd w:id="8"/>
       <w:r>
         <w:rPr>
           <w:rFonts w:ascii="Times New Roman" w:hAnsi="Times New Roman"/>
@@ -2598,6 +2887,37 @@
         </w:rPr>
         <w:t xml:space="preserve"> além de trabalhos e artigos acadêmicos e páginas na internet.</w:t>
       </w:r>
+    </w:p>
+    <w:p>
+      <w:pPr>
+        <w:ind w:left="576"/>
+        <w:rPr>
+          <w:rFonts w:ascii="Times New Roman" w:hAnsi="Times New Roman"/>
+          <w:sz w:val="24"/>
+        </w:rPr>
+      </w:pPr>
+    </w:p>
+    <w:p>
+      <w:pPr>
+        <w:pStyle w:val="Ttulo2"/>
+      </w:pPr>
+      <w:bookmarkStart w:id="9" w:name="_Toc318361711"/>
+      <w:bookmarkStart w:id="10" w:name="_Toc318447233"/>
+      <w:r>
+        <w:t>Procedimentos</w:t>
+      </w:r>
+      <w:bookmarkEnd w:id="9"/>
+      <w:bookmarkEnd w:id="10"/>
+    </w:p>
+    <w:p>
+      <w:pPr>
+        <w:spacing w:after="0" w:line="360" w:lineRule="auto"/>
+        <w:ind w:left="576"/>
+        <w:rPr>
+          <w:rFonts w:ascii="Times New Roman" w:hAnsi="Times New Roman"/>
+          <w:sz w:val="24"/>
+        </w:rPr>
+      </w:pPr>
     </w:p>
     <w:p>
       <w:pPr>
@@ -2614,121 +2934,27 @@
           <w:rFonts w:ascii="Times New Roman" w:hAnsi="Times New Roman"/>
           <w:sz w:val="24"/>
         </w:rPr>
-        <w:t xml:space="preserve">O projeto será dividido em </w:t>
-      </w:r>
-      <w:r>
-        <w:rPr>
-          <w:rFonts w:ascii="Times New Roman" w:hAnsi="Times New Roman"/>
-          <w:sz w:val="24"/>
-        </w:rPr>
-        <w:t>cinco</w:t>
-      </w:r>
-      <w:r>
-        <w:rPr>
-          <w:rFonts w:ascii="Times New Roman" w:hAnsi="Times New Roman"/>
-          <w:sz w:val="24"/>
-        </w:rPr>
-        <w:t xml:space="preserve"> etapas:</w:t>
+        <w:t xml:space="preserve">Os procedimentos constituem a fase final de apresentação de um projeto de pesquisa. Após ser feito o esclarecimento do problema, será feita a demonstração de como o problema será abordado empiricamente. </w:t>
       </w:r>
     </w:p>
     <w:p>
       <w:pPr>
-        <w:pStyle w:val="PargrafodaLista"/>
-        <w:numPr>
-          <w:ilvl w:val="0"/>
-          <w:numId w:val="34"/>
-        </w:numPr>
         <w:spacing w:after="0" w:line="360" w:lineRule="auto"/>
+        <w:ind w:firstLine="709"/>
         <w:jc w:val="both"/>
-      </w:pPr>
-      <w:r>
-        <w:t>Levantamento de requisitos;</w:t>
+        <w:rPr>
+          <w:rFonts w:ascii="Times New Roman" w:hAnsi="Times New Roman"/>
+          <w:sz w:val="24"/>
+        </w:rPr>
+      </w:pPr>
+      <w:r>
+        <w:rPr>
+          <w:rFonts w:ascii="Times New Roman" w:hAnsi="Times New Roman"/>
+          <w:sz w:val="24"/>
+        </w:rPr>
+        <w:t>Este projeto será divido em 6 etapas:</w:t>
       </w:r>
     </w:p>
-    <w:p>
-      <w:pPr>
-        <w:pStyle w:val="PargrafodaLista"/>
-        <w:numPr>
-          <w:ilvl w:val="0"/>
-          <w:numId w:val="34"/>
-        </w:numPr>
-        <w:spacing w:after="0" w:line="360" w:lineRule="auto"/>
-        <w:jc w:val="both"/>
-      </w:pPr>
-      <w:r>
-        <w:t>Desenvolvimento;</w:t>
-      </w:r>
-    </w:p>
-    <w:p>
-      <w:pPr>
-        <w:pStyle w:val="PargrafodaLista"/>
-        <w:numPr>
-          <w:ilvl w:val="0"/>
-          <w:numId w:val="34"/>
-        </w:numPr>
-        <w:spacing w:after="0" w:line="360" w:lineRule="auto"/>
-        <w:jc w:val="both"/>
-      </w:pPr>
-      <w:r>
-        <w:t>Testes;</w:t>
-      </w:r>
-    </w:p>
-    <w:p>
-      <w:pPr>
-        <w:pStyle w:val="PargrafodaLista"/>
-        <w:numPr>
-          <w:ilvl w:val="0"/>
-          <w:numId w:val="34"/>
-        </w:numPr>
-        <w:spacing w:after="0" w:line="360" w:lineRule="auto"/>
-        <w:jc w:val="both"/>
-      </w:pPr>
-      <w:r>
-        <w:t xml:space="preserve">Análise dos </w:t>
-      </w:r>
-      <w:r>
-        <w:t>dados</w:t>
-      </w:r>
-      <w:r>
-        <w:t>;</w:t>
-      </w:r>
-    </w:p>
-    <w:p>
-      <w:pPr>
-        <w:pStyle w:val="PargrafodaLista"/>
-        <w:numPr>
-          <w:ilvl w:val="0"/>
-          <w:numId w:val="34"/>
-        </w:numPr>
-        <w:spacing w:after="0" w:line="360" w:lineRule="auto"/>
-        <w:jc w:val="both"/>
-      </w:pPr>
-      <w:r>
-        <w:t>Apresentação dos resultados.</w:t>
-      </w:r>
-    </w:p>
-    <w:p>
-      <w:pPr>
-        <w:ind w:left="576"/>
-        <w:rPr>
-          <w:rFonts w:ascii="Times New Roman" w:hAnsi="Times New Roman"/>
-          <w:sz w:val="24"/>
-        </w:rPr>
-      </w:pPr>
-    </w:p>
-    <w:p>
-      <w:pPr>
-        <w:pStyle w:val="Ttulo2"/>
-      </w:pPr>
-      <w:bookmarkStart w:id="9" w:name="_Toc318361711"/>
-      <w:bookmarkStart w:id="10" w:name="_Toc318447233"/>
-      <w:r>
-        <w:t>Procedimentos</w:t>
-      </w:r>
-      <w:bookmarkEnd w:id="9"/>
-      <w:bookmarkEnd w:id="10"/>
-    </w:p>
-    <w:p/>
     <w:p>
       <w:pPr>
         <w:pStyle w:val="PargrafodaLista"/>
@@ -3355,6 +3581,7 @@
                 <w:szCs w:val="20"/>
                 <w:lang w:eastAsia="pt-BR"/>
               </w:rPr>
+              <w:lastRenderedPageBreak/>
               <w:t>Orientação do Pré-projeto</w:t>
             </w:r>
           </w:p>
@@ -3615,7 +3842,6 @@
                 <w:szCs w:val="20"/>
                 <w:lang w:eastAsia="pt-BR"/>
               </w:rPr>
-              <w:lastRenderedPageBreak/>
               <w:t>Formulação do Pré-projeto</w:t>
             </w:r>
           </w:p>
@@ -10865,7 +11091,31 @@
           <w:sz w:val="24"/>
           <w:szCs w:val="24"/>
         </w:rPr>
-        <w:t xml:space="preserve">GIL, Antônio C. </w:t>
+        <w:t>MARCONI</w:t>
+      </w:r>
+      <w:r>
+        <w:rPr>
+          <w:rFonts w:ascii="Times New Roman" w:hAnsi="Times New Roman"/>
+          <w:sz w:val="24"/>
+          <w:szCs w:val="24"/>
+        </w:rPr>
+        <w:t xml:space="preserve">, </w:t>
+      </w:r>
+      <w:r>
+        <w:rPr>
+          <w:rFonts w:ascii="Times New Roman" w:hAnsi="Times New Roman"/>
+          <w:sz w:val="24"/>
+          <w:szCs w:val="24"/>
+        </w:rPr>
+        <w:t>Marina Andrade; LAKATOS, Eva Maria</w:t>
+      </w:r>
+      <w:r>
+        <w:rPr>
+          <w:rFonts w:ascii="Times New Roman" w:hAnsi="Times New Roman"/>
+          <w:sz w:val="24"/>
+          <w:szCs w:val="24"/>
+        </w:rPr>
+        <w:t xml:space="preserve">. </w:t>
       </w:r>
       <w:r>
         <w:rPr>
@@ -10874,7 +11124,7 @@
           <w:sz w:val="24"/>
           <w:szCs w:val="24"/>
         </w:rPr>
-        <w:t>Métodos e técnicas de pesquisa social</w:t>
+        <w:t>Fundamentos de metodologia científica</w:t>
       </w:r>
       <w:r>
         <w:rPr>
@@ -10882,7 +11132,23 @@
           <w:sz w:val="24"/>
           <w:szCs w:val="24"/>
         </w:rPr>
-        <w:t xml:space="preserve">. 5. ed. São Paulo: Atlas, 2006. </w:t>
+        <w:t xml:space="preserve">. </w:t>
+      </w:r>
+      <w:r>
+        <w:rPr>
+          <w:rFonts w:ascii="Times New Roman" w:hAnsi="Times New Roman"/>
+          <w:sz w:val="24"/>
+          <w:szCs w:val="24"/>
+        </w:rPr>
+        <w:t>6. ed. São Paulo: Atlas, 2009</w:t>
+      </w:r>
+      <w:r>
+        <w:rPr>
+          <w:rFonts w:ascii="Times New Roman" w:hAnsi="Times New Roman"/>
+          <w:sz w:val="24"/>
+          <w:szCs w:val="24"/>
+        </w:rPr>
+        <w:t xml:space="preserve">. </w:t>
       </w:r>
     </w:p>
     <w:p>
@@ -11120,7 +11386,7 @@
       <w:rPr>
         <w:noProof/>
       </w:rPr>
-      <w:t>5</w:t>
+      <w:t>2</w:t>
     </w:r>
     <w:r>
       <w:fldChar w:fldCharType="end"/>
@@ -17302,7 +17568,7 @@
 </file>
 
 <file path=customXml/itemProps1.xml><?xml version="1.0" encoding="utf-8"?>
-<ds:datastoreItem xmlns:ds="http://schemas.openxmlformats.org/officeDocument/2006/customXml" ds:itemID="{083C0D02-94A7-4A89-8D46-ABEC84C257BA}">
+<ds:datastoreItem xmlns:ds="http://schemas.openxmlformats.org/officeDocument/2006/customXml" ds:itemID="{1616DC5E-AEBC-4791-B6C8-2A48750C924A}">
   <ds:schemaRefs>
     <ds:schemaRef ds:uri="http://schemas.openxmlformats.org/officeDocument/2006/bibliography"/>
   </ds:schemaRefs>

</xml_diff>

<commit_message>
Finalização do quadro metodológico
O quadro metodológico foi finalizado.
</commit_message>
<xml_diff>
--- a/documents/life_cycle/quadro_metodologico.docx
+++ b/documents/life_cycle/quadro_metodologico.docx
@@ -1050,14 +1050,32 @@
           <w:sz w:val="24"/>
           <w:szCs w:val="24"/>
         </w:rPr>
-        <w:t>rojeto de pesquisa apresentado à disciplina de TCC 1 do Curso de Sistemas de Informação como requisito parcial para obtenção de créditos</w:t>
-      </w:r>
+        <w:t xml:space="preserve">rojeto de pesquisa apresentado à disciplina de TCC </w:t>
+      </w:r>
+      <w:proofErr w:type="gramStart"/>
       <w:r>
         <w:rPr>
           <w:rFonts w:ascii="Times New Roman" w:hAnsi="Times New Roman"/>
           <w:sz w:val="24"/>
           <w:szCs w:val="24"/>
         </w:rPr>
+        <w:t>1</w:t>
+      </w:r>
+      <w:proofErr w:type="gramEnd"/>
+      <w:r>
+        <w:rPr>
+          <w:rFonts w:ascii="Times New Roman" w:hAnsi="Times New Roman"/>
+          <w:sz w:val="24"/>
+          <w:szCs w:val="24"/>
+        </w:rPr>
+        <w:t xml:space="preserve"> do Curso de Sistemas de Informação como requisito parcial para obtenção de créditos</w:t>
+      </w:r>
+      <w:r>
+        <w:rPr>
+          <w:rFonts w:ascii="Times New Roman" w:hAnsi="Times New Roman"/>
+          <w:sz w:val="24"/>
+          <w:szCs w:val="24"/>
+        </w:rPr>
         <w:t xml:space="preserve"> sob orientação do  P</w:t>
       </w:r>
       <w:r>
@@ -1068,15 +1086,23 @@
         </w:rPr>
         <w:t xml:space="preserve">rof. </w:t>
       </w:r>
-      <w:bookmarkStart w:id="0" w:name="_GoBack"/>
-      <w:bookmarkEnd w:id="0"/>
+      <w:proofErr w:type="spellStart"/>
       <w:r>
         <w:rPr>
           <w:rFonts w:ascii="Times New Roman" w:hAnsi="Times New Roman"/>
           <w:sz w:val="24"/>
           <w:szCs w:val="24"/>
         </w:rPr>
-        <w:t>Ednardo David Segura</w:t>
+        <w:t>Ednardo</w:t>
+      </w:r>
+      <w:proofErr w:type="spellEnd"/>
+      <w:r>
+        <w:rPr>
+          <w:rFonts w:ascii="Times New Roman" w:hAnsi="Times New Roman"/>
+          <w:sz w:val="24"/>
+          <w:szCs w:val="24"/>
+        </w:rPr>
+        <w:t xml:space="preserve"> David Segura</w:t>
       </w:r>
       <w:r>
         <w:rPr>
@@ -1365,14 +1391,14 @@
       <w:pPr>
         <w:pStyle w:val="Ttulo1"/>
       </w:pPr>
-      <w:bookmarkStart w:id="1" w:name="_Toc318361706"/>
-      <w:bookmarkStart w:id="2" w:name="_Toc318447228"/>
+      <w:bookmarkStart w:id="0" w:name="_Toc318361706"/>
+      <w:bookmarkStart w:id="1" w:name="_Toc318447228"/>
       <w:r>
         <w:lastRenderedPageBreak/>
         <w:t>QUADRO METODOLÓGICO</w:t>
       </w:r>
+      <w:bookmarkEnd w:id="0"/>
       <w:bookmarkEnd w:id="1"/>
-      <w:bookmarkEnd w:id="2"/>
     </w:p>
     <w:p>
       <w:pPr>
@@ -1425,14 +1451,7 @@
           <w:rFonts w:ascii="Times New Roman" w:hAnsi="Times New Roman"/>
           <w:sz w:val="24"/>
         </w:rPr>
-        <w:t xml:space="preserve"> serão apresentada</w:t>
-      </w:r>
-      <w:r>
-        <w:rPr>
-          <w:rFonts w:ascii="Times New Roman" w:hAnsi="Times New Roman"/>
-          <w:sz w:val="24"/>
-        </w:rPr>
-        <w:t>s</w:t>
+        <w:t xml:space="preserve"> serão apresentadas</w:t>
       </w:r>
       <w:r>
         <w:rPr>
@@ -1471,13 +1490,13 @@
       <w:pPr>
         <w:pStyle w:val="Ttulo2"/>
       </w:pPr>
-      <w:bookmarkStart w:id="3" w:name="_Toc318361707"/>
-      <w:bookmarkStart w:id="4" w:name="_Toc318447229"/>
+      <w:bookmarkStart w:id="2" w:name="_Toc318361707"/>
+      <w:bookmarkStart w:id="3" w:name="_Toc318447229"/>
       <w:r>
         <w:t>Tipo de Pesquisa</w:t>
       </w:r>
+      <w:bookmarkEnd w:id="2"/>
       <w:bookmarkEnd w:id="3"/>
-      <w:bookmarkEnd w:id="4"/>
     </w:p>
     <w:p>
       <w:pPr>
@@ -1506,56 +1525,7 @@
           <w:rFonts w:ascii="Times New Roman" w:hAnsi="Times New Roman"/>
           <w:sz w:val="24"/>
         </w:rPr>
-        <w:t xml:space="preserve">A pesquisa tem como objetivo a obtenção de novos conhecimentos, tomando por base a utilização de procedimentos científicos. Contribui para a solução </w:t>
-      </w:r>
-      <w:r>
-        <w:rPr>
-          <w:rFonts w:ascii="Times New Roman" w:hAnsi="Times New Roman"/>
-          <w:sz w:val="24"/>
-        </w:rPr>
-        <w:t xml:space="preserve">dos problemas e processos </w:t>
-      </w:r>
-      <w:r>
-        <w:rPr>
-          <w:rFonts w:ascii="Times New Roman" w:hAnsi="Times New Roman"/>
-          <w:sz w:val="24"/>
-        </w:rPr>
-        <w:t>eventuais</w:t>
-      </w:r>
-      <w:r>
-        <w:rPr>
-          <w:rFonts w:ascii="Times New Roman" w:hAnsi="Times New Roman"/>
-          <w:sz w:val="24"/>
-        </w:rPr>
-        <w:t xml:space="preserve"> nas mais diversas atividades humanas</w:t>
-      </w:r>
-      <w:r>
-        <w:rPr>
-          <w:rFonts w:ascii="Times New Roman" w:hAnsi="Times New Roman"/>
-          <w:sz w:val="24"/>
-        </w:rPr>
-        <w:t>, em</w:t>
-      </w:r>
-      <w:r>
-        <w:rPr>
-          <w:rFonts w:ascii="Times New Roman" w:hAnsi="Times New Roman"/>
-          <w:sz w:val="24"/>
-        </w:rPr>
-        <w:t xml:space="preserve"> ações comunitárias, no processo de formação e outros.</w:t>
-      </w:r>
-      <w:r>
-        <w:rPr>
-          <w:rFonts w:ascii="Times New Roman" w:hAnsi="Times New Roman"/>
-          <w:sz w:val="24"/>
-        </w:rPr>
-        <w:t xml:space="preserve"> Dessa forma, o conhecimento se torna uma ferramenta para o desenvolvimento do ser humano e</w:t>
-      </w:r>
-      <w:r>
-        <w:rPr>
-          <w:rFonts w:ascii="Times New Roman" w:hAnsi="Times New Roman"/>
-          <w:sz w:val="24"/>
-        </w:rPr>
-        <w:t xml:space="preserve"> a pesquisa </w:t>
+        <w:t xml:space="preserve">A pesquisa tem como objetivo a obtenção de novos conhecimentos, tomando por base a utilização de procedimentos científicos. Contribui para a solução dos problemas e processos eventuais nas mais diversas atividades humanas, em ações comunitárias, no processo de formação e outros. Dessa forma, o conhecimento se torna uma ferramenta para o desenvolvimento do ser humano e a pesquisa </w:t>
       </w:r>
       <w:r>
         <w:rPr>
@@ -1569,14 +1539,7 @@
           <w:rFonts w:ascii="Times New Roman" w:hAnsi="Times New Roman"/>
           <w:sz w:val="24"/>
         </w:rPr>
-        <w:t xml:space="preserve"> consolidação da ciência</w:t>
-      </w:r>
-      <w:r>
-        <w:rPr>
-          <w:rFonts w:ascii="Times New Roman" w:hAnsi="Times New Roman"/>
-          <w:sz w:val="24"/>
-        </w:rPr>
-        <w:t xml:space="preserve"> </w:t>
+        <w:t xml:space="preserve"> consolidação da ciência </w:t>
       </w:r>
       <w:r>
         <w:rPr>
@@ -1748,7 +1711,23 @@
           <w:rFonts w:ascii="Times New Roman" w:hAnsi="Times New Roman"/>
           <w:sz w:val="24"/>
         </w:rPr>
-        <w:t>Marconi; Lakatos (2009, p. 6</w:t>
+        <w:t xml:space="preserve">Marconi; </w:t>
+      </w:r>
+      <w:proofErr w:type="spellStart"/>
+      <w:r>
+        <w:rPr>
+          <w:rFonts w:ascii="Times New Roman" w:hAnsi="Times New Roman"/>
+          <w:sz w:val="24"/>
+        </w:rPr>
+        <w:t>Lakatos</w:t>
+      </w:r>
+      <w:proofErr w:type="spellEnd"/>
+      <w:r>
+        <w:rPr>
+          <w:rFonts w:ascii="Times New Roman" w:hAnsi="Times New Roman"/>
+          <w:sz w:val="24"/>
+        </w:rPr>
+        <w:t xml:space="preserve"> (2009, p. 6</w:t>
       </w:r>
       <w:r>
         <w:rPr>
@@ -1883,13 +1862,13 @@
       <w:pPr>
         <w:pStyle w:val="Ttulo2"/>
       </w:pPr>
-      <w:bookmarkStart w:id="5" w:name="_Toc318361708"/>
-      <w:bookmarkStart w:id="6" w:name="_Toc318447230"/>
+      <w:bookmarkStart w:id="4" w:name="_Toc318361708"/>
+      <w:bookmarkStart w:id="5" w:name="_Toc318447230"/>
       <w:r>
         <w:t>Contexto de pesquisa</w:t>
       </w:r>
+      <w:bookmarkEnd w:id="4"/>
       <w:bookmarkEnd w:id="5"/>
-      <w:bookmarkEnd w:id="6"/>
     </w:p>
     <w:p>
       <w:pPr>
@@ -1917,7 +1896,21 @@
           <w:rFonts w:ascii="Times New Roman" w:hAnsi="Times New Roman"/>
           <w:sz w:val="24"/>
         </w:rPr>
-        <w:t xml:space="preserve">Do ponto de vista acadêmico, este projeto tem como público alvo qualquer estudante de graduação tecnológica com interesse em obter conhecimentos relacionados à </w:t>
+        <w:t xml:space="preserve">Do ponto de vista acadêmico, este projeto tem como público alvo qualquer estudante de graduação </w:t>
+      </w:r>
+      <w:r>
+        <w:rPr>
+          <w:rFonts w:ascii="Times New Roman" w:hAnsi="Times New Roman"/>
+          <w:sz w:val="24"/>
+        </w:rPr>
+        <w:t xml:space="preserve">na área </w:t>
+      </w:r>
+      <w:r>
+        <w:rPr>
+          <w:rFonts w:ascii="Times New Roman" w:hAnsi="Times New Roman"/>
+          <w:sz w:val="24"/>
+        </w:rPr>
+        <w:t xml:space="preserve">tecnológica com interesse em obter conhecimentos relacionados à </w:t>
       </w:r>
       <w:r>
         <w:rPr>
@@ -2245,13 +2238,13 @@
       <w:pPr>
         <w:pStyle w:val="Ttulo2"/>
       </w:pPr>
-      <w:bookmarkStart w:id="7" w:name="_Toc318361709"/>
-      <w:bookmarkStart w:id="8" w:name="_Toc318447231"/>
+      <w:bookmarkStart w:id="6" w:name="_Toc318361709"/>
+      <w:bookmarkStart w:id="7" w:name="_Toc318447231"/>
       <w:r>
         <w:t>Participantes</w:t>
       </w:r>
+      <w:bookmarkEnd w:id="6"/>
       <w:bookmarkEnd w:id="7"/>
-      <w:bookmarkEnd w:id="8"/>
     </w:p>
     <w:p>
       <w:pPr>
@@ -2274,12 +2267,21 @@
           <w:sz w:val="24"/>
         </w:rPr>
       </w:pPr>
-      <w:r>
-        <w:rPr>
-          <w:rFonts w:ascii="Times New Roman" w:hAnsi="Times New Roman"/>
-          <w:sz w:val="24"/>
-        </w:rPr>
-        <w:t>Nícolas Henrique Vieira Toledo</w:t>
+      <w:proofErr w:type="spellStart"/>
+      <w:r>
+        <w:rPr>
+          <w:rFonts w:ascii="Times New Roman" w:hAnsi="Times New Roman"/>
+          <w:sz w:val="24"/>
+        </w:rPr>
+        <w:t>Nícolas</w:t>
+      </w:r>
+      <w:proofErr w:type="spellEnd"/>
+      <w:r>
+        <w:rPr>
+          <w:rFonts w:ascii="Times New Roman" w:hAnsi="Times New Roman"/>
+          <w:sz w:val="24"/>
+        </w:rPr>
+        <w:t xml:space="preserve"> Henrique Vieira Toledo</w:t>
       </w:r>
       <w:r>
         <w:rPr>
@@ -2328,7 +2330,25 @@
           <w:rFonts w:ascii="Times New Roman" w:hAnsi="Times New Roman"/>
           <w:sz w:val="24"/>
         </w:rPr>
-        <w:t>. Possui conhecimentos em HTML, CSS, JavaScript, PHP, Java, C#, MySQL,</w:t>
+        <w:t xml:space="preserve">. Possui conhecimentos em HTML, CSS, </w:t>
+      </w:r>
+      <w:proofErr w:type="spellStart"/>
+      <w:proofErr w:type="gramStart"/>
+      <w:r>
+        <w:rPr>
+          <w:rFonts w:ascii="Times New Roman" w:hAnsi="Times New Roman"/>
+          <w:sz w:val="24"/>
+        </w:rPr>
+        <w:t>JavaScript</w:t>
+      </w:r>
+      <w:proofErr w:type="spellEnd"/>
+      <w:proofErr w:type="gramEnd"/>
+      <w:r>
+        <w:rPr>
+          <w:rFonts w:ascii="Times New Roman" w:hAnsi="Times New Roman"/>
+          <w:sz w:val="24"/>
+        </w:rPr>
+        <w:t>, PHP, Java, C#, MySQL,</w:t>
       </w:r>
       <w:r>
         <w:rPr>
@@ -2337,26 +2357,69 @@
         </w:rPr>
         <w:t xml:space="preserve"> </w:t>
       </w:r>
-      <w:r>
-        <w:rPr>
-          <w:rFonts w:ascii="Times New Roman" w:hAnsi="Times New Roman"/>
-          <w:sz w:val="24"/>
-        </w:rPr>
-        <w:t xml:space="preserve">PostgresSQL, </w:t>
-      </w:r>
-      <w:r>
-        <w:rPr>
-          <w:rFonts w:ascii="Times New Roman" w:hAnsi="Times New Roman"/>
-          <w:sz w:val="24"/>
-        </w:rPr>
-        <w:t xml:space="preserve">SQLServer, </w:t>
-      </w:r>
-      <w:r>
-        <w:rPr>
-          <w:rFonts w:ascii="Times New Roman" w:hAnsi="Times New Roman"/>
-          <w:sz w:val="24"/>
-        </w:rPr>
-        <w:t>NodeJS, ShellScript, Redes, Linux e inglês intermediário</w:t>
+      <w:proofErr w:type="spellStart"/>
+      <w:r>
+        <w:rPr>
+          <w:rFonts w:ascii="Times New Roman" w:hAnsi="Times New Roman"/>
+          <w:sz w:val="24"/>
+        </w:rPr>
+        <w:t>PostgresSQL</w:t>
+      </w:r>
+      <w:proofErr w:type="spellEnd"/>
+      <w:r>
+        <w:rPr>
+          <w:rFonts w:ascii="Times New Roman" w:hAnsi="Times New Roman"/>
+          <w:sz w:val="24"/>
+        </w:rPr>
+        <w:t xml:space="preserve">, </w:t>
+      </w:r>
+      <w:proofErr w:type="spellStart"/>
+      <w:r>
+        <w:rPr>
+          <w:rFonts w:ascii="Times New Roman" w:hAnsi="Times New Roman"/>
+          <w:sz w:val="24"/>
+        </w:rPr>
+        <w:t>SQLServer</w:t>
+      </w:r>
+      <w:proofErr w:type="spellEnd"/>
+      <w:r>
+        <w:rPr>
+          <w:rFonts w:ascii="Times New Roman" w:hAnsi="Times New Roman"/>
+          <w:sz w:val="24"/>
+        </w:rPr>
+        <w:t xml:space="preserve">, </w:t>
+      </w:r>
+      <w:proofErr w:type="spellStart"/>
+      <w:r>
+        <w:rPr>
+          <w:rFonts w:ascii="Times New Roman" w:hAnsi="Times New Roman"/>
+          <w:sz w:val="24"/>
+        </w:rPr>
+        <w:t>NodeJS</w:t>
+      </w:r>
+      <w:proofErr w:type="spellEnd"/>
+      <w:r>
+        <w:rPr>
+          <w:rFonts w:ascii="Times New Roman" w:hAnsi="Times New Roman"/>
+          <w:sz w:val="24"/>
+        </w:rPr>
+        <w:t xml:space="preserve">, </w:t>
+      </w:r>
+      <w:proofErr w:type="spellStart"/>
+      <w:r>
+        <w:rPr>
+          <w:rFonts w:ascii="Times New Roman" w:hAnsi="Times New Roman"/>
+          <w:sz w:val="24"/>
+        </w:rPr>
+        <w:t>ShellScript</w:t>
+      </w:r>
+      <w:proofErr w:type="spellEnd"/>
+      <w:r>
+        <w:rPr>
+          <w:rFonts w:ascii="Times New Roman" w:hAnsi="Times New Roman"/>
+          <w:sz w:val="24"/>
+        </w:rPr>
+        <w:t>, Redes, Linux e inglês intermediário</w:t>
       </w:r>
       <w:r>
         <w:rPr>
@@ -2437,7 +2500,23 @@
           <w:rFonts w:ascii="Times New Roman" w:hAnsi="Times New Roman"/>
           <w:sz w:val="24"/>
         </w:rPr>
-        <w:t xml:space="preserve"> em Silvianópolis - MG</w:t>
+        <w:t xml:space="preserve"> em </w:t>
+      </w:r>
+      <w:proofErr w:type="spellStart"/>
+      <w:r>
+        <w:rPr>
+          <w:rFonts w:ascii="Times New Roman" w:hAnsi="Times New Roman"/>
+          <w:sz w:val="24"/>
+        </w:rPr>
+        <w:t>Silvianópolis</w:t>
+      </w:r>
+      <w:proofErr w:type="spellEnd"/>
+      <w:r>
+        <w:rPr>
+          <w:rFonts w:ascii="Times New Roman" w:hAnsi="Times New Roman"/>
+          <w:sz w:val="24"/>
+        </w:rPr>
+        <w:t xml:space="preserve"> - MG</w:t>
       </w:r>
       <w:r>
         <w:rPr>
@@ -2472,7 +2551,57 @@
           <w:rFonts w:ascii="Times New Roman" w:hAnsi="Times New Roman"/>
           <w:sz w:val="24"/>
         </w:rPr>
-        <w:t xml:space="preserve">. Possui conhecimentos em HTML, CSS, JavaScript, PHP, Java, Python, PostgresSQL, ShellScript, Redes, Linux e inglês intermediário. Neste projeto, atuará como desenvolvedor. </w:t>
+        <w:t xml:space="preserve">. Possui conhecimentos em HTML, CSS, </w:t>
+      </w:r>
+      <w:proofErr w:type="spellStart"/>
+      <w:proofErr w:type="gramStart"/>
+      <w:r>
+        <w:rPr>
+          <w:rFonts w:ascii="Times New Roman" w:hAnsi="Times New Roman"/>
+          <w:sz w:val="24"/>
+        </w:rPr>
+        <w:t>JavaScript</w:t>
+      </w:r>
+      <w:proofErr w:type="spellEnd"/>
+      <w:proofErr w:type="gramEnd"/>
+      <w:r>
+        <w:rPr>
+          <w:rFonts w:ascii="Times New Roman" w:hAnsi="Times New Roman"/>
+          <w:sz w:val="24"/>
+        </w:rPr>
+        <w:t xml:space="preserve">, PHP, Java, Python, </w:t>
+      </w:r>
+      <w:proofErr w:type="spellStart"/>
+      <w:r>
+        <w:rPr>
+          <w:rFonts w:ascii="Times New Roman" w:hAnsi="Times New Roman"/>
+          <w:sz w:val="24"/>
+        </w:rPr>
+        <w:t>PostgresSQL</w:t>
+      </w:r>
+      <w:proofErr w:type="spellEnd"/>
+      <w:r>
+        <w:rPr>
+          <w:rFonts w:ascii="Times New Roman" w:hAnsi="Times New Roman"/>
+          <w:sz w:val="24"/>
+        </w:rPr>
+        <w:t xml:space="preserve">, </w:t>
+      </w:r>
+      <w:proofErr w:type="spellStart"/>
+      <w:r>
+        <w:rPr>
+          <w:rFonts w:ascii="Times New Roman" w:hAnsi="Times New Roman"/>
+          <w:sz w:val="24"/>
+        </w:rPr>
+        <w:t>ShellScript</w:t>
+      </w:r>
+      <w:proofErr w:type="spellEnd"/>
+      <w:r>
+        <w:rPr>
+          <w:rFonts w:ascii="Times New Roman" w:hAnsi="Times New Roman"/>
+          <w:sz w:val="24"/>
+        </w:rPr>
+        <w:t xml:space="preserve">, Redes, Linux e inglês intermediário. Neste projeto, atuará como desenvolvedor. </w:t>
       </w:r>
     </w:p>
     <w:p>
@@ -2486,13 +2615,23 @@
           <w:szCs w:val="24"/>
         </w:rPr>
       </w:pPr>
+      <w:proofErr w:type="spellStart"/>
       <w:r>
         <w:rPr>
           <w:rFonts w:ascii="Times New Roman" w:hAnsi="Times New Roman"/>
           <w:sz w:val="24"/>
           <w:szCs w:val="24"/>
         </w:rPr>
-        <w:t xml:space="preserve">Ednardo David Segura é </w:t>
+        <w:t>Ednardo</w:t>
+      </w:r>
+      <w:proofErr w:type="spellEnd"/>
+      <w:r>
+        <w:rPr>
+          <w:rFonts w:ascii="Times New Roman" w:hAnsi="Times New Roman"/>
+          <w:sz w:val="24"/>
+          <w:szCs w:val="24"/>
+        </w:rPr>
+        <w:t xml:space="preserve"> David Segura é </w:t>
       </w:r>
       <w:r>
         <w:rPr>
@@ -2600,9 +2739,21 @@
     </w:p>
     <w:p>
       <w:pPr>
+        <w:spacing w:after="0" w:line="360" w:lineRule="auto"/>
+        <w:ind w:firstLine="709"/>
+        <w:jc w:val="both"/>
+        <w:rPr>
+          <w:rFonts w:ascii="Times New Roman" w:hAnsi="Times New Roman"/>
+          <w:sz w:val="24"/>
+        </w:rPr>
+      </w:pPr>
+    </w:p>
+    <w:p>
+      <w:pPr>
         <w:pStyle w:val="Ttulo2"/>
       </w:pPr>
       <w:r>
+        <w:lastRenderedPageBreak/>
         <w:t xml:space="preserve">Instrumentos </w:t>
       </w:r>
     </w:p>
@@ -2631,7 +2782,6 @@
           <w:rFonts w:ascii="Times New Roman" w:hAnsi="Times New Roman"/>
           <w:sz w:val="24"/>
         </w:rPr>
-        <w:lastRenderedPageBreak/>
         <w:t xml:space="preserve">Para </w:t>
       </w:r>
       <w:r>
@@ -2662,12 +2812,21 @@
         </w:rPr>
         <w:t xml:space="preserve"> </w:t>
       </w:r>
-      <w:r>
-        <w:rPr>
-          <w:rFonts w:ascii="Times New Roman" w:hAnsi="Times New Roman"/>
-          <w:sz w:val="24"/>
-        </w:rPr>
-        <w:t>a observação</w:t>
+      <w:proofErr w:type="gramStart"/>
+      <w:r>
+        <w:rPr>
+          <w:rFonts w:ascii="Times New Roman" w:hAnsi="Times New Roman"/>
+          <w:sz w:val="24"/>
+        </w:rPr>
+        <w:t>a</w:t>
+      </w:r>
+      <w:proofErr w:type="gramEnd"/>
+      <w:r>
+        <w:rPr>
+          <w:rFonts w:ascii="Times New Roman" w:hAnsi="Times New Roman"/>
+          <w:sz w:val="24"/>
+        </w:rPr>
+        <w:t xml:space="preserve"> observação</w:t>
       </w:r>
       <w:r>
         <w:rPr>
@@ -2901,13 +3060,13 @@
       <w:pPr>
         <w:pStyle w:val="Ttulo2"/>
       </w:pPr>
-      <w:bookmarkStart w:id="9" w:name="_Toc318361711"/>
-      <w:bookmarkStart w:id="10" w:name="_Toc318447233"/>
+      <w:bookmarkStart w:id="8" w:name="_Toc318361711"/>
+      <w:bookmarkStart w:id="9" w:name="_Toc318447233"/>
       <w:r>
         <w:t>Procedimentos</w:t>
       </w:r>
+      <w:bookmarkEnd w:id="8"/>
       <w:bookmarkEnd w:id="9"/>
-      <w:bookmarkEnd w:id="10"/>
     </w:p>
     <w:p>
       <w:pPr>
@@ -2952,7 +3111,23 @@
           <w:rFonts w:ascii="Times New Roman" w:hAnsi="Times New Roman"/>
           <w:sz w:val="24"/>
         </w:rPr>
-        <w:t>Este projeto será divido em 6 etapas:</w:t>
+        <w:t xml:space="preserve">Este projeto será divido em </w:t>
+      </w:r>
+      <w:proofErr w:type="gramStart"/>
+      <w:r>
+        <w:rPr>
+          <w:rFonts w:ascii="Times New Roman" w:hAnsi="Times New Roman"/>
+          <w:sz w:val="24"/>
+        </w:rPr>
+        <w:t>6</w:t>
+      </w:r>
+      <w:proofErr w:type="gramEnd"/>
+      <w:r>
+        <w:rPr>
+          <w:rFonts w:ascii="Times New Roman" w:hAnsi="Times New Roman"/>
+          <w:sz w:val="24"/>
+        </w:rPr>
+        <w:t xml:space="preserve"> etapas:</w:t>
       </w:r>
     </w:p>
     <w:p>
@@ -3103,15 +3278,40 @@
     </w:p>
     <w:p>
       <w:pPr>
+        <w:pStyle w:val="PargrafodaLista"/>
+        <w:spacing w:line="360" w:lineRule="auto"/>
+        <w:ind w:left="1338"/>
+        <w:jc w:val="both"/>
+      </w:pPr>
+    </w:p>
+    <w:p>
+      <w:pPr>
+        <w:pStyle w:val="PargrafodaLista"/>
+        <w:spacing w:line="360" w:lineRule="auto"/>
+        <w:ind w:left="1338"/>
+        <w:jc w:val="both"/>
+      </w:pPr>
+    </w:p>
+    <w:p>
+      <w:pPr>
+        <w:pStyle w:val="PargrafodaLista"/>
+        <w:spacing w:line="360" w:lineRule="auto"/>
+        <w:ind w:left="1338"/>
+        <w:jc w:val="both"/>
+      </w:pPr>
+    </w:p>
+    <w:p>
+      <w:pPr>
         <w:pStyle w:val="Ttulo2"/>
       </w:pPr>
-      <w:bookmarkStart w:id="11" w:name="_Toc318361712"/>
-      <w:bookmarkStart w:id="12" w:name="_Toc318447234"/>
-      <w:r>
+      <w:bookmarkStart w:id="10" w:name="_Toc318361712"/>
+      <w:bookmarkStart w:id="11" w:name="_Toc318447234"/>
+      <w:r>
+        <w:lastRenderedPageBreak/>
         <w:t>Cronograma</w:t>
       </w:r>
+      <w:bookmarkEnd w:id="10"/>
       <w:bookmarkEnd w:id="11"/>
-      <w:bookmarkEnd w:id="12"/>
     </w:p>
     <w:p/>
     <w:tbl>
@@ -3581,7 +3781,6 @@
                 <w:szCs w:val="20"/>
                 <w:lang w:eastAsia="pt-BR"/>
               </w:rPr>
-              <w:lastRenderedPageBreak/>
               <w:t>Orientação do Pré-projeto</w:t>
             </w:r>
           </w:p>
@@ -4102,7 +4301,41 @@
                 <w:szCs w:val="20"/>
                 <w:lang w:eastAsia="pt-BR"/>
               </w:rPr>
-              <w:t>Pesquisas dos itens do pré – projeto</w:t>
+              <w:t>Pesquisas dos i</w:t>
+            </w:r>
+            <w:bookmarkStart w:id="12" w:name="_GoBack"/>
+            <w:bookmarkEnd w:id="12"/>
+            <w:r>
+              <w:rPr>
+                <w:rFonts w:ascii="Times New Roman" w:eastAsia="Times New Roman" w:hAnsi="Times New Roman"/>
+                <w:color w:val="000000"/>
+                <w:sz w:val="20"/>
+                <w:szCs w:val="20"/>
+                <w:lang w:eastAsia="pt-BR"/>
+              </w:rPr>
+              <w:t xml:space="preserve">tens do </w:t>
+            </w:r>
+            <w:proofErr w:type="spellStart"/>
+            <w:r>
+              <w:rPr>
+                <w:rFonts w:ascii="Times New Roman" w:eastAsia="Times New Roman" w:hAnsi="Times New Roman"/>
+                <w:color w:val="000000"/>
+                <w:sz w:val="20"/>
+                <w:szCs w:val="20"/>
+                <w:lang w:eastAsia="pt-BR"/>
+              </w:rPr>
+              <w:t>pré</w:t>
+            </w:r>
+            <w:proofErr w:type="spellEnd"/>
+            <w:r>
+              <w:rPr>
+                <w:rFonts w:ascii="Times New Roman" w:eastAsia="Times New Roman" w:hAnsi="Times New Roman"/>
+                <w:color w:val="000000"/>
+                <w:sz w:val="20"/>
+                <w:szCs w:val="20"/>
+                <w:lang w:eastAsia="pt-BR"/>
+              </w:rPr>
+              <w:t xml:space="preserve"> – projeto</w:t>
             </w:r>
           </w:p>
         </w:tc>
@@ -4882,8 +5115,20 @@
                 <w:szCs w:val="20"/>
                 <w:lang w:eastAsia="pt-BR"/>
               </w:rPr>
-              <w:t>Orientação da Introdução, Objetivos e Justificativa</w:t>
+              <w:t xml:space="preserve">Orientação da Introdução, Objetivos e </w:t>
             </w:r>
+            <w:proofErr w:type="gramStart"/>
+            <w:r>
+              <w:rPr>
+                <w:rFonts w:ascii="Times New Roman" w:eastAsia="Times New Roman" w:hAnsi="Times New Roman"/>
+                <w:color w:val="000000"/>
+                <w:sz w:val="20"/>
+                <w:szCs w:val="20"/>
+                <w:lang w:eastAsia="pt-BR"/>
+              </w:rPr>
+              <w:t>Justificativa</w:t>
+            </w:r>
+            <w:proofErr w:type="gramEnd"/>
           </w:p>
         </w:tc>
         <w:tc>
@@ -5142,8 +5387,20 @@
                 <w:szCs w:val="20"/>
                 <w:lang w:eastAsia="pt-BR"/>
               </w:rPr>
-              <w:t>Formulação da Introdução, Objetivos e Justificativas</w:t>
+              <w:t xml:space="preserve">Formulação da Introdução, Objetivos e </w:t>
             </w:r>
+            <w:proofErr w:type="gramStart"/>
+            <w:r>
+              <w:rPr>
+                <w:rFonts w:ascii="Times New Roman" w:eastAsia="Times New Roman" w:hAnsi="Times New Roman"/>
+                <w:color w:val="000000"/>
+                <w:sz w:val="20"/>
+                <w:szCs w:val="20"/>
+                <w:lang w:eastAsia="pt-BR"/>
+              </w:rPr>
+              <w:t>Justificativas</w:t>
+            </w:r>
+            <w:proofErr w:type="gramEnd"/>
           </w:p>
         </w:tc>
         <w:tc>
@@ -5402,8 +5659,20 @@
                 <w:szCs w:val="20"/>
                 <w:lang w:eastAsia="pt-BR"/>
               </w:rPr>
-              <w:t>Fechamento da Introdução, Objetivos e Justificativas</w:t>
+              <w:t xml:space="preserve">Fechamento da Introdução, Objetivos e </w:t>
             </w:r>
+            <w:proofErr w:type="gramStart"/>
+            <w:r>
+              <w:rPr>
+                <w:rFonts w:ascii="Times New Roman" w:eastAsia="Times New Roman" w:hAnsi="Times New Roman"/>
+                <w:color w:val="000000"/>
+                <w:sz w:val="20"/>
+                <w:szCs w:val="20"/>
+                <w:lang w:eastAsia="pt-BR"/>
+              </w:rPr>
+              <w:t>Justificativas</w:t>
+            </w:r>
+            <w:proofErr w:type="gramEnd"/>
           </w:p>
         </w:tc>
         <w:tc>
@@ -5654,6 +5923,7 @@
                 <w:lang w:eastAsia="pt-BR"/>
               </w:rPr>
             </w:pPr>
+            <w:proofErr w:type="gramStart"/>
             <w:r>
               <w:rPr>
                 <w:rFonts w:ascii="Times New Roman" w:eastAsia="Times New Roman" w:hAnsi="Times New Roman"/>
@@ -5662,7 +5932,18 @@
                 <w:szCs w:val="20"/>
                 <w:lang w:eastAsia="pt-BR"/>
               </w:rPr>
-              <w:t>Entrega da Introdução, Objetivos e Justificativas</w:t>
+              <w:t>Entrega</w:t>
+            </w:r>
+            <w:proofErr w:type="gramEnd"/>
+            <w:r>
+              <w:rPr>
+                <w:rFonts w:ascii="Times New Roman" w:eastAsia="Times New Roman" w:hAnsi="Times New Roman"/>
+                <w:color w:val="000000"/>
+                <w:sz w:val="20"/>
+                <w:szCs w:val="20"/>
+                <w:lang w:eastAsia="pt-BR"/>
+              </w:rPr>
+              <w:t xml:space="preserve"> da Introdução, Objetivos e Justificativas</w:t>
             </w:r>
           </w:p>
         </w:tc>
@@ -7977,6 +8258,7 @@
                 <w:szCs w:val="20"/>
                 <w:lang w:eastAsia="pt-BR"/>
               </w:rPr>
+              <w:lastRenderedPageBreak/>
               <w:t>Bancas de qualificação de Projetos</w:t>
             </w:r>
           </w:p>
@@ -8456,7 +8738,6 @@
       </w:pPr>
       <w:bookmarkStart w:id="13" w:name="_Toc411530437"/>
       <w:r>
-        <w:lastRenderedPageBreak/>
         <w:t>Orçamento</w:t>
       </w:r>
       <w:bookmarkEnd w:id="13"/>
@@ -8601,7 +8882,15 @@
               <w:t xml:space="preserve">1.1 Material Permanente: (equipamentos, livros, </w:t>
             </w:r>
             <w:r>
-              <w:t xml:space="preserve">máquina fotográfica e gravadores, </w:t>
+              <w:t xml:space="preserve">máquina </w:t>
+            </w:r>
+            <w:proofErr w:type="gramStart"/>
+            <w:r>
+              <w:t>fotográfica e gravadores</w:t>
+            </w:r>
+            <w:proofErr w:type="gramEnd"/>
+            <w:r>
+              <w:t xml:space="preserve">, </w:t>
             </w:r>
             <w:r>
               <w:t xml:space="preserve">equipamentos de informática, </w:t>
@@ -8782,12 +9071,44 @@
             <w:r>
               <w:t xml:space="preserve">Livro - </w:t>
             </w:r>
+            <w:proofErr w:type="spellStart"/>
+            <w:proofErr w:type="gramStart"/>
             <w:r>
               <w:rPr>
                 <w:sz w:val="24"/>
               </w:rPr>
-              <w:t>MongoDB The Definitive Guide</w:t>
+              <w:t>MongoDB</w:t>
             </w:r>
+            <w:proofErr w:type="spellEnd"/>
+            <w:proofErr w:type="gramEnd"/>
+            <w:r>
+              <w:rPr>
+                <w:sz w:val="24"/>
+              </w:rPr>
+              <w:t xml:space="preserve"> The </w:t>
+            </w:r>
+            <w:proofErr w:type="spellStart"/>
+            <w:r>
+              <w:rPr>
+                <w:sz w:val="24"/>
+              </w:rPr>
+              <w:t>Definitive</w:t>
+            </w:r>
+            <w:proofErr w:type="spellEnd"/>
+            <w:r>
+              <w:rPr>
+                <w:sz w:val="24"/>
+              </w:rPr>
+              <w:t xml:space="preserve"> </w:t>
+            </w:r>
+            <w:proofErr w:type="spellStart"/>
+            <w:r>
+              <w:rPr>
+                <w:sz w:val="24"/>
+              </w:rPr>
+              <w:t>Guide</w:t>
+            </w:r>
+            <w:proofErr w:type="spellEnd"/>
           </w:p>
         </w:tc>
         <w:tc>
@@ -8814,9 +9135,11 @@
               <w:ind w:firstLine="0"/>
               <w:jc w:val="center"/>
             </w:pPr>
+            <w:proofErr w:type="gramStart"/>
             <w:r>
               <w:t>1</w:t>
             </w:r>
+            <w:proofErr w:type="gramEnd"/>
           </w:p>
         </w:tc>
         <w:tc>
@@ -8913,12 +9236,56 @@
             <w:r>
               <w:t xml:space="preserve">- </w:t>
             </w:r>
+            <w:proofErr w:type="spellStart"/>
             <w:r>
               <w:rPr>
                 <w:sz w:val="24"/>
               </w:rPr>
-              <w:t>Getting Started Whith Storm</w:t>
+              <w:t>Getting</w:t>
             </w:r>
+            <w:proofErr w:type="spellEnd"/>
+            <w:r>
+              <w:rPr>
+                <w:sz w:val="24"/>
+              </w:rPr>
+              <w:t xml:space="preserve"> </w:t>
+            </w:r>
+            <w:proofErr w:type="spellStart"/>
+            <w:r>
+              <w:rPr>
+                <w:sz w:val="24"/>
+              </w:rPr>
+              <w:t>Started</w:t>
+            </w:r>
+            <w:proofErr w:type="spellEnd"/>
+            <w:r>
+              <w:rPr>
+                <w:sz w:val="24"/>
+              </w:rPr>
+              <w:t xml:space="preserve"> </w:t>
+            </w:r>
+            <w:proofErr w:type="spellStart"/>
+            <w:r>
+              <w:rPr>
+                <w:sz w:val="24"/>
+              </w:rPr>
+              <w:t>Whith</w:t>
+            </w:r>
+            <w:proofErr w:type="spellEnd"/>
+            <w:r>
+              <w:rPr>
+                <w:sz w:val="24"/>
+              </w:rPr>
+              <w:t xml:space="preserve"> </w:t>
+            </w:r>
+            <w:proofErr w:type="spellStart"/>
+            <w:r>
+              <w:rPr>
+                <w:sz w:val="24"/>
+              </w:rPr>
+              <w:t>Storm</w:t>
+            </w:r>
+            <w:proofErr w:type="spellEnd"/>
           </w:p>
         </w:tc>
         <w:tc>
@@ -8944,9 +9311,11 @@
               <w:ind w:firstLine="0"/>
               <w:jc w:val="center"/>
             </w:pPr>
+            <w:proofErr w:type="gramStart"/>
             <w:r>
               <w:t>1</w:t>
             </w:r>
+            <w:proofErr w:type="gramEnd"/>
           </w:p>
         </w:tc>
         <w:tc>
@@ -9041,12 +9410,70 @@
             <w:r>
               <w:t xml:space="preserve">- </w:t>
             </w:r>
+            <w:proofErr w:type="spellStart"/>
             <w:r>
               <w:rPr>
                 <w:sz w:val="24"/>
               </w:rPr>
-              <w:t>Cloud Computing Theory And Pratice</w:t>
+              <w:t>Cloud</w:t>
             </w:r>
+            <w:proofErr w:type="spellEnd"/>
+            <w:r>
+              <w:rPr>
+                <w:sz w:val="24"/>
+              </w:rPr>
+              <w:t xml:space="preserve"> </w:t>
+            </w:r>
+            <w:proofErr w:type="spellStart"/>
+            <w:r>
+              <w:rPr>
+                <w:sz w:val="24"/>
+              </w:rPr>
+              <w:t>Computing</w:t>
+            </w:r>
+            <w:proofErr w:type="spellEnd"/>
+            <w:r>
+              <w:rPr>
+                <w:sz w:val="24"/>
+              </w:rPr>
+              <w:t xml:space="preserve"> </w:t>
+            </w:r>
+            <w:proofErr w:type="spellStart"/>
+            <w:r>
+              <w:rPr>
+                <w:sz w:val="24"/>
+              </w:rPr>
+              <w:t>Theory</w:t>
+            </w:r>
+            <w:proofErr w:type="spellEnd"/>
+            <w:r>
+              <w:rPr>
+                <w:sz w:val="24"/>
+              </w:rPr>
+              <w:t xml:space="preserve"> </w:t>
+            </w:r>
+            <w:proofErr w:type="spellStart"/>
+            <w:r>
+              <w:rPr>
+                <w:sz w:val="24"/>
+              </w:rPr>
+              <w:t>And</w:t>
+            </w:r>
+            <w:proofErr w:type="spellEnd"/>
+            <w:r>
+              <w:rPr>
+                <w:sz w:val="24"/>
+              </w:rPr>
+              <w:t xml:space="preserve"> </w:t>
+            </w:r>
+            <w:proofErr w:type="spellStart"/>
+            <w:r>
+              <w:rPr>
+                <w:sz w:val="24"/>
+              </w:rPr>
+              <w:t>Pratice</w:t>
+            </w:r>
+            <w:proofErr w:type="spellEnd"/>
           </w:p>
         </w:tc>
         <w:tc>
@@ -9072,9 +9499,11 @@
               <w:ind w:firstLine="0"/>
               <w:jc w:val="center"/>
             </w:pPr>
+            <w:proofErr w:type="gramStart"/>
             <w:r>
               <w:t>1</w:t>
             </w:r>
+            <w:proofErr w:type="gramEnd"/>
           </w:p>
         </w:tc>
         <w:tc>
@@ -9166,12 +9595,142 @@
             <w:r>
               <w:t xml:space="preserve">Livro - </w:t>
             </w:r>
+            <w:proofErr w:type="spellStart"/>
+            <w:proofErr w:type="gramStart"/>
             <w:r>
               <w:rPr>
                 <w:sz w:val="24"/>
               </w:rPr>
-              <w:t>NoSQL Distilled: A Brief Guide to the Emerging World of Polyglot Persistence</w:t>
+              <w:t>NoSQL</w:t>
             </w:r>
+            <w:proofErr w:type="spellEnd"/>
+            <w:proofErr w:type="gramEnd"/>
+            <w:r>
+              <w:rPr>
+                <w:sz w:val="24"/>
+              </w:rPr>
+              <w:t xml:space="preserve"> </w:t>
+            </w:r>
+            <w:proofErr w:type="spellStart"/>
+            <w:r>
+              <w:rPr>
+                <w:sz w:val="24"/>
+              </w:rPr>
+              <w:t>Distilled</w:t>
+            </w:r>
+            <w:proofErr w:type="spellEnd"/>
+            <w:r>
+              <w:rPr>
+                <w:sz w:val="24"/>
+              </w:rPr>
+              <w:t xml:space="preserve">: A </w:t>
+            </w:r>
+            <w:proofErr w:type="spellStart"/>
+            <w:r>
+              <w:rPr>
+                <w:sz w:val="24"/>
+              </w:rPr>
+              <w:t>Brief</w:t>
+            </w:r>
+            <w:proofErr w:type="spellEnd"/>
+            <w:r>
+              <w:rPr>
+                <w:sz w:val="24"/>
+              </w:rPr>
+              <w:t xml:space="preserve"> </w:t>
+            </w:r>
+            <w:proofErr w:type="spellStart"/>
+            <w:r>
+              <w:rPr>
+                <w:sz w:val="24"/>
+              </w:rPr>
+              <w:t>Guide</w:t>
+            </w:r>
+            <w:proofErr w:type="spellEnd"/>
+            <w:r>
+              <w:rPr>
+                <w:sz w:val="24"/>
+              </w:rPr>
+              <w:t xml:space="preserve"> </w:t>
+            </w:r>
+            <w:proofErr w:type="spellStart"/>
+            <w:r>
+              <w:rPr>
+                <w:sz w:val="24"/>
+              </w:rPr>
+              <w:t>to</w:t>
+            </w:r>
+            <w:proofErr w:type="spellEnd"/>
+            <w:r>
+              <w:rPr>
+                <w:sz w:val="24"/>
+              </w:rPr>
+              <w:t xml:space="preserve"> </w:t>
+            </w:r>
+            <w:proofErr w:type="spellStart"/>
+            <w:r>
+              <w:rPr>
+                <w:sz w:val="24"/>
+              </w:rPr>
+              <w:t>the</w:t>
+            </w:r>
+            <w:proofErr w:type="spellEnd"/>
+            <w:r>
+              <w:rPr>
+                <w:sz w:val="24"/>
+              </w:rPr>
+              <w:t xml:space="preserve"> </w:t>
+            </w:r>
+            <w:proofErr w:type="spellStart"/>
+            <w:r>
+              <w:rPr>
+                <w:sz w:val="24"/>
+              </w:rPr>
+              <w:t>Emerging</w:t>
+            </w:r>
+            <w:proofErr w:type="spellEnd"/>
+            <w:r>
+              <w:rPr>
+                <w:sz w:val="24"/>
+              </w:rPr>
+              <w:t xml:space="preserve"> World </w:t>
+            </w:r>
+            <w:proofErr w:type="spellStart"/>
+            <w:r>
+              <w:rPr>
+                <w:sz w:val="24"/>
+              </w:rPr>
+              <w:t>of</w:t>
+            </w:r>
+            <w:proofErr w:type="spellEnd"/>
+            <w:r>
+              <w:rPr>
+                <w:sz w:val="24"/>
+              </w:rPr>
+              <w:t xml:space="preserve"> </w:t>
+            </w:r>
+            <w:proofErr w:type="spellStart"/>
+            <w:r>
+              <w:rPr>
+                <w:sz w:val="24"/>
+              </w:rPr>
+              <w:t>Polyglot</w:t>
+            </w:r>
+            <w:proofErr w:type="spellEnd"/>
+            <w:r>
+              <w:rPr>
+                <w:sz w:val="24"/>
+              </w:rPr>
+              <w:t xml:space="preserve"> </w:t>
+            </w:r>
+            <w:proofErr w:type="spellStart"/>
+            <w:r>
+              <w:rPr>
+                <w:sz w:val="24"/>
+              </w:rPr>
+              <w:t>Persistence</w:t>
+            </w:r>
+            <w:proofErr w:type="spellEnd"/>
           </w:p>
         </w:tc>
         <w:tc>
@@ -9197,9 +9756,11 @@
               <w:ind w:firstLine="0"/>
               <w:jc w:val="center"/>
             </w:pPr>
+            <w:proofErr w:type="gramStart"/>
             <w:r>
               <w:t>1</w:t>
             </w:r>
+            <w:proofErr w:type="gramEnd"/>
           </w:p>
         </w:tc>
         <w:tc>
@@ -9298,8 +9859,18 @@
               <w:rPr>
                 <w:sz w:val="24"/>
               </w:rPr>
-              <w:t>Learning JavaScript</w:t>
+              <w:t xml:space="preserve">Learning </w:t>
             </w:r>
+            <w:proofErr w:type="spellStart"/>
+            <w:proofErr w:type="gramStart"/>
+            <w:r>
+              <w:rPr>
+                <w:sz w:val="24"/>
+              </w:rPr>
+              <w:t>JavaScript</w:t>
+            </w:r>
+            <w:proofErr w:type="spellEnd"/>
+            <w:proofErr w:type="gramEnd"/>
           </w:p>
         </w:tc>
         <w:tc>
@@ -9325,9 +9896,11 @@
               <w:ind w:firstLine="0"/>
               <w:jc w:val="center"/>
             </w:pPr>
+            <w:proofErr w:type="gramStart"/>
             <w:r>
               <w:t>1</w:t>
             </w:r>
+            <w:proofErr w:type="gramEnd"/>
           </w:p>
         </w:tc>
         <w:tc>
@@ -9541,8 +10114,13 @@
               <w:ind w:firstLine="0"/>
               <w:jc w:val="left"/>
             </w:pPr>
+            <w:proofErr w:type="gramStart"/>
             <w:r>
-              <w:t>1.2 Material de Consumo: (Papéis necessários para impressões, cartuchos de tinta para impressora, pastas, etc.)</w:t>
+              <w:t>1.2 Material</w:t>
+            </w:r>
+            <w:proofErr w:type="gramEnd"/>
+            <w:r>
+              <w:t xml:space="preserve"> de Consumo: (Papéis necessários para impressões, cartuchos de tinta para impressora, pastas, etc.)</w:t>
             </w:r>
           </w:p>
         </w:tc>
@@ -9966,8 +10544,13 @@
               <w:jc w:val="left"/>
             </w:pPr>
             <w:r>
-              <w:t>2. Serviços: (cópias, encadernações, impressos gráficos, despesas de locomoção e estadia, etc.)</w:t>
+              <w:t>2. Serviços: (cópias, encadernações, impressos gráficos, despesas de locomoção e estadia, etc.</w:t>
             </w:r>
+            <w:proofErr w:type="gramStart"/>
+            <w:r>
+              <w:t>)</w:t>
+            </w:r>
+            <w:proofErr w:type="gramEnd"/>
           </w:p>
         </w:tc>
       </w:tr>
@@ -10280,9 +10863,11 @@
               <w:ind w:firstLine="0"/>
               <w:jc w:val="center"/>
             </w:pPr>
+            <w:proofErr w:type="gramStart"/>
             <w:r>
               <w:t>2</w:t>
             </w:r>
+            <w:proofErr w:type="gramEnd"/>
           </w:p>
         </w:tc>
         <w:tc>
@@ -11140,7 +11725,25 @@
           <w:sz w:val="24"/>
           <w:szCs w:val="24"/>
         </w:rPr>
-        <w:t>6. ed. São Paulo: Atlas, 2009</w:t>
+        <w:t xml:space="preserve">6. </w:t>
+      </w:r>
+      <w:proofErr w:type="gramStart"/>
+      <w:r>
+        <w:rPr>
+          <w:rFonts w:ascii="Times New Roman" w:hAnsi="Times New Roman"/>
+          <w:sz w:val="24"/>
+          <w:szCs w:val="24"/>
+        </w:rPr>
+        <w:t>ed.</w:t>
+      </w:r>
+      <w:proofErr w:type="gramEnd"/>
+      <w:r>
+        <w:rPr>
+          <w:rFonts w:ascii="Times New Roman" w:hAnsi="Times New Roman"/>
+          <w:sz w:val="24"/>
+          <w:szCs w:val="24"/>
+        </w:rPr>
+        <w:t xml:space="preserve"> São Paulo: Atlas, 2009</w:t>
       </w:r>
       <w:r>
         <w:rPr>
@@ -11248,14 +11851,30 @@
           <w:rFonts w:ascii="Times New Roman" w:hAnsi="Times New Roman"/>
           <w:sz w:val="24"/>
         </w:rPr>
-        <w:t>uiz de</w:t>
-      </w:r>
-      <w:r>
-        <w:rPr>
-          <w:rFonts w:ascii="Times New Roman" w:hAnsi="Times New Roman"/>
-          <w:sz w:val="24"/>
-        </w:rPr>
-        <w:t>. </w:t>
+        <w:t xml:space="preserve">uiz </w:t>
+      </w:r>
+      <w:proofErr w:type="gramStart"/>
+      <w:r>
+        <w:rPr>
+          <w:rFonts w:ascii="Times New Roman" w:hAnsi="Times New Roman"/>
+          <w:sz w:val="24"/>
+        </w:rPr>
+        <w:t>de</w:t>
+      </w:r>
+      <w:r>
+        <w:rPr>
+          <w:rFonts w:ascii="Times New Roman" w:hAnsi="Times New Roman"/>
+          <w:sz w:val="24"/>
+        </w:rPr>
+        <w:t>.</w:t>
+      </w:r>
+      <w:proofErr w:type="gramEnd"/>
+      <w:r>
+        <w:rPr>
+          <w:rFonts w:ascii="Times New Roman" w:hAnsi="Times New Roman"/>
+          <w:sz w:val="24"/>
+        </w:rPr>
+        <w:t> </w:t>
       </w:r>
       <w:r>
         <w:rPr>
@@ -11271,7 +11890,23 @@
           <w:rFonts w:ascii="Times New Roman" w:hAnsi="Times New Roman"/>
           <w:sz w:val="24"/>
         </w:rPr>
-        <w:t>: projetos de pesquisa, TGI, TCC, monografia, dissertação e teses. 2. ed., quarta reimpressão. São Paulo: Pioneira Thomson Learning, 2002.</w:t>
+        <w:t xml:space="preserve">: projetos de pesquisa, TGI, TCC, monografia, dissertação e teses. 2. </w:t>
+      </w:r>
+      <w:proofErr w:type="gramStart"/>
+      <w:r>
+        <w:rPr>
+          <w:rFonts w:ascii="Times New Roman" w:hAnsi="Times New Roman"/>
+          <w:sz w:val="24"/>
+        </w:rPr>
+        <w:t>ed.</w:t>
+      </w:r>
+      <w:proofErr w:type="gramEnd"/>
+      <w:r>
+        <w:rPr>
+          <w:rFonts w:ascii="Times New Roman" w:hAnsi="Times New Roman"/>
+          <w:sz w:val="24"/>
+        </w:rPr>
+        <w:t>, quarta reimpressão. São Paulo: Pioneira Thomson Learning, 2002.</w:t>
       </w:r>
     </w:p>
     <w:p>
@@ -11386,7 +12021,7 @@
       <w:rPr>
         <w:noProof/>
       </w:rPr>
-      <w:t>2</w:t>
+      <w:t>6</w:t>
     </w:r>
     <w:r>
       <w:fldChar w:fldCharType="end"/>
@@ -17568,7 +18203,7 @@
 </file>
 
 <file path=customXml/itemProps1.xml><?xml version="1.0" encoding="utf-8"?>
-<ds:datastoreItem xmlns:ds="http://schemas.openxmlformats.org/officeDocument/2006/customXml" ds:itemID="{1616DC5E-AEBC-4791-B6C8-2A48750C924A}">
+<ds:datastoreItem xmlns:ds="http://schemas.openxmlformats.org/officeDocument/2006/customXml" ds:itemID="{FD7C8511-25ED-421C-9951-E749C2933B76}">
   <ds:schemaRefs>
     <ds:schemaRef ds:uri="http://schemas.openxmlformats.org/officeDocument/2006/bibliography"/>
   </ds:schemaRefs>

</xml_diff>

<commit_message>
Correção  do quadro teórico
Correções do orientador em relação ao quadro teórico feitas.
</commit_message>
<xml_diff>
--- a/documents/life_cycle/quadro_metodologico.docx
+++ b/documents/life_cycle/quadro_metodologico.docx
@@ -1050,25 +1050,23 @@
           <w:sz w:val="24"/>
           <w:szCs w:val="24"/>
         </w:rPr>
-        <w:t xml:space="preserve">rojeto de pesquisa apresentado à disciplina de TCC </w:t>
-      </w:r>
-      <w:proofErr w:type="gramStart"/>
+        <w:t>rojeto de pesquisa apresentado à disciplina de TCC 1 do Curso de Sistemas de Informação como requisito parcial para obtenção de créditos</w:t>
+      </w:r>
       <w:r>
         <w:rPr>
           <w:rFonts w:ascii="Times New Roman" w:hAnsi="Times New Roman"/>
           <w:sz w:val="24"/>
           <w:szCs w:val="24"/>
         </w:rPr>
-        <w:t>1</w:t>
-      </w:r>
-      <w:proofErr w:type="gramEnd"/>
+        <w:t xml:space="preserve"> sob orientação do  P</w:t>
+      </w:r>
       <w:r>
         <w:rPr>
           <w:rFonts w:ascii="Times New Roman" w:hAnsi="Times New Roman"/>
           <w:sz w:val="24"/>
           <w:szCs w:val="24"/>
         </w:rPr>
-        <w:t xml:space="preserve"> do Curso de Sistemas de Informação como requisito parcial para obtenção de créditos</w:t>
+        <w:t xml:space="preserve">rof. </w:t>
       </w:r>
       <w:r>
         <w:rPr>
@@ -1076,33 +1074,7 @@
           <w:sz w:val="24"/>
           <w:szCs w:val="24"/>
         </w:rPr>
-        <w:t xml:space="preserve"> sob orientação do  P</w:t>
-      </w:r>
-      <w:r>
-        <w:rPr>
-          <w:rFonts w:ascii="Times New Roman" w:hAnsi="Times New Roman"/>
-          <w:sz w:val="24"/>
-          <w:szCs w:val="24"/>
-        </w:rPr>
-        <w:t xml:space="preserve">rof. </w:t>
-      </w:r>
-      <w:proofErr w:type="spellStart"/>
-      <w:r>
-        <w:rPr>
-          <w:rFonts w:ascii="Times New Roman" w:hAnsi="Times New Roman"/>
-          <w:sz w:val="24"/>
-          <w:szCs w:val="24"/>
-        </w:rPr>
-        <w:t>Ednardo</w:t>
-      </w:r>
-      <w:proofErr w:type="spellEnd"/>
-      <w:r>
-        <w:rPr>
-          <w:rFonts w:ascii="Times New Roman" w:hAnsi="Times New Roman"/>
-          <w:sz w:val="24"/>
-          <w:szCs w:val="24"/>
-        </w:rPr>
-        <w:t xml:space="preserve"> David Segura</w:t>
+        <w:t>Ednardo David Segura</w:t>
       </w:r>
       <w:r>
         <w:rPr>
@@ -1711,23 +1683,7 @@
           <w:rFonts w:ascii="Times New Roman" w:hAnsi="Times New Roman"/>
           <w:sz w:val="24"/>
         </w:rPr>
-        <w:t xml:space="preserve">Marconi; </w:t>
-      </w:r>
-      <w:proofErr w:type="spellStart"/>
-      <w:r>
-        <w:rPr>
-          <w:rFonts w:ascii="Times New Roman" w:hAnsi="Times New Roman"/>
-          <w:sz w:val="24"/>
-        </w:rPr>
-        <w:t>Lakatos</w:t>
-      </w:r>
-      <w:proofErr w:type="spellEnd"/>
-      <w:r>
-        <w:rPr>
-          <w:rFonts w:ascii="Times New Roman" w:hAnsi="Times New Roman"/>
-          <w:sz w:val="24"/>
-        </w:rPr>
-        <w:t xml:space="preserve"> (2009, p. 6</w:t>
+        <w:t>Marconi; Lakatos (2009, p. 6</w:t>
       </w:r>
       <w:r>
         <w:rPr>
@@ -2267,21 +2223,12 @@
           <w:sz w:val="24"/>
         </w:rPr>
       </w:pPr>
-      <w:proofErr w:type="spellStart"/>
-      <w:r>
-        <w:rPr>
-          <w:rFonts w:ascii="Times New Roman" w:hAnsi="Times New Roman"/>
-          <w:sz w:val="24"/>
-        </w:rPr>
-        <w:t>Nícolas</w:t>
-      </w:r>
-      <w:proofErr w:type="spellEnd"/>
-      <w:r>
-        <w:rPr>
-          <w:rFonts w:ascii="Times New Roman" w:hAnsi="Times New Roman"/>
-          <w:sz w:val="24"/>
-        </w:rPr>
-        <w:t xml:space="preserve"> Henrique Vieira Toledo</w:t>
+      <w:r>
+        <w:rPr>
+          <w:rFonts w:ascii="Times New Roman" w:hAnsi="Times New Roman"/>
+          <w:sz w:val="24"/>
+        </w:rPr>
+        <w:t>Nícolas Henrique Vieira Toledo</w:t>
       </w:r>
       <w:r>
         <w:rPr>
@@ -2330,25 +2277,7 @@
           <w:rFonts w:ascii="Times New Roman" w:hAnsi="Times New Roman"/>
           <w:sz w:val="24"/>
         </w:rPr>
-        <w:t xml:space="preserve">. Possui conhecimentos em HTML, CSS, </w:t>
-      </w:r>
-      <w:proofErr w:type="spellStart"/>
-      <w:proofErr w:type="gramStart"/>
-      <w:r>
-        <w:rPr>
-          <w:rFonts w:ascii="Times New Roman" w:hAnsi="Times New Roman"/>
-          <w:sz w:val="24"/>
-        </w:rPr>
-        <w:t>JavaScript</w:t>
-      </w:r>
-      <w:proofErr w:type="spellEnd"/>
-      <w:proofErr w:type="gramEnd"/>
-      <w:r>
-        <w:rPr>
-          <w:rFonts w:ascii="Times New Roman" w:hAnsi="Times New Roman"/>
-          <w:sz w:val="24"/>
-        </w:rPr>
-        <w:t>, PHP, Java, C#, MySQL,</w:t>
+        <w:t>. Possui conhecimentos em HTML, CSS, JavaScript, PHP, Java, C#, MySQL,</w:t>
       </w:r>
       <w:r>
         <w:rPr>
@@ -2357,69 +2286,26 @@
         </w:rPr>
         <w:t xml:space="preserve"> </w:t>
       </w:r>
-      <w:proofErr w:type="spellStart"/>
-      <w:r>
-        <w:rPr>
-          <w:rFonts w:ascii="Times New Roman" w:hAnsi="Times New Roman"/>
-          <w:sz w:val="24"/>
-        </w:rPr>
-        <w:t>PostgresSQL</w:t>
-      </w:r>
-      <w:proofErr w:type="spellEnd"/>
-      <w:r>
-        <w:rPr>
-          <w:rFonts w:ascii="Times New Roman" w:hAnsi="Times New Roman"/>
-          <w:sz w:val="24"/>
-        </w:rPr>
-        <w:t xml:space="preserve">, </w:t>
-      </w:r>
-      <w:proofErr w:type="spellStart"/>
-      <w:r>
-        <w:rPr>
-          <w:rFonts w:ascii="Times New Roman" w:hAnsi="Times New Roman"/>
-          <w:sz w:val="24"/>
-        </w:rPr>
-        <w:t>SQLServer</w:t>
-      </w:r>
-      <w:proofErr w:type="spellEnd"/>
-      <w:r>
-        <w:rPr>
-          <w:rFonts w:ascii="Times New Roman" w:hAnsi="Times New Roman"/>
-          <w:sz w:val="24"/>
-        </w:rPr>
-        <w:t xml:space="preserve">, </w:t>
-      </w:r>
-      <w:proofErr w:type="spellStart"/>
-      <w:r>
-        <w:rPr>
-          <w:rFonts w:ascii="Times New Roman" w:hAnsi="Times New Roman"/>
-          <w:sz w:val="24"/>
-        </w:rPr>
-        <w:t>NodeJS</w:t>
-      </w:r>
-      <w:proofErr w:type="spellEnd"/>
-      <w:r>
-        <w:rPr>
-          <w:rFonts w:ascii="Times New Roman" w:hAnsi="Times New Roman"/>
-          <w:sz w:val="24"/>
-        </w:rPr>
-        <w:t xml:space="preserve">, </w:t>
-      </w:r>
-      <w:proofErr w:type="spellStart"/>
-      <w:r>
-        <w:rPr>
-          <w:rFonts w:ascii="Times New Roman" w:hAnsi="Times New Roman"/>
-          <w:sz w:val="24"/>
-        </w:rPr>
-        <w:t>ShellScript</w:t>
-      </w:r>
-      <w:proofErr w:type="spellEnd"/>
-      <w:r>
-        <w:rPr>
-          <w:rFonts w:ascii="Times New Roman" w:hAnsi="Times New Roman"/>
-          <w:sz w:val="24"/>
-        </w:rPr>
-        <w:t>, Redes, Linux e inglês intermediário</w:t>
+      <w:r>
+        <w:rPr>
+          <w:rFonts w:ascii="Times New Roman" w:hAnsi="Times New Roman"/>
+          <w:sz w:val="24"/>
+        </w:rPr>
+        <w:t xml:space="preserve">PostgresSQL, </w:t>
+      </w:r>
+      <w:r>
+        <w:rPr>
+          <w:rFonts w:ascii="Times New Roman" w:hAnsi="Times New Roman"/>
+          <w:sz w:val="24"/>
+        </w:rPr>
+        <w:t xml:space="preserve">SQLServer, </w:t>
+      </w:r>
+      <w:r>
+        <w:rPr>
+          <w:rFonts w:ascii="Times New Roman" w:hAnsi="Times New Roman"/>
+          <w:sz w:val="24"/>
+        </w:rPr>
+        <w:t>NodeJS, ShellScript, Redes, Linux e inglês intermediário</w:t>
       </w:r>
       <w:r>
         <w:rPr>
@@ -2500,17 +2386,29 @@
           <w:rFonts w:ascii="Times New Roman" w:hAnsi="Times New Roman"/>
           <w:sz w:val="24"/>
         </w:rPr>
-        <w:t xml:space="preserve"> em </w:t>
-      </w:r>
-      <w:proofErr w:type="spellStart"/>
-      <w:r>
-        <w:rPr>
-          <w:rFonts w:ascii="Times New Roman" w:hAnsi="Times New Roman"/>
-          <w:sz w:val="24"/>
-        </w:rPr>
-        <w:t>Silvianópolis</w:t>
-      </w:r>
-      <w:proofErr w:type="spellEnd"/>
+        <w:t xml:space="preserve"> em Silvianópolis - MG</w:t>
+      </w:r>
+      <w:r>
+        <w:rPr>
+          <w:rFonts w:ascii="Times New Roman" w:hAnsi="Times New Roman"/>
+          <w:sz w:val="24"/>
+        </w:rPr>
+        <w:t>. Possui formação técnica</w:t>
+      </w:r>
+      <w:r>
+        <w:rPr>
+          <w:rFonts w:ascii="Times New Roman" w:hAnsi="Times New Roman"/>
+          <w:sz w:val="24"/>
+        </w:rPr>
+        <w:t xml:space="preserve"> pelo</w:t>
+      </w:r>
+      <w:r>
+        <w:rPr>
+          <w:rFonts w:ascii="Times New Roman" w:hAnsi="Times New Roman"/>
+          <w:sz w:val="24"/>
+        </w:rPr>
+        <w:t xml:space="preserve"> INPETECC de Pouso Alegre</w:t>
+      </w:r>
       <w:r>
         <w:rPr>
           <w:rFonts w:ascii="Times New Roman" w:hAnsi="Times New Roman"/>
@@ -2523,85 +2421,7 @@
           <w:rFonts w:ascii="Times New Roman" w:hAnsi="Times New Roman"/>
           <w:sz w:val="24"/>
         </w:rPr>
-        <w:t>. Possui formação técnica</w:t>
-      </w:r>
-      <w:r>
-        <w:rPr>
-          <w:rFonts w:ascii="Times New Roman" w:hAnsi="Times New Roman"/>
-          <w:sz w:val="24"/>
-        </w:rPr>
-        <w:t xml:space="preserve"> pelo</w:t>
-      </w:r>
-      <w:r>
-        <w:rPr>
-          <w:rFonts w:ascii="Times New Roman" w:hAnsi="Times New Roman"/>
-          <w:sz w:val="24"/>
-        </w:rPr>
-        <w:t xml:space="preserve"> INPETECC de Pouso Alegre</w:t>
-      </w:r>
-      <w:r>
-        <w:rPr>
-          <w:rFonts w:ascii="Times New Roman" w:hAnsi="Times New Roman"/>
-          <w:sz w:val="24"/>
-        </w:rPr>
-        <w:t xml:space="preserve"> - MG</w:t>
-      </w:r>
-      <w:r>
-        <w:rPr>
-          <w:rFonts w:ascii="Times New Roman" w:hAnsi="Times New Roman"/>
-          <w:sz w:val="24"/>
-        </w:rPr>
-        <w:t xml:space="preserve">. Possui conhecimentos em HTML, CSS, </w:t>
-      </w:r>
-      <w:proofErr w:type="spellStart"/>
-      <w:proofErr w:type="gramStart"/>
-      <w:r>
-        <w:rPr>
-          <w:rFonts w:ascii="Times New Roman" w:hAnsi="Times New Roman"/>
-          <w:sz w:val="24"/>
-        </w:rPr>
-        <w:t>JavaScript</w:t>
-      </w:r>
-      <w:proofErr w:type="spellEnd"/>
-      <w:proofErr w:type="gramEnd"/>
-      <w:r>
-        <w:rPr>
-          <w:rFonts w:ascii="Times New Roman" w:hAnsi="Times New Roman"/>
-          <w:sz w:val="24"/>
-        </w:rPr>
-        <w:t xml:space="preserve">, PHP, Java, Python, </w:t>
-      </w:r>
-      <w:proofErr w:type="spellStart"/>
-      <w:r>
-        <w:rPr>
-          <w:rFonts w:ascii="Times New Roman" w:hAnsi="Times New Roman"/>
-          <w:sz w:val="24"/>
-        </w:rPr>
-        <w:t>PostgresSQL</w:t>
-      </w:r>
-      <w:proofErr w:type="spellEnd"/>
-      <w:r>
-        <w:rPr>
-          <w:rFonts w:ascii="Times New Roman" w:hAnsi="Times New Roman"/>
-          <w:sz w:val="24"/>
-        </w:rPr>
-        <w:t xml:space="preserve">, </w:t>
-      </w:r>
-      <w:proofErr w:type="spellStart"/>
-      <w:r>
-        <w:rPr>
-          <w:rFonts w:ascii="Times New Roman" w:hAnsi="Times New Roman"/>
-          <w:sz w:val="24"/>
-        </w:rPr>
-        <w:t>ShellScript</w:t>
-      </w:r>
-      <w:proofErr w:type="spellEnd"/>
-      <w:r>
-        <w:rPr>
-          <w:rFonts w:ascii="Times New Roman" w:hAnsi="Times New Roman"/>
-          <w:sz w:val="24"/>
-        </w:rPr>
-        <w:t xml:space="preserve">, Redes, Linux e inglês intermediário. Neste projeto, atuará como desenvolvedor. </w:t>
+        <w:t xml:space="preserve">. Possui conhecimentos em HTML, CSS, JavaScript, PHP, Java, Python, PostgresSQL, ShellScript, Redes, Linux e inglês intermediário. Neste projeto, atuará como desenvolvedor. </w:t>
       </w:r>
     </w:p>
     <w:p>
@@ -2615,23 +2435,28 @@
           <w:szCs w:val="24"/>
         </w:rPr>
       </w:pPr>
-      <w:proofErr w:type="spellStart"/>
       <w:r>
         <w:rPr>
           <w:rFonts w:ascii="Times New Roman" w:hAnsi="Times New Roman"/>
           <w:sz w:val="24"/>
           <w:szCs w:val="24"/>
         </w:rPr>
-        <w:t>Ednardo</w:t>
-      </w:r>
-      <w:proofErr w:type="spellEnd"/>
+        <w:t xml:space="preserve">Ednardo David Segura é </w:t>
+      </w:r>
       <w:r>
         <w:rPr>
           <w:rFonts w:ascii="Times New Roman" w:hAnsi="Times New Roman"/>
           <w:sz w:val="24"/>
           <w:szCs w:val="24"/>
         </w:rPr>
-        <w:t xml:space="preserve"> David Segura é </w:t>
+        <w:t xml:space="preserve">Professor </w:t>
+      </w:r>
+      <w:r>
+        <w:rPr>
+          <w:rFonts w:ascii="Times New Roman" w:hAnsi="Times New Roman"/>
+          <w:sz w:val="24"/>
+        </w:rPr>
+        <w:t xml:space="preserve">da Universidade do Vale do Sapucaí (UNIVÁS) </w:t>
       </w:r>
       <w:r>
         <w:rPr>
@@ -2639,14 +2464,7 @@
           <w:sz w:val="24"/>
           <w:szCs w:val="24"/>
         </w:rPr>
-        <w:t xml:space="preserve">Professor </w:t>
-      </w:r>
-      <w:r>
-        <w:rPr>
-          <w:rFonts w:ascii="Times New Roman" w:hAnsi="Times New Roman"/>
-          <w:sz w:val="24"/>
-        </w:rPr>
-        <w:t xml:space="preserve">da Universidade do Vale do Sapucaí (UNIVÁS) </w:t>
+        <w:t xml:space="preserve">e </w:t>
       </w:r>
       <w:r>
         <w:rPr>
@@ -2654,7 +2472,7 @@
           <w:sz w:val="24"/>
           <w:szCs w:val="24"/>
         </w:rPr>
-        <w:t xml:space="preserve">e </w:t>
+        <w:t>Especialista em Sistemas no INATEL</w:t>
       </w:r>
       <w:r>
         <w:rPr>
@@ -2662,7 +2480,7 @@
           <w:sz w:val="24"/>
           <w:szCs w:val="24"/>
         </w:rPr>
-        <w:t>Especialista em Sistemas no INATEL</w:t>
+        <w:t>.</w:t>
       </w:r>
       <w:r>
         <w:rPr>
@@ -2670,7 +2488,7 @@
           <w:sz w:val="24"/>
           <w:szCs w:val="24"/>
         </w:rPr>
-        <w:t>.</w:t>
+        <w:t xml:space="preserve"> É</w:t>
       </w:r>
       <w:r>
         <w:rPr>
@@ -2678,7 +2496,21 @@
           <w:sz w:val="24"/>
           <w:szCs w:val="24"/>
         </w:rPr>
-        <w:t xml:space="preserve"> É</w:t>
+        <w:t xml:space="preserve"> Pós Graduado em Engenharia Web pela Universidade Federal de Itajubá (UNIFEI), Bacharel em Ciência da Computação pela Faculdade de Administração e Informática (FAI) e Técnico em Informática pelo INPETTECC </w:t>
+      </w:r>
+      <w:r>
+        <w:rPr>
+          <w:rFonts w:ascii="Times New Roman" w:hAnsi="Times New Roman"/>
+          <w:sz w:val="24"/>
+        </w:rPr>
+        <w:t xml:space="preserve">de Pouso Alegre, </w:t>
+      </w:r>
+      <w:r>
+        <w:rPr>
+          <w:rFonts w:ascii="Times New Roman" w:hAnsi="Times New Roman"/>
+          <w:sz w:val="24"/>
+        </w:rPr>
+        <w:t>MG</w:t>
       </w:r>
       <w:r>
         <w:rPr>
@@ -2686,21 +2518,14 @@
           <w:sz w:val="24"/>
           <w:szCs w:val="24"/>
         </w:rPr>
-        <w:t xml:space="preserve"> Pós Graduado em Engenharia Web pela Universidade Federal de Itajubá (UNIFEI), Bacharel em Ciência da Computação pela Faculdade de Administração e Informática (FAI) e Técnico em Informática pelo INPETTECC </w:t>
-      </w:r>
-      <w:r>
-        <w:rPr>
-          <w:rFonts w:ascii="Times New Roman" w:hAnsi="Times New Roman"/>
-          <w:sz w:val="24"/>
-        </w:rPr>
-        <w:t xml:space="preserve">de Pouso Alegre, </w:t>
-      </w:r>
-      <w:r>
-        <w:rPr>
-          <w:rFonts w:ascii="Times New Roman" w:hAnsi="Times New Roman"/>
-          <w:sz w:val="24"/>
-        </w:rPr>
-        <w:t>MG</w:t>
+        <w:t xml:space="preserve">. </w:t>
+      </w:r>
+      <w:r>
+        <w:rPr>
+          <w:rFonts w:ascii="Times New Roman" w:hAnsi="Times New Roman"/>
+          <w:sz w:val="24"/>
+        </w:rPr>
+        <w:t>Neste projeto, atuará como</w:t>
       </w:r>
       <w:r>
         <w:rPr>
@@ -2708,22 +2533,182 @@
           <w:sz w:val="24"/>
           <w:szCs w:val="24"/>
         </w:rPr>
+        <w:t xml:space="preserve"> orientador. </w:t>
+      </w:r>
+    </w:p>
+    <w:p>
+      <w:pPr>
+        <w:spacing w:after="0" w:line="360" w:lineRule="auto"/>
+        <w:jc w:val="both"/>
+        <w:rPr>
+          <w:rFonts w:ascii="Times New Roman" w:hAnsi="Times New Roman"/>
+          <w:sz w:val="24"/>
+        </w:rPr>
+      </w:pPr>
+      <w:bookmarkStart w:id="8" w:name="_GoBack"/>
+      <w:bookmarkEnd w:id="8"/>
+    </w:p>
+    <w:p>
+      <w:pPr>
+        <w:pStyle w:val="Ttulo2"/>
+      </w:pPr>
+      <w:r>
+        <w:lastRenderedPageBreak/>
+        <w:t xml:space="preserve">Instrumentos </w:t>
+      </w:r>
+    </w:p>
+    <w:p>
+      <w:pPr>
+        <w:jc w:val="both"/>
+        <w:rPr>
+          <w:rFonts w:ascii="Times New Roman" w:hAnsi="Times New Roman"/>
+        </w:rPr>
+      </w:pPr>
+    </w:p>
+    <w:p>
+      <w:pPr>
+        <w:spacing w:after="0" w:line="360" w:lineRule="auto"/>
+        <w:ind w:firstLine="578"/>
+        <w:jc w:val="both"/>
+        <w:rPr>
+          <w:rFonts w:ascii="Times New Roman" w:eastAsia="Times New Roman" w:hAnsi="Times New Roman"/>
+          <w:sz w:val="24"/>
+          <w:szCs w:val="28"/>
+          <w:lang w:eastAsia="pt-BR"/>
+        </w:rPr>
+      </w:pPr>
+      <w:r>
+        <w:rPr>
+          <w:rFonts w:ascii="Times New Roman" w:hAnsi="Times New Roman"/>
+          <w:sz w:val="24"/>
+        </w:rPr>
+        <w:t xml:space="preserve">Para </w:t>
+      </w:r>
+      <w:r>
+        <w:rPr>
+          <w:rFonts w:ascii="Times New Roman" w:hAnsi="Times New Roman"/>
+          <w:sz w:val="24"/>
+        </w:rPr>
+        <w:t xml:space="preserve">ser feita a escolha do </w:t>
+      </w:r>
+      <w:r>
+        <w:rPr>
+          <w:rFonts w:ascii="Times New Roman" w:hAnsi="Times New Roman"/>
+          <w:sz w:val="24"/>
+        </w:rPr>
+        <w:t xml:space="preserve">tipo de instrumento, </w:t>
+      </w:r>
+      <w:r>
+        <w:rPr>
+          <w:rFonts w:ascii="Times New Roman" w:hAnsi="Times New Roman"/>
+          <w:sz w:val="24"/>
+        </w:rPr>
+        <w:t>se faz necessária</w:t>
+      </w:r>
+      <w:r>
+        <w:rPr>
+          <w:rFonts w:ascii="Times New Roman" w:hAnsi="Times New Roman"/>
+          <w:sz w:val="24"/>
+        </w:rPr>
+        <w:t xml:space="preserve"> </w:t>
+      </w:r>
+      <w:r>
+        <w:rPr>
+          <w:rFonts w:ascii="Times New Roman" w:hAnsi="Times New Roman"/>
+          <w:sz w:val="24"/>
+        </w:rPr>
+        <w:t>a observação</w:t>
+      </w:r>
+      <w:r>
+        <w:rPr>
+          <w:rFonts w:ascii="Times New Roman" w:hAnsi="Times New Roman"/>
+          <w:sz w:val="24"/>
+        </w:rPr>
+        <w:t xml:space="preserve"> </w:t>
+      </w:r>
+      <w:r>
+        <w:rPr>
+          <w:rFonts w:ascii="Times New Roman" w:hAnsi="Times New Roman"/>
+          <w:sz w:val="24"/>
+        </w:rPr>
+        <w:t xml:space="preserve">do </w:t>
+      </w:r>
+      <w:r>
+        <w:rPr>
+          <w:rFonts w:ascii="Times New Roman" w:hAnsi="Times New Roman"/>
+          <w:sz w:val="24"/>
+        </w:rPr>
+        <w:t>que será estudado.</w:t>
+      </w:r>
+      <w:r>
+        <w:rPr>
+          <w:rFonts w:ascii="Times New Roman" w:hAnsi="Times New Roman"/>
+          <w:sz w:val="24"/>
+        </w:rPr>
+        <w:t xml:space="preserve"> </w:t>
+      </w:r>
+      <w:r>
+        <w:rPr>
+          <w:rFonts w:ascii="Times New Roman" w:eastAsia="Times New Roman" w:hAnsi="Times New Roman"/>
+          <w:sz w:val="24"/>
+          <w:szCs w:val="28"/>
+          <w:lang w:eastAsia="pt-BR"/>
+        </w:rPr>
+        <w:t>Na realização de uma pesquisa, segundo Oliveira (200</w:t>
+      </w:r>
+      <w:r>
+        <w:rPr>
+          <w:rFonts w:ascii="Times New Roman" w:eastAsia="Times New Roman" w:hAnsi="Times New Roman"/>
+          <w:sz w:val="24"/>
+          <w:szCs w:val="28"/>
+          <w:lang w:eastAsia="pt-BR"/>
+        </w:rPr>
+        <w:t>2</w:t>
+      </w:r>
+      <w:r>
+        <w:rPr>
+          <w:rFonts w:ascii="Times New Roman" w:eastAsia="Times New Roman" w:hAnsi="Times New Roman"/>
+          <w:sz w:val="24"/>
+          <w:szCs w:val="28"/>
+          <w:lang w:eastAsia="pt-BR"/>
+        </w:rPr>
+        <w:t xml:space="preserve">, p. 66), </w:t>
+      </w:r>
+      <w:r>
+        <w:rPr>
+          <w:rFonts w:ascii="Times New Roman" w:eastAsia="Times New Roman" w:hAnsi="Times New Roman"/>
+          <w:sz w:val="24"/>
+          <w:szCs w:val="28"/>
+          <w:lang w:eastAsia="pt-BR"/>
+        </w:rPr>
+        <w:t>“D</w:t>
+      </w:r>
+      <w:r>
+        <w:rPr>
+          <w:rFonts w:ascii="Times New Roman" w:eastAsia="Times New Roman" w:hAnsi="Times New Roman"/>
+          <w:sz w:val="24"/>
+          <w:szCs w:val="28"/>
+          <w:lang w:eastAsia="pt-BR"/>
+        </w:rPr>
+        <w:t>epois de definidas as fontes de dados e o tipo de pesquisa, que pode ser de campo ou de laboratório, devemos levantar as técnicas a serem utilizadas para a coleta de dados, destacando-se: questionários, entrevistas, observação, formulários e discussão em grupo</w:t>
+      </w:r>
+      <w:r>
+        <w:rPr>
+          <w:rFonts w:ascii="Times New Roman" w:eastAsia="Times New Roman" w:hAnsi="Times New Roman"/>
+          <w:sz w:val="24"/>
+          <w:szCs w:val="28"/>
+          <w:lang w:eastAsia="pt-BR"/>
+        </w:rPr>
+        <w:t>”</w:t>
+      </w:r>
+      <w:r>
+        <w:rPr>
+          <w:rFonts w:ascii="Times New Roman" w:eastAsia="Times New Roman" w:hAnsi="Times New Roman"/>
+          <w:sz w:val="24"/>
+          <w:szCs w:val="28"/>
+          <w:lang w:eastAsia="pt-BR"/>
+        </w:rPr>
         <w:t xml:space="preserve">. </w:t>
-      </w:r>
-      <w:r>
-        <w:rPr>
-          <w:rFonts w:ascii="Times New Roman" w:hAnsi="Times New Roman"/>
-          <w:sz w:val="24"/>
-        </w:rPr>
-        <w:t>Neste projeto, atuará como</w:t>
-      </w:r>
-      <w:r>
-        <w:rPr>
-          <w:rFonts w:ascii="Times New Roman" w:hAnsi="Times New Roman"/>
-          <w:sz w:val="24"/>
-          <w:szCs w:val="24"/>
-        </w:rPr>
-        <w:t xml:space="preserve"> orientador. </w:t>
       </w:r>
     </w:p>
     <w:p>
@@ -2736,6 +2721,76 @@
           <w:sz w:val="24"/>
         </w:rPr>
       </w:pPr>
+      <w:r>
+        <w:rPr>
+          <w:rFonts w:ascii="Times New Roman" w:hAnsi="Times New Roman"/>
+          <w:sz w:val="24"/>
+        </w:rPr>
+        <w:t xml:space="preserve">A coleta de dados será realizada </w:t>
+      </w:r>
+      <w:r>
+        <w:rPr>
+          <w:rFonts w:ascii="Times New Roman" w:hAnsi="Times New Roman"/>
+          <w:sz w:val="24"/>
+        </w:rPr>
+        <w:t>por meio</w:t>
+      </w:r>
+      <w:r>
+        <w:rPr>
+          <w:rFonts w:ascii="Times New Roman" w:hAnsi="Times New Roman"/>
+          <w:sz w:val="24"/>
+        </w:rPr>
+        <w:t xml:space="preserve"> de r</w:t>
+      </w:r>
+      <w:r>
+        <w:rPr>
+          <w:rFonts w:ascii="Times New Roman" w:hAnsi="Times New Roman"/>
+          <w:sz w:val="24"/>
+        </w:rPr>
+        <w:t xml:space="preserve">euniões </w:t>
+      </w:r>
+      <w:r>
+        <w:rPr>
+          <w:rFonts w:ascii="Times New Roman" w:hAnsi="Times New Roman"/>
+          <w:sz w:val="24"/>
+        </w:rPr>
+        <w:t>semanais</w:t>
+      </w:r>
+      <w:r>
+        <w:rPr>
+          <w:rFonts w:ascii="Times New Roman" w:hAnsi="Times New Roman"/>
+          <w:sz w:val="24"/>
+        </w:rPr>
+        <w:t xml:space="preserve"> com </w:t>
+      </w:r>
+      <w:r>
+        <w:rPr>
+          <w:rFonts w:ascii="Times New Roman" w:hAnsi="Times New Roman"/>
+          <w:sz w:val="24"/>
+        </w:rPr>
+        <w:t>o orientador</w:t>
+      </w:r>
+      <w:r>
+        <w:rPr>
+          <w:rFonts w:ascii="Times New Roman" w:hAnsi="Times New Roman"/>
+          <w:sz w:val="24"/>
+        </w:rPr>
+        <w:t xml:space="preserve"> do projeto, com o objetivo de </w:t>
+      </w:r>
+      <w:r>
+        <w:rPr>
+          <w:rFonts w:ascii="Times New Roman" w:hAnsi="Times New Roman"/>
+          <w:sz w:val="24"/>
+        </w:rPr>
+        <w:t>mostrar pesquisas e resultados, além da definição de foco do projeto até a reunião seguinte</w:t>
+      </w:r>
+      <w:r>
+        <w:rPr>
+          <w:rFonts w:ascii="Times New Roman" w:hAnsi="Times New Roman"/>
+          <w:sz w:val="24"/>
+        </w:rPr>
+        <w:t>.</w:t>
+      </w:r>
     </w:p>
     <w:p>
       <w:pPr>
@@ -2747,177 +2802,72 @@
           <w:sz w:val="24"/>
         </w:rPr>
       </w:pPr>
+      <w:r>
+        <w:rPr>
+          <w:rFonts w:ascii="Times New Roman" w:hAnsi="Times New Roman"/>
+          <w:sz w:val="24"/>
+        </w:rPr>
+        <w:t>Em relação a</w:t>
+      </w:r>
+      <w:r>
+        <w:rPr>
+          <w:rFonts w:ascii="Times New Roman" w:hAnsi="Times New Roman"/>
+          <w:sz w:val="24"/>
+        </w:rPr>
+        <w:t xml:space="preserve"> pesquisas, os instrumentos a serem utilizados são</w:t>
+      </w:r>
+      <w:r>
+        <w:rPr>
+          <w:rFonts w:ascii="Times New Roman" w:hAnsi="Times New Roman"/>
+          <w:sz w:val="28"/>
+        </w:rPr>
+        <w:t xml:space="preserve"> </w:t>
+      </w:r>
+      <w:r>
+        <w:rPr>
+          <w:rFonts w:ascii="Times New Roman" w:hAnsi="Times New Roman"/>
+          <w:sz w:val="24"/>
+        </w:rPr>
+        <w:t>livros e materiais relacionados com o tema,</w:t>
+      </w:r>
+      <w:r>
+        <w:rPr>
+          <w:rFonts w:ascii="Times New Roman" w:hAnsi="Times New Roman"/>
+          <w:sz w:val="24"/>
+        </w:rPr>
+        <w:t xml:space="preserve"> além de trabalhos e artigos acadêmicos e páginas na internet.</w:t>
+      </w:r>
     </w:p>
     <w:p>
       <w:pPr>
-        <w:pStyle w:val="Ttulo2"/>
-      </w:pPr>
-      <w:r>
-        <w:t xml:space="preserve">Instrumentos </w:t>
-      </w:r>
+        <w:ind w:left="576"/>
+        <w:rPr>
+          <w:rFonts w:ascii="Times New Roman" w:hAnsi="Times New Roman"/>
+          <w:sz w:val="24"/>
+        </w:rPr>
+      </w:pPr>
     </w:p>
     <w:p>
       <w:pPr>
-        <w:jc w:val="both"/>
-        <w:rPr>
-          <w:rFonts w:ascii="Times New Roman" w:hAnsi="Times New Roman"/>
-        </w:rPr>
-      </w:pPr>
+        <w:pStyle w:val="Ttulo2"/>
+      </w:pPr>
+      <w:bookmarkStart w:id="9" w:name="_Toc318361711"/>
+      <w:bookmarkStart w:id="10" w:name="_Toc318447233"/>
+      <w:r>
+        <w:t>Procedimentos</w:t>
+      </w:r>
+      <w:bookmarkEnd w:id="9"/>
+      <w:bookmarkEnd w:id="10"/>
     </w:p>
     <w:p>
       <w:pPr>
         <w:spacing w:after="0" w:line="360" w:lineRule="auto"/>
-        <w:ind w:firstLine="578"/>
-        <w:jc w:val="both"/>
-        <w:rPr>
-          <w:rFonts w:ascii="Times New Roman" w:eastAsia="Times New Roman" w:hAnsi="Times New Roman"/>
-          <w:sz w:val="24"/>
-          <w:szCs w:val="28"/>
-          <w:lang w:eastAsia="pt-BR"/>
-        </w:rPr>
-      </w:pPr>
-      <w:r>
-        <w:rPr>
-          <w:rFonts w:ascii="Times New Roman" w:hAnsi="Times New Roman"/>
-          <w:sz w:val="24"/>
-        </w:rPr>
-        <w:t xml:space="preserve">Para </w:t>
-      </w:r>
-      <w:r>
-        <w:rPr>
-          <w:rFonts w:ascii="Times New Roman" w:hAnsi="Times New Roman"/>
-          <w:sz w:val="24"/>
-        </w:rPr>
-        <w:t xml:space="preserve">ser feita a escolha do </w:t>
-      </w:r>
-      <w:r>
-        <w:rPr>
-          <w:rFonts w:ascii="Times New Roman" w:hAnsi="Times New Roman"/>
-          <w:sz w:val="24"/>
-        </w:rPr>
-        <w:t xml:space="preserve">tipo de instrumento, </w:t>
-      </w:r>
-      <w:r>
-        <w:rPr>
-          <w:rFonts w:ascii="Times New Roman" w:hAnsi="Times New Roman"/>
-          <w:sz w:val="24"/>
-        </w:rPr>
-        <w:t>se faz necessária</w:t>
-      </w:r>
-      <w:r>
-        <w:rPr>
-          <w:rFonts w:ascii="Times New Roman" w:hAnsi="Times New Roman"/>
-          <w:sz w:val="24"/>
-        </w:rPr>
-        <w:t xml:space="preserve"> </w:t>
-      </w:r>
-      <w:proofErr w:type="gramStart"/>
-      <w:r>
-        <w:rPr>
-          <w:rFonts w:ascii="Times New Roman" w:hAnsi="Times New Roman"/>
-          <w:sz w:val="24"/>
-        </w:rPr>
-        <w:t>a</w:t>
-      </w:r>
-      <w:proofErr w:type="gramEnd"/>
-      <w:r>
-        <w:rPr>
-          <w:rFonts w:ascii="Times New Roman" w:hAnsi="Times New Roman"/>
-          <w:sz w:val="24"/>
-        </w:rPr>
-        <w:t xml:space="preserve"> observação</w:t>
-      </w:r>
-      <w:r>
-        <w:rPr>
-          <w:rFonts w:ascii="Times New Roman" w:hAnsi="Times New Roman"/>
-          <w:sz w:val="24"/>
-        </w:rPr>
-        <w:t xml:space="preserve"> </w:t>
-      </w:r>
-      <w:r>
-        <w:rPr>
-          <w:rFonts w:ascii="Times New Roman" w:hAnsi="Times New Roman"/>
-          <w:sz w:val="24"/>
-        </w:rPr>
-        <w:t xml:space="preserve">do </w:t>
-      </w:r>
-      <w:r>
-        <w:rPr>
-          <w:rFonts w:ascii="Times New Roman" w:hAnsi="Times New Roman"/>
-          <w:sz w:val="24"/>
-        </w:rPr>
-        <w:t>que será estudado.</w:t>
-      </w:r>
-      <w:r>
-        <w:rPr>
-          <w:rFonts w:ascii="Times New Roman" w:hAnsi="Times New Roman"/>
-          <w:sz w:val="24"/>
-        </w:rPr>
-        <w:t xml:space="preserve"> </w:t>
-      </w:r>
-      <w:r>
-        <w:rPr>
-          <w:rFonts w:ascii="Times New Roman" w:eastAsia="Times New Roman" w:hAnsi="Times New Roman"/>
-          <w:sz w:val="24"/>
-          <w:szCs w:val="28"/>
-          <w:lang w:eastAsia="pt-BR"/>
-        </w:rPr>
-        <w:t>Na realização de uma pesquisa, segundo Oliveira (200</w:t>
-      </w:r>
-      <w:r>
-        <w:rPr>
-          <w:rFonts w:ascii="Times New Roman" w:eastAsia="Times New Roman" w:hAnsi="Times New Roman"/>
-          <w:sz w:val="24"/>
-          <w:szCs w:val="28"/>
-          <w:lang w:eastAsia="pt-BR"/>
-        </w:rPr>
-        <w:t>2</w:t>
-      </w:r>
-      <w:r>
-        <w:rPr>
-          <w:rFonts w:ascii="Times New Roman" w:eastAsia="Times New Roman" w:hAnsi="Times New Roman"/>
-          <w:sz w:val="24"/>
-          <w:szCs w:val="28"/>
-          <w:lang w:eastAsia="pt-BR"/>
-        </w:rPr>
-        <w:t xml:space="preserve">, p. 66), </w:t>
-      </w:r>
-      <w:r>
-        <w:rPr>
-          <w:rFonts w:ascii="Times New Roman" w:eastAsia="Times New Roman" w:hAnsi="Times New Roman"/>
-          <w:sz w:val="24"/>
-          <w:szCs w:val="28"/>
-          <w:lang w:eastAsia="pt-BR"/>
-        </w:rPr>
-        <w:t>“D</w:t>
-      </w:r>
-      <w:r>
-        <w:rPr>
-          <w:rFonts w:ascii="Times New Roman" w:eastAsia="Times New Roman" w:hAnsi="Times New Roman"/>
-          <w:sz w:val="24"/>
-          <w:szCs w:val="28"/>
-          <w:lang w:eastAsia="pt-BR"/>
-        </w:rPr>
-        <w:t>epois de definidas as fontes de dados e o tipo de pesquisa, que pode ser de campo ou de laboratório, devemos levantar as técnicas a serem utilizadas para a coleta de dados, destacando-se: questionários, entrevistas, observação, formulários e discussão em grupo</w:t>
-      </w:r>
-      <w:r>
-        <w:rPr>
-          <w:rFonts w:ascii="Times New Roman" w:eastAsia="Times New Roman" w:hAnsi="Times New Roman"/>
-          <w:sz w:val="24"/>
-          <w:szCs w:val="28"/>
-          <w:lang w:eastAsia="pt-BR"/>
-        </w:rPr>
-        <w:t>”</w:t>
-      </w:r>
-      <w:r>
-        <w:rPr>
-          <w:rFonts w:ascii="Times New Roman" w:eastAsia="Times New Roman" w:hAnsi="Times New Roman"/>
-          <w:sz w:val="24"/>
-          <w:szCs w:val="28"/>
-          <w:lang w:eastAsia="pt-BR"/>
-        </w:rPr>
-        <w:t xml:space="preserve">. </w:t>
-      </w:r>
+        <w:ind w:left="576"/>
+        <w:rPr>
+          <w:rFonts w:ascii="Times New Roman" w:hAnsi="Times New Roman"/>
+          <w:sz w:val="24"/>
+        </w:rPr>
+      </w:pPr>
     </w:p>
     <w:p>
       <w:pPr>
@@ -2934,70 +2884,7 @@
           <w:rFonts w:ascii="Times New Roman" w:hAnsi="Times New Roman"/>
           <w:sz w:val="24"/>
         </w:rPr>
-        <w:t xml:space="preserve">A coleta de dados será realizada </w:t>
-      </w:r>
-      <w:r>
-        <w:rPr>
-          <w:rFonts w:ascii="Times New Roman" w:hAnsi="Times New Roman"/>
-          <w:sz w:val="24"/>
-        </w:rPr>
-        <w:t>por meio</w:t>
-      </w:r>
-      <w:r>
-        <w:rPr>
-          <w:rFonts w:ascii="Times New Roman" w:hAnsi="Times New Roman"/>
-          <w:sz w:val="24"/>
-        </w:rPr>
-        <w:t xml:space="preserve"> de r</w:t>
-      </w:r>
-      <w:r>
-        <w:rPr>
-          <w:rFonts w:ascii="Times New Roman" w:hAnsi="Times New Roman"/>
-          <w:sz w:val="24"/>
-        </w:rPr>
-        <w:t xml:space="preserve">euniões </w:t>
-      </w:r>
-      <w:r>
-        <w:rPr>
-          <w:rFonts w:ascii="Times New Roman" w:hAnsi="Times New Roman"/>
-          <w:sz w:val="24"/>
-        </w:rPr>
-        <w:t>semanais</w:t>
-      </w:r>
-      <w:r>
-        <w:rPr>
-          <w:rFonts w:ascii="Times New Roman" w:hAnsi="Times New Roman"/>
-          <w:sz w:val="24"/>
-        </w:rPr>
-        <w:t xml:space="preserve"> com </w:t>
-      </w:r>
-      <w:r>
-        <w:rPr>
-          <w:rFonts w:ascii="Times New Roman" w:hAnsi="Times New Roman"/>
-          <w:sz w:val="24"/>
-        </w:rPr>
-        <w:t>o orientador</w:t>
-      </w:r>
-      <w:r>
-        <w:rPr>
-          <w:rFonts w:ascii="Times New Roman" w:hAnsi="Times New Roman"/>
-          <w:sz w:val="24"/>
-        </w:rPr>
-        <w:t xml:space="preserve"> do projeto, com o objetivo de </w:t>
-      </w:r>
-      <w:r>
-        <w:rPr>
-          <w:rFonts w:ascii="Times New Roman" w:hAnsi="Times New Roman"/>
-          <w:sz w:val="24"/>
-        </w:rPr>
-        <w:t>mostrar pesquisas e resultados, além da definição de foco do projeto até a reunião seguinte</w:t>
-      </w:r>
-      <w:r>
-        <w:rPr>
-          <w:rFonts w:ascii="Times New Roman" w:hAnsi="Times New Roman"/>
-          <w:sz w:val="24"/>
-        </w:rPr>
-        <w:t>.</w:t>
+        <w:t xml:space="preserve">Os procedimentos constituem a fase final de apresentação de um projeto de pesquisa. Após ser feito o esclarecimento do problema, será feita a demonstração de como o problema será abordado empiricamente. </w:t>
       </w:r>
     </w:p>
     <w:p>
@@ -3015,118 +2902,7 @@
           <w:rFonts w:ascii="Times New Roman" w:hAnsi="Times New Roman"/>
           <w:sz w:val="24"/>
         </w:rPr>
-        <w:t>Em relação a</w:t>
-      </w:r>
-      <w:r>
-        <w:rPr>
-          <w:rFonts w:ascii="Times New Roman" w:hAnsi="Times New Roman"/>
-          <w:sz w:val="24"/>
-        </w:rPr>
-        <w:t xml:space="preserve"> pesquisas, os instrumentos a serem utilizados são</w:t>
-      </w:r>
-      <w:r>
-        <w:rPr>
-          <w:rFonts w:ascii="Times New Roman" w:hAnsi="Times New Roman"/>
-          <w:sz w:val="28"/>
-        </w:rPr>
-        <w:t xml:space="preserve"> </w:t>
-      </w:r>
-      <w:r>
-        <w:rPr>
-          <w:rFonts w:ascii="Times New Roman" w:hAnsi="Times New Roman"/>
-          <w:sz w:val="24"/>
-        </w:rPr>
-        <w:t>livros e materiais relacionados com o tema,</w:t>
-      </w:r>
-      <w:r>
-        <w:rPr>
-          <w:rFonts w:ascii="Times New Roman" w:hAnsi="Times New Roman"/>
-          <w:sz w:val="24"/>
-        </w:rPr>
-        <w:t xml:space="preserve"> além de trabalhos e artigos acadêmicos e páginas na internet.</w:t>
-      </w:r>
-    </w:p>
-    <w:p>
-      <w:pPr>
-        <w:ind w:left="576"/>
-        <w:rPr>
-          <w:rFonts w:ascii="Times New Roman" w:hAnsi="Times New Roman"/>
-          <w:sz w:val="24"/>
-        </w:rPr>
-      </w:pPr>
-    </w:p>
-    <w:p>
-      <w:pPr>
-        <w:pStyle w:val="Ttulo2"/>
-      </w:pPr>
-      <w:bookmarkStart w:id="8" w:name="_Toc318361711"/>
-      <w:bookmarkStart w:id="9" w:name="_Toc318447233"/>
-      <w:r>
-        <w:t>Procedimentos</w:t>
-      </w:r>
-      <w:bookmarkEnd w:id="8"/>
-      <w:bookmarkEnd w:id="9"/>
-    </w:p>
-    <w:p>
-      <w:pPr>
-        <w:spacing w:after="0" w:line="360" w:lineRule="auto"/>
-        <w:ind w:left="576"/>
-        <w:rPr>
-          <w:rFonts w:ascii="Times New Roman" w:hAnsi="Times New Roman"/>
-          <w:sz w:val="24"/>
-        </w:rPr>
-      </w:pPr>
-    </w:p>
-    <w:p>
-      <w:pPr>
-        <w:spacing w:after="0" w:line="360" w:lineRule="auto"/>
-        <w:ind w:firstLine="709"/>
-        <w:jc w:val="both"/>
-        <w:rPr>
-          <w:rFonts w:ascii="Times New Roman" w:hAnsi="Times New Roman"/>
-          <w:sz w:val="24"/>
-        </w:rPr>
-      </w:pPr>
-      <w:r>
-        <w:rPr>
-          <w:rFonts w:ascii="Times New Roman" w:hAnsi="Times New Roman"/>
-          <w:sz w:val="24"/>
-        </w:rPr>
-        <w:t xml:space="preserve">Os procedimentos constituem a fase final de apresentação de um projeto de pesquisa. Após ser feito o esclarecimento do problema, será feita a demonstração de como o problema será abordado empiricamente. </w:t>
-      </w:r>
-    </w:p>
-    <w:p>
-      <w:pPr>
-        <w:spacing w:after="0" w:line="360" w:lineRule="auto"/>
-        <w:ind w:firstLine="709"/>
-        <w:jc w:val="both"/>
-        <w:rPr>
-          <w:rFonts w:ascii="Times New Roman" w:hAnsi="Times New Roman"/>
-          <w:sz w:val="24"/>
-        </w:rPr>
-      </w:pPr>
-      <w:r>
-        <w:rPr>
-          <w:rFonts w:ascii="Times New Roman" w:hAnsi="Times New Roman"/>
-          <w:sz w:val="24"/>
-        </w:rPr>
-        <w:t xml:space="preserve">Este projeto será divido em </w:t>
-      </w:r>
-      <w:proofErr w:type="gramStart"/>
-      <w:r>
-        <w:rPr>
-          <w:rFonts w:ascii="Times New Roman" w:hAnsi="Times New Roman"/>
-          <w:sz w:val="24"/>
-        </w:rPr>
-        <w:t>6</w:t>
-      </w:r>
-      <w:proofErr w:type="gramEnd"/>
-      <w:r>
-        <w:rPr>
-          <w:rFonts w:ascii="Times New Roman" w:hAnsi="Times New Roman"/>
-          <w:sz w:val="24"/>
-        </w:rPr>
-        <w:t xml:space="preserve"> etapas:</w:t>
+        <w:t>Este projeto será divido em 6 etapas:</w:t>
       </w:r>
     </w:p>
     <w:p>
@@ -3303,14 +3079,14 @@
       <w:pPr>
         <w:pStyle w:val="Ttulo2"/>
       </w:pPr>
-      <w:bookmarkStart w:id="10" w:name="_Toc318361712"/>
-      <w:bookmarkStart w:id="11" w:name="_Toc318447234"/>
+      <w:bookmarkStart w:id="11" w:name="_Toc318361712"/>
+      <w:bookmarkStart w:id="12" w:name="_Toc318447234"/>
       <w:r>
         <w:lastRenderedPageBreak/>
         <w:t>Cronograma</w:t>
       </w:r>
-      <w:bookmarkEnd w:id="10"/>
       <w:bookmarkEnd w:id="11"/>
+      <w:bookmarkEnd w:id="12"/>
     </w:p>
     <w:p/>
     <w:tbl>
@@ -4300,29 +4076,7 @@
                 <w:szCs w:val="20"/>
                 <w:lang w:eastAsia="pt-BR"/>
               </w:rPr>
-              <w:t xml:space="preserve">Pesquisas dos itens do </w:t>
-            </w:r>
-            <w:proofErr w:type="spellStart"/>
-            <w:r>
-              <w:rPr>
-                <w:rFonts w:ascii="Times New Roman" w:eastAsia="Times New Roman" w:hAnsi="Times New Roman"/>
-                <w:color w:val="000000"/>
-                <w:sz w:val="20"/>
-                <w:szCs w:val="20"/>
-                <w:lang w:eastAsia="pt-BR"/>
-              </w:rPr>
-              <w:t>pré</w:t>
-            </w:r>
-            <w:proofErr w:type="spellEnd"/>
-            <w:r>
-              <w:rPr>
-                <w:rFonts w:ascii="Times New Roman" w:eastAsia="Times New Roman" w:hAnsi="Times New Roman"/>
-                <w:color w:val="000000"/>
-                <w:sz w:val="20"/>
-                <w:szCs w:val="20"/>
-                <w:lang w:eastAsia="pt-BR"/>
-              </w:rPr>
-              <w:t xml:space="preserve"> – projeto</w:t>
+              <w:t>Pesquisas dos itens do pré – projeto</w:t>
             </w:r>
           </w:p>
         </w:tc>
@@ -5102,20 +4856,8 @@
                 <w:szCs w:val="20"/>
                 <w:lang w:eastAsia="pt-BR"/>
               </w:rPr>
-              <w:t xml:space="preserve">Orientação da Introdução, Objetivos e </w:t>
+              <w:t>Orientação da Introdução, Objetivos e Justificativa</w:t>
             </w:r>
-            <w:proofErr w:type="gramStart"/>
-            <w:r>
-              <w:rPr>
-                <w:rFonts w:ascii="Times New Roman" w:eastAsia="Times New Roman" w:hAnsi="Times New Roman"/>
-                <w:color w:val="000000"/>
-                <w:sz w:val="20"/>
-                <w:szCs w:val="20"/>
-                <w:lang w:eastAsia="pt-BR"/>
-              </w:rPr>
-              <w:t>Justificativa</w:t>
-            </w:r>
-            <w:proofErr w:type="gramEnd"/>
           </w:p>
         </w:tc>
         <w:tc>
@@ -5374,20 +5116,8 @@
                 <w:szCs w:val="20"/>
                 <w:lang w:eastAsia="pt-BR"/>
               </w:rPr>
-              <w:t xml:space="preserve">Formulação da Introdução, Objetivos e </w:t>
+              <w:t>Formulação da Introdução, Objetivos e Justificativas</w:t>
             </w:r>
-            <w:proofErr w:type="gramStart"/>
-            <w:r>
-              <w:rPr>
-                <w:rFonts w:ascii="Times New Roman" w:eastAsia="Times New Roman" w:hAnsi="Times New Roman"/>
-                <w:color w:val="000000"/>
-                <w:sz w:val="20"/>
-                <w:szCs w:val="20"/>
-                <w:lang w:eastAsia="pt-BR"/>
-              </w:rPr>
-              <w:t>Justificativas</w:t>
-            </w:r>
-            <w:proofErr w:type="gramEnd"/>
           </w:p>
         </w:tc>
         <w:tc>
@@ -5646,20 +5376,8 @@
                 <w:szCs w:val="20"/>
                 <w:lang w:eastAsia="pt-BR"/>
               </w:rPr>
-              <w:t xml:space="preserve">Fechamento da Introdução, Objetivos e </w:t>
+              <w:t>Fechamento da Introdução, Objetivos e Justificativas</w:t>
             </w:r>
-            <w:proofErr w:type="gramStart"/>
-            <w:r>
-              <w:rPr>
-                <w:rFonts w:ascii="Times New Roman" w:eastAsia="Times New Roman" w:hAnsi="Times New Roman"/>
-                <w:color w:val="000000"/>
-                <w:sz w:val="20"/>
-                <w:szCs w:val="20"/>
-                <w:lang w:eastAsia="pt-BR"/>
-              </w:rPr>
-              <w:t>Justificativas</w:t>
-            </w:r>
-            <w:proofErr w:type="gramEnd"/>
           </w:p>
         </w:tc>
         <w:tc>
@@ -5910,7 +5628,6 @@
                 <w:lang w:eastAsia="pt-BR"/>
               </w:rPr>
             </w:pPr>
-            <w:proofErr w:type="gramStart"/>
             <w:r>
               <w:rPr>
                 <w:rFonts w:ascii="Times New Roman" w:eastAsia="Times New Roman" w:hAnsi="Times New Roman"/>
@@ -5919,18 +5636,7 @@
                 <w:szCs w:val="20"/>
                 <w:lang w:eastAsia="pt-BR"/>
               </w:rPr>
-              <w:t>Entrega</w:t>
-            </w:r>
-            <w:proofErr w:type="gramEnd"/>
-            <w:r>
-              <w:rPr>
-                <w:rFonts w:ascii="Times New Roman" w:eastAsia="Times New Roman" w:hAnsi="Times New Roman"/>
-                <w:color w:val="000000"/>
-                <w:sz w:val="20"/>
-                <w:szCs w:val="20"/>
-                <w:lang w:eastAsia="pt-BR"/>
-              </w:rPr>
-              <w:t xml:space="preserve"> da Introdução, Objetivos e Justificativas</w:t>
+              <w:t>Entrega da Introdução, Objetivos e Justificativas</w:t>
             </w:r>
           </w:p>
         </w:tc>
@@ -8723,11 +8429,11 @@
       <w:pPr>
         <w:pStyle w:val="Ttulo2"/>
       </w:pPr>
-      <w:bookmarkStart w:id="12" w:name="_Toc411530437"/>
+      <w:bookmarkStart w:id="13" w:name="_Toc411530437"/>
       <w:r>
         <w:t>Orçamento</w:t>
       </w:r>
-      <w:bookmarkEnd w:id="12"/>
+      <w:bookmarkEnd w:id="13"/>
     </w:p>
     <w:p>
       <w:pPr>
@@ -8869,15 +8575,7 @@
               <w:t xml:space="preserve">1.1 Material Permanente: (equipamentos, livros, </w:t>
             </w:r>
             <w:r>
-              <w:t xml:space="preserve">máquina </w:t>
-            </w:r>
-            <w:proofErr w:type="gramStart"/>
-            <w:r>
-              <w:t>fotográfica e gravadores</w:t>
-            </w:r>
-            <w:proofErr w:type="gramEnd"/>
-            <w:r>
-              <w:t xml:space="preserve">, </w:t>
+              <w:t xml:space="preserve">máquina fotográfica e gravadores, </w:t>
             </w:r>
             <w:r>
               <w:t xml:space="preserve">equipamentos de informática, </w:t>
@@ -9058,44 +8756,12 @@
             <w:r>
               <w:t xml:space="preserve">Livro - </w:t>
             </w:r>
-            <w:proofErr w:type="spellStart"/>
-            <w:proofErr w:type="gramStart"/>
             <w:r>
               <w:rPr>
                 <w:sz w:val="24"/>
               </w:rPr>
-              <w:t>MongoDB</w:t>
+              <w:t>MongoDB The Definitive Guide</w:t>
             </w:r>
-            <w:proofErr w:type="spellEnd"/>
-            <w:proofErr w:type="gramEnd"/>
-            <w:r>
-              <w:rPr>
-                <w:sz w:val="24"/>
-              </w:rPr>
-              <w:t xml:space="preserve"> The </w:t>
-            </w:r>
-            <w:proofErr w:type="spellStart"/>
-            <w:r>
-              <w:rPr>
-                <w:sz w:val="24"/>
-              </w:rPr>
-              <w:t>Definitive</w:t>
-            </w:r>
-            <w:proofErr w:type="spellEnd"/>
-            <w:r>
-              <w:rPr>
-                <w:sz w:val="24"/>
-              </w:rPr>
-              <w:t xml:space="preserve"> </w:t>
-            </w:r>
-            <w:proofErr w:type="spellStart"/>
-            <w:r>
-              <w:rPr>
-                <w:sz w:val="24"/>
-              </w:rPr>
-              <w:t>Guide</w:t>
-            </w:r>
-            <w:proofErr w:type="spellEnd"/>
           </w:p>
         </w:tc>
         <w:tc>
@@ -9122,11 +8788,9 @@
               <w:ind w:firstLine="0"/>
               <w:jc w:val="center"/>
             </w:pPr>
-            <w:proofErr w:type="gramStart"/>
             <w:r>
               <w:t>1</w:t>
             </w:r>
-            <w:proofErr w:type="gramEnd"/>
           </w:p>
         </w:tc>
         <w:tc>
@@ -9223,56 +8887,12 @@
             <w:r>
               <w:t xml:space="preserve">- </w:t>
             </w:r>
-            <w:proofErr w:type="spellStart"/>
             <w:r>
               <w:rPr>
                 <w:sz w:val="24"/>
               </w:rPr>
-              <w:t>Getting</w:t>
+              <w:t>Getting Started Whith Storm</w:t>
             </w:r>
-            <w:proofErr w:type="spellEnd"/>
-            <w:r>
-              <w:rPr>
-                <w:sz w:val="24"/>
-              </w:rPr>
-              <w:t xml:space="preserve"> </w:t>
-            </w:r>
-            <w:proofErr w:type="spellStart"/>
-            <w:r>
-              <w:rPr>
-                <w:sz w:val="24"/>
-              </w:rPr>
-              <w:t>Started</w:t>
-            </w:r>
-            <w:proofErr w:type="spellEnd"/>
-            <w:r>
-              <w:rPr>
-                <w:sz w:val="24"/>
-              </w:rPr>
-              <w:t xml:space="preserve"> </w:t>
-            </w:r>
-            <w:proofErr w:type="spellStart"/>
-            <w:r>
-              <w:rPr>
-                <w:sz w:val="24"/>
-              </w:rPr>
-              <w:t>Whith</w:t>
-            </w:r>
-            <w:proofErr w:type="spellEnd"/>
-            <w:r>
-              <w:rPr>
-                <w:sz w:val="24"/>
-              </w:rPr>
-              <w:t xml:space="preserve"> </w:t>
-            </w:r>
-            <w:proofErr w:type="spellStart"/>
-            <w:r>
-              <w:rPr>
-                <w:sz w:val="24"/>
-              </w:rPr>
-              <w:t>Storm</w:t>
-            </w:r>
-            <w:proofErr w:type="spellEnd"/>
           </w:p>
         </w:tc>
         <w:tc>
@@ -9298,11 +8918,9 @@
               <w:ind w:firstLine="0"/>
               <w:jc w:val="center"/>
             </w:pPr>
-            <w:proofErr w:type="gramStart"/>
             <w:r>
               <w:t>1</w:t>
             </w:r>
-            <w:proofErr w:type="gramEnd"/>
           </w:p>
         </w:tc>
         <w:tc>
@@ -9397,70 +9015,12 @@
             <w:r>
               <w:t xml:space="preserve">- </w:t>
             </w:r>
-            <w:proofErr w:type="spellStart"/>
             <w:r>
               <w:rPr>
                 <w:sz w:val="24"/>
               </w:rPr>
-              <w:t>Cloud</w:t>
+              <w:t>Cloud Computing Theory And Pratice</w:t>
             </w:r>
-            <w:proofErr w:type="spellEnd"/>
-            <w:r>
-              <w:rPr>
-                <w:sz w:val="24"/>
-              </w:rPr>
-              <w:t xml:space="preserve"> </w:t>
-            </w:r>
-            <w:proofErr w:type="spellStart"/>
-            <w:r>
-              <w:rPr>
-                <w:sz w:val="24"/>
-              </w:rPr>
-              <w:t>Computing</w:t>
-            </w:r>
-            <w:proofErr w:type="spellEnd"/>
-            <w:r>
-              <w:rPr>
-                <w:sz w:val="24"/>
-              </w:rPr>
-              <w:t xml:space="preserve"> </w:t>
-            </w:r>
-            <w:proofErr w:type="spellStart"/>
-            <w:r>
-              <w:rPr>
-                <w:sz w:val="24"/>
-              </w:rPr>
-              <w:t>Theory</w:t>
-            </w:r>
-            <w:proofErr w:type="spellEnd"/>
-            <w:r>
-              <w:rPr>
-                <w:sz w:val="24"/>
-              </w:rPr>
-              <w:t xml:space="preserve"> </w:t>
-            </w:r>
-            <w:proofErr w:type="spellStart"/>
-            <w:r>
-              <w:rPr>
-                <w:sz w:val="24"/>
-              </w:rPr>
-              <w:t>And</w:t>
-            </w:r>
-            <w:proofErr w:type="spellEnd"/>
-            <w:r>
-              <w:rPr>
-                <w:sz w:val="24"/>
-              </w:rPr>
-              <w:t xml:space="preserve"> </w:t>
-            </w:r>
-            <w:proofErr w:type="spellStart"/>
-            <w:r>
-              <w:rPr>
-                <w:sz w:val="24"/>
-              </w:rPr>
-              <w:t>Pratice</w:t>
-            </w:r>
-            <w:proofErr w:type="spellEnd"/>
           </w:p>
         </w:tc>
         <w:tc>
@@ -9486,11 +9046,9 @@
               <w:ind w:firstLine="0"/>
               <w:jc w:val="center"/>
             </w:pPr>
-            <w:proofErr w:type="gramStart"/>
             <w:r>
               <w:t>1</w:t>
             </w:r>
-            <w:proofErr w:type="gramEnd"/>
           </w:p>
         </w:tc>
         <w:tc>
@@ -9582,142 +9140,12 @@
             <w:r>
               <w:t xml:space="preserve">Livro - </w:t>
             </w:r>
-            <w:proofErr w:type="spellStart"/>
-            <w:proofErr w:type="gramStart"/>
             <w:r>
               <w:rPr>
                 <w:sz w:val="24"/>
               </w:rPr>
-              <w:t>NoSQL</w:t>
+              <w:t>NoSQL Distilled: A Brief Guide to the Emerging World of Polyglot Persistence</w:t>
             </w:r>
-            <w:proofErr w:type="spellEnd"/>
-            <w:proofErr w:type="gramEnd"/>
-            <w:r>
-              <w:rPr>
-                <w:sz w:val="24"/>
-              </w:rPr>
-              <w:t xml:space="preserve"> </w:t>
-            </w:r>
-            <w:proofErr w:type="spellStart"/>
-            <w:r>
-              <w:rPr>
-                <w:sz w:val="24"/>
-              </w:rPr>
-              <w:t>Distilled</w:t>
-            </w:r>
-            <w:proofErr w:type="spellEnd"/>
-            <w:r>
-              <w:rPr>
-                <w:sz w:val="24"/>
-              </w:rPr>
-              <w:t xml:space="preserve">: A </w:t>
-            </w:r>
-            <w:proofErr w:type="spellStart"/>
-            <w:r>
-              <w:rPr>
-                <w:sz w:val="24"/>
-              </w:rPr>
-              <w:t>Brief</w:t>
-            </w:r>
-            <w:proofErr w:type="spellEnd"/>
-            <w:r>
-              <w:rPr>
-                <w:sz w:val="24"/>
-              </w:rPr>
-              <w:t xml:space="preserve"> </w:t>
-            </w:r>
-            <w:proofErr w:type="spellStart"/>
-            <w:r>
-              <w:rPr>
-                <w:sz w:val="24"/>
-              </w:rPr>
-              <w:t>Guide</w:t>
-            </w:r>
-            <w:proofErr w:type="spellEnd"/>
-            <w:r>
-              <w:rPr>
-                <w:sz w:val="24"/>
-              </w:rPr>
-              <w:t xml:space="preserve"> </w:t>
-            </w:r>
-            <w:proofErr w:type="spellStart"/>
-            <w:r>
-              <w:rPr>
-                <w:sz w:val="24"/>
-              </w:rPr>
-              <w:t>to</w:t>
-            </w:r>
-            <w:proofErr w:type="spellEnd"/>
-            <w:r>
-              <w:rPr>
-                <w:sz w:val="24"/>
-              </w:rPr>
-              <w:t xml:space="preserve"> </w:t>
-            </w:r>
-            <w:proofErr w:type="spellStart"/>
-            <w:r>
-              <w:rPr>
-                <w:sz w:val="24"/>
-              </w:rPr>
-              <w:t>the</w:t>
-            </w:r>
-            <w:proofErr w:type="spellEnd"/>
-            <w:r>
-              <w:rPr>
-                <w:sz w:val="24"/>
-              </w:rPr>
-              <w:t xml:space="preserve"> </w:t>
-            </w:r>
-            <w:proofErr w:type="spellStart"/>
-            <w:r>
-              <w:rPr>
-                <w:sz w:val="24"/>
-              </w:rPr>
-              <w:t>Emerging</w:t>
-            </w:r>
-            <w:proofErr w:type="spellEnd"/>
-            <w:r>
-              <w:rPr>
-                <w:sz w:val="24"/>
-              </w:rPr>
-              <w:t xml:space="preserve"> World </w:t>
-            </w:r>
-            <w:proofErr w:type="spellStart"/>
-            <w:r>
-              <w:rPr>
-                <w:sz w:val="24"/>
-              </w:rPr>
-              <w:t>of</w:t>
-            </w:r>
-            <w:proofErr w:type="spellEnd"/>
-            <w:r>
-              <w:rPr>
-                <w:sz w:val="24"/>
-              </w:rPr>
-              <w:t xml:space="preserve"> </w:t>
-            </w:r>
-            <w:proofErr w:type="spellStart"/>
-            <w:r>
-              <w:rPr>
-                <w:sz w:val="24"/>
-              </w:rPr>
-              <w:t>Polyglot</w:t>
-            </w:r>
-            <w:proofErr w:type="spellEnd"/>
-            <w:r>
-              <w:rPr>
-                <w:sz w:val="24"/>
-              </w:rPr>
-              <w:t xml:space="preserve"> </w:t>
-            </w:r>
-            <w:proofErr w:type="spellStart"/>
-            <w:r>
-              <w:rPr>
-                <w:sz w:val="24"/>
-              </w:rPr>
-              <w:t>Persistence</w:t>
-            </w:r>
-            <w:proofErr w:type="spellEnd"/>
           </w:p>
         </w:tc>
         <w:tc>
@@ -9743,11 +9171,9 @@
               <w:ind w:firstLine="0"/>
               <w:jc w:val="center"/>
             </w:pPr>
-            <w:proofErr w:type="gramStart"/>
             <w:r>
               <w:t>1</w:t>
             </w:r>
-            <w:proofErr w:type="gramEnd"/>
           </w:p>
         </w:tc>
         <w:tc>
@@ -9836,8 +9262,6 @@
               <w:ind w:firstLine="0"/>
               <w:jc w:val="center"/>
             </w:pPr>
-            <w:bookmarkStart w:id="13" w:name="_GoBack"/>
-            <w:bookmarkEnd w:id="13"/>
             <w:r>
               <w:t xml:space="preserve">Livro </w:t>
             </w:r>
@@ -9848,18 +9272,8 @@
               <w:rPr>
                 <w:sz w:val="24"/>
               </w:rPr>
-              <w:t xml:space="preserve">Learning </w:t>
+              <w:t>Learning JavaScript</w:t>
             </w:r>
-            <w:proofErr w:type="spellStart"/>
-            <w:proofErr w:type="gramStart"/>
-            <w:r>
-              <w:rPr>
-                <w:sz w:val="24"/>
-              </w:rPr>
-              <w:t>JavaScript</w:t>
-            </w:r>
-            <w:proofErr w:type="spellEnd"/>
-            <w:proofErr w:type="gramEnd"/>
           </w:p>
         </w:tc>
         <w:tc>
@@ -9885,11 +9299,9 @@
               <w:ind w:firstLine="0"/>
               <w:jc w:val="center"/>
             </w:pPr>
-            <w:proofErr w:type="gramStart"/>
             <w:r>
               <w:t>1</w:t>
             </w:r>
-            <w:proofErr w:type="gramEnd"/>
           </w:p>
         </w:tc>
         <w:tc>
@@ -10103,13 +9515,8 @@
               <w:ind w:firstLine="0"/>
               <w:jc w:val="left"/>
             </w:pPr>
-            <w:proofErr w:type="gramStart"/>
             <w:r>
-              <w:t>1.2 Material</w:t>
-            </w:r>
-            <w:proofErr w:type="gramEnd"/>
-            <w:r>
-              <w:t xml:space="preserve"> de Consumo: (Papéis necessários para impressões, cartuchos de tinta para impressora, pastas, etc.)</w:t>
+              <w:t>1.2 Material de Consumo: (Papéis necessários para impressões, cartuchos de tinta para impressora, pastas, etc.)</w:t>
             </w:r>
           </w:p>
         </w:tc>
@@ -10533,13 +9940,8 @@
               <w:jc w:val="left"/>
             </w:pPr>
             <w:r>
-              <w:t>2. Serviços: (cópias, encadernações, impressos gráficos, despesas de locomoção e estadia, etc.</w:t>
+              <w:t>2. Serviços: (cópias, encadernações, impressos gráficos, despesas de locomoção e estadia, etc.)</w:t>
             </w:r>
-            <w:proofErr w:type="gramStart"/>
-            <w:r>
-              <w:t>)</w:t>
-            </w:r>
-            <w:proofErr w:type="gramEnd"/>
           </w:p>
         </w:tc>
       </w:tr>
@@ -10852,11 +10254,9 @@
               <w:ind w:firstLine="0"/>
               <w:jc w:val="center"/>
             </w:pPr>
-            <w:proofErr w:type="gramStart"/>
             <w:r>
               <w:t>2</w:t>
             </w:r>
-            <w:proofErr w:type="gramEnd"/>
           </w:p>
         </w:tc>
         <w:tc>
@@ -11408,25 +10808,7 @@
           <w:sz w:val="24"/>
           <w:szCs w:val="24"/>
         </w:rPr>
-        <w:t xml:space="preserve">6. </w:t>
-      </w:r>
-      <w:proofErr w:type="gramStart"/>
-      <w:r>
-        <w:rPr>
-          <w:rFonts w:ascii="Times New Roman" w:hAnsi="Times New Roman"/>
-          <w:sz w:val="24"/>
-          <w:szCs w:val="24"/>
-        </w:rPr>
-        <w:t>ed.</w:t>
-      </w:r>
-      <w:proofErr w:type="gramEnd"/>
-      <w:r>
-        <w:rPr>
-          <w:rFonts w:ascii="Times New Roman" w:hAnsi="Times New Roman"/>
-          <w:sz w:val="24"/>
-          <w:szCs w:val="24"/>
-        </w:rPr>
-        <w:t xml:space="preserve"> São Paulo: Atlas, 2009</w:t>
+        <w:t>6. ed. São Paulo: Atlas, 2009</w:t>
       </w:r>
       <w:r>
         <w:rPr>
@@ -11534,30 +10916,14 @@
           <w:rFonts w:ascii="Times New Roman" w:hAnsi="Times New Roman"/>
           <w:sz w:val="24"/>
         </w:rPr>
-        <w:t xml:space="preserve">uiz </w:t>
-      </w:r>
-      <w:proofErr w:type="gramStart"/>
-      <w:r>
-        <w:rPr>
-          <w:rFonts w:ascii="Times New Roman" w:hAnsi="Times New Roman"/>
-          <w:sz w:val="24"/>
-        </w:rPr>
-        <w:t>de</w:t>
-      </w:r>
-      <w:r>
-        <w:rPr>
-          <w:rFonts w:ascii="Times New Roman" w:hAnsi="Times New Roman"/>
-          <w:sz w:val="24"/>
-        </w:rPr>
-        <w:t>.</w:t>
-      </w:r>
-      <w:proofErr w:type="gramEnd"/>
-      <w:r>
-        <w:rPr>
-          <w:rFonts w:ascii="Times New Roman" w:hAnsi="Times New Roman"/>
-          <w:sz w:val="24"/>
-        </w:rPr>
-        <w:t> </w:t>
+        <w:t>uiz de</w:t>
+      </w:r>
+      <w:r>
+        <w:rPr>
+          <w:rFonts w:ascii="Times New Roman" w:hAnsi="Times New Roman"/>
+          <w:sz w:val="24"/>
+        </w:rPr>
+        <w:t>. </w:t>
       </w:r>
       <w:r>
         <w:rPr>
@@ -11573,23 +10939,7 @@
           <w:rFonts w:ascii="Times New Roman" w:hAnsi="Times New Roman"/>
           <w:sz w:val="24"/>
         </w:rPr>
-        <w:t xml:space="preserve">: projetos de pesquisa, TGI, TCC, monografia, dissertação e teses. 2. </w:t>
-      </w:r>
-      <w:proofErr w:type="gramStart"/>
-      <w:r>
-        <w:rPr>
-          <w:rFonts w:ascii="Times New Roman" w:hAnsi="Times New Roman"/>
-          <w:sz w:val="24"/>
-        </w:rPr>
-        <w:t>ed.</w:t>
-      </w:r>
-      <w:proofErr w:type="gramEnd"/>
-      <w:r>
-        <w:rPr>
-          <w:rFonts w:ascii="Times New Roman" w:hAnsi="Times New Roman"/>
-          <w:sz w:val="24"/>
-        </w:rPr>
-        <w:t>, quarta reimpressão. São Paulo: Pioneira Thomson Learning, 2002.</w:t>
+        <w:t>: projetos de pesquisa, TGI, TCC, monografia, dissertação e teses. 2. ed., quarta reimpressão. São Paulo: Pioneira Thomson Learning, 2002.</w:t>
       </w:r>
     </w:p>
     <w:p>
@@ -11705,7 +11055,7 @@
       <w:rPr>
         <w:noProof/>
       </w:rPr>
-      <w:t>7</w:t>
+      <w:t>4</w:t>
     </w:r>
     <w:r>
       <w:fldChar w:fldCharType="end"/>
@@ -17887,7 +17237,7 @@
 </file>
 
 <file path=customXml/itemProps1.xml><?xml version="1.0" encoding="utf-8"?>
-<ds:datastoreItem xmlns:ds="http://schemas.openxmlformats.org/officeDocument/2006/customXml" ds:itemID="{8DFBA8C1-33B8-4204-BC21-6B568A891511}">
+<ds:datastoreItem xmlns:ds="http://schemas.openxmlformats.org/officeDocument/2006/customXml" ds:itemID="{1F69F996-A98B-4D65-A310-0362FD10ABDC}">
   <ds:schemaRefs>
     <ds:schemaRef ds:uri="http://schemas.openxmlformats.org/officeDocument/2006/bibliography"/>
   </ds:schemaRefs>

</xml_diff>

<commit_message>
Alterações do quadro teórico/metodológico
Alterações feitas para a elaboração do Projeto.
</commit_message>
<xml_diff>
--- a/documents/life_cycle/quadro_metodologico.docx
+++ b/documents/life_cycle/quadro_metodologico.docx
@@ -1409,7 +1409,14 @@
           <w:rFonts w:ascii="Times New Roman" w:hAnsi="Times New Roman"/>
           <w:sz w:val="24"/>
         </w:rPr>
-        <w:t xml:space="preserve">Neste </w:t>
+        <w:t>No</w:t>
+      </w:r>
+      <w:r>
+        <w:rPr>
+          <w:rFonts w:ascii="Times New Roman" w:hAnsi="Times New Roman"/>
+          <w:sz w:val="24"/>
+        </w:rPr>
+        <w:t xml:space="preserve"> </w:t>
       </w:r>
       <w:r>
         <w:rPr>
@@ -2545,8 +2552,6 @@
           <w:sz w:val="24"/>
         </w:rPr>
       </w:pPr>
-      <w:bookmarkStart w:id="8" w:name="_GoBack"/>
-      <w:bookmarkEnd w:id="8"/>
     </w:p>
     <w:p>
       <w:pPr>
@@ -2571,6 +2576,87 @@
         <w:ind w:firstLine="578"/>
         <w:jc w:val="both"/>
         <w:rPr>
+          <w:rFonts w:ascii="Times New Roman" w:hAnsi="Times New Roman"/>
+          <w:sz w:val="24"/>
+        </w:rPr>
+      </w:pPr>
+      <w:r>
+        <w:rPr>
+          <w:rFonts w:ascii="Times New Roman" w:hAnsi="Times New Roman"/>
+          <w:sz w:val="24"/>
+        </w:rPr>
+        <w:t xml:space="preserve">Para </w:t>
+      </w:r>
+      <w:r>
+        <w:rPr>
+          <w:rFonts w:ascii="Times New Roman" w:hAnsi="Times New Roman"/>
+          <w:sz w:val="24"/>
+        </w:rPr>
+        <w:t xml:space="preserve">ser feita a escolha do </w:t>
+      </w:r>
+      <w:r>
+        <w:rPr>
+          <w:rFonts w:ascii="Times New Roman" w:hAnsi="Times New Roman"/>
+          <w:sz w:val="24"/>
+        </w:rPr>
+        <w:t xml:space="preserve">tipo de instrumento, </w:t>
+      </w:r>
+      <w:r>
+        <w:rPr>
+          <w:rFonts w:ascii="Times New Roman" w:hAnsi="Times New Roman"/>
+          <w:sz w:val="24"/>
+        </w:rPr>
+        <w:t>se faz necessária</w:t>
+      </w:r>
+      <w:r>
+        <w:rPr>
+          <w:rFonts w:ascii="Times New Roman" w:hAnsi="Times New Roman"/>
+          <w:sz w:val="24"/>
+        </w:rPr>
+        <w:t xml:space="preserve"> </w:t>
+      </w:r>
+      <w:r>
+        <w:rPr>
+          <w:rFonts w:ascii="Times New Roman" w:hAnsi="Times New Roman"/>
+          <w:sz w:val="24"/>
+        </w:rPr>
+        <w:t>a observação</w:t>
+      </w:r>
+      <w:r>
+        <w:rPr>
+          <w:rFonts w:ascii="Times New Roman" w:hAnsi="Times New Roman"/>
+          <w:sz w:val="24"/>
+        </w:rPr>
+        <w:t xml:space="preserve"> </w:t>
+      </w:r>
+      <w:r>
+        <w:rPr>
+          <w:rFonts w:ascii="Times New Roman" w:hAnsi="Times New Roman"/>
+          <w:sz w:val="24"/>
+        </w:rPr>
+        <w:t xml:space="preserve">do </w:t>
+      </w:r>
+      <w:r>
+        <w:rPr>
+          <w:rFonts w:ascii="Times New Roman" w:hAnsi="Times New Roman"/>
+          <w:sz w:val="24"/>
+        </w:rPr>
+        <w:t>que será estudado.</w:t>
+      </w:r>
+      <w:r>
+        <w:rPr>
+          <w:rFonts w:ascii="Times New Roman" w:hAnsi="Times New Roman"/>
+          <w:sz w:val="24"/>
+        </w:rPr>
+        <w:t xml:space="preserve"> </w:t>
+      </w:r>
+    </w:p>
+    <w:p>
+      <w:pPr>
+        <w:spacing w:after="0" w:line="360" w:lineRule="auto"/>
+        <w:ind w:firstLine="578"/>
+        <w:jc w:val="both"/>
+        <w:rPr>
           <w:rFonts w:ascii="Times New Roman" w:eastAsia="Times New Roman" w:hAnsi="Times New Roman"/>
           <w:sz w:val="24"/>
           <w:szCs w:val="28"/>
@@ -2579,76 +2665,6 @@
       </w:pPr>
       <w:r>
         <w:rPr>
-          <w:rFonts w:ascii="Times New Roman" w:hAnsi="Times New Roman"/>
-          <w:sz w:val="24"/>
-        </w:rPr>
-        <w:t xml:space="preserve">Para </w:t>
-      </w:r>
-      <w:r>
-        <w:rPr>
-          <w:rFonts w:ascii="Times New Roman" w:hAnsi="Times New Roman"/>
-          <w:sz w:val="24"/>
-        </w:rPr>
-        <w:t xml:space="preserve">ser feita a escolha do </w:t>
-      </w:r>
-      <w:r>
-        <w:rPr>
-          <w:rFonts w:ascii="Times New Roman" w:hAnsi="Times New Roman"/>
-          <w:sz w:val="24"/>
-        </w:rPr>
-        <w:t xml:space="preserve">tipo de instrumento, </w:t>
-      </w:r>
-      <w:r>
-        <w:rPr>
-          <w:rFonts w:ascii="Times New Roman" w:hAnsi="Times New Roman"/>
-          <w:sz w:val="24"/>
-        </w:rPr>
-        <w:t>se faz necessária</w:t>
-      </w:r>
-      <w:r>
-        <w:rPr>
-          <w:rFonts w:ascii="Times New Roman" w:hAnsi="Times New Roman"/>
-          <w:sz w:val="24"/>
-        </w:rPr>
-        <w:t xml:space="preserve"> </w:t>
-      </w:r>
-      <w:r>
-        <w:rPr>
-          <w:rFonts w:ascii="Times New Roman" w:hAnsi="Times New Roman"/>
-          <w:sz w:val="24"/>
-        </w:rPr>
-        <w:t>a observação</w:t>
-      </w:r>
-      <w:r>
-        <w:rPr>
-          <w:rFonts w:ascii="Times New Roman" w:hAnsi="Times New Roman"/>
-          <w:sz w:val="24"/>
-        </w:rPr>
-        <w:t xml:space="preserve"> </w:t>
-      </w:r>
-      <w:r>
-        <w:rPr>
-          <w:rFonts w:ascii="Times New Roman" w:hAnsi="Times New Roman"/>
-          <w:sz w:val="24"/>
-        </w:rPr>
-        <w:t xml:space="preserve">do </w:t>
-      </w:r>
-      <w:r>
-        <w:rPr>
-          <w:rFonts w:ascii="Times New Roman" w:hAnsi="Times New Roman"/>
-          <w:sz w:val="24"/>
-        </w:rPr>
-        <w:t>que será estudado.</w:t>
-      </w:r>
-      <w:r>
-        <w:rPr>
-          <w:rFonts w:ascii="Times New Roman" w:hAnsi="Times New Roman"/>
-          <w:sz w:val="24"/>
-        </w:rPr>
-        <w:t xml:space="preserve"> </w:t>
-      </w:r>
-      <w:r>
-        <w:rPr>
           <w:rFonts w:ascii="Times New Roman" w:eastAsia="Times New Roman" w:hAnsi="Times New Roman"/>
           <w:sz w:val="24"/>
           <w:szCs w:val="28"/>
@@ -2672,44 +2688,65 @@
           <w:szCs w:val="28"/>
           <w:lang w:eastAsia="pt-BR"/>
         </w:rPr>
-        <w:t xml:space="preserve">, p. 66), </w:t>
-      </w:r>
-      <w:r>
+        <w:t>, p. 66):</w:t>
+      </w:r>
+    </w:p>
+    <w:p>
+      <w:pPr>
+        <w:spacing w:after="0" w:line="360" w:lineRule="auto"/>
+        <w:ind w:firstLine="578"/>
+        <w:jc w:val="both"/>
         <w:rPr>
           <w:rFonts w:ascii="Times New Roman" w:eastAsia="Times New Roman" w:hAnsi="Times New Roman"/>
           <w:sz w:val="24"/>
           <w:szCs w:val="28"/>
           <w:lang w:eastAsia="pt-BR"/>
         </w:rPr>
-        <w:t>“D</w:t>
-      </w:r>
-      <w:r>
+      </w:pPr>
+    </w:p>
+    <w:p>
+      <w:pPr>
+        <w:spacing w:after="0" w:line="240" w:lineRule="auto"/>
+        <w:ind w:left="2268"/>
+        <w:jc w:val="both"/>
+        <w:rPr>
+          <w:rFonts w:ascii="Times New Roman" w:eastAsia="Times New Roman" w:hAnsi="Times New Roman"/>
+          <w:sz w:val="20"/>
+          <w:szCs w:val="20"/>
+          <w:lang w:eastAsia="pt-BR"/>
+        </w:rPr>
+      </w:pPr>
+      <w:r>
+        <w:rPr>
+          <w:rFonts w:ascii="Times New Roman" w:eastAsia="Times New Roman" w:hAnsi="Times New Roman"/>
+          <w:sz w:val="20"/>
+          <w:szCs w:val="20"/>
+          <w:lang w:eastAsia="pt-BR"/>
+        </w:rPr>
+        <w:t>Depois de definidas as fontes de dados e o tipo de pesquisa, que pode ser de campo ou de laboratório, devemos levantar as técnicas a serem utilizadas para a coleta de dados, destacando-se: questionários, entrevistas, observação, formulários e discussão em grupo</w:t>
+      </w:r>
+      <w:r>
+        <w:rPr>
+          <w:rFonts w:ascii="Times New Roman" w:eastAsia="Times New Roman" w:hAnsi="Times New Roman"/>
+          <w:sz w:val="20"/>
+          <w:szCs w:val="20"/>
+          <w:lang w:eastAsia="pt-BR"/>
+        </w:rPr>
+        <w:t>.</w:t>
+      </w:r>
+    </w:p>
+    <w:p>
+      <w:pPr>
+        <w:spacing w:after="0" w:line="360" w:lineRule="auto"/>
+        <w:ind w:firstLine="578"/>
+        <w:jc w:val="both"/>
         <w:rPr>
           <w:rFonts w:ascii="Times New Roman" w:eastAsia="Times New Roman" w:hAnsi="Times New Roman"/>
           <w:sz w:val="24"/>
           <w:szCs w:val="28"/>
           <w:lang w:eastAsia="pt-BR"/>
         </w:rPr>
-        <w:t>epois de definidas as fontes de dados e o tipo de pesquisa, que pode ser de campo ou de laboratório, devemos levantar as técnicas a serem utilizadas para a coleta de dados, destacando-se: questionários, entrevistas, observação, formulários e discussão em grupo</w:t>
-      </w:r>
-      <w:r>
-        <w:rPr>
-          <w:rFonts w:ascii="Times New Roman" w:eastAsia="Times New Roman" w:hAnsi="Times New Roman"/>
-          <w:sz w:val="24"/>
-          <w:szCs w:val="28"/>
-          <w:lang w:eastAsia="pt-BR"/>
-        </w:rPr>
-        <w:t>”</w:t>
-      </w:r>
-      <w:r>
-        <w:rPr>
-          <w:rFonts w:ascii="Times New Roman" w:eastAsia="Times New Roman" w:hAnsi="Times New Roman"/>
-          <w:sz w:val="24"/>
-          <w:szCs w:val="28"/>
-          <w:lang w:eastAsia="pt-BR"/>
-        </w:rPr>
-        <w:t xml:space="preserve">. </w:t>
-      </w:r>
+      </w:pPr>
     </w:p>
     <w:p>
       <w:pPr>
@@ -2726,70 +2763,49 @@
           <w:rFonts w:ascii="Times New Roman" w:hAnsi="Times New Roman"/>
           <w:sz w:val="24"/>
         </w:rPr>
-        <w:t xml:space="preserve">A coleta de dados será realizada </w:t>
-      </w:r>
-      <w:r>
-        <w:rPr>
-          <w:rFonts w:ascii="Times New Roman" w:hAnsi="Times New Roman"/>
-          <w:sz w:val="24"/>
-        </w:rPr>
-        <w:t>por meio</w:t>
-      </w:r>
-      <w:r>
-        <w:rPr>
-          <w:rFonts w:ascii="Times New Roman" w:hAnsi="Times New Roman"/>
-          <w:sz w:val="24"/>
-        </w:rPr>
-        <w:t xml:space="preserve"> de r</w:t>
-      </w:r>
-      <w:r>
-        <w:rPr>
-          <w:rFonts w:ascii="Times New Roman" w:hAnsi="Times New Roman"/>
-          <w:sz w:val="24"/>
-        </w:rPr>
-        <w:t xml:space="preserve">euniões </w:t>
-      </w:r>
-      <w:r>
-        <w:rPr>
-          <w:rFonts w:ascii="Times New Roman" w:hAnsi="Times New Roman"/>
-          <w:sz w:val="24"/>
-        </w:rPr>
-        <w:t>semanais</w:t>
-      </w:r>
-      <w:r>
-        <w:rPr>
-          <w:rFonts w:ascii="Times New Roman" w:hAnsi="Times New Roman"/>
-          <w:sz w:val="24"/>
-        </w:rPr>
-        <w:t xml:space="preserve"> com </w:t>
-      </w:r>
-      <w:r>
-        <w:rPr>
-          <w:rFonts w:ascii="Times New Roman" w:hAnsi="Times New Roman"/>
-          <w:sz w:val="24"/>
-        </w:rPr>
-        <w:t>o orientador</w:t>
-      </w:r>
-      <w:r>
-        <w:rPr>
-          <w:rFonts w:ascii="Times New Roman" w:hAnsi="Times New Roman"/>
-          <w:sz w:val="24"/>
-        </w:rPr>
-        <w:t xml:space="preserve"> do projeto, com o objetivo de </w:t>
-      </w:r>
-      <w:r>
-        <w:rPr>
-          <w:rFonts w:ascii="Times New Roman" w:hAnsi="Times New Roman"/>
-          <w:sz w:val="24"/>
-        </w:rPr>
-        <w:t>mostrar pesquisas e resultados, além da definição de foco do projeto até a reunião seguinte</w:t>
-      </w:r>
-      <w:r>
-        <w:rPr>
-          <w:rFonts w:ascii="Times New Roman" w:hAnsi="Times New Roman"/>
-          <w:sz w:val="24"/>
-        </w:rPr>
-        <w:t>.</w:t>
+        <w:t xml:space="preserve">A coleta de dados será realizada por meio </w:t>
+      </w:r>
+      <w:r>
+        <w:rPr>
+          <w:rFonts w:ascii="Times New Roman" w:hAnsi="Times New Roman"/>
+          <w:sz w:val="24"/>
+        </w:rPr>
+        <w:t xml:space="preserve">de </w:t>
+      </w:r>
+      <w:r>
+        <w:rPr>
+          <w:rFonts w:ascii="Times New Roman" w:hAnsi="Times New Roman"/>
+          <w:sz w:val="24"/>
+        </w:rPr>
+        <w:t>livros e materiais relacionados com o tema,</w:t>
+      </w:r>
+      <w:r>
+        <w:rPr>
+          <w:rFonts w:ascii="Times New Roman" w:hAnsi="Times New Roman"/>
+          <w:sz w:val="24"/>
+        </w:rPr>
+        <w:t xml:space="preserve"> trabalhos e artigos acadêmicos</w:t>
+      </w:r>
+      <w:r>
+        <w:rPr>
+          <w:rFonts w:ascii="Times New Roman" w:hAnsi="Times New Roman"/>
+          <w:sz w:val="24"/>
+        </w:rPr>
+        <w:t>,</w:t>
+      </w:r>
+      <w:r>
+        <w:rPr>
+          <w:rFonts w:ascii="Times New Roman" w:hAnsi="Times New Roman"/>
+          <w:sz w:val="24"/>
+        </w:rPr>
+        <w:t xml:space="preserve"> páginas na internet</w:t>
+      </w:r>
+      <w:r>
+        <w:rPr>
+          <w:rFonts w:ascii="Times New Roman" w:hAnsi="Times New Roman"/>
+          <w:sz w:val="24"/>
+        </w:rPr>
+        <w:t>, pesquisas bibliográficas e reuniões com pessoas com conhecimentos relacionados com o tema.</w:t>
       </w:r>
     </w:p>
     <w:p>
@@ -2807,19 +2823,75 @@
           <w:rFonts w:ascii="Times New Roman" w:hAnsi="Times New Roman"/>
           <w:sz w:val="24"/>
         </w:rPr>
-        <w:t>Em relação a</w:t>
-      </w:r>
-      <w:r>
-        <w:rPr>
-          <w:rFonts w:ascii="Times New Roman" w:hAnsi="Times New Roman"/>
-          <w:sz w:val="24"/>
-        </w:rPr>
-        <w:t xml:space="preserve"> pesquisas, os instrumentos a serem utilizados são</w:t>
-      </w:r>
-      <w:r>
-        <w:rPr>
-          <w:rFonts w:ascii="Times New Roman" w:hAnsi="Times New Roman"/>
-          <w:sz w:val="28"/>
+        <w:t xml:space="preserve">Também serão feitas </w:t>
+      </w:r>
+      <w:r>
+        <w:rPr>
+          <w:rFonts w:ascii="Times New Roman" w:hAnsi="Times New Roman"/>
+          <w:sz w:val="24"/>
+        </w:rPr>
+        <w:t>r</w:t>
+      </w:r>
+      <w:r>
+        <w:rPr>
+          <w:rFonts w:ascii="Times New Roman" w:hAnsi="Times New Roman"/>
+          <w:sz w:val="24"/>
+        </w:rPr>
+        <w:t xml:space="preserve">euniões </w:t>
+      </w:r>
+      <w:r>
+        <w:rPr>
+          <w:rFonts w:ascii="Times New Roman" w:hAnsi="Times New Roman"/>
+          <w:sz w:val="24"/>
+        </w:rPr>
+        <w:t>semanais</w:t>
+      </w:r>
+      <w:r>
+        <w:rPr>
+          <w:rFonts w:ascii="Times New Roman" w:hAnsi="Times New Roman"/>
+          <w:sz w:val="24"/>
+        </w:rPr>
+        <w:t xml:space="preserve"> com </w:t>
+      </w:r>
+      <w:r>
+        <w:rPr>
+          <w:rFonts w:ascii="Times New Roman" w:hAnsi="Times New Roman"/>
+          <w:sz w:val="24"/>
+        </w:rPr>
+        <w:t>o orientador</w:t>
+      </w:r>
+      <w:r>
+        <w:rPr>
+          <w:rFonts w:ascii="Times New Roman" w:hAnsi="Times New Roman"/>
+          <w:sz w:val="24"/>
+        </w:rPr>
+        <w:t xml:space="preserve"> do projeto, com o objetivo de </w:t>
+      </w:r>
+      <w:r>
+        <w:rPr>
+          <w:rFonts w:ascii="Times New Roman" w:hAnsi="Times New Roman"/>
+          <w:sz w:val="24"/>
+        </w:rPr>
+        <w:t xml:space="preserve">mostrar pesquisas e resultados, </w:t>
+      </w:r>
+      <w:r>
+        <w:rPr>
+          <w:rFonts w:ascii="Times New Roman" w:hAnsi="Times New Roman"/>
+          <w:sz w:val="24"/>
+        </w:rPr>
+        <w:t>defini</w:t>
+      </w:r>
+      <w:r>
+        <w:rPr>
+          <w:rFonts w:ascii="Times New Roman" w:hAnsi="Times New Roman"/>
+          <w:sz w:val="24"/>
+        </w:rPr>
+        <w:t>r</w:t>
+      </w:r>
+      <w:r>
+        <w:rPr>
+          <w:rFonts w:ascii="Times New Roman" w:hAnsi="Times New Roman"/>
+          <w:sz w:val="24"/>
         </w:rPr>
         <w:t xml:space="preserve"> </w:t>
       </w:r>
@@ -2828,19 +2900,41 @@
           <w:rFonts w:ascii="Times New Roman" w:hAnsi="Times New Roman"/>
           <w:sz w:val="24"/>
         </w:rPr>
-        <w:t>livros e materiais relacionados com o tema,</w:t>
-      </w:r>
-      <w:r>
-        <w:rPr>
-          <w:rFonts w:ascii="Times New Roman" w:hAnsi="Times New Roman"/>
-          <w:sz w:val="24"/>
-        </w:rPr>
-        <w:t xml:space="preserve"> além de trabalhos e artigos acadêmicos e páginas na internet.</w:t>
+        <w:t>o</w:t>
+      </w:r>
+      <w:r>
+        <w:rPr>
+          <w:rFonts w:ascii="Times New Roman" w:hAnsi="Times New Roman"/>
+          <w:sz w:val="24"/>
+        </w:rPr>
+        <w:t xml:space="preserve"> foco do projeto até a reunião seguinte</w:t>
+      </w:r>
+      <w:r>
+        <w:rPr>
+          <w:rFonts w:ascii="Times New Roman" w:hAnsi="Times New Roman"/>
+          <w:sz w:val="24"/>
+        </w:rPr>
+        <w:t xml:space="preserve">, tomar as devidas decisões relacionadas ao desenvolvimento da aplicação e </w:t>
+      </w:r>
+      <w:r>
+        <w:rPr>
+          <w:rFonts w:ascii="Times New Roman" w:hAnsi="Times New Roman"/>
+          <w:sz w:val="24"/>
+        </w:rPr>
+        <w:t>escolher</w:t>
+      </w:r>
+      <w:r>
+        <w:rPr>
+          <w:rFonts w:ascii="Times New Roman" w:hAnsi="Times New Roman"/>
+          <w:sz w:val="24"/>
+        </w:rPr>
+        <w:t xml:space="preserve"> a forma da apresentação das tecnologias abordadas no projeto.</w:t>
       </w:r>
     </w:p>
     <w:p>
       <w:pPr>
-        <w:ind w:left="576"/>
+        <w:spacing w:after="0" w:line="360" w:lineRule="auto"/>
+        <w:jc w:val="both"/>
         <w:rPr>
           <w:rFonts w:ascii="Times New Roman" w:hAnsi="Times New Roman"/>
           <w:sz w:val="24"/>
@@ -2851,13 +2945,13 @@
       <w:pPr>
         <w:pStyle w:val="Ttulo2"/>
       </w:pPr>
-      <w:bookmarkStart w:id="9" w:name="_Toc318361711"/>
-      <w:bookmarkStart w:id="10" w:name="_Toc318447233"/>
+      <w:bookmarkStart w:id="8" w:name="_Toc318361711"/>
+      <w:bookmarkStart w:id="9" w:name="_Toc318447233"/>
       <w:r>
         <w:t>Procedimentos</w:t>
       </w:r>
+      <w:bookmarkEnd w:id="8"/>
       <w:bookmarkEnd w:id="9"/>
-      <w:bookmarkEnd w:id="10"/>
     </w:p>
     <w:p>
       <w:pPr>
@@ -2902,7 +2996,14 @@
           <w:rFonts w:ascii="Times New Roman" w:hAnsi="Times New Roman"/>
           <w:sz w:val="24"/>
         </w:rPr>
-        <w:t>Este projeto será divido em 6 etapas:</w:t>
+        <w:t>Este projeto será divido em 5</w:t>
+      </w:r>
+      <w:r>
+        <w:rPr>
+          <w:rFonts w:ascii="Times New Roman" w:hAnsi="Times New Roman"/>
+          <w:sz w:val="24"/>
+        </w:rPr>
+        <w:t xml:space="preserve"> etapas:</w:t>
       </w:r>
     </w:p>
     <w:p>
@@ -2968,7 +3069,10 @@
         <w:t>aplicação</w:t>
       </w:r>
       <w:r>
-        <w:t xml:space="preserve"> web contendo informações</w:t>
+        <w:t xml:space="preserve"> W</w:t>
+      </w:r>
+      <w:r>
+        <w:t>eb contendo informações</w:t>
       </w:r>
       <w:r>
         <w:t xml:space="preserve"> em</w:t>
@@ -3001,7 +3105,7 @@
         <w:jc w:val="both"/>
       </w:pPr>
       <w:r>
-        <w:t>Fazer a coleta e análise dos dados coletados;</w:t>
+        <w:t>Fazer a coleta e análise dos dados;</w:t>
       </w:r>
     </w:p>
     <w:p>
@@ -3016,31 +3120,7 @@
         <w:jc w:val="both"/>
       </w:pPr>
       <w:r>
-        <w:t>Apresentar os resultados;</w:t>
-      </w:r>
-    </w:p>
-    <w:p>
-      <w:pPr>
-        <w:pStyle w:val="PargrafodaLista"/>
-        <w:numPr>
-          <w:ilvl w:val="0"/>
-          <w:numId w:val="27"/>
-        </w:numPr>
-        <w:spacing w:line="360" w:lineRule="auto"/>
-        <w:ind w:left="1338" w:hanging="357"/>
-        <w:jc w:val="both"/>
-      </w:pPr>
-      <w:r>
-        <w:t xml:space="preserve">Demonstrar como as tecnologias </w:t>
-      </w:r>
-      <w:r>
-        <w:t>envolvidas neste trabalho</w:t>
-      </w:r>
-      <w:r>
-        <w:t xml:space="preserve"> podem afetar o futuro das organizações</w:t>
-      </w:r>
-      <w:r>
-        <w:t>.</w:t>
+        <w:t>Apresentar os resultados.</w:t>
       </w:r>
     </w:p>
     <w:p>
@@ -3055,40 +3135,89 @@
       <w:pPr>
         <w:pStyle w:val="PargrafodaLista"/>
         <w:spacing w:line="360" w:lineRule="auto"/>
-        <w:ind w:left="1338"/>
+        <w:ind w:left="0" w:firstLine="709"/>
         <w:jc w:val="both"/>
       </w:pPr>
+      <w:r>
+        <w:t>Após ser feita a conclusão destas etapas, será feita a demonstração de como as tecnologias envolvidas neste trabalho podem afetar o futuro das organizações.</w:t>
+      </w:r>
     </w:p>
     <w:p>
       <w:pPr>
-        <w:pStyle w:val="PargrafodaLista"/>
-        <w:spacing w:line="360" w:lineRule="auto"/>
-        <w:ind w:left="1338"/>
-        <w:jc w:val="both"/>
-      </w:pPr>
+        <w:pStyle w:val="Ttulo2"/>
+      </w:pPr>
+      <w:bookmarkStart w:id="10" w:name="_Toc318361712"/>
+      <w:bookmarkStart w:id="11" w:name="_Toc318447234"/>
+      <w:r>
+        <w:lastRenderedPageBreak/>
+        <w:t>Cronograma</w:t>
+      </w:r>
+      <w:bookmarkEnd w:id="10"/>
+      <w:bookmarkEnd w:id="11"/>
     </w:p>
     <w:p>
       <w:pPr>
-        <w:pStyle w:val="PargrafodaLista"/>
-        <w:spacing w:line="360" w:lineRule="auto"/>
-        <w:ind w:left="1338"/>
-        <w:jc w:val="both"/>
+        <w:ind w:left="576"/>
       </w:pPr>
     </w:p>
     <w:p>
       <w:pPr>
-        <w:pStyle w:val="Ttulo2"/>
-      </w:pPr>
-      <w:bookmarkStart w:id="11" w:name="_Toc318361712"/>
-      <w:bookmarkStart w:id="12" w:name="_Toc318447234"/>
-      <w:r>
-        <w:lastRenderedPageBreak/>
-        <w:t>Cronograma</w:t>
-      </w:r>
-      <w:bookmarkEnd w:id="11"/>
-      <w:bookmarkEnd w:id="12"/>
+        <w:ind w:firstLine="709"/>
+        <w:jc w:val="both"/>
+        <w:rPr>
+          <w:rFonts w:ascii="Times New Roman" w:hAnsi="Times New Roman"/>
+          <w:sz w:val="24"/>
+        </w:rPr>
+      </w:pPr>
+      <w:r>
+        <w:rPr>
+          <w:rFonts w:ascii="Times New Roman" w:hAnsi="Times New Roman"/>
+          <w:sz w:val="24"/>
+        </w:rPr>
+        <w:t>O cronograma tem como finalidade auxiliar no gerenciamento do processo desenvolvido no projeto, permitindo assim, a visualização de seu andamento de acordo com o que foi programado</w:t>
+      </w:r>
+      <w:r>
+        <w:rPr>
+          <w:rFonts w:ascii="Times New Roman" w:hAnsi="Times New Roman"/>
+          <w:sz w:val="24"/>
+        </w:rPr>
+        <w:t>.</w:t>
+      </w:r>
+      <w:r>
+        <w:rPr>
+          <w:rFonts w:ascii="Times New Roman" w:hAnsi="Times New Roman"/>
+          <w:sz w:val="24"/>
+        </w:rPr>
+        <w:t xml:space="preserve"> Desse modo, </w:t>
+      </w:r>
+      <w:r>
+        <w:rPr>
+          <w:rFonts w:ascii="Times New Roman" w:hAnsi="Times New Roman"/>
+          <w:sz w:val="24"/>
+        </w:rPr>
+        <w:t>e</w:t>
+      </w:r>
+      <w:r>
+        <w:rPr>
+          <w:rFonts w:ascii="Times New Roman" w:hAnsi="Times New Roman"/>
+          <w:sz w:val="24"/>
+        </w:rPr>
+        <w:t>ste</w:t>
+      </w:r>
+      <w:r>
+        <w:rPr>
+          <w:rFonts w:ascii="Times New Roman" w:hAnsi="Times New Roman"/>
+          <w:sz w:val="24"/>
+        </w:rPr>
+        <w:t xml:space="preserve"> projeto segue o seguinte cronograma:</w:t>
+      </w:r>
     </w:p>
-    <w:p/>
+    <w:p>
+      <w:pPr>
+        <w:ind w:firstLine="709"/>
+        <w:jc w:val="both"/>
+      </w:pPr>
+    </w:p>
     <w:tbl>
       <w:tblPr>
         <w:tblW w:w="9066" w:type="dxa"/>
@@ -3136,6 +3265,7 @@
           </w:tcPr>
           <w:p>
             <w:pPr>
+              <w:spacing w:after="0" w:line="240" w:lineRule="auto"/>
               <w:jc w:val="right"/>
               <w:rPr>
                 <w:rFonts w:ascii="Times New Roman" w:eastAsia="Times New Roman" w:hAnsi="Times New Roman"/>
@@ -3162,6 +3292,7 @@
           </w:p>
           <w:p>
             <w:pPr>
+              <w:spacing w:after="0" w:line="240" w:lineRule="auto"/>
               <w:jc w:val="center"/>
               <w:rPr>
                 <w:rFonts w:ascii="Times New Roman" w:eastAsia="Times New Roman" w:hAnsi="Times New Roman"/>
@@ -3176,6 +3307,7 @@
           </w:p>
           <w:p>
             <w:pPr>
+              <w:spacing w:after="0" w:line="240" w:lineRule="auto"/>
               <w:rPr>
                 <w:rFonts w:ascii="Times New Roman" w:eastAsia="Times New Roman" w:hAnsi="Times New Roman"/>
                 <w:b/>
@@ -3219,6 +3351,7 @@
           </w:tcPr>
           <w:p>
             <w:pPr>
+              <w:spacing w:after="0" w:line="240" w:lineRule="auto"/>
               <w:jc w:val="center"/>
               <w:rPr>
                 <w:rFonts w:ascii="Times New Roman" w:eastAsia="Times New Roman" w:hAnsi="Times New Roman"/>
@@ -3264,6 +3397,7 @@
           </w:tcPr>
           <w:p>
             <w:pPr>
+              <w:spacing w:after="0" w:line="240" w:lineRule="auto"/>
               <w:jc w:val="center"/>
               <w:rPr>
                 <w:rFonts w:ascii="Times New Roman" w:eastAsia="Times New Roman" w:hAnsi="Times New Roman"/>
@@ -3309,6 +3443,7 @@
           </w:tcPr>
           <w:p>
             <w:pPr>
+              <w:spacing w:after="0" w:line="240" w:lineRule="auto"/>
               <w:jc w:val="center"/>
               <w:rPr>
                 <w:rFonts w:ascii="Times New Roman" w:eastAsia="Times New Roman" w:hAnsi="Times New Roman"/>
@@ -3354,6 +3489,7 @@
           </w:tcPr>
           <w:p>
             <w:pPr>
+              <w:spacing w:after="0" w:line="240" w:lineRule="auto"/>
               <w:jc w:val="center"/>
               <w:rPr>
                 <w:rFonts w:ascii="Times New Roman" w:eastAsia="Times New Roman" w:hAnsi="Times New Roman"/>
@@ -3399,6 +3535,7 @@
           </w:tcPr>
           <w:p>
             <w:pPr>
+              <w:spacing w:after="0" w:line="240" w:lineRule="auto"/>
               <w:jc w:val="center"/>
               <w:rPr>
                 <w:rFonts w:ascii="Times New Roman" w:eastAsia="Times New Roman" w:hAnsi="Times New Roman"/>
@@ -3444,6 +3581,7 @@
           </w:tcPr>
           <w:p>
             <w:pPr>
+              <w:spacing w:after="0" w:line="240" w:lineRule="auto"/>
               <w:jc w:val="center"/>
               <w:rPr>
                 <w:rFonts w:ascii="Times New Roman" w:eastAsia="Times New Roman" w:hAnsi="Times New Roman"/>
@@ -3489,6 +3627,7 @@
           </w:tcPr>
           <w:p>
             <w:pPr>
+              <w:spacing w:after="0" w:line="240" w:lineRule="auto"/>
               <w:jc w:val="center"/>
               <w:rPr>
                 <w:rFonts w:ascii="Times New Roman" w:eastAsia="Times New Roman" w:hAnsi="Times New Roman"/>
@@ -3539,6 +3678,7 @@
           </w:tcPr>
           <w:p>
             <w:pPr>
+              <w:spacing w:after="0" w:line="240" w:lineRule="auto"/>
               <w:jc w:val="center"/>
               <w:rPr>
                 <w:rFonts w:ascii="Times New Roman" w:eastAsia="Times New Roman" w:hAnsi="Times New Roman"/>
@@ -3578,6 +3718,7 @@
           </w:tcPr>
           <w:p>
             <w:pPr>
+              <w:spacing w:after="0" w:line="240" w:lineRule="auto"/>
               <w:jc w:val="center"/>
               <w:rPr>
                 <w:rFonts w:ascii="Times New Roman" w:eastAsia="Times New Roman" w:hAnsi="Times New Roman"/>
@@ -3617,6 +3758,7 @@
           </w:tcPr>
           <w:p>
             <w:pPr>
+              <w:spacing w:after="0" w:line="240" w:lineRule="auto"/>
               <w:jc w:val="center"/>
               <w:rPr>
                 <w:rFonts w:ascii="Times New Roman" w:eastAsia="Times New Roman" w:hAnsi="Times New Roman"/>
@@ -3646,6 +3788,7 @@
           </w:tcPr>
           <w:p>
             <w:pPr>
+              <w:spacing w:after="0" w:line="240" w:lineRule="auto"/>
               <w:jc w:val="center"/>
               <w:rPr>
                 <w:rFonts w:ascii="Times New Roman" w:eastAsia="Times New Roman" w:hAnsi="Times New Roman"/>
@@ -3675,6 +3818,7 @@
           </w:tcPr>
           <w:p>
             <w:pPr>
+              <w:spacing w:after="0" w:line="240" w:lineRule="auto"/>
               <w:jc w:val="center"/>
               <w:rPr>
                 <w:rFonts w:ascii="Times New Roman" w:eastAsia="Times New Roman" w:hAnsi="Times New Roman"/>
@@ -3704,6 +3848,7 @@
           </w:tcPr>
           <w:p>
             <w:pPr>
+              <w:spacing w:after="0" w:line="240" w:lineRule="auto"/>
               <w:jc w:val="center"/>
               <w:rPr>
                 <w:rFonts w:ascii="Times New Roman" w:eastAsia="Times New Roman" w:hAnsi="Times New Roman"/>
@@ -3733,6 +3878,7 @@
           </w:tcPr>
           <w:p>
             <w:pPr>
+              <w:spacing w:after="0" w:line="240" w:lineRule="auto"/>
               <w:jc w:val="center"/>
               <w:rPr>
                 <w:rFonts w:ascii="Times New Roman" w:eastAsia="Times New Roman" w:hAnsi="Times New Roman"/>
@@ -3762,6 +3908,7 @@
           </w:tcPr>
           <w:p>
             <w:pPr>
+              <w:spacing w:after="0" w:line="240" w:lineRule="auto"/>
               <w:jc w:val="center"/>
               <w:rPr>
                 <w:rFonts w:ascii="Times New Roman" w:eastAsia="Times New Roman" w:hAnsi="Times New Roman"/>
@@ -3799,6 +3946,7 @@
           </w:tcPr>
           <w:p>
             <w:pPr>
+              <w:spacing w:after="0" w:line="240" w:lineRule="auto"/>
               <w:jc w:val="center"/>
               <w:rPr>
                 <w:rFonts w:ascii="Times New Roman" w:eastAsia="Times New Roman" w:hAnsi="Times New Roman"/>
@@ -3838,6 +3986,7 @@
           </w:tcPr>
           <w:p>
             <w:pPr>
+              <w:spacing w:after="0" w:line="240" w:lineRule="auto"/>
               <w:jc w:val="center"/>
               <w:rPr>
                 <w:rFonts w:ascii="Times New Roman" w:eastAsia="Times New Roman" w:hAnsi="Times New Roman"/>
@@ -3867,6 +4016,7 @@
           </w:tcPr>
           <w:p>
             <w:pPr>
+              <w:spacing w:after="0" w:line="240" w:lineRule="auto"/>
               <w:jc w:val="center"/>
               <w:rPr>
                 <w:rFonts w:ascii="Times New Roman" w:eastAsia="Times New Roman" w:hAnsi="Times New Roman"/>
@@ -3906,6 +4056,7 @@
           </w:tcPr>
           <w:p>
             <w:pPr>
+              <w:spacing w:after="0" w:line="240" w:lineRule="auto"/>
               <w:jc w:val="center"/>
               <w:rPr>
                 <w:rFonts w:ascii="Times New Roman" w:eastAsia="Times New Roman" w:hAnsi="Times New Roman"/>
@@ -3935,6 +4086,7 @@
           </w:tcPr>
           <w:p>
             <w:pPr>
+              <w:spacing w:after="0" w:line="240" w:lineRule="auto"/>
               <w:jc w:val="center"/>
               <w:rPr>
                 <w:rFonts w:ascii="Times New Roman" w:eastAsia="Times New Roman" w:hAnsi="Times New Roman"/>
@@ -3964,6 +4116,7 @@
           </w:tcPr>
           <w:p>
             <w:pPr>
+              <w:spacing w:after="0" w:line="240" w:lineRule="auto"/>
               <w:jc w:val="center"/>
               <w:rPr>
                 <w:rFonts w:ascii="Times New Roman" w:eastAsia="Times New Roman" w:hAnsi="Times New Roman"/>
@@ -3993,6 +4146,7 @@
           </w:tcPr>
           <w:p>
             <w:pPr>
+              <w:spacing w:after="0" w:line="240" w:lineRule="auto"/>
               <w:jc w:val="center"/>
               <w:rPr>
                 <w:rFonts w:ascii="Times New Roman" w:eastAsia="Times New Roman" w:hAnsi="Times New Roman"/>
@@ -4022,6 +4176,7 @@
           </w:tcPr>
           <w:p>
             <w:pPr>
+              <w:spacing w:after="0" w:line="240" w:lineRule="auto"/>
               <w:jc w:val="center"/>
               <w:rPr>
                 <w:rFonts w:ascii="Times New Roman" w:eastAsia="Times New Roman" w:hAnsi="Times New Roman"/>
@@ -4059,6 +4214,7 @@
           </w:tcPr>
           <w:p>
             <w:pPr>
+              <w:spacing w:after="0" w:line="240" w:lineRule="auto"/>
               <w:jc w:val="center"/>
               <w:rPr>
                 <w:rFonts w:ascii="Times New Roman" w:eastAsia="Times New Roman" w:hAnsi="Times New Roman"/>
@@ -4098,6 +4254,7 @@
           </w:tcPr>
           <w:p>
             <w:pPr>
+              <w:spacing w:after="0" w:line="240" w:lineRule="auto"/>
               <w:jc w:val="center"/>
               <w:rPr>
                 <w:rFonts w:ascii="Times New Roman" w:eastAsia="Times New Roman" w:hAnsi="Times New Roman"/>
@@ -4127,6 +4284,7 @@
           </w:tcPr>
           <w:p>
             <w:pPr>
+              <w:spacing w:after="0" w:line="240" w:lineRule="auto"/>
               <w:jc w:val="center"/>
               <w:rPr>
                 <w:rFonts w:ascii="Times New Roman" w:eastAsia="Times New Roman" w:hAnsi="Times New Roman"/>
@@ -4166,6 +4324,7 @@
           </w:tcPr>
           <w:p>
             <w:pPr>
+              <w:spacing w:after="0" w:line="240" w:lineRule="auto"/>
               <w:jc w:val="center"/>
               <w:rPr>
                 <w:rFonts w:ascii="Times New Roman" w:eastAsia="Times New Roman" w:hAnsi="Times New Roman"/>
@@ -4195,6 +4354,7 @@
           </w:tcPr>
           <w:p>
             <w:pPr>
+              <w:spacing w:after="0" w:line="240" w:lineRule="auto"/>
               <w:jc w:val="center"/>
               <w:rPr>
                 <w:rFonts w:ascii="Times New Roman" w:eastAsia="Times New Roman" w:hAnsi="Times New Roman"/>
@@ -4224,6 +4384,7 @@
           </w:tcPr>
           <w:p>
             <w:pPr>
+              <w:spacing w:after="0" w:line="240" w:lineRule="auto"/>
               <w:jc w:val="center"/>
               <w:rPr>
                 <w:rFonts w:ascii="Times New Roman" w:eastAsia="Times New Roman" w:hAnsi="Times New Roman"/>
@@ -4253,6 +4414,7 @@
           </w:tcPr>
           <w:p>
             <w:pPr>
+              <w:spacing w:after="0" w:line="240" w:lineRule="auto"/>
               <w:jc w:val="center"/>
               <w:rPr>
                 <w:rFonts w:ascii="Times New Roman" w:eastAsia="Times New Roman" w:hAnsi="Times New Roman"/>
@@ -4282,6 +4444,7 @@
           </w:tcPr>
           <w:p>
             <w:pPr>
+              <w:spacing w:after="0" w:line="240" w:lineRule="auto"/>
               <w:jc w:val="center"/>
               <w:rPr>
                 <w:rFonts w:ascii="Times New Roman" w:eastAsia="Times New Roman" w:hAnsi="Times New Roman"/>
@@ -4319,6 +4482,7 @@
           </w:tcPr>
           <w:p>
             <w:pPr>
+              <w:spacing w:after="0" w:line="240" w:lineRule="auto"/>
               <w:jc w:val="center"/>
               <w:rPr>
                 <w:rFonts w:ascii="Times New Roman" w:eastAsia="Times New Roman" w:hAnsi="Times New Roman"/>
@@ -4358,6 +4522,7 @@
           </w:tcPr>
           <w:p>
             <w:pPr>
+              <w:spacing w:after="0" w:line="240" w:lineRule="auto"/>
               <w:jc w:val="center"/>
               <w:rPr>
                 <w:rFonts w:ascii="Times New Roman" w:eastAsia="Times New Roman" w:hAnsi="Times New Roman"/>
@@ -4387,6 +4552,7 @@
           </w:tcPr>
           <w:p>
             <w:pPr>
+              <w:spacing w:after="0" w:line="240" w:lineRule="auto"/>
               <w:jc w:val="center"/>
               <w:rPr>
                 <w:rFonts w:ascii="Times New Roman" w:eastAsia="Times New Roman" w:hAnsi="Times New Roman"/>
@@ -4416,6 +4582,7 @@
           </w:tcPr>
           <w:p>
             <w:pPr>
+              <w:spacing w:after="0" w:line="240" w:lineRule="auto"/>
               <w:jc w:val="center"/>
               <w:rPr>
                 <w:rFonts w:ascii="Times New Roman" w:eastAsia="Times New Roman" w:hAnsi="Times New Roman"/>
@@ -4455,6 +4622,7 @@
           </w:tcPr>
           <w:p>
             <w:pPr>
+              <w:spacing w:after="0" w:line="240" w:lineRule="auto"/>
               <w:jc w:val="center"/>
               <w:rPr>
                 <w:rFonts w:ascii="Times New Roman" w:eastAsia="Times New Roman" w:hAnsi="Times New Roman"/>
@@ -4484,6 +4652,7 @@
           </w:tcPr>
           <w:p>
             <w:pPr>
+              <w:spacing w:after="0" w:line="240" w:lineRule="auto"/>
               <w:jc w:val="center"/>
               <w:rPr>
                 <w:rFonts w:ascii="Times New Roman" w:eastAsia="Times New Roman" w:hAnsi="Times New Roman"/>
@@ -4513,6 +4682,7 @@
           </w:tcPr>
           <w:p>
             <w:pPr>
+              <w:spacing w:after="0" w:line="240" w:lineRule="auto"/>
               <w:jc w:val="center"/>
               <w:rPr>
                 <w:rFonts w:ascii="Times New Roman" w:eastAsia="Times New Roman" w:hAnsi="Times New Roman"/>
@@ -4542,6 +4712,7 @@
           </w:tcPr>
           <w:p>
             <w:pPr>
+              <w:spacing w:after="0" w:line="240" w:lineRule="auto"/>
               <w:jc w:val="center"/>
               <w:rPr>
                 <w:rFonts w:ascii="Times New Roman" w:eastAsia="Times New Roman" w:hAnsi="Times New Roman"/>
@@ -4579,6 +4750,7 @@
           </w:tcPr>
           <w:p>
             <w:pPr>
+              <w:spacing w:after="0" w:line="240" w:lineRule="auto"/>
               <w:jc w:val="center"/>
               <w:rPr>
                 <w:rFonts w:ascii="Times New Roman" w:eastAsia="Times New Roman" w:hAnsi="Times New Roman"/>
@@ -4618,6 +4790,7 @@
           </w:tcPr>
           <w:p>
             <w:pPr>
+              <w:spacing w:after="0" w:line="240" w:lineRule="auto"/>
               <w:jc w:val="center"/>
               <w:rPr>
                 <w:rFonts w:ascii="Times New Roman" w:eastAsia="Times New Roman" w:hAnsi="Times New Roman"/>
@@ -4647,6 +4820,7 @@
           </w:tcPr>
           <w:p>
             <w:pPr>
+              <w:spacing w:after="0" w:line="240" w:lineRule="auto"/>
               <w:jc w:val="center"/>
               <w:rPr>
                 <w:rFonts w:ascii="Times New Roman" w:eastAsia="Times New Roman" w:hAnsi="Times New Roman"/>
@@ -4676,6 +4850,7 @@
           </w:tcPr>
           <w:p>
             <w:pPr>
+              <w:spacing w:after="0" w:line="240" w:lineRule="auto"/>
               <w:jc w:val="center"/>
               <w:rPr>
                 <w:rFonts w:ascii="Times New Roman" w:eastAsia="Times New Roman" w:hAnsi="Times New Roman"/>
@@ -4715,6 +4890,7 @@
           </w:tcPr>
           <w:p>
             <w:pPr>
+              <w:spacing w:after="0" w:line="240" w:lineRule="auto"/>
               <w:jc w:val="center"/>
               <w:rPr>
                 <w:rFonts w:ascii="Times New Roman" w:eastAsia="Times New Roman" w:hAnsi="Times New Roman"/>
@@ -4744,6 +4920,7 @@
           </w:tcPr>
           <w:p>
             <w:pPr>
+              <w:spacing w:after="0" w:line="240" w:lineRule="auto"/>
               <w:jc w:val="center"/>
               <w:rPr>
                 <w:rFonts w:ascii="Times New Roman" w:eastAsia="Times New Roman" w:hAnsi="Times New Roman"/>
@@ -4773,6 +4950,7 @@
           </w:tcPr>
           <w:p>
             <w:pPr>
+              <w:spacing w:after="0" w:line="240" w:lineRule="auto"/>
               <w:jc w:val="center"/>
               <w:rPr>
                 <w:rFonts w:ascii="Times New Roman" w:eastAsia="Times New Roman" w:hAnsi="Times New Roman"/>
@@ -4802,6 +4980,7 @@
           </w:tcPr>
           <w:p>
             <w:pPr>
+              <w:spacing w:after="0" w:line="240" w:lineRule="auto"/>
               <w:jc w:val="center"/>
               <w:rPr>
                 <w:rFonts w:ascii="Times New Roman" w:eastAsia="Times New Roman" w:hAnsi="Times New Roman"/>
@@ -4839,6 +5018,7 @@
           </w:tcPr>
           <w:p>
             <w:pPr>
+              <w:spacing w:after="0" w:line="240" w:lineRule="auto"/>
               <w:jc w:val="center"/>
               <w:rPr>
                 <w:rFonts w:ascii="Times New Roman" w:eastAsia="Times New Roman" w:hAnsi="Times New Roman"/>
@@ -4878,6 +5058,7 @@
           </w:tcPr>
           <w:p>
             <w:pPr>
+              <w:spacing w:after="0" w:line="240" w:lineRule="auto"/>
               <w:jc w:val="center"/>
               <w:rPr>
                 <w:rFonts w:ascii="Times New Roman" w:eastAsia="Times New Roman" w:hAnsi="Times New Roman"/>
@@ -4907,6 +5088,7 @@
           </w:tcPr>
           <w:p>
             <w:pPr>
+              <w:spacing w:after="0" w:line="240" w:lineRule="auto"/>
               <w:jc w:val="center"/>
               <w:rPr>
                 <w:rFonts w:ascii="Times New Roman" w:eastAsia="Times New Roman" w:hAnsi="Times New Roman"/>
@@ -4936,6 +5118,7 @@
           </w:tcPr>
           <w:p>
             <w:pPr>
+              <w:spacing w:after="0" w:line="240" w:lineRule="auto"/>
               <w:jc w:val="center"/>
               <w:rPr>
                 <w:rFonts w:ascii="Times New Roman" w:eastAsia="Times New Roman" w:hAnsi="Times New Roman"/>
@@ -4975,6 +5158,7 @@
           </w:tcPr>
           <w:p>
             <w:pPr>
+              <w:spacing w:after="0" w:line="240" w:lineRule="auto"/>
               <w:jc w:val="center"/>
               <w:rPr>
                 <w:rFonts w:ascii="Times New Roman" w:eastAsia="Times New Roman" w:hAnsi="Times New Roman"/>
@@ -5004,6 +5188,7 @@
           </w:tcPr>
           <w:p>
             <w:pPr>
+              <w:spacing w:after="0" w:line="240" w:lineRule="auto"/>
               <w:jc w:val="center"/>
               <w:rPr>
                 <w:rFonts w:ascii="Times New Roman" w:eastAsia="Times New Roman" w:hAnsi="Times New Roman"/>
@@ -5033,6 +5218,7 @@
           </w:tcPr>
           <w:p>
             <w:pPr>
+              <w:spacing w:after="0" w:line="240" w:lineRule="auto"/>
               <w:jc w:val="center"/>
               <w:rPr>
                 <w:rFonts w:ascii="Times New Roman" w:eastAsia="Times New Roman" w:hAnsi="Times New Roman"/>
@@ -5062,6 +5248,7 @@
           </w:tcPr>
           <w:p>
             <w:pPr>
+              <w:spacing w:after="0" w:line="240" w:lineRule="auto"/>
               <w:jc w:val="center"/>
               <w:rPr>
                 <w:rFonts w:ascii="Times New Roman" w:eastAsia="Times New Roman" w:hAnsi="Times New Roman"/>
@@ -5099,6 +5286,7 @@
           </w:tcPr>
           <w:p>
             <w:pPr>
+              <w:spacing w:after="0" w:line="240" w:lineRule="auto"/>
               <w:jc w:val="center"/>
               <w:rPr>
                 <w:rFonts w:ascii="Times New Roman" w:eastAsia="Times New Roman" w:hAnsi="Times New Roman"/>
@@ -5138,6 +5326,7 @@
           </w:tcPr>
           <w:p>
             <w:pPr>
+              <w:spacing w:after="0" w:line="240" w:lineRule="auto"/>
               <w:jc w:val="center"/>
               <w:rPr>
                 <w:rFonts w:ascii="Times New Roman" w:eastAsia="Times New Roman" w:hAnsi="Times New Roman"/>
@@ -5167,6 +5356,7 @@
           </w:tcPr>
           <w:p>
             <w:pPr>
+              <w:spacing w:after="0" w:line="240" w:lineRule="auto"/>
               <w:jc w:val="center"/>
               <w:rPr>
                 <w:rFonts w:ascii="Times New Roman" w:eastAsia="Times New Roman" w:hAnsi="Times New Roman"/>
@@ -5196,6 +5386,7 @@
           </w:tcPr>
           <w:p>
             <w:pPr>
+              <w:spacing w:after="0" w:line="240" w:lineRule="auto"/>
               <w:jc w:val="center"/>
               <w:rPr>
                 <w:rFonts w:ascii="Times New Roman" w:eastAsia="Times New Roman" w:hAnsi="Times New Roman"/>
@@ -5235,6 +5426,7 @@
           </w:tcPr>
           <w:p>
             <w:pPr>
+              <w:spacing w:after="0" w:line="240" w:lineRule="auto"/>
               <w:jc w:val="center"/>
               <w:rPr>
                 <w:rFonts w:ascii="Times New Roman" w:eastAsia="Times New Roman" w:hAnsi="Times New Roman"/>
@@ -5264,6 +5456,7 @@
           </w:tcPr>
           <w:p>
             <w:pPr>
+              <w:spacing w:after="0" w:line="240" w:lineRule="auto"/>
               <w:jc w:val="center"/>
               <w:rPr>
                 <w:rFonts w:ascii="Times New Roman" w:eastAsia="Times New Roman" w:hAnsi="Times New Roman"/>
@@ -5293,6 +5486,7 @@
           </w:tcPr>
           <w:p>
             <w:pPr>
+              <w:spacing w:after="0" w:line="240" w:lineRule="auto"/>
               <w:jc w:val="center"/>
               <w:rPr>
                 <w:rFonts w:ascii="Times New Roman" w:eastAsia="Times New Roman" w:hAnsi="Times New Roman"/>
@@ -5322,6 +5516,7 @@
           </w:tcPr>
           <w:p>
             <w:pPr>
+              <w:spacing w:after="0" w:line="240" w:lineRule="auto"/>
               <w:jc w:val="center"/>
               <w:rPr>
                 <w:rFonts w:ascii="Times New Roman" w:eastAsia="Times New Roman" w:hAnsi="Times New Roman"/>
@@ -5359,6 +5554,7 @@
           </w:tcPr>
           <w:p>
             <w:pPr>
+              <w:spacing w:after="0" w:line="240" w:lineRule="auto"/>
               <w:jc w:val="center"/>
               <w:rPr>
                 <w:rFonts w:ascii="Times New Roman" w:eastAsia="Times New Roman" w:hAnsi="Times New Roman"/>
@@ -5398,6 +5594,7 @@
           </w:tcPr>
           <w:p>
             <w:pPr>
+              <w:spacing w:after="0" w:line="240" w:lineRule="auto"/>
               <w:jc w:val="center"/>
               <w:rPr>
                 <w:rFonts w:ascii="Times New Roman" w:eastAsia="Times New Roman" w:hAnsi="Times New Roman"/>
@@ -5427,6 +5624,7 @@
           </w:tcPr>
           <w:p>
             <w:pPr>
+              <w:spacing w:after="0" w:line="240" w:lineRule="auto"/>
               <w:jc w:val="center"/>
               <w:rPr>
                 <w:rFonts w:ascii="Times New Roman" w:eastAsia="Times New Roman" w:hAnsi="Times New Roman"/>
@@ -5456,6 +5654,7 @@
           </w:tcPr>
           <w:p>
             <w:pPr>
+              <w:spacing w:after="0" w:line="240" w:lineRule="auto"/>
               <w:jc w:val="center"/>
               <w:rPr>
                 <w:rFonts w:ascii="Times New Roman" w:eastAsia="Times New Roman" w:hAnsi="Times New Roman"/>
@@ -5495,6 +5694,7 @@
           </w:tcPr>
           <w:p>
             <w:pPr>
+              <w:spacing w:after="0" w:line="240" w:lineRule="auto"/>
               <w:jc w:val="center"/>
               <w:rPr>
                 <w:rFonts w:ascii="Times New Roman" w:eastAsia="Times New Roman" w:hAnsi="Times New Roman"/>
@@ -5524,6 +5724,7 @@
           </w:tcPr>
           <w:p>
             <w:pPr>
+              <w:spacing w:after="0" w:line="240" w:lineRule="auto"/>
               <w:jc w:val="center"/>
               <w:rPr>
                 <w:rFonts w:ascii="Times New Roman" w:eastAsia="Times New Roman" w:hAnsi="Times New Roman"/>
@@ -5553,6 +5754,7 @@
           </w:tcPr>
           <w:p>
             <w:pPr>
+              <w:spacing w:after="0" w:line="240" w:lineRule="auto"/>
               <w:jc w:val="center"/>
               <w:rPr>
                 <w:rFonts w:ascii="Times New Roman" w:eastAsia="Times New Roman" w:hAnsi="Times New Roman"/>
@@ -5582,6 +5784,7 @@
           </w:tcPr>
           <w:p>
             <w:pPr>
+              <w:spacing w:after="0" w:line="240" w:lineRule="auto"/>
               <w:jc w:val="center"/>
               <w:rPr>
                 <w:rFonts w:ascii="Times New Roman" w:eastAsia="Times New Roman" w:hAnsi="Times New Roman"/>
@@ -5619,6 +5822,7 @@
           </w:tcPr>
           <w:p>
             <w:pPr>
+              <w:spacing w:after="0" w:line="240" w:lineRule="auto"/>
               <w:jc w:val="center"/>
               <w:rPr>
                 <w:rFonts w:ascii="Times New Roman" w:eastAsia="Times New Roman" w:hAnsi="Times New Roman"/>
@@ -5658,6 +5862,7 @@
           </w:tcPr>
           <w:p>
             <w:pPr>
+              <w:spacing w:after="0" w:line="240" w:lineRule="auto"/>
               <w:jc w:val="center"/>
               <w:rPr>
                 <w:rFonts w:ascii="Times New Roman" w:eastAsia="Times New Roman" w:hAnsi="Times New Roman"/>
@@ -5687,6 +5892,7 @@
           </w:tcPr>
           <w:p>
             <w:pPr>
+              <w:spacing w:after="0" w:line="240" w:lineRule="auto"/>
               <w:jc w:val="center"/>
               <w:rPr>
                 <w:rFonts w:ascii="Times New Roman" w:eastAsia="Times New Roman" w:hAnsi="Times New Roman"/>
@@ -5716,6 +5922,7 @@
           </w:tcPr>
           <w:p>
             <w:pPr>
+              <w:spacing w:after="0" w:line="240" w:lineRule="auto"/>
               <w:jc w:val="center"/>
               <w:rPr>
                 <w:rFonts w:ascii="Times New Roman" w:eastAsia="Times New Roman" w:hAnsi="Times New Roman"/>
@@ -5755,6 +5962,7 @@
           </w:tcPr>
           <w:p>
             <w:pPr>
+              <w:spacing w:after="0" w:line="240" w:lineRule="auto"/>
               <w:jc w:val="center"/>
               <w:rPr>
                 <w:rFonts w:ascii="Times New Roman" w:eastAsia="Times New Roman" w:hAnsi="Times New Roman"/>
@@ -5784,6 +5992,7 @@
           </w:tcPr>
           <w:p>
             <w:pPr>
+              <w:spacing w:after="0" w:line="240" w:lineRule="auto"/>
               <w:jc w:val="center"/>
               <w:rPr>
                 <w:rFonts w:ascii="Times New Roman" w:eastAsia="Times New Roman" w:hAnsi="Times New Roman"/>
@@ -5813,6 +6022,7 @@
           </w:tcPr>
           <w:p>
             <w:pPr>
+              <w:spacing w:after="0" w:line="240" w:lineRule="auto"/>
               <w:jc w:val="center"/>
               <w:rPr>
                 <w:rFonts w:ascii="Times New Roman" w:eastAsia="Times New Roman" w:hAnsi="Times New Roman"/>
@@ -5842,6 +6052,7 @@
           </w:tcPr>
           <w:p>
             <w:pPr>
+              <w:spacing w:after="0" w:line="240" w:lineRule="auto"/>
               <w:jc w:val="center"/>
               <w:rPr>
                 <w:rFonts w:ascii="Times New Roman" w:eastAsia="Times New Roman" w:hAnsi="Times New Roman"/>
@@ -5879,6 +6090,7 @@
           </w:tcPr>
           <w:p>
             <w:pPr>
+              <w:spacing w:after="0" w:line="240" w:lineRule="auto"/>
               <w:jc w:val="center"/>
               <w:rPr>
                 <w:rFonts w:ascii="Times New Roman" w:eastAsia="Times New Roman" w:hAnsi="Times New Roman"/>
@@ -5918,6 +6130,7 @@
           </w:tcPr>
           <w:p>
             <w:pPr>
+              <w:spacing w:after="0" w:line="240" w:lineRule="auto"/>
               <w:jc w:val="center"/>
               <w:rPr>
                 <w:rFonts w:ascii="Times New Roman" w:eastAsia="Times New Roman" w:hAnsi="Times New Roman"/>
@@ -5947,6 +6160,7 @@
           </w:tcPr>
           <w:p>
             <w:pPr>
+              <w:spacing w:after="0" w:line="240" w:lineRule="auto"/>
               <w:jc w:val="center"/>
               <w:rPr>
                 <w:rFonts w:ascii="Times New Roman" w:eastAsia="Times New Roman" w:hAnsi="Times New Roman"/>
@@ -5976,6 +6190,7 @@
           </w:tcPr>
           <w:p>
             <w:pPr>
+              <w:spacing w:after="0" w:line="240" w:lineRule="auto"/>
               <w:jc w:val="center"/>
               <w:rPr>
                 <w:rFonts w:ascii="Times New Roman" w:eastAsia="Times New Roman" w:hAnsi="Times New Roman"/>
@@ -6005,6 +6220,7 @@
           </w:tcPr>
           <w:p>
             <w:pPr>
+              <w:spacing w:after="0" w:line="240" w:lineRule="auto"/>
               <w:jc w:val="center"/>
               <w:rPr>
                 <w:rFonts w:ascii="Times New Roman" w:eastAsia="Times New Roman" w:hAnsi="Times New Roman"/>
@@ -6044,6 +6260,7 @@
           </w:tcPr>
           <w:p>
             <w:pPr>
+              <w:spacing w:after="0" w:line="240" w:lineRule="auto"/>
               <w:jc w:val="center"/>
               <w:rPr>
                 <w:rFonts w:ascii="Times New Roman" w:eastAsia="Times New Roman" w:hAnsi="Times New Roman"/>
@@ -6073,6 +6290,7 @@
           </w:tcPr>
           <w:p>
             <w:pPr>
+              <w:spacing w:after="0" w:line="240" w:lineRule="auto"/>
               <w:jc w:val="center"/>
               <w:rPr>
                 <w:rFonts w:ascii="Times New Roman" w:eastAsia="Times New Roman" w:hAnsi="Times New Roman"/>
@@ -6102,6 +6320,7 @@
           </w:tcPr>
           <w:p>
             <w:pPr>
+              <w:spacing w:after="0" w:line="240" w:lineRule="auto"/>
               <w:jc w:val="center"/>
               <w:rPr>
                 <w:rFonts w:ascii="Times New Roman" w:eastAsia="Times New Roman" w:hAnsi="Times New Roman"/>
@@ -6139,6 +6358,7 @@
           </w:tcPr>
           <w:p>
             <w:pPr>
+              <w:spacing w:after="0" w:line="240" w:lineRule="auto"/>
               <w:jc w:val="center"/>
               <w:rPr>
                 <w:rFonts w:ascii="Times New Roman" w:eastAsia="Times New Roman" w:hAnsi="Times New Roman"/>
@@ -6178,6 +6398,7 @@
           </w:tcPr>
           <w:p>
             <w:pPr>
+              <w:spacing w:after="0" w:line="240" w:lineRule="auto"/>
               <w:jc w:val="center"/>
               <w:rPr>
                 <w:rFonts w:ascii="Times New Roman" w:eastAsia="Times New Roman" w:hAnsi="Times New Roman"/>
@@ -6207,6 +6428,7 @@
           </w:tcPr>
           <w:p>
             <w:pPr>
+              <w:spacing w:after="0" w:line="240" w:lineRule="auto"/>
               <w:jc w:val="center"/>
               <w:rPr>
                 <w:rFonts w:ascii="Times New Roman" w:eastAsia="Times New Roman" w:hAnsi="Times New Roman"/>
@@ -6236,6 +6458,7 @@
           </w:tcPr>
           <w:p>
             <w:pPr>
+              <w:spacing w:after="0" w:line="240" w:lineRule="auto"/>
               <w:jc w:val="center"/>
               <w:rPr>
                 <w:rFonts w:ascii="Times New Roman" w:eastAsia="Times New Roman" w:hAnsi="Times New Roman"/>
@@ -6265,6 +6488,7 @@
           </w:tcPr>
           <w:p>
             <w:pPr>
+              <w:spacing w:after="0" w:line="240" w:lineRule="auto"/>
               <w:jc w:val="center"/>
               <w:rPr>
                 <w:rFonts w:ascii="Times New Roman" w:eastAsia="Times New Roman" w:hAnsi="Times New Roman"/>
@@ -6304,6 +6528,7 @@
           </w:tcPr>
           <w:p>
             <w:pPr>
+              <w:spacing w:after="0" w:line="240" w:lineRule="auto"/>
               <w:jc w:val="center"/>
               <w:rPr>
                 <w:rFonts w:ascii="Times New Roman" w:eastAsia="Times New Roman" w:hAnsi="Times New Roman"/>
@@ -6333,6 +6558,7 @@
           </w:tcPr>
           <w:p>
             <w:pPr>
+              <w:spacing w:after="0" w:line="240" w:lineRule="auto"/>
               <w:jc w:val="center"/>
               <w:rPr>
                 <w:rFonts w:ascii="Times New Roman" w:eastAsia="Times New Roman" w:hAnsi="Times New Roman"/>
@@ -6362,6 +6588,7 @@
           </w:tcPr>
           <w:p>
             <w:pPr>
+              <w:spacing w:after="0" w:line="240" w:lineRule="auto"/>
               <w:jc w:val="center"/>
               <w:rPr>
                 <w:rFonts w:ascii="Times New Roman" w:eastAsia="Times New Roman" w:hAnsi="Times New Roman"/>
@@ -6399,6 +6626,7 @@
           </w:tcPr>
           <w:p>
             <w:pPr>
+              <w:spacing w:after="0" w:line="240" w:lineRule="auto"/>
               <w:jc w:val="center"/>
               <w:rPr>
                 <w:rFonts w:ascii="Times New Roman" w:eastAsia="Times New Roman" w:hAnsi="Times New Roman"/>
@@ -6438,6 +6666,7 @@
           </w:tcPr>
           <w:p>
             <w:pPr>
+              <w:spacing w:after="0" w:line="240" w:lineRule="auto"/>
               <w:jc w:val="center"/>
               <w:rPr>
                 <w:rFonts w:ascii="Times New Roman" w:eastAsia="Times New Roman" w:hAnsi="Times New Roman"/>
@@ -6467,6 +6696,7 @@
           </w:tcPr>
           <w:p>
             <w:pPr>
+              <w:spacing w:after="0" w:line="240" w:lineRule="auto"/>
               <w:jc w:val="center"/>
               <w:rPr>
                 <w:rFonts w:ascii="Times New Roman" w:eastAsia="Times New Roman" w:hAnsi="Times New Roman"/>
@@ -6496,6 +6726,7 @@
           </w:tcPr>
           <w:p>
             <w:pPr>
+              <w:spacing w:after="0" w:line="240" w:lineRule="auto"/>
               <w:jc w:val="center"/>
               <w:rPr>
                 <w:rFonts w:ascii="Times New Roman" w:eastAsia="Times New Roman" w:hAnsi="Times New Roman"/>
@@ -6525,6 +6756,7 @@
           </w:tcPr>
           <w:p>
             <w:pPr>
+              <w:spacing w:after="0" w:line="240" w:lineRule="auto"/>
               <w:jc w:val="center"/>
               <w:rPr>
                 <w:rFonts w:ascii="Times New Roman" w:eastAsia="Times New Roman" w:hAnsi="Times New Roman"/>
@@ -6564,6 +6796,7 @@
           </w:tcPr>
           <w:p>
             <w:pPr>
+              <w:spacing w:after="0" w:line="240" w:lineRule="auto"/>
               <w:jc w:val="center"/>
               <w:rPr>
                 <w:rFonts w:ascii="Times New Roman" w:eastAsia="Times New Roman" w:hAnsi="Times New Roman"/>
@@ -6593,6 +6826,7 @@
           </w:tcPr>
           <w:p>
             <w:pPr>
+              <w:spacing w:after="0" w:line="240" w:lineRule="auto"/>
               <w:jc w:val="center"/>
               <w:rPr>
                 <w:rFonts w:ascii="Times New Roman" w:eastAsia="Times New Roman" w:hAnsi="Times New Roman"/>
@@ -6622,6 +6856,7 @@
           </w:tcPr>
           <w:p>
             <w:pPr>
+              <w:spacing w:after="0" w:line="240" w:lineRule="auto"/>
               <w:jc w:val="center"/>
               <w:rPr>
                 <w:rFonts w:ascii="Times New Roman" w:eastAsia="Times New Roman" w:hAnsi="Times New Roman"/>
@@ -6659,6 +6894,7 @@
           </w:tcPr>
           <w:p>
             <w:pPr>
+              <w:spacing w:after="0" w:line="240" w:lineRule="auto"/>
               <w:jc w:val="center"/>
               <w:rPr>
                 <w:rFonts w:ascii="Times New Roman" w:eastAsia="Times New Roman" w:hAnsi="Times New Roman"/>
@@ -6698,6 +6934,7 @@
           </w:tcPr>
           <w:p>
             <w:pPr>
+              <w:spacing w:after="0" w:line="240" w:lineRule="auto"/>
               <w:rPr>
                 <w:rFonts w:eastAsia="Times New Roman"/>
                 <w:color w:val="000000"/>
@@ -6726,6 +6963,7 @@
           </w:tcPr>
           <w:p>
             <w:pPr>
+              <w:spacing w:after="0" w:line="240" w:lineRule="auto"/>
               <w:rPr>
                 <w:rFonts w:eastAsia="Times New Roman"/>
                 <w:color w:val="000000"/>
@@ -6754,6 +6992,7 @@
           </w:tcPr>
           <w:p>
             <w:pPr>
+              <w:spacing w:after="0" w:line="240" w:lineRule="auto"/>
               <w:rPr>
                 <w:rFonts w:eastAsia="Times New Roman"/>
                 <w:color w:val="000000"/>
@@ -6782,6 +7021,7 @@
           </w:tcPr>
           <w:p>
             <w:pPr>
+              <w:spacing w:after="0" w:line="240" w:lineRule="auto"/>
               <w:jc w:val="center"/>
               <w:rPr>
                 <w:rFonts w:ascii="Times New Roman" w:eastAsia="Times New Roman" w:hAnsi="Times New Roman"/>
@@ -6811,6 +7051,7 @@
           </w:tcPr>
           <w:p>
             <w:pPr>
+              <w:spacing w:after="0" w:line="240" w:lineRule="auto"/>
               <w:jc w:val="center"/>
               <w:rPr>
                 <w:rFonts w:ascii="Times New Roman" w:eastAsia="Times New Roman" w:hAnsi="Times New Roman"/>
@@ -6849,6 +7090,7 @@
           </w:tcPr>
           <w:p>
             <w:pPr>
+              <w:spacing w:after="0" w:line="240" w:lineRule="auto"/>
               <w:rPr>
                 <w:rFonts w:eastAsia="Times New Roman"/>
                 <w:color w:val="000000"/>
@@ -6877,6 +7119,7 @@
           </w:tcPr>
           <w:p>
             <w:pPr>
+              <w:spacing w:after="0" w:line="240" w:lineRule="auto"/>
               <w:rPr>
                 <w:rFonts w:eastAsia="Times New Roman"/>
                 <w:color w:val="000000"/>
@@ -6913,6 +7156,7 @@
           </w:tcPr>
           <w:p>
             <w:pPr>
+              <w:spacing w:after="0" w:line="240" w:lineRule="auto"/>
               <w:jc w:val="center"/>
               <w:rPr>
                 <w:rFonts w:ascii="Times New Roman" w:eastAsia="Times New Roman" w:hAnsi="Times New Roman"/>
@@ -6952,6 +7196,7 @@
           </w:tcPr>
           <w:p>
             <w:pPr>
+              <w:spacing w:after="0" w:line="240" w:lineRule="auto"/>
               <w:rPr>
                 <w:rFonts w:eastAsia="Times New Roman"/>
                 <w:color w:val="000000"/>
@@ -6980,6 +7225,7 @@
           </w:tcPr>
           <w:p>
             <w:pPr>
+              <w:spacing w:after="0" w:line="240" w:lineRule="auto"/>
               <w:rPr>
                 <w:rFonts w:eastAsia="Times New Roman"/>
                 <w:color w:val="000000"/>
@@ -7008,6 +7254,7 @@
           </w:tcPr>
           <w:p>
             <w:pPr>
+              <w:spacing w:after="0" w:line="240" w:lineRule="auto"/>
               <w:rPr>
                 <w:rFonts w:eastAsia="Times New Roman"/>
                 <w:color w:val="000000"/>
@@ -7036,6 +7283,7 @@
           </w:tcPr>
           <w:p>
             <w:pPr>
+              <w:spacing w:after="0" w:line="240" w:lineRule="auto"/>
               <w:jc w:val="center"/>
               <w:rPr>
                 <w:rFonts w:ascii="Times New Roman" w:eastAsia="Times New Roman" w:hAnsi="Times New Roman"/>
@@ -7065,6 +7313,7 @@
           </w:tcPr>
           <w:p>
             <w:pPr>
+              <w:spacing w:after="0" w:line="240" w:lineRule="auto"/>
               <w:jc w:val="center"/>
               <w:rPr>
                 <w:rFonts w:ascii="Times New Roman" w:eastAsia="Times New Roman" w:hAnsi="Times New Roman"/>
@@ -7103,6 +7352,7 @@
           </w:tcPr>
           <w:p>
             <w:pPr>
+              <w:spacing w:after="0" w:line="240" w:lineRule="auto"/>
               <w:rPr>
                 <w:rFonts w:eastAsia="Times New Roman"/>
                 <w:color w:val="000000"/>
@@ -7131,6 +7381,7 @@
           </w:tcPr>
           <w:p>
             <w:pPr>
+              <w:spacing w:after="0" w:line="240" w:lineRule="auto"/>
               <w:rPr>
                 <w:rFonts w:eastAsia="Times New Roman"/>
                 <w:color w:val="000000"/>
@@ -7167,6 +7418,7 @@
           </w:tcPr>
           <w:p>
             <w:pPr>
+              <w:spacing w:after="0" w:line="240" w:lineRule="auto"/>
               <w:jc w:val="center"/>
               <w:rPr>
                 <w:rFonts w:ascii="Times New Roman" w:eastAsia="Times New Roman" w:hAnsi="Times New Roman"/>
@@ -7206,6 +7458,7 @@
           </w:tcPr>
           <w:p>
             <w:pPr>
+              <w:spacing w:after="0" w:line="240" w:lineRule="auto"/>
               <w:rPr>
                 <w:rFonts w:eastAsia="Times New Roman"/>
                 <w:color w:val="000000"/>
@@ -7234,6 +7487,7 @@
           </w:tcPr>
           <w:p>
             <w:pPr>
+              <w:spacing w:after="0" w:line="240" w:lineRule="auto"/>
               <w:rPr>
                 <w:rFonts w:eastAsia="Times New Roman"/>
                 <w:color w:val="000000"/>
@@ -7262,6 +7516,7 @@
           </w:tcPr>
           <w:p>
             <w:pPr>
+              <w:spacing w:after="0" w:line="240" w:lineRule="auto"/>
               <w:rPr>
                 <w:rFonts w:eastAsia="Times New Roman"/>
                 <w:color w:val="000000"/>
@@ -7290,6 +7545,7 @@
           </w:tcPr>
           <w:p>
             <w:pPr>
+              <w:spacing w:after="0" w:line="240" w:lineRule="auto"/>
               <w:jc w:val="center"/>
               <w:rPr>
                 <w:rFonts w:ascii="Times New Roman" w:eastAsia="Times New Roman" w:hAnsi="Times New Roman"/>
@@ -7319,6 +7575,7 @@
           </w:tcPr>
           <w:p>
             <w:pPr>
+              <w:spacing w:after="0" w:line="240" w:lineRule="auto"/>
               <w:jc w:val="center"/>
               <w:rPr>
                 <w:rFonts w:ascii="Times New Roman" w:eastAsia="Times New Roman" w:hAnsi="Times New Roman"/>
@@ -7357,6 +7614,7 @@
           </w:tcPr>
           <w:p>
             <w:pPr>
+              <w:spacing w:after="0" w:line="240" w:lineRule="auto"/>
               <w:rPr>
                 <w:rFonts w:eastAsia="Times New Roman"/>
                 <w:color w:val="000000"/>
@@ -7385,6 +7643,7 @@
           </w:tcPr>
           <w:p>
             <w:pPr>
+              <w:spacing w:after="0" w:line="240" w:lineRule="auto"/>
               <w:rPr>
                 <w:rFonts w:eastAsia="Times New Roman"/>
                 <w:color w:val="000000"/>
@@ -7421,6 +7680,7 @@
           </w:tcPr>
           <w:p>
             <w:pPr>
+              <w:spacing w:after="0" w:line="240" w:lineRule="auto"/>
               <w:jc w:val="center"/>
               <w:rPr>
                 <w:rFonts w:ascii="Times New Roman" w:eastAsia="Times New Roman" w:hAnsi="Times New Roman"/>
@@ -7460,6 +7720,7 @@
           </w:tcPr>
           <w:p>
             <w:pPr>
+              <w:spacing w:after="0" w:line="240" w:lineRule="auto"/>
               <w:rPr>
                 <w:rFonts w:eastAsia="Times New Roman"/>
                 <w:color w:val="000000"/>
@@ -7488,6 +7749,7 @@
           </w:tcPr>
           <w:p>
             <w:pPr>
+              <w:spacing w:after="0" w:line="240" w:lineRule="auto"/>
               <w:rPr>
                 <w:rFonts w:eastAsia="Times New Roman"/>
                 <w:color w:val="000000"/>
@@ -7516,6 +7778,7 @@
           </w:tcPr>
           <w:p>
             <w:pPr>
+              <w:spacing w:after="0" w:line="240" w:lineRule="auto"/>
               <w:rPr>
                 <w:rFonts w:eastAsia="Times New Roman"/>
                 <w:color w:val="000000"/>
@@ -7544,6 +7807,7 @@
           </w:tcPr>
           <w:p>
             <w:pPr>
+              <w:spacing w:after="0" w:line="240" w:lineRule="auto"/>
               <w:jc w:val="center"/>
               <w:rPr>
                 <w:rFonts w:ascii="Times New Roman" w:eastAsia="Times New Roman" w:hAnsi="Times New Roman"/>
@@ -7573,6 +7837,7 @@
           </w:tcPr>
           <w:p>
             <w:pPr>
+              <w:spacing w:after="0" w:line="240" w:lineRule="auto"/>
               <w:jc w:val="center"/>
               <w:rPr>
                 <w:rFonts w:ascii="Times New Roman" w:eastAsia="Times New Roman" w:hAnsi="Times New Roman"/>
@@ -7602,6 +7867,7 @@
           </w:tcPr>
           <w:p>
             <w:pPr>
+              <w:spacing w:after="0" w:line="240" w:lineRule="auto"/>
               <w:jc w:val="center"/>
               <w:rPr>
                 <w:rFonts w:ascii="Times New Roman" w:eastAsia="Times New Roman" w:hAnsi="Times New Roman"/>
@@ -7641,6 +7907,7 @@
           </w:tcPr>
           <w:p>
             <w:pPr>
+              <w:spacing w:after="0" w:line="240" w:lineRule="auto"/>
               <w:jc w:val="center"/>
               <w:rPr>
                 <w:rFonts w:ascii="Times New Roman" w:eastAsia="Times New Roman" w:hAnsi="Times New Roman"/>
@@ -7678,6 +7945,7 @@
           </w:tcPr>
           <w:p>
             <w:pPr>
+              <w:spacing w:after="0" w:line="240" w:lineRule="auto"/>
               <w:jc w:val="center"/>
               <w:rPr>
                 <w:rFonts w:ascii="Times New Roman" w:eastAsia="Times New Roman" w:hAnsi="Times New Roman"/>
@@ -7717,6 +7985,7 @@
           </w:tcPr>
           <w:p>
             <w:pPr>
+              <w:spacing w:after="0" w:line="240" w:lineRule="auto"/>
               <w:rPr>
                 <w:rFonts w:eastAsia="Times New Roman"/>
                 <w:color w:val="000000"/>
@@ -7745,6 +8014,7 @@
           </w:tcPr>
           <w:p>
             <w:pPr>
+              <w:spacing w:after="0" w:line="240" w:lineRule="auto"/>
               <w:rPr>
                 <w:rFonts w:eastAsia="Times New Roman"/>
                 <w:color w:val="000000"/>
@@ -7773,6 +8043,7 @@
           </w:tcPr>
           <w:p>
             <w:pPr>
+              <w:spacing w:after="0" w:line="240" w:lineRule="auto"/>
               <w:rPr>
                 <w:rFonts w:eastAsia="Times New Roman"/>
                 <w:color w:val="000000"/>
@@ -7801,6 +8072,7 @@
           </w:tcPr>
           <w:p>
             <w:pPr>
+              <w:spacing w:after="0" w:line="240" w:lineRule="auto"/>
               <w:rPr>
                 <w:rFonts w:eastAsia="Times New Roman"/>
                 <w:color w:val="000000"/>
@@ -7829,6 +8101,7 @@
           </w:tcPr>
           <w:p>
             <w:pPr>
+              <w:spacing w:after="0" w:line="240" w:lineRule="auto"/>
               <w:jc w:val="center"/>
               <w:rPr>
                 <w:rFonts w:ascii="Times New Roman" w:eastAsia="Times New Roman" w:hAnsi="Times New Roman"/>
@@ -7858,6 +8131,7 @@
           </w:tcPr>
           <w:p>
             <w:pPr>
+              <w:spacing w:after="0" w:line="240" w:lineRule="auto"/>
               <w:jc w:val="center"/>
               <w:rPr>
                 <w:rFonts w:ascii="Times New Roman" w:eastAsia="Times New Roman" w:hAnsi="Times New Roman"/>
@@ -7897,6 +8171,7 @@
           </w:tcPr>
           <w:p>
             <w:pPr>
+              <w:spacing w:after="0" w:line="240" w:lineRule="auto"/>
               <w:jc w:val="center"/>
               <w:rPr>
                 <w:rFonts w:ascii="Times New Roman" w:eastAsia="Times New Roman" w:hAnsi="Times New Roman"/>
@@ -7934,6 +8209,7 @@
           </w:tcPr>
           <w:p>
             <w:pPr>
+              <w:spacing w:after="0" w:line="240" w:lineRule="auto"/>
               <w:jc w:val="center"/>
               <w:rPr>
                 <w:rFonts w:ascii="Times New Roman" w:eastAsia="Times New Roman" w:hAnsi="Times New Roman"/>
@@ -7951,7 +8227,6 @@
                 <w:szCs w:val="20"/>
                 <w:lang w:eastAsia="pt-BR"/>
               </w:rPr>
-              <w:lastRenderedPageBreak/>
               <w:t>Bancas de qualificação de Projetos</w:t>
             </w:r>
           </w:p>
@@ -7974,6 +8249,7 @@
           </w:tcPr>
           <w:p>
             <w:pPr>
+              <w:spacing w:after="0" w:line="240" w:lineRule="auto"/>
               <w:rPr>
                 <w:rFonts w:eastAsia="Times New Roman"/>
                 <w:color w:val="000000"/>
@@ -8002,6 +8278,7 @@
           </w:tcPr>
           <w:p>
             <w:pPr>
+              <w:spacing w:after="0" w:line="240" w:lineRule="auto"/>
               <w:rPr>
                 <w:rFonts w:eastAsia="Times New Roman"/>
                 <w:color w:val="000000"/>
@@ -8030,6 +8307,7 @@
           </w:tcPr>
           <w:p>
             <w:pPr>
+              <w:spacing w:after="0" w:line="240" w:lineRule="auto"/>
               <w:rPr>
                 <w:rFonts w:eastAsia="Times New Roman"/>
                 <w:color w:val="000000"/>
@@ -8058,6 +8336,7 @@
           </w:tcPr>
           <w:p>
             <w:pPr>
+              <w:spacing w:after="0" w:line="240" w:lineRule="auto"/>
               <w:rPr>
                 <w:rFonts w:eastAsia="Times New Roman"/>
                 <w:color w:val="000000"/>
@@ -8086,6 +8365,7 @@
           </w:tcPr>
           <w:p>
             <w:pPr>
+              <w:spacing w:after="0" w:line="240" w:lineRule="auto"/>
               <w:jc w:val="center"/>
               <w:rPr>
                 <w:rFonts w:ascii="Times New Roman" w:eastAsia="Times New Roman" w:hAnsi="Times New Roman"/>
@@ -8115,6 +8395,7 @@
           </w:tcPr>
           <w:p>
             <w:pPr>
+              <w:spacing w:after="0" w:line="240" w:lineRule="auto"/>
               <w:jc w:val="center"/>
               <w:rPr>
                 <w:rFonts w:ascii="Times New Roman" w:eastAsia="Times New Roman" w:hAnsi="Times New Roman"/>
@@ -8154,6 +8435,7 @@
           </w:tcPr>
           <w:p>
             <w:pPr>
+              <w:spacing w:after="0" w:line="240" w:lineRule="auto"/>
               <w:jc w:val="center"/>
               <w:rPr>
                 <w:rFonts w:ascii="Times New Roman" w:eastAsia="Times New Roman" w:hAnsi="Times New Roman"/>
@@ -8191,6 +8473,7 @@
           </w:tcPr>
           <w:p>
             <w:pPr>
+              <w:spacing w:after="0" w:line="240" w:lineRule="auto"/>
               <w:jc w:val="center"/>
               <w:rPr>
                 <w:rFonts w:ascii="Times New Roman" w:eastAsia="Times New Roman" w:hAnsi="Times New Roman"/>
@@ -8230,6 +8513,7 @@
           </w:tcPr>
           <w:p>
             <w:pPr>
+              <w:spacing w:after="0" w:line="240" w:lineRule="auto"/>
               <w:rPr>
                 <w:rFonts w:eastAsia="Times New Roman"/>
                 <w:color w:val="000000"/>
@@ -8258,6 +8542,7 @@
           </w:tcPr>
           <w:p>
             <w:pPr>
+              <w:spacing w:after="0" w:line="240" w:lineRule="auto"/>
               <w:rPr>
                 <w:rFonts w:eastAsia="Times New Roman"/>
                 <w:color w:val="000000"/>
@@ -8286,6 +8571,7 @@
           </w:tcPr>
           <w:p>
             <w:pPr>
+              <w:spacing w:after="0" w:line="240" w:lineRule="auto"/>
               <w:rPr>
                 <w:rFonts w:eastAsia="Times New Roman"/>
                 <w:color w:val="000000"/>
@@ -8314,6 +8600,7 @@
           </w:tcPr>
           <w:p>
             <w:pPr>
+              <w:spacing w:after="0" w:line="240" w:lineRule="auto"/>
               <w:rPr>
                 <w:rFonts w:eastAsia="Times New Roman"/>
                 <w:color w:val="000000"/>
@@ -8342,6 +8629,7 @@
           </w:tcPr>
           <w:p>
             <w:pPr>
+              <w:spacing w:after="0" w:line="240" w:lineRule="auto"/>
               <w:jc w:val="center"/>
               <w:rPr>
                 <w:rFonts w:ascii="Times New Roman" w:eastAsia="Times New Roman" w:hAnsi="Times New Roman"/>
@@ -8371,6 +8659,7 @@
           </w:tcPr>
           <w:p>
             <w:pPr>
+              <w:spacing w:after="0" w:line="240" w:lineRule="auto"/>
               <w:jc w:val="center"/>
               <w:rPr>
                 <w:rFonts w:ascii="Times New Roman" w:eastAsia="Times New Roman" w:hAnsi="Times New Roman"/>
@@ -8410,6 +8699,7 @@
           </w:tcPr>
           <w:p>
             <w:pPr>
+              <w:spacing w:after="0" w:line="240" w:lineRule="auto"/>
               <w:jc w:val="center"/>
               <w:rPr>
                 <w:rFonts w:ascii="Times New Roman" w:eastAsia="Times New Roman" w:hAnsi="Times New Roman"/>
@@ -8424,6 +8714,42 @@
       </w:tr>
     </w:tbl>
     <w:p/>
+    <w:p>
+      <w:r>
+        <w:rPr>
+          <w:rFonts w:ascii="Times New Roman" w:hAnsi="Times New Roman"/>
+          <w:sz w:val="24"/>
+        </w:rPr>
+        <w:lastRenderedPageBreak/>
+        <w:t xml:space="preserve">A tabela </w:t>
+      </w:r>
+      <w:r>
+        <w:rPr>
+          <w:rFonts w:ascii="Times New Roman" w:hAnsi="Times New Roman"/>
+          <w:sz w:val="24"/>
+        </w:rPr>
+        <w:t>acima d</w:t>
+      </w:r>
+      <w:r>
+        <w:rPr>
+          <w:rFonts w:ascii="Times New Roman" w:hAnsi="Times New Roman"/>
+          <w:sz w:val="24"/>
+        </w:rPr>
+        <w:t>emonstra</w:t>
+      </w:r>
+      <w:r>
+        <w:rPr>
+          <w:rFonts w:ascii="Times New Roman" w:hAnsi="Times New Roman"/>
+          <w:sz w:val="24"/>
+        </w:rPr>
+        <w:t xml:space="preserve"> a programação deste projeto.</w:t>
+      </w:r>
+      <w:bookmarkStart w:id="12" w:name="_GoBack"/>
+      <w:bookmarkEnd w:id="12"/>
+      <w:r>
+        <w:t xml:space="preserve"> </w:t>
+      </w:r>
+    </w:p>
     <w:p/>
     <w:p>
       <w:pPr>
@@ -8437,14 +8763,51 @@
     </w:p>
     <w:p>
       <w:pPr>
+        <w:ind w:firstLine="709"/>
         <w:jc w:val="both"/>
         <w:rPr>
           <w:rFonts w:ascii="Times New Roman" w:hAnsi="Times New Roman"/>
-          <w:b/>
-          <w:sz w:val="24"/>
-          <w:szCs w:val="24"/>
-        </w:rPr>
-      </w:pPr>
+          <w:sz w:val="24"/>
+        </w:rPr>
+      </w:pPr>
+    </w:p>
+    <w:p>
+      <w:pPr>
+        <w:ind w:firstLine="709"/>
+        <w:jc w:val="both"/>
+        <w:rPr>
+          <w:rFonts w:ascii="Times New Roman" w:hAnsi="Times New Roman"/>
+          <w:sz w:val="24"/>
+        </w:rPr>
+      </w:pPr>
+      <w:r>
+        <w:rPr>
+          <w:rFonts w:ascii="Times New Roman" w:hAnsi="Times New Roman"/>
+          <w:sz w:val="24"/>
+        </w:rPr>
+        <w:t>A tabela abaixo tem como finalidade demonstrar as despesas de realização d</w:t>
+      </w:r>
+      <w:r>
+        <w:rPr>
+          <w:rFonts w:ascii="Times New Roman" w:hAnsi="Times New Roman"/>
+          <w:sz w:val="24"/>
+        </w:rPr>
+        <w:t>este</w:t>
+      </w:r>
+      <w:r>
+        <w:rPr>
+          <w:rFonts w:ascii="Times New Roman" w:hAnsi="Times New Roman"/>
+          <w:sz w:val="24"/>
+        </w:rPr>
+        <w:t xml:space="preserve"> projeto</w:t>
+      </w:r>
+      <w:r>
+        <w:rPr>
+          <w:rFonts w:ascii="Times New Roman" w:hAnsi="Times New Roman"/>
+          <w:sz w:val="24"/>
+        </w:rPr>
+        <w:t>:</w:t>
+      </w:r>
     </w:p>
     <w:tbl>
       <w:tblPr>
@@ -8470,7 +8833,7 @@
         </w:trPr>
         <w:tc>
           <w:tcPr>
-            <w:tcW w:w="9211" w:type="dxa"/>
+            <w:tcW w:w="8644" w:type="dxa"/>
             <w:gridSpan w:val="4"/>
             <w:tcBorders>
               <w:top w:val="single" w:sz="4" w:space="0" w:color="000000"/>
@@ -8507,7 +8870,7 @@
         </w:trPr>
         <w:tc>
           <w:tcPr>
-            <w:tcW w:w="9211" w:type="dxa"/>
+            <w:tcW w:w="8644" w:type="dxa"/>
             <w:gridSpan w:val="4"/>
             <w:tcBorders>
               <w:top w:val="single" w:sz="4" w:space="0" w:color="000000"/>
@@ -8546,7 +8909,7 @@
         </w:trPr>
         <w:tc>
           <w:tcPr>
-            <w:tcW w:w="9211" w:type="dxa"/>
+            <w:tcW w:w="8644" w:type="dxa"/>
             <w:gridSpan w:val="4"/>
             <w:tcBorders>
               <w:top w:val="single" w:sz="4" w:space="0" w:color="000000"/>
@@ -8600,7 +8963,7 @@
         </w:trPr>
         <w:tc>
           <w:tcPr>
-            <w:tcW w:w="2692" w:type="dxa"/>
+            <w:tcW w:w="2543" w:type="dxa"/>
             <w:tcBorders>
               <w:top w:val="single" w:sz="4" w:space="0" w:color="000000"/>
               <w:left w:val="single" w:sz="4" w:space="0" w:color="000000"/>
@@ -8631,7 +8994,7 @@
         </w:tc>
         <w:tc>
           <w:tcPr>
-            <w:tcW w:w="2249" w:type="dxa"/>
+            <w:tcW w:w="2124" w:type="dxa"/>
             <w:tcBorders>
               <w:top w:val="single" w:sz="4" w:space="0" w:color="000000"/>
               <w:left w:val="single" w:sz="4" w:space="0" w:color="000000"/>
@@ -8662,7 +9025,7 @@
         </w:tc>
         <w:tc>
           <w:tcPr>
-            <w:tcW w:w="3024" w:type="dxa"/>
+            <w:tcW w:w="2789" w:type="dxa"/>
             <w:tcBorders>
               <w:top w:val="single" w:sz="4" w:space="0" w:color="000000"/>
               <w:left w:val="single" w:sz="4" w:space="0" w:color="000000"/>
@@ -8693,7 +9056,7 @@
         </w:tc>
         <w:tc>
           <w:tcPr>
-            <w:tcW w:w="1246" w:type="dxa"/>
+            <w:tcW w:w="1188" w:type="dxa"/>
             <w:tcBorders>
               <w:top w:val="single" w:sz="4" w:space="0" w:color="000000"/>
               <w:left w:val="single" w:sz="4" w:space="0" w:color="000000"/>
@@ -8731,7 +9094,7 @@
         </w:trPr>
         <w:tc>
           <w:tcPr>
-            <w:tcW w:w="2692" w:type="dxa"/>
+            <w:tcW w:w="2543" w:type="dxa"/>
             <w:tcBorders>
               <w:top w:val="single" w:sz="4" w:space="0" w:color="000000"/>
               <w:left w:val="single" w:sz="4" w:space="0" w:color="000000"/>
@@ -8766,7 +9129,7 @@
         </w:tc>
         <w:tc>
           <w:tcPr>
-            <w:tcW w:w="2249" w:type="dxa"/>
+            <w:tcW w:w="2124" w:type="dxa"/>
             <w:tcBorders>
               <w:top w:val="single" w:sz="4" w:space="0" w:color="000000"/>
               <w:left w:val="single" w:sz="4" w:space="0" w:color="000000"/>
@@ -8795,7 +9158,7 @@
         </w:tc>
         <w:tc>
           <w:tcPr>
-            <w:tcW w:w="3024" w:type="dxa"/>
+            <w:tcW w:w="2789" w:type="dxa"/>
             <w:tcBorders>
               <w:top w:val="single" w:sz="4" w:space="0" w:color="000000"/>
               <w:left w:val="single" w:sz="4" w:space="0" w:color="000000"/>
@@ -8824,7 +9187,7 @@
         </w:tc>
         <w:tc>
           <w:tcPr>
-            <w:tcW w:w="1246" w:type="dxa"/>
+            <w:tcW w:w="1188" w:type="dxa"/>
             <w:tcBorders>
               <w:top w:val="single" w:sz="4" w:space="0" w:color="000000"/>
               <w:left w:val="single" w:sz="4" w:space="0" w:color="000000"/>
@@ -8860,7 +9223,7 @@
         </w:trPr>
         <w:tc>
           <w:tcPr>
-            <w:tcW w:w="2692" w:type="dxa"/>
+            <w:tcW w:w="2543" w:type="dxa"/>
             <w:tcBorders>
               <w:top w:val="single" w:sz="4" w:space="0" w:color="000000"/>
               <w:left w:val="single" w:sz="4" w:space="0" w:color="000000"/>
@@ -8897,7 +9260,7 @@
         </w:tc>
         <w:tc>
           <w:tcPr>
-            <w:tcW w:w="2249" w:type="dxa"/>
+            <w:tcW w:w="2124" w:type="dxa"/>
             <w:tcBorders>
               <w:top w:val="single" w:sz="4" w:space="0" w:color="000000"/>
               <w:left w:val="single" w:sz="4" w:space="0" w:color="000000"/>
@@ -8925,7 +9288,7 @@
         </w:tc>
         <w:tc>
           <w:tcPr>
-            <w:tcW w:w="3024" w:type="dxa"/>
+            <w:tcW w:w="2789" w:type="dxa"/>
             <w:tcBorders>
               <w:top w:val="single" w:sz="4" w:space="0" w:color="000000"/>
               <w:left w:val="single" w:sz="4" w:space="0" w:color="000000"/>
@@ -8953,7 +9316,7 @@
         </w:tc>
         <w:tc>
           <w:tcPr>
-            <w:tcW w:w="1246" w:type="dxa"/>
+            <w:tcW w:w="1188" w:type="dxa"/>
             <w:tcBorders>
               <w:top w:val="single" w:sz="4" w:space="0" w:color="000000"/>
               <w:left w:val="single" w:sz="4" w:space="0" w:color="000000"/>
@@ -8988,7 +9351,7 @@
         </w:trPr>
         <w:tc>
           <w:tcPr>
-            <w:tcW w:w="2692" w:type="dxa"/>
+            <w:tcW w:w="2543" w:type="dxa"/>
             <w:tcBorders>
               <w:top w:val="single" w:sz="4" w:space="0" w:color="000000"/>
               <w:left w:val="single" w:sz="4" w:space="0" w:color="000000"/>
@@ -9025,7 +9388,7 @@
         </w:tc>
         <w:tc>
           <w:tcPr>
-            <w:tcW w:w="2249" w:type="dxa"/>
+            <w:tcW w:w="2124" w:type="dxa"/>
             <w:tcBorders>
               <w:top w:val="single" w:sz="4" w:space="0" w:color="000000"/>
               <w:left w:val="single" w:sz="4" w:space="0" w:color="000000"/>
@@ -9053,7 +9416,7 @@
         </w:tc>
         <w:tc>
           <w:tcPr>
-            <w:tcW w:w="3024" w:type="dxa"/>
+            <w:tcW w:w="2789" w:type="dxa"/>
             <w:tcBorders>
               <w:top w:val="single" w:sz="4" w:space="0" w:color="000000"/>
               <w:left w:val="single" w:sz="4" w:space="0" w:color="000000"/>
@@ -9081,7 +9444,7 @@
         </w:tc>
         <w:tc>
           <w:tcPr>
-            <w:tcW w:w="1246" w:type="dxa"/>
+            <w:tcW w:w="1188" w:type="dxa"/>
             <w:tcBorders>
               <w:top w:val="single" w:sz="4" w:space="0" w:color="000000"/>
               <w:left w:val="single" w:sz="4" w:space="0" w:color="000000"/>
@@ -9116,7 +9479,7 @@
         </w:trPr>
         <w:tc>
           <w:tcPr>
-            <w:tcW w:w="2692" w:type="dxa"/>
+            <w:tcW w:w="2543" w:type="dxa"/>
             <w:tcBorders>
               <w:top w:val="single" w:sz="4" w:space="0" w:color="000000"/>
               <w:left w:val="single" w:sz="4" w:space="0" w:color="000000"/>
@@ -9150,7 +9513,7 @@
         </w:tc>
         <w:tc>
           <w:tcPr>
-            <w:tcW w:w="2249" w:type="dxa"/>
+            <w:tcW w:w="2124" w:type="dxa"/>
             <w:tcBorders>
               <w:top w:val="single" w:sz="4" w:space="0" w:color="000000"/>
               <w:left w:val="single" w:sz="4" w:space="0" w:color="000000"/>
@@ -9178,7 +9541,7 @@
         </w:tc>
         <w:tc>
           <w:tcPr>
-            <w:tcW w:w="3024" w:type="dxa"/>
+            <w:tcW w:w="2789" w:type="dxa"/>
             <w:tcBorders>
               <w:top w:val="single" w:sz="4" w:space="0" w:color="000000"/>
               <w:left w:val="single" w:sz="4" w:space="0" w:color="000000"/>
@@ -9206,7 +9569,7 @@
         </w:tc>
         <w:tc>
           <w:tcPr>
-            <w:tcW w:w="1246" w:type="dxa"/>
+            <w:tcW w:w="1188" w:type="dxa"/>
             <w:tcBorders>
               <w:top w:val="single" w:sz="4" w:space="0" w:color="000000"/>
               <w:left w:val="single" w:sz="4" w:space="0" w:color="000000"/>
@@ -9241,7 +9604,7 @@
         </w:trPr>
         <w:tc>
           <w:tcPr>
-            <w:tcW w:w="2692" w:type="dxa"/>
+            <w:tcW w:w="2543" w:type="dxa"/>
             <w:tcBorders>
               <w:top w:val="single" w:sz="4" w:space="0" w:color="000000"/>
               <w:left w:val="single" w:sz="4" w:space="0" w:color="000000"/>
@@ -9278,7 +9641,7 @@
         </w:tc>
         <w:tc>
           <w:tcPr>
-            <w:tcW w:w="2249" w:type="dxa"/>
+            <w:tcW w:w="2124" w:type="dxa"/>
             <w:tcBorders>
               <w:top w:val="single" w:sz="4" w:space="0" w:color="000000"/>
               <w:left w:val="single" w:sz="4" w:space="0" w:color="000000"/>
@@ -9306,7 +9669,7 @@
         </w:tc>
         <w:tc>
           <w:tcPr>
-            <w:tcW w:w="3024" w:type="dxa"/>
+            <w:tcW w:w="2789" w:type="dxa"/>
             <w:tcBorders>
               <w:top w:val="single" w:sz="4" w:space="0" w:color="000000"/>
               <w:left w:val="single" w:sz="4" w:space="0" w:color="000000"/>
@@ -9334,7 +9697,7 @@
         </w:tc>
         <w:tc>
           <w:tcPr>
-            <w:tcW w:w="1246" w:type="dxa"/>
+            <w:tcW w:w="1188" w:type="dxa"/>
             <w:tcBorders>
               <w:top w:val="single" w:sz="4" w:space="0" w:color="000000"/>
               <w:left w:val="single" w:sz="4" w:space="0" w:color="000000"/>
@@ -9369,7 +9732,7 @@
         </w:trPr>
         <w:tc>
           <w:tcPr>
-            <w:tcW w:w="2692" w:type="dxa"/>
+            <w:tcW w:w="2543" w:type="dxa"/>
             <w:tcBorders>
               <w:top w:val="single" w:sz="4" w:space="0" w:color="000000"/>
               <w:left w:val="single" w:sz="4" w:space="0" w:color="000000"/>
@@ -9398,7 +9761,7 @@
         </w:tc>
         <w:tc>
           <w:tcPr>
-            <w:tcW w:w="2249" w:type="dxa"/>
+            <w:tcW w:w="2124" w:type="dxa"/>
             <w:tcBorders>
               <w:top w:val="single" w:sz="4" w:space="0" w:color="000000"/>
               <w:left w:val="single" w:sz="4" w:space="0" w:color="000000"/>
@@ -9426,7 +9789,7 @@
         </w:tc>
         <w:tc>
           <w:tcPr>
-            <w:tcW w:w="3024" w:type="dxa"/>
+            <w:tcW w:w="2789" w:type="dxa"/>
             <w:tcBorders>
               <w:top w:val="single" w:sz="4" w:space="0" w:color="000000"/>
               <w:left w:val="single" w:sz="4" w:space="0" w:color="000000"/>
@@ -9454,7 +9817,7 @@
         </w:tc>
         <w:tc>
           <w:tcPr>
-            <w:tcW w:w="1246" w:type="dxa"/>
+            <w:tcW w:w="1188" w:type="dxa"/>
             <w:tcBorders>
               <w:top w:val="single" w:sz="4" w:space="0" w:color="000000"/>
               <w:left w:val="single" w:sz="4" w:space="0" w:color="000000"/>
@@ -9490,7 +9853,7 @@
         </w:trPr>
         <w:tc>
           <w:tcPr>
-            <w:tcW w:w="9211" w:type="dxa"/>
+            <w:tcW w:w="8644" w:type="dxa"/>
             <w:gridSpan w:val="4"/>
             <w:tcBorders>
               <w:top w:val="single" w:sz="4" w:space="0" w:color="000000"/>
@@ -9529,7 +9892,7 @@
         </w:trPr>
         <w:tc>
           <w:tcPr>
-            <w:tcW w:w="2692" w:type="dxa"/>
+            <w:tcW w:w="2543" w:type="dxa"/>
             <w:tcBorders>
               <w:top w:val="single" w:sz="4" w:space="0" w:color="000000"/>
               <w:left w:val="single" w:sz="4" w:space="0" w:color="000000"/>
@@ -9560,7 +9923,7 @@
         </w:tc>
         <w:tc>
           <w:tcPr>
-            <w:tcW w:w="2249" w:type="dxa"/>
+            <w:tcW w:w="2124" w:type="dxa"/>
             <w:tcBorders>
               <w:top w:val="single" w:sz="4" w:space="0" w:color="000000"/>
               <w:left w:val="single" w:sz="4" w:space="0" w:color="000000"/>
@@ -9591,7 +9954,7 @@
         </w:tc>
         <w:tc>
           <w:tcPr>
-            <w:tcW w:w="3024" w:type="dxa"/>
+            <w:tcW w:w="2789" w:type="dxa"/>
             <w:tcBorders>
               <w:top w:val="single" w:sz="4" w:space="0" w:color="000000"/>
               <w:left w:val="single" w:sz="4" w:space="0" w:color="000000"/>
@@ -9622,7 +9985,7 @@
         </w:tc>
         <w:tc>
           <w:tcPr>
-            <w:tcW w:w="1246" w:type="dxa"/>
+            <w:tcW w:w="1188" w:type="dxa"/>
             <w:tcBorders>
               <w:top w:val="single" w:sz="4" w:space="0" w:color="000000"/>
               <w:left w:val="single" w:sz="4" w:space="0" w:color="000000"/>
@@ -9660,7 +10023,7 @@
         </w:trPr>
         <w:tc>
           <w:tcPr>
-            <w:tcW w:w="2692" w:type="dxa"/>
+            <w:tcW w:w="2543" w:type="dxa"/>
             <w:tcBorders>
               <w:top w:val="single" w:sz="4" w:space="0" w:color="000000"/>
               <w:left w:val="single" w:sz="4" w:space="0" w:color="000000"/>
@@ -9690,7 +10053,7 @@
         </w:tc>
         <w:tc>
           <w:tcPr>
-            <w:tcW w:w="2249" w:type="dxa"/>
+            <w:tcW w:w="2124" w:type="dxa"/>
             <w:tcBorders>
               <w:top w:val="single" w:sz="4" w:space="0" w:color="000000"/>
               <w:left w:val="single" w:sz="4" w:space="0" w:color="000000"/>
@@ -9720,7 +10083,7 @@
         </w:tc>
         <w:tc>
           <w:tcPr>
-            <w:tcW w:w="3024" w:type="dxa"/>
+            <w:tcW w:w="2789" w:type="dxa"/>
             <w:tcBorders>
               <w:top w:val="single" w:sz="4" w:space="0" w:color="000000"/>
               <w:left w:val="single" w:sz="4" w:space="0" w:color="000000"/>
@@ -9750,7 +10113,7 @@
         </w:tc>
         <w:tc>
           <w:tcPr>
-            <w:tcW w:w="1246" w:type="dxa"/>
+            <w:tcW w:w="1188" w:type="dxa"/>
             <w:tcBorders>
               <w:top w:val="single" w:sz="4" w:space="0" w:color="000000"/>
               <w:left w:val="single" w:sz="4" w:space="0" w:color="000000"/>
@@ -9787,7 +10150,7 @@
         </w:trPr>
         <w:tc>
           <w:tcPr>
-            <w:tcW w:w="2692" w:type="dxa"/>
+            <w:tcW w:w="2543" w:type="dxa"/>
             <w:tcBorders>
               <w:top w:val="single" w:sz="4" w:space="0" w:color="000000"/>
               <w:left w:val="single" w:sz="4" w:space="0" w:color="000000"/>
@@ -9817,7 +10180,7 @@
         </w:tc>
         <w:tc>
           <w:tcPr>
-            <w:tcW w:w="2249" w:type="dxa"/>
+            <w:tcW w:w="2124" w:type="dxa"/>
             <w:tcBorders>
               <w:top w:val="single" w:sz="4" w:space="0" w:color="000000"/>
               <w:left w:val="single" w:sz="4" w:space="0" w:color="000000"/>
@@ -9846,7 +10209,7 @@
         </w:tc>
         <w:tc>
           <w:tcPr>
-            <w:tcW w:w="3024" w:type="dxa"/>
+            <w:tcW w:w="2789" w:type="dxa"/>
             <w:tcBorders>
               <w:top w:val="single" w:sz="4" w:space="0" w:color="000000"/>
               <w:left w:val="single" w:sz="4" w:space="0" w:color="000000"/>
@@ -9875,7 +10238,7 @@
         </w:tc>
         <w:tc>
           <w:tcPr>
-            <w:tcW w:w="1246" w:type="dxa"/>
+            <w:tcW w:w="1188" w:type="dxa"/>
             <w:tcBorders>
               <w:top w:val="single" w:sz="4" w:space="0" w:color="000000"/>
               <w:left w:val="single" w:sz="4" w:space="0" w:color="000000"/>
@@ -9915,7 +10278,7 @@
         </w:trPr>
         <w:tc>
           <w:tcPr>
-            <w:tcW w:w="9211" w:type="dxa"/>
+            <w:tcW w:w="8644" w:type="dxa"/>
             <w:gridSpan w:val="4"/>
             <w:tcBorders>
               <w:top w:val="single" w:sz="4" w:space="0" w:color="000000"/>
@@ -9953,7 +10316,7 @@
         </w:trPr>
         <w:tc>
           <w:tcPr>
-            <w:tcW w:w="2692" w:type="dxa"/>
+            <w:tcW w:w="2543" w:type="dxa"/>
             <w:tcBorders>
               <w:top w:val="single" w:sz="4" w:space="0" w:color="000000"/>
               <w:left w:val="single" w:sz="4" w:space="0" w:color="000000"/>
@@ -9983,7 +10346,7 @@
         </w:tc>
         <w:tc>
           <w:tcPr>
-            <w:tcW w:w="2249" w:type="dxa"/>
+            <w:tcW w:w="2124" w:type="dxa"/>
             <w:tcBorders>
               <w:top w:val="single" w:sz="4" w:space="0" w:color="000000"/>
               <w:left w:val="single" w:sz="4" w:space="0" w:color="000000"/>
@@ -10013,7 +10376,7 @@
         </w:tc>
         <w:tc>
           <w:tcPr>
-            <w:tcW w:w="3024" w:type="dxa"/>
+            <w:tcW w:w="2789" w:type="dxa"/>
             <w:tcBorders>
               <w:top w:val="single" w:sz="4" w:space="0" w:color="000000"/>
               <w:left w:val="single" w:sz="4" w:space="0" w:color="000000"/>
@@ -10043,7 +10406,7 @@
         </w:tc>
         <w:tc>
           <w:tcPr>
-            <w:tcW w:w="1246" w:type="dxa"/>
+            <w:tcW w:w="1188" w:type="dxa"/>
             <w:tcBorders>
               <w:top w:val="single" w:sz="4" w:space="0" w:color="000000"/>
               <w:left w:val="single" w:sz="4" w:space="0" w:color="000000"/>
@@ -10080,7 +10443,7 @@
         </w:trPr>
         <w:tc>
           <w:tcPr>
-            <w:tcW w:w="2692" w:type="dxa"/>
+            <w:tcW w:w="2543" w:type="dxa"/>
             <w:tcBorders>
               <w:top w:val="single" w:sz="4" w:space="0" w:color="000000"/>
               <w:left w:val="single" w:sz="4" w:space="0" w:color="000000"/>
@@ -10109,7 +10472,7 @@
         </w:tc>
         <w:tc>
           <w:tcPr>
-            <w:tcW w:w="2249" w:type="dxa"/>
+            <w:tcW w:w="2124" w:type="dxa"/>
             <w:tcBorders>
               <w:top w:val="single" w:sz="4" w:space="0" w:color="000000"/>
               <w:left w:val="single" w:sz="4" w:space="0" w:color="000000"/>
@@ -10138,7 +10501,7 @@
         </w:tc>
         <w:tc>
           <w:tcPr>
-            <w:tcW w:w="3024" w:type="dxa"/>
+            <w:tcW w:w="2789" w:type="dxa"/>
             <w:tcBorders>
               <w:top w:val="single" w:sz="4" w:space="0" w:color="000000"/>
               <w:left w:val="single" w:sz="4" w:space="0" w:color="000000"/>
@@ -10167,7 +10530,7 @@
         </w:tc>
         <w:tc>
           <w:tcPr>
-            <w:tcW w:w="1246" w:type="dxa"/>
+            <w:tcW w:w="1188" w:type="dxa"/>
             <w:tcBorders>
               <w:top w:val="single" w:sz="4" w:space="0" w:color="000000"/>
               <w:left w:val="single" w:sz="4" w:space="0" w:color="000000"/>
@@ -10203,7 +10566,7 @@
         </w:trPr>
         <w:tc>
           <w:tcPr>
-            <w:tcW w:w="2692" w:type="dxa"/>
+            <w:tcW w:w="2543" w:type="dxa"/>
             <w:tcBorders>
               <w:top w:val="single" w:sz="4" w:space="0" w:color="000000"/>
               <w:left w:val="single" w:sz="4" w:space="0" w:color="000000"/>
@@ -10232,7 +10595,7 @@
         </w:tc>
         <w:tc>
           <w:tcPr>
-            <w:tcW w:w="2249" w:type="dxa"/>
+            <w:tcW w:w="2124" w:type="dxa"/>
             <w:tcBorders>
               <w:top w:val="single" w:sz="4" w:space="0" w:color="000000"/>
               <w:left w:val="single" w:sz="4" w:space="0" w:color="000000"/>
@@ -10261,7 +10624,7 @@
         </w:tc>
         <w:tc>
           <w:tcPr>
-            <w:tcW w:w="3024" w:type="dxa"/>
+            <w:tcW w:w="2789" w:type="dxa"/>
             <w:tcBorders>
               <w:top w:val="single" w:sz="4" w:space="0" w:color="000000"/>
               <w:left w:val="single" w:sz="4" w:space="0" w:color="000000"/>
@@ -10290,7 +10653,7 @@
         </w:tc>
         <w:tc>
           <w:tcPr>
-            <w:tcW w:w="1246" w:type="dxa"/>
+            <w:tcW w:w="1188" w:type="dxa"/>
             <w:tcBorders>
               <w:top w:val="single" w:sz="4" w:space="0" w:color="000000"/>
               <w:left w:val="single" w:sz="4" w:space="0" w:color="000000"/>
@@ -10326,7 +10689,7 @@
         </w:trPr>
         <w:tc>
           <w:tcPr>
-            <w:tcW w:w="2692" w:type="dxa"/>
+            <w:tcW w:w="2543" w:type="dxa"/>
             <w:tcBorders>
               <w:top w:val="single" w:sz="4" w:space="0" w:color="000000"/>
               <w:left w:val="single" w:sz="4" w:space="0" w:color="000000"/>
@@ -10355,7 +10718,7 @@
         </w:tc>
         <w:tc>
           <w:tcPr>
-            <w:tcW w:w="2249" w:type="dxa"/>
+            <w:tcW w:w="2124" w:type="dxa"/>
             <w:tcBorders>
               <w:top w:val="single" w:sz="4" w:space="0" w:color="000000"/>
               <w:left w:val="single" w:sz="4" w:space="0" w:color="000000"/>
@@ -10384,7 +10747,7 @@
         </w:tc>
         <w:tc>
           <w:tcPr>
-            <w:tcW w:w="3024" w:type="dxa"/>
+            <w:tcW w:w="2789" w:type="dxa"/>
             <w:tcBorders>
               <w:top w:val="single" w:sz="4" w:space="0" w:color="000000"/>
               <w:left w:val="single" w:sz="4" w:space="0" w:color="000000"/>
@@ -10413,7 +10776,7 @@
         </w:tc>
         <w:tc>
           <w:tcPr>
-            <w:tcW w:w="1246" w:type="dxa"/>
+            <w:tcW w:w="1188" w:type="dxa"/>
             <w:tcBorders>
               <w:top w:val="single" w:sz="4" w:space="0" w:color="000000"/>
               <w:left w:val="single" w:sz="4" w:space="0" w:color="000000"/>
@@ -10449,7 +10812,7 @@
         </w:trPr>
         <w:tc>
           <w:tcPr>
-            <w:tcW w:w="9211" w:type="dxa"/>
+            <w:tcW w:w="8644" w:type="dxa"/>
             <w:gridSpan w:val="4"/>
             <w:tcBorders>
               <w:top w:val="single" w:sz="4" w:space="0" w:color="000000"/>
@@ -10487,7 +10850,7 @@
         </w:trPr>
         <w:tc>
           <w:tcPr>
-            <w:tcW w:w="2692" w:type="dxa"/>
+            <w:tcW w:w="2543" w:type="dxa"/>
             <w:tcBorders>
               <w:top w:val="single" w:sz="4" w:space="0" w:color="000000"/>
               <w:left w:val="single" w:sz="4" w:space="0" w:color="000000"/>
@@ -10516,7 +10879,7 @@
         </w:tc>
         <w:tc>
           <w:tcPr>
-            <w:tcW w:w="2249" w:type="dxa"/>
+            <w:tcW w:w="2124" w:type="dxa"/>
             <w:tcBorders>
               <w:top w:val="single" w:sz="4" w:space="0" w:color="000000"/>
               <w:left w:val="single" w:sz="4" w:space="0" w:color="000000"/>
@@ -10545,7 +10908,7 @@
         </w:tc>
         <w:tc>
           <w:tcPr>
-            <w:tcW w:w="3024" w:type="dxa"/>
+            <w:tcW w:w="2789" w:type="dxa"/>
             <w:tcBorders>
               <w:top w:val="single" w:sz="4" w:space="0" w:color="000000"/>
               <w:left w:val="single" w:sz="4" w:space="0" w:color="000000"/>
@@ -10574,7 +10937,7 @@
         </w:tc>
         <w:tc>
           <w:tcPr>
-            <w:tcW w:w="1246" w:type="dxa"/>
+            <w:tcW w:w="1188" w:type="dxa"/>
             <w:tcBorders>
               <w:top w:val="single" w:sz="4" w:space="0" w:color="000000"/>
               <w:left w:val="single" w:sz="4" w:space="0" w:color="000000"/>
@@ -10610,7 +10973,7 @@
         </w:trPr>
         <w:tc>
           <w:tcPr>
-            <w:tcW w:w="2692" w:type="dxa"/>
+            <w:tcW w:w="2543" w:type="dxa"/>
             <w:tcBorders>
               <w:top w:val="single" w:sz="4" w:space="0" w:color="000000"/>
               <w:left w:val="single" w:sz="4" w:space="0" w:color="000000"/>
@@ -10641,7 +11004,7 @@
         </w:tc>
         <w:tc>
           <w:tcPr>
-            <w:tcW w:w="2249" w:type="dxa"/>
+            <w:tcW w:w="2124" w:type="dxa"/>
             <w:tcBorders>
               <w:top w:val="single" w:sz="4" w:space="0" w:color="000000"/>
               <w:left w:val="single" w:sz="4" w:space="0" w:color="000000"/>
@@ -10666,7 +11029,7 @@
         </w:tc>
         <w:tc>
           <w:tcPr>
-            <w:tcW w:w="3024" w:type="dxa"/>
+            <w:tcW w:w="2789" w:type="dxa"/>
             <w:tcBorders>
               <w:top w:val="single" w:sz="4" w:space="0" w:color="000000"/>
               <w:left w:val="single" w:sz="4" w:space="0" w:color="000000"/>
@@ -10692,7 +11055,7 @@
         </w:tc>
         <w:tc>
           <w:tcPr>
-            <w:tcW w:w="1246" w:type="dxa"/>
+            <w:tcW w:w="1188" w:type="dxa"/>
             <w:tcBorders>
               <w:top w:val="single" w:sz="4" w:space="0" w:color="000000"/>
               <w:left w:val="single" w:sz="4" w:space="0" w:color="000000"/>
@@ -10732,6 +11095,46 @@
       </w:pPr>
       <w:bookmarkStart w:id="14" w:name="_Toc318361713"/>
       <w:bookmarkStart w:id="15" w:name="_Toc318447235"/>
+    </w:p>
+    <w:p>
+      <w:pPr>
+        <w:jc w:val="both"/>
+        <w:rPr>
+          <w:rFonts w:ascii="Times New Roman" w:hAnsi="Times New Roman"/>
+          <w:sz w:val="24"/>
+        </w:rPr>
+      </w:pPr>
+      <w:r>
+        <w:rPr>
+          <w:rFonts w:ascii="Times New Roman" w:hAnsi="Times New Roman"/>
+          <w:sz w:val="24"/>
+        </w:rPr>
+        <w:t>O orçamento acima foi aprovado por todas as partes</w:t>
+      </w:r>
+      <w:r>
+        <w:rPr>
+          <w:rFonts w:ascii="Times New Roman" w:hAnsi="Times New Roman"/>
+          <w:sz w:val="24"/>
+        </w:rPr>
+        <w:t xml:space="preserve"> envolvidas n</w:t>
+      </w:r>
+      <w:r>
+        <w:rPr>
+          <w:rFonts w:ascii="Times New Roman" w:hAnsi="Times New Roman"/>
+          <w:sz w:val="24"/>
+        </w:rPr>
+        <w:t>este projeto.</w:t>
+      </w:r>
+    </w:p>
+    <w:p>
+      <w:pPr>
+        <w:pStyle w:val="Ttulo1"/>
+        <w:numPr>
+          <w:ilvl w:val="0"/>
+          <w:numId w:val="0"/>
+        </w:numPr>
+        <w:ind w:left="432" w:hanging="148"/>
+      </w:pPr>
       <w:r>
         <w:lastRenderedPageBreak/>
         <w:t>REFERÊNCIAS</w:t>
@@ -11055,7 +11458,7 @@
       <w:rPr>
         <w:noProof/>
       </w:rPr>
-      <w:t>4</w:t>
+      <w:t>7</w:t>
     </w:r>
     <w:r>
       <w:fldChar w:fldCharType="end"/>
@@ -17237,7 +17640,7 @@
 </file>
 
 <file path=customXml/itemProps1.xml><?xml version="1.0" encoding="utf-8"?>
-<ds:datastoreItem xmlns:ds="http://schemas.openxmlformats.org/officeDocument/2006/customXml" ds:itemID="{1F69F996-A98B-4D65-A310-0362FD10ABDC}">
+<ds:datastoreItem xmlns:ds="http://schemas.openxmlformats.org/officeDocument/2006/customXml" ds:itemID="{5C411542-CFC2-4DA5-9E11-A5F30908B237}">
   <ds:schemaRefs>
     <ds:schemaRef ds:uri="http://schemas.openxmlformats.org/officeDocument/2006/bibliography"/>
   </ds:schemaRefs>

</xml_diff>